<commit_message>
I have now created the layout for the write up and I am going to start it today.
</commit_message>
<xml_diff>
--- a/Q10232711-SWD504-AE1.docx
+++ b/Q10232711-SWD504-AE1.docx
@@ -203,7 +203,6 @@
         <w:rPr>
           <w:b/>
           <w:bCs/>
-          <w:color w:val="FF0000"/>
           <w:sz w:val="36"/>
           <w:szCs w:val="36"/>
         </w:rPr>
@@ -212,11 +211,55 @@
         <w:rPr>
           <w:b/>
           <w:bCs/>
-          <w:color w:val="FF0000"/>
           <w:sz w:val="36"/>
           <w:szCs w:val="36"/>
         </w:rPr>
-        <w:t>Title</w:t>
+        <w:t xml:space="preserve">My Approach to Developing </w:t>
+      </w:r>
+      <w:r>
+        <w:rPr>
+          <w:b/>
+          <w:bCs/>
+          <w:sz w:val="36"/>
+          <w:szCs w:val="36"/>
+        </w:rPr>
+        <w:t xml:space="preserve">the Places to Stay </w:t>
+      </w:r>
+      <w:r>
+        <w:rPr>
+          <w:b/>
+          <w:bCs/>
+          <w:sz w:val="36"/>
+          <w:szCs w:val="36"/>
+        </w:rPr>
+        <w:t>M</w:t>
+      </w:r>
+      <w:r>
+        <w:rPr>
+          <w:b/>
+          <w:bCs/>
+          <w:sz w:val="36"/>
+          <w:szCs w:val="36"/>
+        </w:rPr>
+        <w:t xml:space="preserve">obile </w:t>
+      </w:r>
+      <w:r>
+        <w:rPr>
+          <w:b/>
+          <w:bCs/>
+          <w:sz w:val="36"/>
+          <w:szCs w:val="36"/>
+        </w:rPr>
+        <w:t>A</w:t>
+      </w:r>
+      <w:r>
+        <w:rPr>
+          <w:b/>
+          <w:bCs/>
+          <w:sz w:val="36"/>
+          <w:szCs w:val="36"/>
+        </w:rPr>
+        <w:t xml:space="preserve">pplication </w:t>
       </w:r>
     </w:p>
     <w:p>
@@ -409,20 +452,669 @@
         </w:rPr>
       </w:pPr>
     </w:p>
+    <w:sdt>
+      <w:sdtPr>
+        <w:id w:val="1054434210"/>
+        <w:docPartObj>
+          <w:docPartGallery w:val="Table of Contents"/>
+          <w:docPartUnique/>
+        </w:docPartObj>
+      </w:sdtPr>
+      <w:sdtEndPr>
+        <w:rPr>
+          <w:rFonts w:ascii="Calibri" w:eastAsiaTheme="minorHAnsi" w:hAnsi="Calibri" w:cstheme="minorBidi"/>
+          <w:b/>
+          <w:bCs/>
+          <w:noProof/>
+          <w:color w:val="auto"/>
+          <w:sz w:val="24"/>
+          <w:szCs w:val="22"/>
+          <w:lang w:val="en-GB"/>
+        </w:rPr>
+      </w:sdtEndPr>
+      <w:sdtContent>
+        <w:p>
+          <w:pPr>
+            <w:pStyle w:val="TOCHeading"/>
+          </w:pPr>
+          <w:r>
+            <w:t>Contents</w:t>
+          </w:r>
+        </w:p>
+        <w:p>
+          <w:pPr>
+            <w:pStyle w:val="TOC1"/>
+            <w:tabs>
+              <w:tab w:val="right" w:leader="dot" w:pos="9016"/>
+            </w:tabs>
+            <w:rPr>
+              <w:rFonts w:asciiTheme="minorHAnsi" w:eastAsiaTheme="minorEastAsia" w:hAnsiTheme="minorHAnsi"/>
+              <w:noProof/>
+              <w:sz w:val="22"/>
+              <w:lang w:eastAsia="en-GB"/>
+            </w:rPr>
+          </w:pPr>
+          <w:r>
+            <w:fldChar w:fldCharType="begin"/>
+          </w:r>
+          <w:r>
+            <w:instrText xml:space="preserve"> TOC \o "1-3" \h \z \u </w:instrText>
+          </w:r>
+          <w:r>
+            <w:fldChar w:fldCharType="separate"/>
+          </w:r>
+          <w:hyperlink w:anchor="_Toc40083371" w:history="1">
+            <w:r>
+              <w:rPr>
+                <w:rStyle w:val="Hyperlink"/>
+                <w:noProof/>
+              </w:rPr>
+              <w:t>Use of XML layout files</w:t>
+            </w:r>
+            <w:r>
+              <w:rPr>
+                <w:noProof/>
+                <w:webHidden/>
+              </w:rPr>
+              <w:tab/>
+            </w:r>
+            <w:r>
+              <w:rPr>
+                <w:noProof/>
+                <w:webHidden/>
+              </w:rPr>
+              <w:fldChar w:fldCharType="begin"/>
+            </w:r>
+            <w:r>
+              <w:rPr>
+                <w:noProof/>
+                <w:webHidden/>
+              </w:rPr>
+              <w:instrText xml:space="preserve"> PAGEREF _Toc40083371 \h </w:instrText>
+            </w:r>
+            <w:r>
+              <w:rPr>
+                <w:noProof/>
+                <w:webHidden/>
+              </w:rPr>
+            </w:r>
+            <w:r>
+              <w:rPr>
+                <w:noProof/>
+                <w:webHidden/>
+              </w:rPr>
+              <w:fldChar w:fldCharType="separate"/>
+            </w:r>
+            <w:r>
+              <w:rPr>
+                <w:noProof/>
+                <w:webHidden/>
+              </w:rPr>
+              <w:t>2</w:t>
+            </w:r>
+            <w:r>
+              <w:rPr>
+                <w:noProof/>
+                <w:webHidden/>
+              </w:rPr>
+              <w:fldChar w:fldCharType="end"/>
+            </w:r>
+          </w:hyperlink>
+        </w:p>
+        <w:p>
+          <w:pPr>
+            <w:pStyle w:val="TOC1"/>
+            <w:tabs>
+              <w:tab w:val="right" w:leader="dot" w:pos="9016"/>
+            </w:tabs>
+            <w:rPr>
+              <w:rFonts w:asciiTheme="minorHAnsi" w:eastAsiaTheme="minorEastAsia" w:hAnsiTheme="minorHAnsi"/>
+              <w:noProof/>
+              <w:sz w:val="22"/>
+              <w:lang w:eastAsia="en-GB"/>
+            </w:rPr>
+          </w:pPr>
+          <w:hyperlink w:anchor="_Toc40083372" w:history="1">
+            <w:r>
+              <w:rPr>
+                <w:rStyle w:val="Hyperlink"/>
+                <w:noProof/>
+              </w:rPr>
+              <w:t>Use of findViewById</w:t>
+            </w:r>
+            <w:r>
+              <w:rPr>
+                <w:noProof/>
+                <w:webHidden/>
+              </w:rPr>
+              <w:tab/>
+            </w:r>
+            <w:r>
+              <w:rPr>
+                <w:noProof/>
+                <w:webHidden/>
+              </w:rPr>
+              <w:fldChar w:fldCharType="begin"/>
+            </w:r>
+            <w:r>
+              <w:rPr>
+                <w:noProof/>
+                <w:webHidden/>
+              </w:rPr>
+              <w:instrText xml:space="preserve"> PAGEREF _Toc40083372 \h </w:instrText>
+            </w:r>
+            <w:r>
+              <w:rPr>
+                <w:noProof/>
+                <w:webHidden/>
+              </w:rPr>
+            </w:r>
+            <w:r>
+              <w:rPr>
+                <w:noProof/>
+                <w:webHidden/>
+              </w:rPr>
+              <w:fldChar w:fldCharType="separate"/>
+            </w:r>
+            <w:r>
+              <w:rPr>
+                <w:noProof/>
+                <w:webHidden/>
+              </w:rPr>
+              <w:t>2</w:t>
+            </w:r>
+            <w:r>
+              <w:rPr>
+                <w:noProof/>
+                <w:webHidden/>
+              </w:rPr>
+              <w:fldChar w:fldCharType="end"/>
+            </w:r>
+          </w:hyperlink>
+        </w:p>
+        <w:p>
+          <w:pPr>
+            <w:pStyle w:val="TOC1"/>
+            <w:tabs>
+              <w:tab w:val="right" w:leader="dot" w:pos="9016"/>
+            </w:tabs>
+            <w:rPr>
+              <w:rFonts w:asciiTheme="minorHAnsi" w:eastAsiaTheme="minorEastAsia" w:hAnsiTheme="minorHAnsi"/>
+              <w:noProof/>
+              <w:sz w:val="22"/>
+              <w:lang w:eastAsia="en-GB"/>
+            </w:rPr>
+          </w:pPr>
+          <w:hyperlink w:anchor="_Toc40083373" w:history="1">
+            <w:r>
+              <w:rPr>
+                <w:rStyle w:val="Hyperlink"/>
+                <w:noProof/>
+              </w:rPr>
+              <w:t>Communication between activities</w:t>
+            </w:r>
+            <w:r>
+              <w:rPr>
+                <w:noProof/>
+                <w:webHidden/>
+              </w:rPr>
+              <w:tab/>
+            </w:r>
+            <w:r>
+              <w:rPr>
+                <w:noProof/>
+                <w:webHidden/>
+              </w:rPr>
+              <w:fldChar w:fldCharType="begin"/>
+            </w:r>
+            <w:r>
+              <w:rPr>
+                <w:noProof/>
+                <w:webHidden/>
+              </w:rPr>
+              <w:instrText xml:space="preserve"> PAGEREF _Toc40083373 \h </w:instrText>
+            </w:r>
+            <w:r>
+              <w:rPr>
+                <w:noProof/>
+                <w:webHidden/>
+              </w:rPr>
+            </w:r>
+            <w:r>
+              <w:rPr>
+                <w:noProof/>
+                <w:webHidden/>
+              </w:rPr>
+              <w:fldChar w:fldCharType="separate"/>
+            </w:r>
+            <w:r>
+              <w:rPr>
+                <w:noProof/>
+                <w:webHidden/>
+              </w:rPr>
+              <w:t>2</w:t>
+            </w:r>
+            <w:r>
+              <w:rPr>
+                <w:noProof/>
+                <w:webHidden/>
+              </w:rPr>
+              <w:fldChar w:fldCharType="end"/>
+            </w:r>
+          </w:hyperlink>
+        </w:p>
+        <w:p>
+          <w:pPr>
+            <w:pStyle w:val="TOC1"/>
+            <w:tabs>
+              <w:tab w:val="right" w:leader="dot" w:pos="9016"/>
+            </w:tabs>
+            <w:rPr>
+              <w:rFonts w:asciiTheme="minorHAnsi" w:eastAsiaTheme="minorEastAsia" w:hAnsiTheme="minorHAnsi"/>
+              <w:noProof/>
+              <w:sz w:val="22"/>
+              <w:lang w:eastAsia="en-GB"/>
+            </w:rPr>
+          </w:pPr>
+          <w:hyperlink w:anchor="_Toc40083374" w:history="1">
+            <w:r>
+              <w:rPr>
+                <w:rStyle w:val="Hyperlink"/>
+                <w:noProof/>
+              </w:rPr>
+              <w:t>Use of preferences</w:t>
+            </w:r>
+            <w:r>
+              <w:rPr>
+                <w:noProof/>
+                <w:webHidden/>
+              </w:rPr>
+              <w:tab/>
+            </w:r>
+            <w:r>
+              <w:rPr>
+                <w:noProof/>
+                <w:webHidden/>
+              </w:rPr>
+              <w:fldChar w:fldCharType="begin"/>
+            </w:r>
+            <w:r>
+              <w:rPr>
+                <w:noProof/>
+                <w:webHidden/>
+              </w:rPr>
+              <w:instrText xml:space="preserve"> PAGEREF _Toc40083374 \h </w:instrText>
+            </w:r>
+            <w:r>
+              <w:rPr>
+                <w:noProof/>
+                <w:webHidden/>
+              </w:rPr>
+            </w:r>
+            <w:r>
+              <w:rPr>
+                <w:noProof/>
+                <w:webHidden/>
+              </w:rPr>
+              <w:fldChar w:fldCharType="separate"/>
+            </w:r>
+            <w:r>
+              <w:rPr>
+                <w:noProof/>
+                <w:webHidden/>
+              </w:rPr>
+              <w:t>2</w:t>
+            </w:r>
+            <w:r>
+              <w:rPr>
+                <w:noProof/>
+                <w:webHidden/>
+              </w:rPr>
+              <w:fldChar w:fldCharType="end"/>
+            </w:r>
+          </w:hyperlink>
+        </w:p>
+        <w:p>
+          <w:pPr>
+            <w:pStyle w:val="TOC1"/>
+            <w:tabs>
+              <w:tab w:val="right" w:leader="dot" w:pos="9016"/>
+            </w:tabs>
+            <w:rPr>
+              <w:rFonts w:asciiTheme="minorHAnsi" w:eastAsiaTheme="minorEastAsia" w:hAnsiTheme="minorHAnsi"/>
+              <w:noProof/>
+              <w:sz w:val="22"/>
+              <w:lang w:eastAsia="en-GB"/>
+            </w:rPr>
+          </w:pPr>
+          <w:hyperlink w:anchor="_Toc40083375" w:history="1">
+            <w:r>
+              <w:rPr>
+                <w:rStyle w:val="Hyperlink"/>
+                <w:noProof/>
+              </w:rPr>
+              <w:t>File I/O</w:t>
+            </w:r>
+            <w:r>
+              <w:rPr>
+                <w:noProof/>
+                <w:webHidden/>
+              </w:rPr>
+              <w:tab/>
+            </w:r>
+            <w:r>
+              <w:rPr>
+                <w:noProof/>
+                <w:webHidden/>
+              </w:rPr>
+              <w:fldChar w:fldCharType="begin"/>
+            </w:r>
+            <w:r>
+              <w:rPr>
+                <w:noProof/>
+                <w:webHidden/>
+              </w:rPr>
+              <w:instrText xml:space="preserve"> PAGEREF _Toc40083375 \h </w:instrText>
+            </w:r>
+            <w:r>
+              <w:rPr>
+                <w:noProof/>
+                <w:webHidden/>
+              </w:rPr>
+            </w:r>
+            <w:r>
+              <w:rPr>
+                <w:noProof/>
+                <w:webHidden/>
+              </w:rPr>
+              <w:fldChar w:fldCharType="separate"/>
+            </w:r>
+            <w:r>
+              <w:rPr>
+                <w:noProof/>
+                <w:webHidden/>
+              </w:rPr>
+              <w:t>2</w:t>
+            </w:r>
+            <w:r>
+              <w:rPr>
+                <w:noProof/>
+                <w:webHidden/>
+              </w:rPr>
+              <w:fldChar w:fldCharType="end"/>
+            </w:r>
+          </w:hyperlink>
+        </w:p>
+        <w:p>
+          <w:pPr>
+            <w:pStyle w:val="TOC1"/>
+            <w:tabs>
+              <w:tab w:val="right" w:leader="dot" w:pos="9016"/>
+            </w:tabs>
+            <w:rPr>
+              <w:rFonts w:asciiTheme="minorHAnsi" w:eastAsiaTheme="minorEastAsia" w:hAnsiTheme="minorHAnsi"/>
+              <w:noProof/>
+              <w:sz w:val="22"/>
+              <w:lang w:eastAsia="en-GB"/>
+            </w:rPr>
+          </w:pPr>
+          <w:hyperlink w:anchor="_Toc40083376" w:history="1">
+            <w:r>
+              <w:rPr>
+                <w:rStyle w:val="Hyperlink"/>
+                <w:noProof/>
+              </w:rPr>
+              <w:t>Network communication</w:t>
+            </w:r>
+            <w:r>
+              <w:rPr>
+                <w:noProof/>
+                <w:webHidden/>
+              </w:rPr>
+              <w:tab/>
+            </w:r>
+            <w:r>
+              <w:rPr>
+                <w:noProof/>
+                <w:webHidden/>
+              </w:rPr>
+              <w:fldChar w:fldCharType="begin"/>
+            </w:r>
+            <w:r>
+              <w:rPr>
+                <w:noProof/>
+                <w:webHidden/>
+              </w:rPr>
+              <w:instrText xml:space="preserve"> PAGEREF _Toc40083376 \h </w:instrText>
+            </w:r>
+            <w:r>
+              <w:rPr>
+                <w:noProof/>
+                <w:webHidden/>
+              </w:rPr>
+            </w:r>
+            <w:r>
+              <w:rPr>
+                <w:noProof/>
+                <w:webHidden/>
+              </w:rPr>
+              <w:fldChar w:fldCharType="separate"/>
+            </w:r>
+            <w:r>
+              <w:rPr>
+                <w:noProof/>
+                <w:webHidden/>
+              </w:rPr>
+              <w:t>2</w:t>
+            </w:r>
+            <w:r>
+              <w:rPr>
+                <w:noProof/>
+                <w:webHidden/>
+              </w:rPr>
+              <w:fldChar w:fldCharType="end"/>
+            </w:r>
+          </w:hyperlink>
+        </w:p>
+        <w:p>
+          <w:pPr>
+            <w:pStyle w:val="TOC1"/>
+            <w:tabs>
+              <w:tab w:val="right" w:leader="dot" w:pos="9016"/>
+            </w:tabs>
+            <w:rPr>
+              <w:rFonts w:asciiTheme="minorHAnsi" w:eastAsiaTheme="minorEastAsia" w:hAnsiTheme="minorHAnsi"/>
+              <w:noProof/>
+              <w:sz w:val="22"/>
+              <w:lang w:eastAsia="en-GB"/>
+            </w:rPr>
+          </w:pPr>
+          <w:hyperlink w:anchor="_Toc40083377" w:history="1">
+            <w:r>
+              <w:rPr>
+                <w:rStyle w:val="Hyperlink"/>
+                <w:noProof/>
+              </w:rPr>
+              <w:t>Use of CSV</w:t>
+            </w:r>
+            <w:r>
+              <w:rPr>
+                <w:noProof/>
+                <w:webHidden/>
+              </w:rPr>
+              <w:tab/>
+            </w:r>
+            <w:r>
+              <w:rPr>
+                <w:noProof/>
+                <w:webHidden/>
+              </w:rPr>
+              <w:fldChar w:fldCharType="begin"/>
+            </w:r>
+            <w:r>
+              <w:rPr>
+                <w:noProof/>
+                <w:webHidden/>
+              </w:rPr>
+              <w:instrText xml:space="preserve"> PAGEREF _Toc40083377 \h </w:instrText>
+            </w:r>
+            <w:r>
+              <w:rPr>
+                <w:noProof/>
+                <w:webHidden/>
+              </w:rPr>
+            </w:r>
+            <w:r>
+              <w:rPr>
+                <w:noProof/>
+                <w:webHidden/>
+              </w:rPr>
+              <w:fldChar w:fldCharType="separate"/>
+            </w:r>
+            <w:r>
+              <w:rPr>
+                <w:noProof/>
+                <w:webHidden/>
+              </w:rPr>
+              <w:t>2</w:t>
+            </w:r>
+            <w:r>
+              <w:rPr>
+                <w:noProof/>
+                <w:webHidden/>
+              </w:rPr>
+              <w:fldChar w:fldCharType="end"/>
+            </w:r>
+          </w:hyperlink>
+        </w:p>
+        <w:p>
+          <w:r>
+            <w:rPr>
+              <w:b/>
+              <w:bCs/>
+              <w:noProof/>
+            </w:rPr>
+            <w:fldChar w:fldCharType="end"/>
+          </w:r>
+        </w:p>
+      </w:sdtContent>
+    </w:sdt>
     <w:p>
       <w:pPr>
         <w:rPr>
-          <w:rFonts w:eastAsiaTheme="majorEastAsia" w:cs="Lexend Deca"/>
+          <w:rFonts w:asciiTheme="majorHAnsi" w:eastAsiaTheme="majorEastAsia" w:hAnsiTheme="majorHAnsi" w:cstheme="majorBidi"/>
           <w:color w:val="2F5496" w:themeColor="accent1" w:themeShade="BF"/>
           <w:sz w:val="32"/>
           <w:szCs w:val="32"/>
         </w:rPr>
       </w:pPr>
-      <w:r>
-        <w:rPr>
-          <w:rFonts w:cs="Lexend Deca"/>
-        </w:rPr>
+      <w:bookmarkStart w:id="0" w:name="_Toc40083371"/>
+      <w:r>
         <w:br w:type="page"/>
+      </w:r>
+    </w:p>
+    <w:p>
+      <w:r>
+        <w:lastRenderedPageBreak/>
+        <w:t>150-400 words on each</w:t>
+      </w:r>
+      <w:r>
+        <w:t xml:space="preserve"> </w:t>
+      </w:r>
+      <w:r>
+        <w:t xml:space="preserve"> </w:t>
+      </w:r>
+    </w:p>
+    <w:p>
+      <w:pPr>
+        <w:pStyle w:val="Heading1"/>
+      </w:pPr>
+      <w:r>
+        <w:t>Use of XML layout files</w:t>
+      </w:r>
+      <w:bookmarkEnd w:id="0"/>
+    </w:p>
+    <w:p>
+      <w:pPr>
+        <w:pStyle w:val="Heading1"/>
+      </w:pPr>
+      <w:bookmarkStart w:id="1" w:name="_Toc40083372"/>
+      <w:r>
+        <w:t xml:space="preserve">Use of </w:t>
+      </w:r>
+      <w:proofErr w:type="spellStart"/>
+      <w:r>
+        <w:t>findViewById</w:t>
+      </w:r>
+      <w:bookmarkEnd w:id="1"/>
+      <w:proofErr w:type="spellEnd"/>
+    </w:p>
+    <w:p>
+      <w:pPr>
+        <w:pStyle w:val="Heading1"/>
+      </w:pPr>
+      <w:bookmarkStart w:id="2" w:name="_Toc40083373"/>
+      <w:r>
+        <w:t>Use of c</w:t>
+      </w:r>
+      <w:r>
+        <w:t>ommunication</w:t>
+      </w:r>
+      <w:r>
+        <w:t xml:space="preserve"> technologies</w:t>
+      </w:r>
+      <w:r>
+        <w:t xml:space="preserve"> between activities</w:t>
+      </w:r>
+      <w:bookmarkEnd w:id="2"/>
+    </w:p>
+    <w:p>
+      <w:pPr>
+        <w:pStyle w:val="Heading1"/>
+      </w:pPr>
+      <w:bookmarkStart w:id="3" w:name="_Toc40083374"/>
+      <w:r>
+        <w:t>Use of preferences</w:t>
+      </w:r>
+      <w:bookmarkEnd w:id="3"/>
+    </w:p>
+    <w:p>
+      <w:pPr>
+        <w:pStyle w:val="Heading1"/>
+      </w:pPr>
+      <w:bookmarkStart w:id="4" w:name="_Toc40083375"/>
+      <w:r>
+        <w:t>Use of f</w:t>
+      </w:r>
+      <w:r>
+        <w:t>ile I/O</w:t>
+      </w:r>
+      <w:bookmarkEnd w:id="4"/>
+    </w:p>
+    <w:p>
+      <w:pPr>
+        <w:pStyle w:val="Heading1"/>
+      </w:pPr>
+      <w:bookmarkStart w:id="5" w:name="_Toc40083376"/>
+      <w:r>
+        <w:t>Use of n</w:t>
+      </w:r>
+      <w:r>
+        <w:t>etwork communication</w:t>
+      </w:r>
+      <w:bookmarkEnd w:id="5"/>
+    </w:p>
+    <w:p>
+      <w:pPr>
+        <w:pStyle w:val="Heading1"/>
+      </w:pPr>
+      <w:bookmarkStart w:id="6" w:name="_Toc40083377"/>
+      <w:r>
+        <w:t>Use of CSV</w:t>
+      </w:r>
+      <w:bookmarkEnd w:id="6"/>
+      <w:r>
+        <w:t>s</w:t>
       </w:r>
     </w:p>
     <w:sectPr>
@@ -4304,7 +4996,7 @@
 </file>
 
 <file path=customXml/itemProps1.xml><?xml version="1.0" encoding="utf-8"?>
-<ds:datastoreItem xmlns:ds="http://schemas.openxmlformats.org/officeDocument/2006/customXml" ds:itemID="{47EED768-23DB-4961-930F-6CD0CCE77B7B}">
+<ds:datastoreItem xmlns:ds="http://schemas.openxmlformats.org/officeDocument/2006/customXml" ds:itemID="{44E5D067-B80B-46A1-AF58-7168176F220C}">
   <ds:schemaRefs>
     <ds:schemaRef ds:uri="http://schemas.openxmlformats.org/officeDocument/2006/bibliography"/>
   </ds:schemaRefs>

</xml_diff>

<commit_message>
made a start on the write up.
</commit_message>
<xml_diff>
--- a/Q10232711-SWD504-AE1.docx
+++ b/Q10232711-SWD504-AE1.docx
@@ -454,6 +454,13 @@
     </w:p>
     <w:sdt>
       <w:sdtPr>
+        <w:rPr>
+          <w:rFonts w:ascii="Calibri" w:eastAsiaTheme="minorHAnsi" w:hAnsi="Calibri" w:cstheme="minorBidi"/>
+          <w:color w:val="auto"/>
+          <w:sz w:val="24"/>
+          <w:szCs w:val="22"/>
+          <w:lang w:val="en-GB"/>
+        </w:rPr>
         <w:id w:val="1054434210"/>
         <w:docPartObj>
           <w:docPartGallery w:val="Table of Contents"/>
@@ -462,14 +469,9 @@
       </w:sdtPr>
       <w:sdtEndPr>
         <w:rPr>
-          <w:rFonts w:ascii="Calibri" w:eastAsiaTheme="minorHAnsi" w:hAnsi="Calibri" w:cstheme="minorBidi"/>
           <w:b/>
           <w:bCs/>
           <w:noProof/>
-          <w:color w:val="auto"/>
-          <w:sz w:val="24"/>
-          <w:szCs w:val="22"/>
-          <w:lang w:val="en-GB"/>
         </w:rPr>
       </w:sdtEndPr>
       <w:sdtContent>
@@ -1033,6 +1035,139 @@
         <w:t>Use of XML layout files</w:t>
       </w:r>
       <w:bookmarkEnd w:id="0"/>
+    </w:p>
+    <w:p>
+      <w:r>
+        <w:t>In this project I</w:t>
+      </w:r>
+      <w:r>
+        <w:t xml:space="preserve"> have</w:t>
+      </w:r>
+      <w:r>
+        <w:t xml:space="preserve"> used two XML layout files </w:t>
+      </w:r>
+      <w:r>
+        <w:t xml:space="preserve">one called activity_main.xml and </w:t>
+      </w:r>
+      <w:r>
+        <w:t xml:space="preserve">the other called add_new.xml. When you first run and Android application the main activity is run by default and the activity_main.xml file provides details on how the user interface should be laid out </w:t>
+      </w:r>
+      <w:r>
+        <w:t xml:space="preserve">and what it should contain </w:t>
+      </w:r>
+      <w:r>
+        <w:t>for this activity.</w:t>
+      </w:r>
+      <w:r>
+        <w:t xml:space="preserve"> It starts </w:t>
+      </w:r>
+      <w:r>
+        <w:t>with</w:t>
+      </w:r>
+      <w:r>
+        <w:t xml:space="preserve"> a linier layout in the vertical orientation that matches the width and height of the parent</w:t>
+      </w:r>
+      <w:r>
+        <w:t>,</w:t>
+      </w:r>
+      <w:r>
+        <w:t xml:space="preserve"> in this case the screen. The reason for this is that I might want to add more to the </w:t>
+      </w:r>
+      <w:r>
+        <w:t>layout</w:t>
+      </w:r>
+      <w:r>
+        <w:t xml:space="preserve"> </w:t>
+      </w:r>
+      <w:r>
+        <w:t>later,</w:t>
+      </w:r>
+      <w:r>
+        <w:t xml:space="preserve"> so I h</w:t>
+      </w:r>
+      <w:r>
+        <w:t>ave added it</w:t>
+      </w:r>
+      <w:r>
+        <w:t xml:space="preserve"> at the beginning to make it </w:t>
+      </w:r>
+      <w:r>
+        <w:t>easier to add items later.</w:t>
+      </w:r>
+    </w:p>
+    <w:p>
+      <w:r>
+        <w:t xml:space="preserve">The file then contains a map view that is a custom </w:t>
+      </w:r>
+      <w:proofErr w:type="spellStart"/>
+      <w:r>
+        <w:t>osmdroid</w:t>
+      </w:r>
+      <w:proofErr w:type="spellEnd"/>
+      <w:r>
+        <w:t xml:space="preserve"> object that </w:t>
+      </w:r>
+      <w:r>
+        <w:t xml:space="preserve">allows a map to be displayed on screen. As this is the main part of the application this has been set to match the </w:t>
+      </w:r>
+      <w:r>
+        <w:t>parent’s</w:t>
+      </w:r>
+      <w:r>
+        <w:t xml:space="preserve"> height and width in this case the </w:t>
+      </w:r>
+      <w:r>
+        <w:t xml:space="preserve">parent is the </w:t>
+      </w:r>
+      <w:r>
+        <w:t>linier layout</w:t>
+      </w:r>
+      <w:r>
+        <w:t>.</w:t>
+      </w:r>
+      <w:r>
+        <w:t xml:space="preserve"> This asset is given an ID this will allow it to be referenced from in the activities allowing it to be updated by the methods.</w:t>
+      </w:r>
+      <w:r>
+        <w:t xml:space="preserve"> </w:t>
+      </w:r>
+      <w:r>
+        <w:t xml:space="preserve">It then sets the clickable attribute allowing the map view to have an </w:t>
+      </w:r>
+      <w:proofErr w:type="spellStart"/>
+      <w:r>
+        <w:t>onClickListener</w:t>
+      </w:r>
+      <w:proofErr w:type="spellEnd"/>
+      <w:r>
+        <w:t xml:space="preserve"> assigned to it all it to respond to </w:t>
+      </w:r>
+      <w:proofErr w:type="spellStart"/>
+      <w:r>
+        <w:t>onClick</w:t>
+      </w:r>
+      <w:proofErr w:type="spellEnd"/>
+      <w:r>
+        <w:t xml:space="preserve"> events.</w:t>
+      </w:r>
+      <w:r>
+        <w:t xml:space="preserve"> Finally, this has the enabled attribute set to true this </w:t>
+      </w:r>
+      <w:r>
+        <w:t xml:space="preserve">allows the </w:t>
+      </w:r>
+      <w:r>
+        <w:t xml:space="preserve">allowing </w:t>
+      </w:r>
+    </w:p>
+    <w:p/>
+    <w:p/>
+    <w:p/>
+    <w:p/>
+    <w:p>
+      <w:r>
+        <w:t xml:space="preserve"> </w:t>
+      </w:r>
     </w:p>
     <w:p>
       <w:pPr>
@@ -4996,7 +5131,7 @@
 </file>
 
 <file path=customXml/itemProps1.xml><?xml version="1.0" encoding="utf-8"?>
-<ds:datastoreItem xmlns:ds="http://schemas.openxmlformats.org/officeDocument/2006/customXml" ds:itemID="{44E5D067-B80B-46A1-AF58-7168176F220C}">
+<ds:datastoreItem xmlns:ds="http://schemas.openxmlformats.org/officeDocument/2006/customXml" ds:itemID="{71CF9A59-596A-48C0-AAB9-86650B8FA0D6}">
   <ds:schemaRefs>
     <ds:schemaRef ds:uri="http://schemas.openxmlformats.org/officeDocument/2006/bibliography"/>
   </ds:schemaRefs>

</xml_diff>

<commit_message>
Testing is now fully completed and the write up needs to be done.
</commit_message>
<xml_diff>
--- a/Q10232711-SWD504-AE1.docx
+++ b/Q10232711-SWD504-AE1.docx
@@ -1097,15 +1097,7 @@
     </w:p>
     <w:p>
       <w:r>
-        <w:t xml:space="preserve">The file then contains a map view that is a custom </w:t>
-      </w:r>
-      <w:proofErr w:type="spellStart"/>
-      <w:r>
-        <w:t>osmdroid</w:t>
-      </w:r>
-      <w:proofErr w:type="spellEnd"/>
-      <w:r>
-        <w:t xml:space="preserve"> object that </w:t>
+        <w:t xml:space="preserve">The file then contains a map view that is a custom osmdroid object that </w:t>
       </w:r>
       <w:r>
         <w:t xml:space="preserve">allows a map to be displayed on screen. As this is the main part of the application this has been set to match the </w:t>
@@ -1132,23 +1124,7 @@
         <w:t xml:space="preserve"> </w:t>
       </w:r>
       <w:r>
-        <w:t xml:space="preserve">It then sets the clickable attribute allowing the map view to have an </w:t>
-      </w:r>
-      <w:proofErr w:type="spellStart"/>
-      <w:r>
-        <w:t>onClickListener</w:t>
-      </w:r>
-      <w:proofErr w:type="spellEnd"/>
-      <w:r>
-        <w:t xml:space="preserve"> assigned to it all it to respond to </w:t>
-      </w:r>
-      <w:proofErr w:type="spellStart"/>
-      <w:r>
-        <w:t>onClick</w:t>
-      </w:r>
-      <w:proofErr w:type="spellEnd"/>
-      <w:r>
-        <w:t xml:space="preserve"> events.</w:t>
+        <w:t>It then sets the clickable attribute allowing the map view to have an onClickListener assigned to it all it to respond to onClick events.</w:t>
       </w:r>
       <w:r>
         <w:t xml:space="preserve"> Finally, this has the enabled attribute set to true this </w:t>
@@ -1158,6 +1134,13 @@
       </w:r>
       <w:r>
         <w:t xml:space="preserve">allowing </w:t>
+      </w:r>
+    </w:p>
+    <w:p/>
+    <w:p/>
+    <w:p>
+      <w:r>
+        <w:t>This is an add to commit.</w:t>
       </w:r>
     </w:p>
     <w:p/>
@@ -1175,14 +1158,9 @@
       </w:pPr>
       <w:bookmarkStart w:id="1" w:name="_Toc40083372"/>
       <w:r>
-        <w:t xml:space="preserve">Use of </w:t>
-      </w:r>
-      <w:proofErr w:type="spellStart"/>
-      <w:r>
-        <w:t>findViewById</w:t>
+        <w:t>Use of findViewById</w:t>
       </w:r>
       <w:bookmarkEnd w:id="1"/>
-      <w:proofErr w:type="spellEnd"/>
     </w:p>
     <w:p>
       <w:pPr>
@@ -5131,7 +5109,7 @@
 </file>
 
 <file path=customXml/itemProps1.xml><?xml version="1.0" encoding="utf-8"?>
-<ds:datastoreItem xmlns:ds="http://schemas.openxmlformats.org/officeDocument/2006/customXml" ds:itemID="{71CF9A59-596A-48C0-AAB9-86650B8FA0D6}">
+<ds:datastoreItem xmlns:ds="http://schemas.openxmlformats.org/officeDocument/2006/customXml" ds:itemID="{0C83BC1D-C35D-4D33-9BE1-472F49EA2109}">
   <ds:schemaRefs>
     <ds:schemaRef ds:uri="http://schemas.openxmlformats.org/officeDocument/2006/bibliography"/>
   </ds:schemaRefs>

</xml_diff>

<commit_message>
First draft is now complete.
</commit_message>
<xml_diff>
--- a/Q10232711-SWD504-AE1.docx
+++ b/Q10232711-SWD504-AE1.docx
@@ -505,13 +505,13 @@
           <w:r>
             <w:fldChar w:fldCharType="separate"/>
           </w:r>
-          <w:hyperlink w:anchor="_Toc40083371" w:history="1">
+          <w:hyperlink w:anchor="_Toc40262944" w:history="1">
             <w:r>
               <w:rPr>
                 <w:rStyle w:val="Hyperlink"/>
                 <w:noProof/>
               </w:rPr>
-              <w:t>Use of XML layout files</w:t>
+              <w:t>XML layout files</w:t>
             </w:r>
             <w:r>
               <w:rPr>
@@ -532,7 +532,7 @@
                 <w:noProof/>
                 <w:webHidden/>
               </w:rPr>
-              <w:instrText xml:space="preserve"> PAGEREF _Toc40083371 \h </w:instrText>
+              <w:instrText xml:space="preserve"> PAGEREF _Toc40262944 \h </w:instrText>
             </w:r>
             <w:r>
               <w:rPr>
@@ -552,7 +552,7 @@
                 <w:noProof/>
                 <w:webHidden/>
               </w:rPr>
-              <w:t>2</w:t>
+              <w:t>3</w:t>
             </w:r>
             <w:r>
               <w:rPr>
@@ -576,13 +576,13 @@
               <w:lang w:eastAsia="en-GB"/>
             </w:rPr>
           </w:pPr>
-          <w:hyperlink w:anchor="_Toc40083372" w:history="1">
+          <w:hyperlink w:anchor="_Toc40262945" w:history="1">
             <w:r>
               <w:rPr>
                 <w:rStyle w:val="Hyperlink"/>
                 <w:noProof/>
               </w:rPr>
-              <w:t>Use of findViewById</w:t>
+              <w:t>findViewById() method</w:t>
             </w:r>
             <w:r>
               <w:rPr>
@@ -603,7 +603,7 @@
                 <w:noProof/>
                 <w:webHidden/>
               </w:rPr>
-              <w:instrText xml:space="preserve"> PAGEREF _Toc40083372 \h </w:instrText>
+              <w:instrText xml:space="preserve"> PAGEREF _Toc40262945 \h </w:instrText>
             </w:r>
             <w:r>
               <w:rPr>
@@ -623,7 +623,7 @@
                 <w:noProof/>
                 <w:webHidden/>
               </w:rPr>
-              <w:t>2</w:t>
+              <w:t>4</w:t>
             </w:r>
             <w:r>
               <w:rPr>
@@ -647,7 +647,7 @@
               <w:lang w:eastAsia="en-GB"/>
             </w:rPr>
           </w:pPr>
-          <w:hyperlink w:anchor="_Toc40083373" w:history="1">
+          <w:hyperlink w:anchor="_Toc40262946" w:history="1">
             <w:r>
               <w:rPr>
                 <w:rStyle w:val="Hyperlink"/>
@@ -674,7 +674,7 @@
                 <w:noProof/>
                 <w:webHidden/>
               </w:rPr>
-              <w:instrText xml:space="preserve"> PAGEREF _Toc40083373 \h </w:instrText>
+              <w:instrText xml:space="preserve"> PAGEREF _Toc40262946 \h </w:instrText>
             </w:r>
             <w:r>
               <w:rPr>
@@ -694,7 +694,7 @@
                 <w:noProof/>
                 <w:webHidden/>
               </w:rPr>
-              <w:t>2</w:t>
+              <w:t>4</w:t>
             </w:r>
             <w:r>
               <w:rPr>
@@ -718,13 +718,13 @@
               <w:lang w:eastAsia="en-GB"/>
             </w:rPr>
           </w:pPr>
-          <w:hyperlink w:anchor="_Toc40083374" w:history="1">
+          <w:hyperlink w:anchor="_Toc40262947" w:history="1">
             <w:r>
               <w:rPr>
                 <w:rStyle w:val="Hyperlink"/>
                 <w:noProof/>
               </w:rPr>
-              <w:t>Use of preferences</w:t>
+              <w:t>Preferences</w:t>
             </w:r>
             <w:r>
               <w:rPr>
@@ -745,7 +745,7 @@
                 <w:noProof/>
                 <w:webHidden/>
               </w:rPr>
-              <w:instrText xml:space="preserve"> PAGEREF _Toc40083374 \h </w:instrText>
+              <w:instrText xml:space="preserve"> PAGEREF _Toc40262947 \h </w:instrText>
             </w:r>
             <w:r>
               <w:rPr>
@@ -765,7 +765,7 @@
                 <w:noProof/>
                 <w:webHidden/>
               </w:rPr>
-              <w:t>2</w:t>
+              <w:t>4</w:t>
             </w:r>
             <w:r>
               <w:rPr>
@@ -789,7 +789,7 @@
               <w:lang w:eastAsia="en-GB"/>
             </w:rPr>
           </w:pPr>
-          <w:hyperlink w:anchor="_Toc40083375" w:history="1">
+          <w:hyperlink w:anchor="_Toc40262948" w:history="1">
             <w:r>
               <w:rPr>
                 <w:rStyle w:val="Hyperlink"/>
@@ -816,7 +816,7 @@
                 <w:noProof/>
                 <w:webHidden/>
               </w:rPr>
-              <w:instrText xml:space="preserve"> PAGEREF _Toc40083375 \h </w:instrText>
+              <w:instrText xml:space="preserve"> PAGEREF _Toc40262948 \h </w:instrText>
             </w:r>
             <w:r>
               <w:rPr>
@@ -836,7 +836,7 @@
                 <w:noProof/>
                 <w:webHidden/>
               </w:rPr>
-              <w:t>2</w:t>
+              <w:t>5</w:t>
             </w:r>
             <w:r>
               <w:rPr>
@@ -860,7 +860,7 @@
               <w:lang w:eastAsia="en-GB"/>
             </w:rPr>
           </w:pPr>
-          <w:hyperlink w:anchor="_Toc40083376" w:history="1">
+          <w:hyperlink w:anchor="_Toc40262949" w:history="1">
             <w:r>
               <w:rPr>
                 <w:rStyle w:val="Hyperlink"/>
@@ -887,7 +887,7 @@
                 <w:noProof/>
                 <w:webHidden/>
               </w:rPr>
-              <w:instrText xml:space="preserve"> PAGEREF _Toc40083376 \h </w:instrText>
+              <w:instrText xml:space="preserve"> PAGEREF _Toc40262949 \h </w:instrText>
             </w:r>
             <w:r>
               <w:rPr>
@@ -907,7 +907,7 @@
                 <w:noProof/>
                 <w:webHidden/>
               </w:rPr>
-              <w:t>2</w:t>
+              <w:t>6</w:t>
             </w:r>
             <w:r>
               <w:rPr>
@@ -931,13 +931,13 @@
               <w:lang w:eastAsia="en-GB"/>
             </w:rPr>
           </w:pPr>
-          <w:hyperlink w:anchor="_Toc40083377" w:history="1">
+          <w:hyperlink w:anchor="_Toc40262950" w:history="1">
             <w:r>
               <w:rPr>
                 <w:rStyle w:val="Hyperlink"/>
                 <w:noProof/>
               </w:rPr>
-              <w:t>Use of CSV</w:t>
+              <w:t>CSV parsing</w:t>
             </w:r>
             <w:r>
               <w:rPr>
@@ -958,7 +958,7 @@
                 <w:noProof/>
                 <w:webHidden/>
               </w:rPr>
-              <w:instrText xml:space="preserve"> PAGEREF _Toc40083377 \h </w:instrText>
+              <w:instrText xml:space="preserve"> PAGEREF _Toc40262950 \h </w:instrText>
             </w:r>
             <w:r>
               <w:rPr>
@@ -978,7 +978,7 @@
                 <w:noProof/>
                 <w:webHidden/>
               </w:rPr>
-              <w:t>2</w:t>
+              <w:t>6</w:t>
             </w:r>
             <w:r>
               <w:rPr>
@@ -1010,56 +1010,66 @@
           <w:szCs w:val="32"/>
         </w:rPr>
       </w:pPr>
-      <w:bookmarkStart w:id="0" w:name="_Toc40083371"/>
       <w:r>
         <w:br w:type="page"/>
       </w:r>
     </w:p>
     <w:p>
+      <w:pPr>
+        <w:pStyle w:val="Heading1"/>
+      </w:pPr>
+      <w:bookmarkStart w:id="0" w:name="_Toc40262944"/>
       <w:r>
         <w:lastRenderedPageBreak/>
-        <w:t>150-400 words on each</w:t>
-      </w:r>
-      <w:r>
-        <w:t xml:space="preserve"> </w:t>
-      </w:r>
-      <w:r>
-        <w:t xml:space="preserve"> </w:t>
-      </w:r>
-    </w:p>
-    <w:p>
-      <w:pPr>
-        <w:pStyle w:val="Heading1"/>
-      </w:pPr>
-      <w:r>
-        <w:t>Use of XML layout files</w:t>
+        <w:t>XML layout files</w:t>
       </w:r>
       <w:bookmarkEnd w:id="0"/>
     </w:p>
     <w:p>
       <w:r>
-        <w:t>In this project I</w:t>
-      </w:r>
-      <w:r>
-        <w:t xml:space="preserve"> have</w:t>
-      </w:r>
-      <w:r>
-        <w:t xml:space="preserve"> used two XML layout files </w:t>
-      </w:r>
-      <w:r>
-        <w:t xml:space="preserve">one called activity_main.xml and </w:t>
-      </w:r>
-      <w:r>
-        <w:t xml:space="preserve">the other called add_new.xml. When you first run and Android application the main activity is run by default and the activity_main.xml file provides details on how the user interface should be laid out </w:t>
-      </w:r>
-      <w:r>
-        <w:t xml:space="preserve">and what it should contain </w:t>
-      </w:r>
-      <w:r>
-        <w:t>for this activity.</w:t>
-      </w:r>
-      <w:r>
-        <w:t xml:space="preserve"> It starts </w:t>
+        <w:t>T</w:t>
+      </w:r>
+      <w:r>
+        <w:t xml:space="preserve">his project </w:t>
+      </w:r>
+      <w:r>
+        <w:t xml:space="preserve">contains </w:t>
+      </w:r>
+      <w:r>
+        <w:t>four</w:t>
+      </w:r>
+      <w:r>
+        <w:t xml:space="preserve"> XML layout files</w:t>
+      </w:r>
+      <w:r>
+        <w:t>: activity_main.xml, add_new.xml, menu.xml, and preferences.xml.</w:t>
+      </w:r>
+      <w:r>
+        <w:t xml:space="preserve"> All are used to define the items that should be on each screen and how they should be laid out.</w:t>
+      </w:r>
+      <w:r>
+        <w:t xml:space="preserve"> </w:t>
+      </w:r>
+      <w:r>
+        <w:t>A</w:t>
+      </w:r>
+      <w:r>
+        <w:t>ctivity_main.xml is called when the default activity</w:t>
+      </w:r>
+      <w:r>
+        <w:t>,</w:t>
+      </w:r>
+      <w:r>
+        <w:t xml:space="preserve"> main activity</w:t>
+      </w:r>
+      <w:r>
+        <w:t>,</w:t>
+      </w:r>
+      <w:r>
+        <w:t xml:space="preserve"> is created. </w:t>
+      </w:r>
+      <w:r>
+        <w:t xml:space="preserve">It starts </w:t>
       </w:r>
       <w:r>
         <w:t>with</w:t>
@@ -1071,84 +1081,238 @@
         <w:t>,</w:t>
       </w:r>
       <w:r>
-        <w:t xml:space="preserve"> in this case the screen. The reason for this is that I might want to add more to the </w:t>
-      </w:r>
-      <w:r>
-        <w:t>layout</w:t>
+        <w:t xml:space="preserve"> in this case the screen. </w:t>
+      </w:r>
+      <w:r>
+        <w:t xml:space="preserve">I have done this to make it easier to add more to this screen later if needed. This linier layout </w:t>
+      </w:r>
+      <w:r>
+        <w:t xml:space="preserve">then contains a </w:t>
+      </w:r>
+      <w:proofErr w:type="spellStart"/>
+      <w:r>
+        <w:t>M</w:t>
+      </w:r>
+      <w:r>
+        <w:t>ap</w:t>
+      </w:r>
+      <w:r>
+        <w:t>V</w:t>
+      </w:r>
+      <w:r>
+        <w:t>iew</w:t>
+      </w:r>
+      <w:proofErr w:type="spellEnd"/>
+      <w:r>
+        <w:t xml:space="preserve"> that is a custom </w:t>
+      </w:r>
+      <w:proofErr w:type="spellStart"/>
+      <w:r>
+        <w:t>osmdroid</w:t>
+      </w:r>
+      <w:proofErr w:type="spellEnd"/>
+      <w:r>
+        <w:t xml:space="preserve"> object that </w:t>
+      </w:r>
+      <w:r>
+        <w:t>allows a map to be displayed.</w:t>
       </w:r>
       <w:r>
         <w:t xml:space="preserve"> </w:t>
       </w:r>
       <w:r>
-        <w:t>later,</w:t>
-      </w:r>
-      <w:r>
-        <w:t xml:space="preserve"> so I h</w:t>
-      </w:r>
-      <w:r>
-        <w:t>ave added it</w:t>
-      </w:r>
-      <w:r>
-        <w:t xml:space="preserve"> at the beginning to make it </w:t>
-      </w:r>
-      <w:r>
-        <w:t>easier to add items later.</w:t>
+        <w:t>This is set to match the parent, in this case the linier layout as this is the only content needed on this screen. The android clickable attribute is set to allow you to click on the map and move it around. Finally, I have used the id attribute to give the</w:t>
+      </w:r>
+      <w:r>
+        <w:t xml:space="preserve"> </w:t>
+      </w:r>
+      <w:proofErr w:type="spellStart"/>
+      <w:r>
+        <w:t>Ma</w:t>
+      </w:r>
+      <w:r>
+        <w:t>pView</w:t>
+      </w:r>
+      <w:proofErr w:type="spellEnd"/>
+      <w:r>
+        <w:t xml:space="preserve"> an id so I can reference it in other files later.</w:t>
       </w:r>
     </w:p>
     <w:p>
       <w:r>
-        <w:t xml:space="preserve">The file then contains a map view that is a custom osmdroid object that </w:t>
-      </w:r>
-      <w:r>
-        <w:t xml:space="preserve">allows a map to be displayed on screen. As this is the main part of the application this has been set to match the </w:t>
-      </w:r>
-      <w:r>
-        <w:t>parent’s</w:t>
-      </w:r>
-      <w:r>
-        <w:t xml:space="preserve"> height and width in this case the </w:t>
-      </w:r>
-      <w:r>
-        <w:t xml:space="preserve">parent is the </w:t>
-      </w:r>
-      <w:r>
-        <w:t>linier layout</w:t>
+        <w:t>The add_new.xml starts with a linier layout in a vertical orientation that contains 5 nested linier layers in horizontal orientation. These linier layouts each have an id</w:t>
+      </w:r>
+      <w:r>
+        <w:t>,</w:t>
+      </w:r>
+      <w:r>
+        <w:t xml:space="preserve"> a fixed </w:t>
+      </w:r>
+      <w:r>
+        <w:t xml:space="preserve">hight of 50dp, margin of 10dp, and a width of match parent. In the first linier layout I have a </w:t>
+      </w:r>
+      <w:proofErr w:type="spellStart"/>
+      <w:r>
+        <w:t>TextView</w:t>
+      </w:r>
+      <w:proofErr w:type="spellEnd"/>
+      <w:r>
+        <w:t xml:space="preserve"> </w:t>
+      </w:r>
+      <w:r>
+        <w:t>containing instructions</w:t>
+      </w:r>
+      <w:r>
+        <w:t xml:space="preserve"> for the user</w:t>
+      </w:r>
+      <w:r>
+        <w:t xml:space="preserve"> that </w:t>
+      </w:r>
+      <w:r>
+        <w:t>are</w:t>
+      </w:r>
+      <w:r>
+        <w:t xml:space="preserve"> pulled in from the strings.xml file using the text attribute</w:t>
+      </w:r>
+      <w:r>
+        <w:t xml:space="preserve"> and the @string/</w:t>
+      </w:r>
+      <w:proofErr w:type="spellStart"/>
+      <w:r>
+        <w:t>stringId</w:t>
+      </w:r>
+      <w:proofErr w:type="spellEnd"/>
+      <w:r>
+        <w:t xml:space="preserve"> command</w:t>
       </w:r>
       <w:r>
         <w:t>.</w:t>
       </w:r>
       <w:r>
-        <w:t xml:space="preserve"> This asset is given an ID this will allow it to be referenced from in the activities allowing it to be updated by the methods.</w:t>
-      </w:r>
+        <w:t xml:space="preserve"> The next three then each contain a </w:t>
+      </w:r>
+      <w:proofErr w:type="spellStart"/>
+      <w:r>
+        <w:t>TextView</w:t>
+      </w:r>
+      <w:proofErr w:type="spellEnd"/>
+      <w:r>
+        <w:t xml:space="preserve"> displaying a label for the input pulled from the strings.xml file. All the </w:t>
+      </w:r>
+      <w:proofErr w:type="spellStart"/>
+      <w:r>
+        <w:t>TextViews</w:t>
+      </w:r>
+      <w:proofErr w:type="spellEnd"/>
+      <w:r>
+        <w:t xml:space="preserve"> have the width attribute set to wrap content allowing the </w:t>
+      </w:r>
+      <w:proofErr w:type="spellStart"/>
+      <w:r>
+        <w:t>EditText</w:t>
+      </w:r>
+      <w:proofErr w:type="spellEnd"/>
       <w:r>
         <w:t xml:space="preserve"> </w:t>
       </w:r>
       <w:r>
-        <w:t>It then sets the clickable attribute allowing the map view to have an onClickListener assigned to it all it to respond to onClick events.</w:t>
-      </w:r>
-      <w:r>
-        <w:t xml:space="preserve"> Finally, this has the enabled attribute set to true this </w:t>
-      </w:r>
-      <w:r>
-        <w:t xml:space="preserve">allows the </w:t>
-      </w:r>
-      <w:r>
-        <w:t xml:space="preserve">allowing </w:t>
+        <w:t>also included in the</w:t>
+      </w:r>
+      <w:r>
+        <w:t xml:space="preserve"> </w:t>
+      </w:r>
+      <w:proofErr w:type="spellStart"/>
+      <w:r>
+        <w:t>LinierLayout</w:t>
+      </w:r>
+      <w:proofErr w:type="spellEnd"/>
+      <w:r>
+        <w:t xml:space="preserve"> to be displayed alongside them. </w:t>
+      </w:r>
+      <w:r>
+        <w:t xml:space="preserve">Each of the edit texts have an input type attribute set to make it so only certain characters can be entered. For the name and type inputs it is set to </w:t>
+      </w:r>
+      <w:proofErr w:type="spellStart"/>
+      <w:r>
+        <w:t>TextCapWord</w:t>
+      </w:r>
+      <w:proofErr w:type="spellEnd"/>
+      <w:r>
+        <w:t xml:space="preserve"> and for the price it is set to </w:t>
+      </w:r>
+      <w:proofErr w:type="spellStart"/>
+      <w:r>
+        <w:t>NumberDecimal</w:t>
+      </w:r>
+      <w:proofErr w:type="spellEnd"/>
+      <w:r>
+        <w:t>. Finally, in the last one there is a Button with a fixed width of 350dp to stop the button from filling the entire width of the screen.</w:t>
+      </w:r>
+      <w:r>
+        <w:t xml:space="preserve"> </w:t>
+      </w:r>
+      <w:r>
+        <w:t xml:space="preserve"> </w:t>
+      </w:r>
+      <w:r>
+        <w:t xml:space="preserve">  </w:t>
+      </w:r>
+    </w:p>
+    <w:p>
+      <w:r>
+        <w:t xml:space="preserve">The preferences.xml layout file contains a </w:t>
+      </w:r>
+      <w:proofErr w:type="spellStart"/>
+      <w:r>
+        <w:t>CheckBoxPreference</w:t>
+      </w:r>
+      <w:proofErr w:type="spellEnd"/>
+      <w:r>
+        <w:t xml:space="preserve"> object. This has four attributes set. The first being the default value this is set to false meaning that unless overridden by the user this will remain false. The second being the key attribute, this is the string reference that can be used to access the stored value in another file e.g. </w:t>
+      </w:r>
+      <w:proofErr w:type="spellStart"/>
+      <w:r>
+        <w:t>MainActivity</w:t>
+      </w:r>
+      <w:proofErr w:type="spellEnd"/>
+      <w:r>
+        <w:t>. Then the summary attribute is set this is sets the value of the small line of text that will appear under the title and the title attribute that sets the value for the bold heading of the preference. These both use the @string/</w:t>
+      </w:r>
+      <w:proofErr w:type="spellStart"/>
+      <w:r>
+        <w:t>stringId</w:t>
+      </w:r>
+      <w:proofErr w:type="spellEnd"/>
+      <w:r>
+        <w:t xml:space="preserve"> method to pull in the value from the Strings.xml file.</w:t>
+      </w:r>
+    </w:p>
+    <w:p>
+      <w:r>
+        <w:t>Menu.xml</w:t>
+      </w:r>
+    </w:p>
+    <w:p>
+      <w:r>
+        <w:t xml:space="preserve">This start with the open and close menu tags and then nested inside that are 6 item objects. All items have two attributes set </w:t>
+      </w:r>
+      <w:r>
+        <w:t>an</w:t>
+      </w:r>
+      <w:r>
+        <w:t xml:space="preserve"> id </w:t>
+      </w:r>
+      <w:r>
+        <w:t>and title. The title is set using the @string method that pulls the value in from the strings.xml file.</w:t>
+      </w:r>
+      <w:r>
+        <w:t xml:space="preserve"> </w:t>
       </w:r>
     </w:p>
     <w:p/>
     <w:p/>
     <w:p>
       <w:r>
-        <w:t>This is an add to commit.</w:t>
-      </w:r>
-    </w:p>
-    <w:p/>
-    <w:p/>
-    <w:p/>
-    <w:p/>
-    <w:p>
-      <w:r>
         <w:t xml:space="preserve"> </w:t>
       </w:r>
     </w:p>
@@ -1156,78 +1320,1411 @@
       <w:pPr>
         <w:pStyle w:val="Heading1"/>
       </w:pPr>
-      <w:bookmarkStart w:id="1" w:name="_Toc40083372"/>
-      <w:r>
-        <w:t>Use of findViewById</w:t>
+      <w:bookmarkStart w:id="1" w:name="_Toc40262945"/>
+      <w:proofErr w:type="spellStart"/>
+      <w:proofErr w:type="gramStart"/>
+      <w:r>
+        <w:lastRenderedPageBreak/>
+        <w:t>findViewById</w:t>
+      </w:r>
+      <w:proofErr w:type="spellEnd"/>
+      <w:r>
+        <w:t>(</w:t>
+      </w:r>
+      <w:proofErr w:type="gramEnd"/>
+      <w:r>
+        <w:t>) method</w:t>
       </w:r>
       <w:bookmarkEnd w:id="1"/>
     </w:p>
     <w:p>
+      <w:r>
+        <w:t xml:space="preserve">The </w:t>
+      </w:r>
+      <w:proofErr w:type="spellStart"/>
+      <w:r>
+        <w:t>findViewById</w:t>
+      </w:r>
+      <w:proofErr w:type="spellEnd"/>
+      <w:r>
+        <w:t xml:space="preserve"> method is used to retrieve a user interface object that you would like to </w:t>
+      </w:r>
+      <w:r>
+        <w:t>interact</w:t>
+      </w:r>
+      <w:r>
+        <w:t xml:space="preserve"> with </w:t>
+      </w:r>
+      <w:r>
+        <w:t xml:space="preserve">in </w:t>
+      </w:r>
+      <w:r>
+        <w:t xml:space="preserve">your </w:t>
+      </w:r>
+      <w:r>
+        <w:t>code</w:t>
+      </w:r>
+      <w:r>
+        <w:t>. E.g.</w:t>
+      </w:r>
+      <w:r>
+        <w:t xml:space="preserve"> an </w:t>
+      </w:r>
+      <w:proofErr w:type="spellStart"/>
+      <w:r>
+        <w:t>EditText</w:t>
+      </w:r>
+      <w:proofErr w:type="spellEnd"/>
+      <w:r>
+        <w:t>.</w:t>
+      </w:r>
+      <w:r>
+        <w:t xml:space="preserve"> </w:t>
+      </w:r>
+      <w:r>
+        <w:t xml:space="preserve">To do this you will need to pass in the items ID as an argument, this is done by calling the global R object, then calling the ID method before giving the UI items ID. This would look something like this </w:t>
+      </w:r>
+    </w:p>
+    <w:p>
+      <w:pPr>
+        <w:rPr>
+          <w:rFonts w:ascii="Consolas" w:hAnsi="Consolas"/>
+          <w:color w:val="24292E"/>
+          <w:sz w:val="18"/>
+          <w:szCs w:val="18"/>
+          <w:shd w:val="clear" w:color="auto" w:fill="FFFFFF"/>
+        </w:rPr>
+      </w:pPr>
+      <w:r>
+        <w:rPr>
+          <w:rFonts w:ascii="Consolas" w:hAnsi="Consolas"/>
+          <w:color w:val="24292E"/>
+          <w:sz w:val="18"/>
+          <w:szCs w:val="18"/>
+          <w:shd w:val="clear" w:color="auto" w:fill="FFFFFF"/>
+        </w:rPr>
+        <w:t xml:space="preserve">mv </w:t>
+      </w:r>
+      <w:r>
+        <w:rPr>
+          <w:rStyle w:val="pl-k"/>
+          <w:rFonts w:ascii="Consolas" w:hAnsi="Consolas"/>
+          <w:color w:val="D73A49"/>
+          <w:sz w:val="18"/>
+          <w:szCs w:val="18"/>
+          <w:shd w:val="clear" w:color="auto" w:fill="FFFFFF"/>
+        </w:rPr>
+        <w:t>=</w:t>
+      </w:r>
+      <w:r>
+        <w:rPr>
+          <w:rFonts w:ascii="Consolas" w:hAnsi="Consolas"/>
+          <w:color w:val="24292E"/>
+          <w:sz w:val="18"/>
+          <w:szCs w:val="18"/>
+          <w:shd w:val="clear" w:color="auto" w:fill="FFFFFF"/>
+        </w:rPr>
+        <w:t xml:space="preserve"> </w:t>
+      </w:r>
+      <w:proofErr w:type="spellStart"/>
+      <w:r>
+        <w:rPr>
+          <w:rFonts w:ascii="Consolas" w:hAnsi="Consolas"/>
+          <w:color w:val="24292E"/>
+          <w:sz w:val="18"/>
+          <w:szCs w:val="18"/>
+          <w:shd w:val="clear" w:color="auto" w:fill="FFFFFF"/>
+        </w:rPr>
+        <w:t>findViewById</w:t>
+      </w:r>
+      <w:proofErr w:type="spellEnd"/>
+      <w:r>
+        <w:rPr>
+          <w:rFonts w:ascii="Consolas" w:hAnsi="Consolas"/>
+          <w:color w:val="24292E"/>
+          <w:sz w:val="18"/>
+          <w:szCs w:val="18"/>
+          <w:shd w:val="clear" w:color="auto" w:fill="FFFFFF"/>
+        </w:rPr>
+        <w:t>(</w:t>
+      </w:r>
+      <w:r>
+        <w:rPr>
+          <w:rStyle w:val="pl-smi"/>
+          <w:rFonts w:ascii="Consolas" w:hAnsi="Consolas"/>
+          <w:color w:val="24292E"/>
+          <w:sz w:val="18"/>
+          <w:szCs w:val="18"/>
+          <w:shd w:val="clear" w:color="auto" w:fill="FFFFFF"/>
+        </w:rPr>
+        <w:t>R</w:t>
+      </w:r>
+      <w:r>
+        <w:rPr>
+          <w:rStyle w:val="pl-k"/>
+          <w:rFonts w:ascii="Consolas" w:hAnsi="Consolas"/>
+          <w:color w:val="D73A49"/>
+          <w:sz w:val="18"/>
+          <w:szCs w:val="18"/>
+          <w:shd w:val="clear" w:color="auto" w:fill="FFFFFF"/>
+        </w:rPr>
+        <w:t>.</w:t>
+      </w:r>
+      <w:proofErr w:type="gramStart"/>
+      <w:r>
+        <w:rPr>
+          <w:rFonts w:ascii="Consolas" w:hAnsi="Consolas"/>
+          <w:color w:val="24292E"/>
+          <w:sz w:val="18"/>
+          <w:szCs w:val="18"/>
+          <w:shd w:val="clear" w:color="auto" w:fill="FFFFFF"/>
+        </w:rPr>
+        <w:t>id</w:t>
+      </w:r>
+      <w:r>
+        <w:rPr>
+          <w:rStyle w:val="pl-k"/>
+          <w:rFonts w:ascii="Consolas" w:hAnsi="Consolas"/>
+          <w:color w:val="D73A49"/>
+          <w:sz w:val="18"/>
+          <w:szCs w:val="18"/>
+          <w:shd w:val="clear" w:color="auto" w:fill="FFFFFF"/>
+        </w:rPr>
+        <w:t>.</w:t>
+      </w:r>
+      <w:r>
+        <w:rPr>
+          <w:rFonts w:ascii="Consolas" w:hAnsi="Consolas"/>
+          <w:color w:val="24292E"/>
+          <w:sz w:val="18"/>
+          <w:szCs w:val="18"/>
+          <w:shd w:val="clear" w:color="auto" w:fill="FFFFFF"/>
+        </w:rPr>
+        <w:t>map</w:t>
+      </w:r>
+      <w:proofErr w:type="gramEnd"/>
+      <w:r>
+        <w:rPr>
+          <w:rFonts w:ascii="Consolas" w:hAnsi="Consolas"/>
+          <w:color w:val="24292E"/>
+          <w:sz w:val="18"/>
+          <w:szCs w:val="18"/>
+          <w:shd w:val="clear" w:color="auto" w:fill="FFFFFF"/>
+        </w:rPr>
+        <w:t>1);</w:t>
+      </w:r>
+    </w:p>
+    <w:p>
+      <w:r>
+        <w:t xml:space="preserve">This has been taken from the MainActivity.java for this application and is used to retrieve the </w:t>
+      </w:r>
+      <w:proofErr w:type="spellStart"/>
+      <w:r>
+        <w:t>MapView</w:t>
+      </w:r>
+      <w:proofErr w:type="spellEnd"/>
+      <w:r>
+        <w:t xml:space="preserve"> from the layout so the maps centre point can be updated by the GPS.</w:t>
+      </w:r>
+    </w:p>
+    <w:p>
+      <w:r>
+        <w:t>It has also been used a couple of times in the AddNewActivity.java file.</w:t>
+      </w:r>
+      <w:r>
+        <w:t xml:space="preserve"> The first two times it is in the activities </w:t>
+      </w:r>
+      <w:proofErr w:type="spellStart"/>
+      <w:r>
+        <w:t>onCreate</w:t>
+      </w:r>
+      <w:proofErr w:type="spellEnd"/>
+      <w:r>
+        <w:t xml:space="preserve"> method. The first time it is being used to retrieve the </w:t>
+      </w:r>
+      <w:proofErr w:type="spellStart"/>
+      <w:r>
+        <w:t>AutoCompleteTextView</w:t>
+      </w:r>
+      <w:proofErr w:type="spellEnd"/>
+      <w:r>
+        <w:t xml:space="preserve"> UI element so a custom auto complete list can be added to it.</w:t>
+      </w:r>
+      <w:r>
+        <w:t xml:space="preserve"> The second time it is used to retrieve the add place button UI element so that the </w:t>
+      </w:r>
+      <w:proofErr w:type="spellStart"/>
+      <w:r>
+        <w:t>setOnClickListener</w:t>
+      </w:r>
+      <w:proofErr w:type="spellEnd"/>
+      <w:r>
+        <w:t xml:space="preserve"> method can be called on it. Allowing the </w:t>
+      </w:r>
+      <w:proofErr w:type="spellStart"/>
+      <w:r>
+        <w:t>onClick</w:t>
+      </w:r>
+      <w:proofErr w:type="spellEnd"/>
+      <w:r>
+        <w:t xml:space="preserve"> method to be called when the button is pressed.</w:t>
+      </w:r>
+      <w:r>
+        <w:t xml:space="preserve"> It is then used three times in the </w:t>
+      </w:r>
+      <w:proofErr w:type="spellStart"/>
+      <w:r>
+        <w:t>onClick</w:t>
+      </w:r>
+      <w:proofErr w:type="spellEnd"/>
+      <w:r>
+        <w:t xml:space="preserve"> method to retrieve the name and price edit texts and the </w:t>
+      </w:r>
+      <w:proofErr w:type="spellStart"/>
+      <w:r>
+        <w:t>AutoCompleteTextView</w:t>
+      </w:r>
+      <w:proofErr w:type="spellEnd"/>
+      <w:r>
+        <w:t xml:space="preserve"> UI elements.</w:t>
+      </w:r>
+      <w:r>
+        <w:t xml:space="preserve"> </w:t>
+      </w:r>
+      <w:r>
+        <w:t xml:space="preserve"> </w:t>
+      </w:r>
+    </w:p>
+    <w:p>
       <w:pPr>
         <w:pStyle w:val="Heading1"/>
       </w:pPr>
-      <w:bookmarkStart w:id="2" w:name="_Toc40083373"/>
-      <w:r>
-        <w:t>Use of c</w:t>
+      <w:bookmarkStart w:id="2" w:name="_Toc40262946"/>
+      <w:r>
+        <w:t>C</w:t>
       </w:r>
       <w:r>
         <w:t>ommunication</w:t>
       </w:r>
       <w:r>
-        <w:t xml:space="preserve"> technologies</w:t>
-      </w:r>
-      <w:r>
-        <w:t xml:space="preserve"> between activities</w:t>
+        <w:t xml:space="preserve"> </w:t>
+      </w:r>
+      <w:r>
+        <w:t>between activities</w:t>
       </w:r>
       <w:bookmarkEnd w:id="2"/>
     </w:p>
     <w:p>
+      <w:r>
+        <w:t xml:space="preserve">To allow for communication between the </w:t>
+      </w:r>
+      <w:proofErr w:type="spellStart"/>
+      <w:r>
+        <w:t>MainActivity</w:t>
+      </w:r>
+      <w:proofErr w:type="spellEnd"/>
+      <w:r>
+        <w:t xml:space="preserve"> and the </w:t>
+      </w:r>
+      <w:proofErr w:type="spellStart"/>
+      <w:r>
+        <w:t>AddNewActivity</w:t>
+      </w:r>
+      <w:proofErr w:type="spellEnd"/>
+      <w:r>
+        <w:t xml:space="preserve"> I have used intents and bundles.</w:t>
+      </w:r>
+      <w:r>
+        <w:t xml:space="preserve"> Intents are used to call other activities allowing a response code to be attached so the </w:t>
+      </w:r>
+      <w:proofErr w:type="spellStart"/>
+      <w:r>
+        <w:t>MainActivity</w:t>
+      </w:r>
+      <w:proofErr w:type="spellEnd"/>
+      <w:r>
+        <w:t xml:space="preserve"> can process the response on its return. A bundle is an object that stores string keys and maps them to values to allow them to be sent to other activities. </w:t>
+      </w:r>
+      <w:r>
+        <w:t>W</w:t>
+      </w:r>
+      <w:r>
+        <w:t xml:space="preserve">hen the add new </w:t>
+      </w:r>
+      <w:r>
+        <w:t>place,</w:t>
+      </w:r>
+      <w:r>
+        <w:t xml:space="preserve"> button is pressed in the menu a new intent is created taking the</w:t>
+      </w:r>
+      <w:r>
+        <w:t xml:space="preserve"> current activity as and the class of the activity you would like to open. You then use the </w:t>
+      </w:r>
+      <w:proofErr w:type="spellStart"/>
+      <w:r>
+        <w:t>startActivityForResult</w:t>
+      </w:r>
+      <w:proofErr w:type="spellEnd"/>
+      <w:r>
+        <w:t xml:space="preserve"> method passing the intent and a request code in this case 0. The </w:t>
+      </w:r>
+      <w:proofErr w:type="spellStart"/>
+      <w:r>
+        <w:t>AddNew</w:t>
+      </w:r>
+      <w:proofErr w:type="spellEnd"/>
+      <w:r>
+        <w:t xml:space="preserve"> activity is then created allowing a user to input a name, type, and price for the new place to stay they would like to add to the map. When the user clicks add place validation checks are then run on the input information. If all information is </w:t>
+      </w:r>
+      <w:r>
+        <w:t>correct,</w:t>
+      </w:r>
+      <w:r>
+        <w:t xml:space="preserve"> a</w:t>
+      </w:r>
+      <w:r>
+        <w:t xml:space="preserve"> new bundle and new intent are created</w:t>
+      </w:r>
+      <w:r>
+        <w:t>.</w:t>
+      </w:r>
+      <w:r>
+        <w:t xml:space="preserve"> </w:t>
+      </w:r>
+      <w:r>
+        <w:t>Then</w:t>
+      </w:r>
+      <w:r>
+        <w:t xml:space="preserve"> the input name and type are stored in </w:t>
+      </w:r>
+      <w:r>
+        <w:t>the bundle</w:t>
+      </w:r>
+      <w:r>
+        <w:t xml:space="preserve"> using the </w:t>
+      </w:r>
+      <w:proofErr w:type="spellStart"/>
+      <w:r>
+        <w:t>putString</w:t>
+      </w:r>
+      <w:proofErr w:type="spellEnd"/>
+      <w:r>
+        <w:t xml:space="preserve"> method passing a string key and the respective variable. The same is then done for price but the </w:t>
+      </w:r>
+      <w:proofErr w:type="spellStart"/>
+      <w:r>
+        <w:t>putDouble</w:t>
+      </w:r>
+      <w:proofErr w:type="spellEnd"/>
+      <w:r>
+        <w:t xml:space="preserve"> function is used instead.</w:t>
+      </w:r>
+      <w:r>
+        <w:t xml:space="preserve"> Once complete the bundle is added to the intent using the </w:t>
+      </w:r>
+      <w:proofErr w:type="spellStart"/>
+      <w:r>
+        <w:t>putExtras</w:t>
+      </w:r>
+      <w:proofErr w:type="spellEnd"/>
+      <w:r>
+        <w:t xml:space="preserve"> method and passing it as an argument. The </w:t>
+      </w:r>
+      <w:proofErr w:type="spellStart"/>
+      <w:r>
+        <w:t>setResult</w:t>
+      </w:r>
+      <w:proofErr w:type="spellEnd"/>
+      <w:r>
+        <w:t xml:space="preserve"> method is then used to set the result message to OK on the intent. Then the finish function is called closing the activity and returning the intent to the </w:t>
+      </w:r>
+      <w:proofErr w:type="spellStart"/>
+      <w:r>
+        <w:t>MainActivity</w:t>
+      </w:r>
+      <w:proofErr w:type="spellEnd"/>
+      <w:r>
+        <w:t>.</w:t>
+      </w:r>
+      <w:r>
+        <w:t xml:space="preserve"> Once returned the </w:t>
+      </w:r>
+      <w:proofErr w:type="spellStart"/>
+      <w:r>
+        <w:t>onActivityResult</w:t>
+      </w:r>
+      <w:proofErr w:type="spellEnd"/>
+      <w:r>
+        <w:t xml:space="preserve"> method is called passing in the request code, result code, and the returned intent. This method then uses three if statement. The first is to check the request code is 0 if it is then it will check if the result code is RESULT_OK. Then finally it will extract the extras and check they are not null before extracting the name, type, and price allowing it to create a new place object.</w:t>
+      </w:r>
+      <w:r>
+        <w:t xml:space="preserve"> </w:t>
+      </w:r>
+      <w:r>
+        <w:t xml:space="preserve">     </w:t>
+      </w:r>
+      <w:r>
+        <w:t xml:space="preserve"> </w:t>
+      </w:r>
+    </w:p>
+    <w:p>
       <w:pPr>
         <w:pStyle w:val="Heading1"/>
       </w:pPr>
-      <w:bookmarkStart w:id="3" w:name="_Toc40083374"/>
-      <w:r>
-        <w:t>Use of preferences</w:t>
+      <w:bookmarkStart w:id="3" w:name="_Toc40262947"/>
+      <w:r>
+        <w:t>P</w:t>
+      </w:r>
+      <w:r>
+        <w:t>references</w:t>
       </w:r>
       <w:bookmarkEnd w:id="3"/>
     </w:p>
     <w:p>
+      <w:r>
+        <w:t xml:space="preserve">Preferences are used to persist </w:t>
+      </w:r>
+      <w:r>
+        <w:t xml:space="preserve">certain </w:t>
+      </w:r>
+      <w:r>
+        <w:t xml:space="preserve">information </w:t>
+      </w:r>
+      <w:r>
+        <w:t xml:space="preserve">(e.g. username) </w:t>
+      </w:r>
+      <w:r>
+        <w:t xml:space="preserve">for the next time an application is </w:t>
+      </w:r>
+      <w:r>
+        <w:t>run</w:t>
+      </w:r>
+      <w:r>
+        <w:t xml:space="preserve"> using the </w:t>
+      </w:r>
+      <w:r>
+        <w:t xml:space="preserve">built in Android </w:t>
+      </w:r>
+      <w:proofErr w:type="spellStart"/>
+      <w:r>
+        <w:t>savedInstanceState</w:t>
+      </w:r>
+      <w:proofErr w:type="spellEnd"/>
+      <w:r>
+        <w:t xml:space="preserve"> bundle</w:t>
+      </w:r>
+      <w:r>
+        <w:t xml:space="preserve"> object</w:t>
+      </w:r>
+      <w:r>
+        <w:t xml:space="preserve">. This bundle </w:t>
+      </w:r>
+      <w:r>
+        <w:lastRenderedPageBreak/>
+        <w:t>can be</w:t>
+      </w:r>
+      <w:r>
+        <w:t xml:space="preserve"> accessed by an activity </w:t>
+      </w:r>
+      <w:r>
+        <w:t>if it is passed in as an argument to its</w:t>
+      </w:r>
+      <w:r>
+        <w:t xml:space="preserve"> </w:t>
+      </w:r>
+      <w:proofErr w:type="spellStart"/>
+      <w:r>
+        <w:t>onCreate</w:t>
+      </w:r>
+      <w:proofErr w:type="spellEnd"/>
+      <w:r>
+        <w:t xml:space="preserve"> method</w:t>
+      </w:r>
+      <w:r>
+        <w:t xml:space="preserve">. It can also be saved by all activities using there built in </w:t>
+      </w:r>
+      <w:proofErr w:type="spellStart"/>
+      <w:r>
+        <w:t>onSaveInstantState</w:t>
+      </w:r>
+      <w:proofErr w:type="spellEnd"/>
+      <w:r>
+        <w:t xml:space="preserve"> method that can be overridden if needed.</w:t>
+      </w:r>
+      <w:r>
+        <w:t xml:space="preserve"> The bundle is</w:t>
+      </w:r>
+      <w:r>
+        <w:t xml:space="preserve"> then</w:t>
+      </w:r>
+      <w:r>
+        <w:t xml:space="preserve"> stored</w:t>
+      </w:r>
+      <w:r>
+        <w:t xml:space="preserve"> in the file system</w:t>
+      </w:r>
+      <w:r>
+        <w:t xml:space="preserve"> automatically by the OS</w:t>
+      </w:r>
+      <w:r>
+        <w:t>.</w:t>
+      </w:r>
+      <w:r>
+        <w:t xml:space="preserve"> </w:t>
+      </w:r>
+      <w:r>
+        <w:t>(Operating System)</w:t>
+      </w:r>
+      <w:r>
+        <w:t xml:space="preserve"> In this project preferences have been used to allow a user to turn on/off the automatic saving of places.</w:t>
+      </w:r>
+      <w:r>
+        <w:t xml:space="preserve"> </w:t>
+      </w:r>
+      <w:r>
+        <w:t xml:space="preserve">To </w:t>
+      </w:r>
+      <w:r>
+        <w:t>achieve</w:t>
+      </w:r>
+      <w:r>
+        <w:t xml:space="preserve"> </w:t>
+      </w:r>
+      <w:r>
+        <w:t>this,</w:t>
+      </w:r>
+      <w:r>
+        <w:t xml:space="preserve"> I have created a </w:t>
+      </w:r>
+      <w:r>
+        <w:t>PreferencesActivity.java file</w:t>
+      </w:r>
+      <w:r>
+        <w:t xml:space="preserve">. In the on create method I pass </w:t>
+      </w:r>
+      <w:proofErr w:type="spellStart"/>
+      <w:r>
+        <w:t>savedInstanceState</w:t>
+      </w:r>
+      <w:proofErr w:type="spellEnd"/>
+      <w:r>
+        <w:t xml:space="preserve"> in as an argument this will allow the activity to read or write the currently stored preferences. I then use the </w:t>
+      </w:r>
+      <w:proofErr w:type="spellStart"/>
+      <w:r>
+        <w:t>addPreferencesFromResource</w:t>
+      </w:r>
+      <w:proofErr w:type="spellEnd"/>
+      <w:r>
+        <w:t xml:space="preserve"> method to update the preferences based on the users input. Once the preferences activity is closed the bundle is saved using the activities default </w:t>
+      </w:r>
+      <w:proofErr w:type="spellStart"/>
+      <w:r>
+        <w:t>onSaveInstantState</w:t>
+      </w:r>
+      <w:proofErr w:type="spellEnd"/>
+      <w:r>
+        <w:t xml:space="preserve"> method.</w:t>
+      </w:r>
+    </w:p>
+    <w:p>
+      <w:r>
+        <w:t xml:space="preserve">In the main </w:t>
+      </w:r>
+      <w:r>
+        <w:t xml:space="preserve">activity the </w:t>
+      </w:r>
+      <w:proofErr w:type="spellStart"/>
+      <w:r>
+        <w:t>getDefaultSharedPreferences</w:t>
+      </w:r>
+      <w:proofErr w:type="spellEnd"/>
+      <w:r>
+        <w:t xml:space="preserve"> method is called on the preference manager object passing </w:t>
+      </w:r>
+      <w:proofErr w:type="spellStart"/>
+      <w:r>
+        <w:t>getApplicationContext</w:t>
+      </w:r>
+      <w:proofErr w:type="spellEnd"/>
+      <w:r>
+        <w:t xml:space="preserve"> as the argument. This </w:t>
+      </w:r>
+      <w:proofErr w:type="spellStart"/>
+      <w:r>
+        <w:t>returnes</w:t>
+      </w:r>
+      <w:proofErr w:type="spellEnd"/>
+      <w:r>
+        <w:t xml:space="preserve"> the bundle and stores it in a variable. Then the </w:t>
+      </w:r>
+      <w:proofErr w:type="spellStart"/>
+      <w:r>
+        <w:t>getBoolean</w:t>
+      </w:r>
+      <w:proofErr w:type="spellEnd"/>
+      <w:r>
+        <w:t xml:space="preserve"> method is called on that variable passing the string key for the auto save preference and the returned value is stored in another variable. This variable is then used in the </w:t>
+      </w:r>
+      <w:proofErr w:type="spellStart"/>
+      <w:r>
+        <w:t>onActivityResult</w:t>
+      </w:r>
+      <w:proofErr w:type="spellEnd"/>
+      <w:r>
+        <w:t xml:space="preserve"> method when adding a new place to decide if the place should be automatically saved or not.</w:t>
+      </w:r>
+    </w:p>
+    <w:p>
       <w:pPr>
         <w:pStyle w:val="Heading1"/>
       </w:pPr>
-      <w:bookmarkStart w:id="4" w:name="_Toc40083375"/>
-      <w:r>
-        <w:t>Use of f</w:t>
-      </w:r>
-      <w:r>
-        <w:t>ile I/O</w:t>
+      <w:bookmarkStart w:id="4" w:name="_Toc40262948"/>
+      <w:r>
+        <w:t>F</w:t>
+      </w:r>
+      <w:r>
+        <w:t>ile</w:t>
+      </w:r>
+      <w:r>
+        <w:t xml:space="preserve"> </w:t>
+      </w:r>
+      <w:r>
+        <w:t>I/O</w:t>
       </w:r>
       <w:bookmarkEnd w:id="4"/>
     </w:p>
     <w:p>
+      <w:r>
+        <w:t>For file I/O</w:t>
+      </w:r>
+      <w:r>
+        <w:t xml:space="preserve"> Android uses</w:t>
+      </w:r>
+      <w:r>
+        <w:t xml:space="preserve"> four different types of streams: input, output, low-level, and wrapper. They can be used in many different combinations to achieve the required outcome. An </w:t>
+      </w:r>
+      <w:r>
+        <w:t xml:space="preserve">example of an </w:t>
+      </w:r>
+      <w:r>
+        <w:t>input stream</w:t>
+      </w:r>
+      <w:r>
+        <w:t xml:space="preserve"> </w:t>
+      </w:r>
+      <w:r>
+        <w:t xml:space="preserve">is data coming from you </w:t>
+      </w:r>
+      <w:r>
+        <w:t>keyboard and an</w:t>
+      </w:r>
+      <w:r>
+        <w:t xml:space="preserve"> example of an</w:t>
+      </w:r>
+      <w:r>
+        <w:t xml:space="preserve"> output stream is data going to your screen</w:t>
+      </w:r>
+      <w:r>
+        <w:t>.</w:t>
+      </w:r>
+      <w:r>
+        <w:t xml:space="preserve"> A low-level stream reads or writes individual bytes to files or hardware components</w:t>
+      </w:r>
+      <w:r>
+        <w:t xml:space="preserve"> and a </w:t>
+      </w:r>
+      <w:r>
+        <w:t>wrapper stream can convert files between types, work with ASCII characters, and convert RAW data into data types or objects.</w:t>
+      </w:r>
+      <w:r>
+        <w:t xml:space="preserve"> However, to do this it will need to contain a low-level stream that is passed in as an argument to the constructor.</w:t>
+      </w:r>
+    </w:p>
+    <w:p>
+      <w:r>
+        <w:t>In this project I have used file I/O to read and write a list of places to stay to the local file system so that they can be used when the device is offline.</w:t>
+      </w:r>
+      <w:r>
+        <w:t xml:space="preserve"> I have a method called </w:t>
+      </w:r>
+      <w:proofErr w:type="spellStart"/>
+      <w:r>
+        <w:t>savePTSLocally</w:t>
+      </w:r>
+      <w:proofErr w:type="spellEnd"/>
+      <w:r>
+        <w:t xml:space="preserve"> this uses the low-level stream </w:t>
+      </w:r>
+      <w:proofErr w:type="spellStart"/>
+      <w:r>
+        <w:t>FileWritter</w:t>
+      </w:r>
+      <w:proofErr w:type="spellEnd"/>
+      <w:r>
+        <w:t xml:space="preserve"> to write to the file system. This </w:t>
+      </w:r>
+      <w:proofErr w:type="spellStart"/>
+      <w:r>
+        <w:t>FileWritter</w:t>
+      </w:r>
+      <w:proofErr w:type="spellEnd"/>
+      <w:r>
+        <w:t xml:space="preserve"> takes the </w:t>
+      </w:r>
+      <w:proofErr w:type="spellStart"/>
+      <w:r>
+        <w:t>Environment.getExternalStorageDirectory</w:t>
+      </w:r>
+      <w:proofErr w:type="spellEnd"/>
+      <w:r>
+        <w:t xml:space="preserve"> allowing it to know the root directory of the device, it also takes the custom file name as arguments in the constructor. The </w:t>
+      </w:r>
+      <w:proofErr w:type="spellStart"/>
+      <w:r>
+        <w:t>FileWritter</w:t>
+      </w:r>
+      <w:proofErr w:type="spellEnd"/>
+      <w:r>
+        <w:t xml:space="preserve"> is then passed in as a</w:t>
+      </w:r>
+      <w:r>
+        <w:t xml:space="preserve">n argument to the constructor of the wrapper stream </w:t>
+      </w:r>
+      <w:proofErr w:type="spellStart"/>
+      <w:r>
+        <w:t>PrintWriter</w:t>
+      </w:r>
+      <w:proofErr w:type="spellEnd"/>
+      <w:r>
+        <w:t xml:space="preserve"> object used to convert ASCII characters to and from RAW bytes of data.</w:t>
+      </w:r>
+      <w:r>
+        <w:t xml:space="preserve"> Once the data has been manipulated and is ready to be written to file the </w:t>
+      </w:r>
+      <w:proofErr w:type="spellStart"/>
+      <w:proofErr w:type="gramStart"/>
+      <w:r>
+        <w:t>printLn</w:t>
+      </w:r>
+      <w:proofErr w:type="spellEnd"/>
+      <w:r>
+        <w:t>(</w:t>
+      </w:r>
+      <w:proofErr w:type="gramEnd"/>
+      <w:r>
+        <w:t xml:space="preserve">) method is called passing the data string as an argument. Finally, once all data has been written the close method is called on the </w:t>
+      </w:r>
+      <w:proofErr w:type="spellStart"/>
+      <w:r>
+        <w:t>PrintWritter</w:t>
+      </w:r>
+      <w:proofErr w:type="spellEnd"/>
+      <w:r>
+        <w:t xml:space="preserve"> object closing the output stream down completely.</w:t>
+      </w:r>
+    </w:p>
+    <w:p>
+      <w:r>
+        <w:t xml:space="preserve">Strems have also been used in the </w:t>
+      </w:r>
+      <w:proofErr w:type="spellStart"/>
+      <w:r>
+        <w:t>loadLocalPTS</w:t>
+      </w:r>
+      <w:proofErr w:type="spellEnd"/>
+      <w:r>
+        <w:t xml:space="preserve"> method this time the low-level stream is the </w:t>
+      </w:r>
+      <w:proofErr w:type="spellStart"/>
+      <w:r>
+        <w:t>FileReader</w:t>
+      </w:r>
+      <w:proofErr w:type="spellEnd"/>
+      <w:r>
+        <w:t xml:space="preserve"> object taking the </w:t>
+      </w:r>
+      <w:proofErr w:type="spellStart"/>
+      <w:r>
+        <w:t>Environment.getExternalStorageDirectory</w:t>
+      </w:r>
+      <w:proofErr w:type="spellEnd"/>
+      <w:r>
+        <w:t xml:space="preserve"> </w:t>
+      </w:r>
+      <w:r>
+        <w:t xml:space="preserve">method and custom file name as the arguments for the constructor. The </w:t>
+      </w:r>
+      <w:proofErr w:type="spellStart"/>
+      <w:r>
+        <w:t>FileReader</w:t>
+      </w:r>
+      <w:proofErr w:type="spellEnd"/>
+      <w:r>
+        <w:t xml:space="preserve"> object is then passed in as an argument to the constructor for the </w:t>
+      </w:r>
+      <w:proofErr w:type="spellStart"/>
+      <w:r>
+        <w:t>BufferedReader</w:t>
+      </w:r>
+      <w:proofErr w:type="spellEnd"/>
+      <w:r>
+        <w:t xml:space="preserve"> wrapper steam. These streams are then used to read in ASCII characters from the local file and are converted into place </w:t>
+      </w:r>
+      <w:r>
+        <w:lastRenderedPageBreak/>
+        <w:t>objects</w:t>
+      </w:r>
+      <w:r>
+        <w:t xml:space="preserve"> using the </w:t>
+      </w:r>
+      <w:proofErr w:type="spellStart"/>
+      <w:r>
+        <w:t>BufferedReader</w:t>
+      </w:r>
+      <w:proofErr w:type="spellEnd"/>
+      <w:r>
+        <w:t xml:space="preserve"> read</w:t>
+      </w:r>
+      <w:r>
+        <w:t xml:space="preserve"> l</w:t>
+      </w:r>
+      <w:r>
+        <w:t>ine method</w:t>
+      </w:r>
+      <w:r>
+        <w:t xml:space="preserve">. Once the file has been read </w:t>
+      </w:r>
+      <w:r>
+        <w:t>fully</w:t>
+      </w:r>
+      <w:r>
+        <w:t xml:space="preserve"> the close method is called on the </w:t>
+      </w:r>
+      <w:proofErr w:type="spellStart"/>
+      <w:r>
+        <w:t>BufferedReader</w:t>
+      </w:r>
+      <w:proofErr w:type="spellEnd"/>
+      <w:r>
+        <w:t xml:space="preserve"> object closing both the wrapper and </w:t>
+      </w:r>
+      <w:r>
+        <w:t>low-level</w:t>
+      </w:r>
+      <w:r>
+        <w:t xml:space="preserve"> streams down completely. </w:t>
+      </w:r>
+      <w:r>
+        <w:t xml:space="preserve">The </w:t>
+      </w:r>
+      <w:proofErr w:type="spellStart"/>
+      <w:r>
+        <w:t>InnerRemoteLoad</w:t>
+      </w:r>
+      <w:proofErr w:type="spellEnd"/>
+      <w:r>
+        <w:t xml:space="preserve"> </w:t>
+      </w:r>
+      <w:r>
+        <w:t xml:space="preserve">and </w:t>
+      </w:r>
+      <w:proofErr w:type="spellStart"/>
+      <w:r>
+        <w:t>InnerRemoteSave</w:t>
+      </w:r>
+      <w:proofErr w:type="spellEnd"/>
+      <w:r>
+        <w:t xml:space="preserve"> methods both use the </w:t>
+      </w:r>
+      <w:proofErr w:type="spellStart"/>
+      <w:r>
+        <w:t>InputStreamReader</w:t>
+      </w:r>
+      <w:proofErr w:type="spellEnd"/>
+      <w:r>
+        <w:t xml:space="preserve"> object as the low-level stream when receiving network communications and the </w:t>
+      </w:r>
+      <w:proofErr w:type="spellStart"/>
+      <w:r>
+        <w:t>BufferedReader</w:t>
+      </w:r>
+      <w:proofErr w:type="spellEnd"/>
+      <w:r>
+        <w:t xml:space="preserve"> object to convert the input data to an object or </w:t>
+      </w:r>
+      <w:r>
+        <w:t>string,</w:t>
+      </w:r>
+      <w:r>
+        <w:t xml:space="preserve"> respectively.</w:t>
+      </w:r>
+      <w:r>
+        <w:t xml:space="preserve"> Using the </w:t>
+      </w:r>
+      <w:proofErr w:type="spellStart"/>
+      <w:r>
+        <w:t>BufferedReader</w:t>
+      </w:r>
+      <w:proofErr w:type="spellEnd"/>
+      <w:r>
+        <w:t xml:space="preserve"> read line and close methods in the same way as the </w:t>
+      </w:r>
+      <w:proofErr w:type="spellStart"/>
+      <w:r>
+        <w:t>loadLocalPTS</w:t>
+      </w:r>
+      <w:proofErr w:type="spellEnd"/>
+      <w:r>
+        <w:t xml:space="preserve"> method.</w:t>
+      </w:r>
+    </w:p>
+    <w:p>
       <w:pPr>
         <w:pStyle w:val="Heading1"/>
       </w:pPr>
-      <w:bookmarkStart w:id="5" w:name="_Toc40083376"/>
-      <w:r>
-        <w:t>Use of n</w:t>
-      </w:r>
-      <w:r>
-        <w:t>etwork communication</w:t>
+      <w:bookmarkStart w:id="5" w:name="_Toc40262949"/>
+      <w:r>
+        <w:t>Network</w:t>
+      </w:r>
+      <w:r>
+        <w:t xml:space="preserve"> communication</w:t>
       </w:r>
       <w:bookmarkEnd w:id="5"/>
     </w:p>
     <w:p>
+      <w:r>
+        <w:t xml:space="preserve">In Android, all methods that do network communication should </w:t>
+      </w:r>
+      <w:r>
+        <w:t xml:space="preserve">be in a separate </w:t>
+      </w:r>
+      <w:r>
+        <w:t xml:space="preserve">inner </w:t>
+      </w:r>
+      <w:r>
+        <w:t xml:space="preserve">class that </w:t>
+      </w:r>
+      <w:r>
+        <w:t>extend</w:t>
+      </w:r>
+      <w:r>
+        <w:t>s</w:t>
+      </w:r>
+      <w:r>
+        <w:t xml:space="preserve"> the functionality of </w:t>
+      </w:r>
+      <w:proofErr w:type="spellStart"/>
+      <w:r>
+        <w:t>asyncTask</w:t>
+      </w:r>
+      <w:proofErr w:type="spellEnd"/>
+      <w:r>
+        <w:t>. This allows the</w:t>
+      </w:r>
+      <w:r>
+        <w:t xml:space="preserve"> network communication to run in another thread alongside the UI thread and stops it from hanging the OS and being for quit.</w:t>
+      </w:r>
+      <w:r>
+        <w:t xml:space="preserve"> Also</w:t>
+      </w:r>
+      <w:r>
+        <w:t>, making it an inner class allows it to interact with the variables and methods of the parent class.</w:t>
+      </w:r>
+      <w:r>
+        <w:t xml:space="preserve"> All network communication is done wrapped in a try catch block to stop the application from crashing if the server does not respond fast enough or is completely unavailable.</w:t>
+      </w:r>
+      <w:r>
+        <w:t xml:space="preserve"> In this project I have implemented two classes the first being </w:t>
+      </w:r>
+      <w:proofErr w:type="spellStart"/>
+      <w:r>
+        <w:t>InnerRemoteLoad</w:t>
+      </w:r>
+      <w:proofErr w:type="spellEnd"/>
+      <w:r>
+        <w:t xml:space="preserve"> used to retrieve data from a remote server using GET request</w:t>
+      </w:r>
+      <w:r>
+        <w:t>s</w:t>
+      </w:r>
+      <w:r>
+        <w:t xml:space="preserve">. The second being </w:t>
+      </w:r>
+      <w:proofErr w:type="spellStart"/>
+      <w:r>
+        <w:t>InnerRemoteSave</w:t>
+      </w:r>
+      <w:proofErr w:type="spellEnd"/>
+      <w:r>
+        <w:t xml:space="preserve"> used to save data to the remote server using POST requests.</w:t>
+      </w:r>
+    </w:p>
+    <w:p>
+      <w:proofErr w:type="spellStart"/>
+      <w:r>
+        <w:t>InnerRemoteLoad</w:t>
+      </w:r>
+      <w:proofErr w:type="spellEnd"/>
+    </w:p>
+    <w:p>
+      <w:r>
+        <w:t xml:space="preserve">This method uses </w:t>
+      </w:r>
+      <w:r>
+        <w:t xml:space="preserve">a URL object to store the address and GET query string. In this application this is hard coded however in the real world you would use variables to store the elements of the query string and pass them into the URL object. </w:t>
+      </w:r>
+      <w:r>
+        <w:t xml:space="preserve">The </w:t>
+      </w:r>
+      <w:proofErr w:type="spellStart"/>
+      <w:r>
+        <w:t>openConnection</w:t>
+      </w:r>
+      <w:proofErr w:type="spellEnd"/>
+      <w:r>
+        <w:t xml:space="preserve"> method is then called on the URL object and it is cast as a </w:t>
+      </w:r>
+      <w:proofErr w:type="spellStart"/>
+      <w:r>
+        <w:t>HttpURLConnection</w:t>
+      </w:r>
+      <w:proofErr w:type="spellEnd"/>
+      <w:r>
+        <w:t xml:space="preserve"> to the variable conn.</w:t>
+      </w:r>
+      <w:r>
+        <w:t xml:space="preserve"> The </w:t>
+      </w:r>
+      <w:proofErr w:type="spellStart"/>
+      <w:r>
+        <w:t>getInputStream</w:t>
+      </w:r>
+      <w:proofErr w:type="spellEnd"/>
+      <w:r>
+        <w:t xml:space="preserve"> method is then called on conn storing it in an input stream variable. An if statement is then used to check the get request code is 200 </w:t>
+      </w:r>
+      <w:r>
+        <w:t xml:space="preserve">if it is not the error is returned as the result of the method. If it is 200 then the input steam is passed in as an argument to the </w:t>
+      </w:r>
+      <w:proofErr w:type="spellStart"/>
+      <w:r>
+        <w:t>InputStreamReader</w:t>
+      </w:r>
+      <w:proofErr w:type="spellEnd"/>
+      <w:r>
+        <w:t xml:space="preserve"> object spoken about in the file I/O section. To make sure that the async task can be closed down correctly I have added the finally block to my try catch block this is called weather the code completes or errors and calls the disconnect method on the conn variable fully closing down the network stream.</w:t>
+      </w:r>
+    </w:p>
+    <w:p>
+      <w:proofErr w:type="spellStart"/>
+      <w:r>
+        <w:t>InnerRemoteSave</w:t>
+      </w:r>
+      <w:proofErr w:type="spellEnd"/>
+    </w:p>
+    <w:p>
+      <w:r>
+        <w:t xml:space="preserve">This works in </w:t>
+      </w:r>
+      <w:r>
+        <w:t>exactly</w:t>
+      </w:r>
+      <w:r>
+        <w:t xml:space="preserve"> the same way as the </w:t>
+      </w:r>
+      <w:proofErr w:type="spellStart"/>
+      <w:r>
+        <w:t>InnerRemoteSave</w:t>
+      </w:r>
+      <w:proofErr w:type="spellEnd"/>
+      <w:r>
+        <w:t xml:space="preserve"> method with one difference when the conn variable is created the </w:t>
+      </w:r>
+      <w:proofErr w:type="spellStart"/>
+      <w:r>
+        <w:t>getOutputStream</w:t>
+      </w:r>
+      <w:proofErr w:type="spellEnd"/>
+      <w:r>
+        <w:t xml:space="preserve"> method is called on it saving the returned </w:t>
+      </w:r>
+      <w:proofErr w:type="spellStart"/>
+      <w:r>
+        <w:t>OutputStream</w:t>
+      </w:r>
+      <w:proofErr w:type="spellEnd"/>
+      <w:r>
+        <w:t xml:space="preserve"> </w:t>
+      </w:r>
+      <w:proofErr w:type="spellStart"/>
+      <w:r>
+        <w:t>obeject</w:t>
+      </w:r>
+      <w:proofErr w:type="spellEnd"/>
+      <w:r>
+        <w:t xml:space="preserve"> as a variable before calling the write method on it and passing the post data sting as an argument. This send the pre generated </w:t>
+      </w:r>
+      <w:proofErr w:type="spellStart"/>
+      <w:r>
+        <w:t>postData</w:t>
+      </w:r>
+      <w:proofErr w:type="spellEnd"/>
+      <w:r>
+        <w:t xml:space="preserve"> </w:t>
+      </w:r>
+      <w:r>
+        <w:t xml:space="preserve">string </w:t>
+      </w:r>
+      <w:r>
+        <w:t xml:space="preserve">variable to the remote server allowing the place to be </w:t>
+      </w:r>
+      <w:r>
+        <w:t>saved.</w:t>
+      </w:r>
+      <w:r>
+        <w:t xml:space="preserve"> </w:t>
+      </w:r>
+    </w:p>
+    <w:p>
       <w:pPr>
         <w:pStyle w:val="Heading1"/>
       </w:pPr>
-      <w:bookmarkStart w:id="6" w:name="_Toc40083377"/>
-      <w:r>
-        <w:t>Use of CSV</w:t>
+      <w:bookmarkStart w:id="6" w:name="_Toc40262950"/>
+      <w:r>
+        <w:t>CSV</w:t>
+      </w:r>
+      <w:r>
+        <w:t xml:space="preserve"> parsing</w:t>
       </w:r>
       <w:bookmarkEnd w:id="6"/>
-      <w:r>
-        <w:t>s</w:t>
+    </w:p>
+    <w:p>
+      <w:r>
+        <w:t>In this application I have used a CSV (Comma Separated Values)</w:t>
+      </w:r>
+      <w:r>
+        <w:t xml:space="preserve"> </w:t>
+      </w:r>
+      <w:r>
+        <w:t xml:space="preserve">file to store the places locally on the device. To be able to read places from the file they will need to be converted from a string to a place object and to be able to write places to the file they will need to be </w:t>
+      </w:r>
+      <w:r>
+        <w:lastRenderedPageBreak/>
+        <w:t xml:space="preserve">converted from a place object to a string this is called CSV parsing. The </w:t>
+      </w:r>
+      <w:proofErr w:type="spellStart"/>
+      <w:r>
+        <w:t>savePTSLocally</w:t>
+      </w:r>
+      <w:proofErr w:type="spellEnd"/>
+      <w:r>
+        <w:t xml:space="preserve"> method parses place objects and converts the to a line of comma separated values ready to be saved to a file and the </w:t>
+      </w:r>
+      <w:proofErr w:type="spellStart"/>
+      <w:r>
+        <w:t>LoadPTSLocally</w:t>
+      </w:r>
+      <w:proofErr w:type="spellEnd"/>
+      <w:r>
+        <w:t xml:space="preserve"> method parses a line of comma separated values and converts them into a place.</w:t>
+      </w:r>
+    </w:p>
+    <w:p>
+      <w:r>
+        <w:t>Parsing objects to CSV</w:t>
+      </w:r>
+    </w:p>
+    <w:p>
+      <w:r>
+        <w:t>A</w:t>
+      </w:r>
+      <w:r>
+        <w:t xml:space="preserve"> for each loop </w:t>
+      </w:r>
+      <w:r>
+        <w:t xml:space="preserve">is used </w:t>
+      </w:r>
+      <w:r>
+        <w:t xml:space="preserve">to iterate thought the </w:t>
+      </w:r>
+      <w:proofErr w:type="spellStart"/>
+      <w:r>
+        <w:t>placesToStay</w:t>
+      </w:r>
+      <w:proofErr w:type="spellEnd"/>
+      <w:r>
+        <w:t xml:space="preserve"> array. For each place it then calls the: </w:t>
+      </w:r>
+      <w:proofErr w:type="spellStart"/>
+      <w:r>
+        <w:t>getName</w:t>
+      </w:r>
+      <w:proofErr w:type="spellEnd"/>
+      <w:r>
+        <w:t xml:space="preserve">, </w:t>
+      </w:r>
+      <w:proofErr w:type="spellStart"/>
+      <w:r>
+        <w:t>getType</w:t>
+      </w:r>
+      <w:proofErr w:type="spellEnd"/>
+      <w:r>
+        <w:t xml:space="preserve">, </w:t>
+      </w:r>
+      <w:proofErr w:type="spellStart"/>
+      <w:r>
+        <w:t>getPrice</w:t>
+      </w:r>
+      <w:proofErr w:type="spellEnd"/>
+      <w:r>
+        <w:t xml:space="preserve">, </w:t>
+      </w:r>
+      <w:proofErr w:type="spellStart"/>
+      <w:r>
+        <w:t>getLatitude</w:t>
+      </w:r>
+      <w:proofErr w:type="spellEnd"/>
+      <w:r>
+        <w:t xml:space="preserve">, and </w:t>
+      </w:r>
+      <w:proofErr w:type="spellStart"/>
+      <w:r>
+        <w:t>getLongitude</w:t>
+      </w:r>
+      <w:proofErr w:type="spellEnd"/>
+      <w:r>
+        <w:t xml:space="preserve"> methods storing the returned values in variables with the same names. These variables are then passed into the </w:t>
+      </w:r>
+      <w:proofErr w:type="spellStart"/>
+      <w:r>
+        <w:t>printLn</w:t>
+      </w:r>
+      <w:proofErr w:type="spellEnd"/>
+      <w:r>
+        <w:t xml:space="preserve"> method called on the </w:t>
+      </w:r>
+      <w:proofErr w:type="spellStart"/>
+      <w:r>
+        <w:t>PrintWritter</w:t>
+      </w:r>
+      <w:proofErr w:type="spellEnd"/>
+      <w:r>
+        <w:t xml:space="preserve"> wrapper stream, with commas added in between each one</w:t>
+      </w:r>
+      <w:r>
+        <w:t xml:space="preserve"> to separate the data</w:t>
+      </w:r>
+      <w:r>
+        <w:t>, saving them to the file</w:t>
+      </w:r>
+      <w:r>
+        <w:t>. This means that one object is</w:t>
+      </w:r>
+      <w:r>
+        <w:t xml:space="preserve"> stored</w:t>
+      </w:r>
+      <w:r>
+        <w:t xml:space="preserve"> on each line of the CSV file </w:t>
+      </w:r>
+      <w:r>
+        <w:t>with commas in between the values allowing them to be individually pulled out when parsed back t</w:t>
+      </w:r>
+      <w:r>
+        <w:t>o an object</w:t>
+      </w:r>
+      <w:r>
+        <w:t>.</w:t>
+      </w:r>
+    </w:p>
+    <w:p>
+      <w:r>
+        <w:t>Parsing CSV to objects</w:t>
+      </w:r>
+    </w:p>
+    <w:p>
+      <w:r>
+        <w:t xml:space="preserve">This uses a while loop that runs until the </w:t>
+      </w:r>
+      <w:proofErr w:type="spellStart"/>
+      <w:r>
+        <w:t>readLine</w:t>
+      </w:r>
+      <w:proofErr w:type="spellEnd"/>
+      <w:r>
+        <w:t xml:space="preserve"> method called on the </w:t>
+      </w:r>
+      <w:proofErr w:type="spellStart"/>
+      <w:r>
+        <w:t>BufferedReader</w:t>
+      </w:r>
+      <w:proofErr w:type="spellEnd"/>
+      <w:r>
+        <w:t xml:space="preserve"> stream returns null saving each line to a string variable. Th</w:t>
+      </w:r>
+      <w:r>
+        <w:t xml:space="preserve">e </w:t>
+      </w:r>
+      <w:r>
+        <w:t>split method</w:t>
+      </w:r>
+      <w:r>
+        <w:t xml:space="preserve"> is then called on that variable passing in a comma as the argument. This means the next piece of data will be extracted until a comma is read</w:t>
+      </w:r>
+      <w:r>
+        <w:t xml:space="preserve">, then it will then </w:t>
+      </w:r>
+      <w:r>
+        <w:t xml:space="preserve">be stored in </w:t>
+      </w:r>
+      <w:r>
+        <w:t>the indexed array</w:t>
+      </w:r>
+      <w:r>
+        <w:t xml:space="preserve"> variable</w:t>
+      </w:r>
+      <w:r>
+        <w:t>. An if statement is then used to check the size of the</w:t>
+      </w:r>
+      <w:r>
+        <w:t xml:space="preserve"> indexed array once th</w:t>
+      </w:r>
+      <w:r>
+        <w:t>e</w:t>
+      </w:r>
+      <w:r>
+        <w:t xml:space="preserve"> </w:t>
+      </w:r>
+      <w:r>
+        <w:t>size</w:t>
+      </w:r>
+      <w:r>
+        <w:t xml:space="preserve"> is 5 the if statement is triggered. Th</w:t>
+      </w:r>
+      <w:r>
+        <w:t xml:space="preserve">en two string variables are created name and type and three double variables are created: price, latitude, and longitude. </w:t>
+      </w:r>
+      <w:r>
+        <w:t xml:space="preserve">Then the corresponding components extracted from the csv file are stored in these variables. Finally, a new place is created by passing the name, type, price, latitude, and longitude variables in as arguments to the constructor method before, calling the add function on the </w:t>
+      </w:r>
+      <w:proofErr w:type="spellStart"/>
+      <w:r>
+        <w:t>placesToStay</w:t>
+      </w:r>
+      <w:proofErr w:type="spellEnd"/>
+      <w:r>
+        <w:t xml:space="preserve"> array passing the newly created place as an argument adding it to the array.</w:t>
+      </w:r>
+      <w:r>
+        <w:t xml:space="preserve"> </w:t>
+      </w:r>
+      <w:r>
+        <w:t xml:space="preserve"> </w:t>
+      </w:r>
+    </w:p>
+    <w:p>
+      <w:r>
+        <w:t xml:space="preserve"> </w:t>
       </w:r>
     </w:p>
     <w:sectPr>
@@ -4806,6 +6303,16 @@
       <w:vertAlign w:val="superscript"/>
     </w:rPr>
   </w:style>
+  <w:style w:type="character" w:customStyle="1" w:styleId="pl-k">
+    <w:name w:val="pl-k"/>
+    <w:basedOn w:val="DefaultParagraphFont"/>
+    <w:rsid w:val="00952CFA"/>
+  </w:style>
+  <w:style w:type="character" w:customStyle="1" w:styleId="pl-smi">
+    <w:name w:val="pl-smi"/>
+    <w:basedOn w:val="DefaultParagraphFont"/>
+    <w:rsid w:val="00952CFA"/>
+  </w:style>
 </w:styles>
 </file>
 
@@ -5109,7 +6616,7 @@
 </file>
 
 <file path=customXml/itemProps1.xml><?xml version="1.0" encoding="utf-8"?>
-<ds:datastoreItem xmlns:ds="http://schemas.openxmlformats.org/officeDocument/2006/customXml" ds:itemID="{0C83BC1D-C35D-4D33-9BE1-472F49EA2109}">
+<ds:datastoreItem xmlns:ds="http://schemas.openxmlformats.org/officeDocument/2006/customXml" ds:itemID="{EBEBF79E-DAFA-42E8-B738-D358AEAD6E61}">
   <ds:schemaRefs>
     <ds:schemaRef ds:uri="http://schemas.openxmlformats.org/officeDocument/2006/bibliography"/>
   </ds:schemaRefs>

</xml_diff>

<commit_message>
I have updated the zoom to 16 so maps load eventually.
</commit_message>
<xml_diff>
--- a/Q10232711-SWD504-AE1.docx
+++ b/Q10232711-SWD504-AE1.docx
@@ -1027,6 +1027,45 @@
     </w:p>
     <w:p>
       <w:r>
+        <w:t xml:space="preserve">XML layout files are used to </w:t>
+      </w:r>
+      <w:r>
+        <w:t xml:space="preserve">define the </w:t>
+      </w:r>
+      <w:r>
+        <w:t>objects</w:t>
+      </w:r>
+      <w:r>
+        <w:t xml:space="preserve"> </w:t>
+      </w:r>
+      <w:r>
+        <w:t xml:space="preserve">that need to appear in the </w:t>
+      </w:r>
+      <w:r>
+        <w:t>UI (U</w:t>
+      </w:r>
+      <w:r>
+        <w:t xml:space="preserve">ser </w:t>
+      </w:r>
+      <w:r>
+        <w:t>I</w:t>
+      </w:r>
+      <w:r>
+        <w:t>nterface</w:t>
+      </w:r>
+      <w:r>
+        <w:t>)</w:t>
+      </w:r>
+      <w:r>
+        <w:t xml:space="preserve"> for a given activity and how those </w:t>
+      </w:r>
+      <w:r>
+        <w:t xml:space="preserve">objects </w:t>
+      </w:r>
+      <w:r>
+        <w:t xml:space="preserve">should be laid out on screen. </w:t>
+      </w:r>
+      <w:r>
         <w:t>T</w:t>
       </w:r>
       <w:r>
@@ -1036,16 +1075,22 @@
         <w:t xml:space="preserve">contains </w:t>
       </w:r>
       <w:r>
-        <w:t>four</w:t>
+        <w:t>two</w:t>
       </w:r>
       <w:r>
         <w:t xml:space="preserve"> XML layout files</w:t>
       </w:r>
       <w:r>
-        <w:t>: activity_main.xml, add_new.xml, menu.xml, and preferences.xml.</w:t>
-      </w:r>
-      <w:r>
-        <w:t xml:space="preserve"> All are used to define the items that should be on each screen and how they should be laid out.</w:t>
+        <w:t xml:space="preserve"> activity_main.xml</w:t>
+      </w:r>
+      <w:r>
+        <w:t xml:space="preserve"> and</w:t>
+      </w:r>
+      <w:r>
+        <w:t xml:space="preserve"> add_new.xml</w:t>
+      </w:r>
+      <w:r>
+        <w:t>.</w:t>
       </w:r>
       <w:r>
         <w:t xml:space="preserve"> </w:t>
@@ -1069,42 +1114,21 @@
         <w:t xml:space="preserve"> is created. </w:t>
       </w:r>
       <w:r>
-        <w:t xml:space="preserve">It starts </w:t>
-      </w:r>
-      <w:r>
-        <w:t>with</w:t>
-      </w:r>
-      <w:r>
-        <w:t xml:space="preserve"> a linier layout in the vertical orientation that matches the width and height of the parent</w:t>
-      </w:r>
-      <w:r>
-        <w:t>,</w:t>
-      </w:r>
-      <w:r>
-        <w:t xml:space="preserve"> in this case the screen. </w:t>
-      </w:r>
-      <w:r>
-        <w:t xml:space="preserve">I have done this to make it easier to add more to this screen later if needed. This linier layout </w:t>
-      </w:r>
-      <w:r>
-        <w:t xml:space="preserve">then contains a </w:t>
-      </w:r>
-      <w:proofErr w:type="spellStart"/>
-      <w:r>
-        <w:t>M</w:t>
-      </w:r>
-      <w:r>
-        <w:t>ap</w:t>
-      </w:r>
-      <w:r>
-        <w:t>V</w:t>
-      </w:r>
-      <w:r>
-        <w:t>iew</w:t>
-      </w:r>
-      <w:proofErr w:type="spellEnd"/>
-      <w:r>
-        <w:t xml:space="preserve"> that is a custom </w:t>
+        <w:t>It starts with a linier layout that matches the width and height of the parent in this case the screen. It is also in the vertical orientation so that the items nested inside it will appear in a vertical stack. I did this to make it easier to add items in the future if required.</w:t>
+      </w:r>
+      <w:r>
+        <w:t xml:space="preserve"> This linier layout contains a </w:t>
+      </w:r>
+      <w:proofErr w:type="spellStart"/>
+      <w:r>
+        <w:t>MapView</w:t>
+      </w:r>
+      <w:proofErr w:type="spellEnd"/>
+      <w:r>
+        <w:t xml:space="preserve"> </w:t>
+      </w:r>
+      <w:r>
+        <w:t xml:space="preserve">that is a custom </w:t>
       </w:r>
       <w:proofErr w:type="spellStart"/>
       <w:r>
@@ -1112,44 +1136,151 @@
       </w:r>
       <w:proofErr w:type="spellEnd"/>
       <w:r>
-        <w:t xml:space="preserve"> object that </w:t>
-      </w:r>
-      <w:r>
-        <w:t>allows a map to be displayed.</w:t>
+        <w:t xml:space="preserve"> object</w:t>
+      </w:r>
+      <w:r>
+        <w:t>, designed to display a map on screen</w:t>
+      </w:r>
+      <w:r>
+        <w:t>.</w:t>
       </w:r>
       <w:r>
         <w:t xml:space="preserve"> </w:t>
       </w:r>
       <w:r>
-        <w:t>This is set to match the parent, in this case the linier layout as this is the only content needed on this screen. The android clickable attribute is set to allow you to click on the map and move it around. Finally, I have used the id attribute to give the</w:t>
-      </w:r>
-      <w:r>
-        <w:t xml:space="preserve"> </w:t>
-      </w:r>
-      <w:proofErr w:type="spellStart"/>
-      <w:r>
-        <w:t>Ma</w:t>
-      </w:r>
-      <w:r>
-        <w:t>pView</w:t>
-      </w:r>
-      <w:proofErr w:type="spellEnd"/>
-      <w:r>
-        <w:t xml:space="preserve"> an id so I can reference it in other files later.</w:t>
+        <w:t xml:space="preserve">The hight and width are both set to match parent this means the map will be the same size as the linier layout as this is its parent. Resulting in the map filling the entire screen as the linier layout is set to match the size of the screen. </w:t>
+      </w:r>
+      <w:r>
+        <w:t xml:space="preserve">The android clickable attribute is set to allow you to click on the map and move it around. </w:t>
+      </w:r>
+      <w:r>
+        <w:t xml:space="preserve">Also, the </w:t>
+      </w:r>
+      <w:proofErr w:type="spellStart"/>
+      <w:r>
+        <w:t>MapView</w:t>
+      </w:r>
+      <w:proofErr w:type="spellEnd"/>
+      <w:r>
+        <w:t xml:space="preserve"> has been given and id using the Android id attribute allowing you to reference it from methods to update its centre point.</w:t>
       </w:r>
     </w:p>
     <w:p>
       <w:r>
-        <w:t>The add_new.xml starts with a linier layout in a vertical orientation that contains 5 nested linier layers in horizontal orientation. These linier layouts each have an id</w:t>
-      </w:r>
+        <w:t xml:space="preserve">The add_new.xml </w:t>
+      </w:r>
+      <w:r>
+        <w:t xml:space="preserve">file </w:t>
+      </w:r>
+      <w:r>
+        <w:t xml:space="preserve">is called when the add new activity is created. It </w:t>
+      </w:r>
+      <w:r>
+        <w:t xml:space="preserve">starts with a </w:t>
+      </w:r>
+      <w:proofErr w:type="spellStart"/>
+      <w:r>
+        <w:t>L</w:t>
+      </w:r>
+      <w:r>
+        <w:t>inier</w:t>
+      </w:r>
+      <w:r>
+        <w:t>L</w:t>
+      </w:r>
+      <w:r>
+        <w:t>ayout</w:t>
+      </w:r>
+      <w:proofErr w:type="spellEnd"/>
       <w:r>
         <w:t>,</w:t>
       </w:r>
       <w:r>
-        <w:t xml:space="preserve"> a fixed </w:t>
-      </w:r>
-      <w:r>
-        <w:t xml:space="preserve">hight of 50dp, margin of 10dp, and a width of match parent. In the first linier layout I have a </w:t>
+        <w:t xml:space="preserve"> </w:t>
+      </w:r>
+      <w:r>
+        <w:t>like the</w:t>
+      </w:r>
+      <w:r>
+        <w:t xml:space="preserve"> activity_main.xml</w:t>
+      </w:r>
+      <w:r>
+        <w:t xml:space="preserve"> file</w:t>
+      </w:r>
+      <w:r>
+        <w:t>,</w:t>
+      </w:r>
+      <w:r>
+        <w:t xml:space="preserve"> that</w:t>
+      </w:r>
+      <w:r>
+        <w:t xml:space="preserve"> </w:t>
+      </w:r>
+      <w:r>
+        <w:t xml:space="preserve">contains </w:t>
+      </w:r>
+      <w:r>
+        <w:t xml:space="preserve">five </w:t>
+      </w:r>
+      <w:r>
+        <w:t>l</w:t>
+      </w:r>
+      <w:r>
+        <w:t>inier</w:t>
+      </w:r>
+      <w:r>
+        <w:t xml:space="preserve"> l</w:t>
+      </w:r>
+      <w:r>
+        <w:t>ay</w:t>
+      </w:r>
+      <w:r>
+        <w:t>outs</w:t>
+      </w:r>
+      <w:r>
+        <w:t xml:space="preserve"> in</w:t>
+      </w:r>
+      <w:r>
+        <w:t xml:space="preserve"> a</w:t>
+      </w:r>
+      <w:r>
+        <w:t xml:space="preserve"> horizontal orientation. </w:t>
+      </w:r>
+      <w:r>
+        <w:t xml:space="preserve">Each </w:t>
+      </w:r>
+      <w:r>
+        <w:t>has</w:t>
+      </w:r>
+      <w:r>
+        <w:t xml:space="preserve"> a</w:t>
+      </w:r>
+      <w:r>
+        <w:t>n id,</w:t>
+      </w:r>
+      <w:r>
+        <w:t xml:space="preserve"> fixed </w:t>
+      </w:r>
+      <w:r>
+        <w:t>hight of 50dp</w:t>
+      </w:r>
+      <w:r>
+        <w:t xml:space="preserve">, </w:t>
+      </w:r>
+      <w:r>
+        <w:t>margin of 10dp, and a width of match parent</w:t>
+      </w:r>
+      <w:r>
+        <w:t xml:space="preserve"> making them the full width of the screen. T</w:t>
+      </w:r>
+      <w:r>
+        <w:t>he first linier layout</w:t>
+      </w:r>
+      <w:r>
+        <w:t xml:space="preserve"> contains </w:t>
+      </w:r>
+      <w:r>
+        <w:t xml:space="preserve">a </w:t>
       </w:r>
       <w:proofErr w:type="spellStart"/>
       <w:r>
@@ -1157,96 +1288,206 @@
       </w:r>
       <w:proofErr w:type="spellEnd"/>
       <w:r>
+        <w:t xml:space="preserve"> that provide instructions to the user on how to add a new place to stay, this is pulled in from the strings.xml file </w:t>
+      </w:r>
+      <w:r>
+        <w:t>using the text attribute</w:t>
+      </w:r>
+      <w:r>
+        <w:t xml:space="preserve"> and the @string/</w:t>
+      </w:r>
+      <w:proofErr w:type="spellStart"/>
+      <w:r>
+        <w:t>stringId</w:t>
+      </w:r>
+      <w:proofErr w:type="spellEnd"/>
+      <w:r>
+        <w:t xml:space="preserve"> command</w:t>
+      </w:r>
+      <w:r>
+        <w:t>.</w:t>
+      </w:r>
+      <w:r>
+        <w:t xml:space="preserve"> The next three each contain a </w:t>
+      </w:r>
+      <w:proofErr w:type="spellStart"/>
+      <w:r>
+        <w:t>TextView</w:t>
+      </w:r>
+      <w:proofErr w:type="spellEnd"/>
+      <w:r>
+        <w:t xml:space="preserve"> displaying a label for the input pulled </w:t>
+      </w:r>
+      <w:r>
+        <w:t xml:space="preserve">in </w:t>
+      </w:r>
+      <w:r>
+        <w:t>from the strings.xml file.</w:t>
+      </w:r>
+      <w:r>
         <w:t xml:space="preserve"> </w:t>
       </w:r>
       <w:r>
-        <w:t>containing instructions</w:t>
-      </w:r>
-      <w:r>
-        <w:t xml:space="preserve"> for the user</w:t>
-      </w:r>
-      <w:r>
-        <w:t xml:space="preserve"> that </w:t>
+        <w:t xml:space="preserve">All the </w:t>
+      </w:r>
+      <w:proofErr w:type="spellStart"/>
+      <w:r>
+        <w:t>TextViews</w:t>
+      </w:r>
+      <w:proofErr w:type="spellEnd"/>
+      <w:r>
+        <w:t xml:space="preserve"> have the width attribute set to </w:t>
+      </w:r>
+      <w:proofErr w:type="spellStart"/>
+      <w:r>
+        <w:t>wrap</w:t>
+      </w:r>
+      <w:r>
+        <w:t>_</w:t>
+      </w:r>
+      <w:r>
+        <w:t>content</w:t>
+      </w:r>
+      <w:proofErr w:type="spellEnd"/>
+      <w:r>
+        <w:t xml:space="preserve"> allowing the </w:t>
+      </w:r>
+      <w:proofErr w:type="spellStart"/>
+      <w:r>
+        <w:t>EditText</w:t>
+      </w:r>
+      <w:proofErr w:type="spellEnd"/>
+      <w:r>
+        <w:t xml:space="preserve"> </w:t>
+      </w:r>
+      <w:r>
+        <w:t>also included in the</w:t>
+      </w:r>
+      <w:r>
+        <w:t xml:space="preserve"> </w:t>
+      </w:r>
+      <w:proofErr w:type="spellStart"/>
+      <w:r>
+        <w:t>LinierLayout</w:t>
+      </w:r>
+      <w:proofErr w:type="spellEnd"/>
+      <w:r>
+        <w:t xml:space="preserve"> to be displayed alongside </w:t>
+      </w:r>
+      <w:r>
+        <w:t>it.</w:t>
+      </w:r>
+      <w:r>
+        <w:t xml:space="preserve"> </w:t>
+      </w:r>
+      <w:r>
+        <w:t>Each of the edit texts</w:t>
+      </w:r>
+      <w:r>
+        <w:t xml:space="preserve"> have the width attribute set to fill parent forcing it to fill up all the remaining space not taken up by the </w:t>
+      </w:r>
+      <w:proofErr w:type="spellStart"/>
+      <w:r>
+        <w:t>TextView</w:t>
+      </w:r>
+      <w:proofErr w:type="spellEnd"/>
+      <w:r>
+        <w:t>. They also</w:t>
+      </w:r>
+      <w:r>
+        <w:t xml:space="preserve"> have </w:t>
+      </w:r>
+      <w:r>
+        <w:t>the</w:t>
+      </w:r>
+      <w:r>
+        <w:t xml:space="preserve"> input type attribute</w:t>
+      </w:r>
+      <w:r>
+        <w:t xml:space="preserve"> set</w:t>
+      </w:r>
+      <w:r>
+        <w:t xml:space="preserve"> </w:t>
+      </w:r>
+      <w:r>
+        <w:t>to help validate the input from the user, for example the name and type input</w:t>
+      </w:r>
+      <w:r>
+        <w:t>s</w:t>
+      </w:r>
+      <w:r>
+        <w:t xml:space="preserve"> </w:t>
       </w:r>
       <w:r>
         <w:t>are</w:t>
       </w:r>
       <w:r>
-        <w:t xml:space="preserve"> pulled in from the strings.xml file using the text attribute</w:t>
-      </w:r>
-      <w:r>
-        <w:t xml:space="preserve"> and the @string/</w:t>
-      </w:r>
-      <w:proofErr w:type="spellStart"/>
-      <w:r>
-        <w:t>stringId</w:t>
-      </w:r>
-      <w:proofErr w:type="spellEnd"/>
-      <w:r>
-        <w:t xml:space="preserve"> command</w:t>
+        <w:t xml:space="preserve"> set to </w:t>
+      </w:r>
+      <w:proofErr w:type="spellStart"/>
+      <w:r>
+        <w:t>TextCapWord</w:t>
+      </w:r>
+      <w:r>
+        <w:t>s</w:t>
+      </w:r>
+      <w:proofErr w:type="spellEnd"/>
+      <w:r>
+        <w:t xml:space="preserve"> allowing only upper and lowercase letters to be entered </w:t>
+      </w:r>
+      <w:r>
+        <w:t xml:space="preserve">while capitalising the first letter of each word automatically. The price input is set to </w:t>
+      </w:r>
+      <w:proofErr w:type="spellStart"/>
+      <w:r>
+        <w:t>NumberDecimal</w:t>
+      </w:r>
+      <w:proofErr w:type="spellEnd"/>
+      <w:r>
+        <w:t xml:space="preserve"> changing the keyboard displayed to the user so that it is easier to enter numbers and blocking letters from being entered.</w:t>
+      </w:r>
+      <w:r>
+        <w:t xml:space="preserve"> </w:t>
+      </w:r>
+      <w:r>
+        <w:t xml:space="preserve">The last </w:t>
+      </w:r>
+      <w:proofErr w:type="spellStart"/>
+      <w:r>
+        <w:t>linierLayout</w:t>
+      </w:r>
+      <w:proofErr w:type="spellEnd"/>
+      <w:r>
+        <w:t xml:space="preserve"> </w:t>
+      </w:r>
+      <w:r>
+        <w:t xml:space="preserve">has the gravity attribute set to </w:t>
+      </w:r>
+      <w:proofErr w:type="spellStart"/>
+      <w:r>
+        <w:t>center</w:t>
+      </w:r>
+      <w:proofErr w:type="spellEnd"/>
+      <w:r>
+        <w:t xml:space="preserve"> the contained button that has the width attribute set to 350dp so it </w:t>
+      </w:r>
+      <w:r>
+        <w:t>does</w:t>
+      </w:r>
+      <w:r>
+        <w:t xml:space="preserve"> not </w:t>
+      </w:r>
+      <w:r>
+        <w:t xml:space="preserve">fill the </w:t>
+      </w:r>
+      <w:r>
+        <w:t>screen</w:t>
+      </w:r>
+      <w:r>
+        <w:t xml:space="preserve"> width</w:t>
       </w:r>
       <w:r>
         <w:t>.</w:t>
-      </w:r>
-      <w:r>
-        <w:t xml:space="preserve"> The next three then each contain a </w:t>
-      </w:r>
-      <w:proofErr w:type="spellStart"/>
-      <w:r>
-        <w:t>TextView</w:t>
-      </w:r>
-      <w:proofErr w:type="spellEnd"/>
-      <w:r>
-        <w:t xml:space="preserve"> displaying a label for the input pulled from the strings.xml file. All the </w:t>
-      </w:r>
-      <w:proofErr w:type="spellStart"/>
-      <w:r>
-        <w:t>TextViews</w:t>
-      </w:r>
-      <w:proofErr w:type="spellEnd"/>
-      <w:r>
-        <w:t xml:space="preserve"> have the width attribute set to wrap content allowing the </w:t>
-      </w:r>
-      <w:proofErr w:type="spellStart"/>
-      <w:r>
-        <w:t>EditText</w:t>
-      </w:r>
-      <w:proofErr w:type="spellEnd"/>
-      <w:r>
-        <w:t xml:space="preserve"> </w:t>
-      </w:r>
-      <w:r>
-        <w:t>also included in the</w:t>
-      </w:r>
-      <w:r>
-        <w:t xml:space="preserve"> </w:t>
-      </w:r>
-      <w:proofErr w:type="spellStart"/>
-      <w:r>
-        <w:t>LinierLayout</w:t>
-      </w:r>
-      <w:proofErr w:type="spellEnd"/>
-      <w:r>
-        <w:t xml:space="preserve"> to be displayed alongside them. </w:t>
-      </w:r>
-      <w:r>
-        <w:t xml:space="preserve">Each of the edit texts have an input type attribute set to make it so only certain characters can be entered. For the name and type inputs it is set to </w:t>
-      </w:r>
-      <w:proofErr w:type="spellStart"/>
-      <w:r>
-        <w:t>TextCapWord</w:t>
-      </w:r>
-      <w:proofErr w:type="spellEnd"/>
-      <w:r>
-        <w:t xml:space="preserve"> and for the price it is set to </w:t>
-      </w:r>
-      <w:proofErr w:type="spellStart"/>
-      <w:r>
-        <w:t>NumberDecimal</w:t>
-      </w:r>
-      <w:proofErr w:type="spellEnd"/>
-      <w:r>
-        <w:t>. Finally, in the last one there is a Button with a fixed width of 350dp to stop the button from filling the entire width of the screen.</w:t>
       </w:r>
       <w:r>
         <w:t xml:space="preserve"> </w:t>
@@ -1259,307 +1500,141 @@
       </w:r>
     </w:p>
     <w:p>
-      <w:r>
-        <w:t xml:space="preserve">The preferences.xml layout file contains a </w:t>
-      </w:r>
-      <w:proofErr w:type="spellStart"/>
-      <w:r>
-        <w:t>CheckBoxPreference</w:t>
-      </w:r>
-      <w:proofErr w:type="spellEnd"/>
-      <w:r>
-        <w:t xml:space="preserve"> object. This has four attributes set. The first being the default value this is set to false meaning that unless overridden by the user this will remain false. The second being the key attribute, this is the string reference that can be used to access the stored value in another file e.g. </w:t>
-      </w:r>
-      <w:proofErr w:type="spellStart"/>
-      <w:r>
-        <w:t>MainActivity</w:t>
-      </w:r>
-      <w:proofErr w:type="spellEnd"/>
-      <w:r>
-        <w:t>. Then the summary attribute is set this is sets the value of the small line of text that will appear under the title and the title attribute that sets the value for the bold heading of the preference. These both use the @string/</w:t>
-      </w:r>
-      <w:proofErr w:type="spellStart"/>
-      <w:r>
-        <w:t>stringId</w:t>
-      </w:r>
-      <w:proofErr w:type="spellEnd"/>
-      <w:r>
-        <w:t xml:space="preserve"> method to pull in the value from the Strings.xml file.</w:t>
-      </w:r>
+      <w:pPr>
+        <w:pStyle w:val="Heading1"/>
+      </w:pPr>
+      <w:bookmarkStart w:id="1" w:name="_Toc40262945"/>
     </w:p>
     <w:p>
-      <w:r>
-        <w:t>Menu.xml</w:t>
-      </w:r>
+      <w:pPr>
+        <w:pStyle w:val="Heading1"/>
+      </w:pPr>
     </w:p>
     <w:p>
-      <w:r>
-        <w:t xml:space="preserve">This start with the open and close menu tags and then nested inside that are 6 item objects. All items have two attributes set </w:t>
-      </w:r>
-      <w:r>
-        <w:t>an</w:t>
-      </w:r>
-      <w:r>
-        <w:t xml:space="preserve"> id </w:t>
-      </w:r>
-      <w:r>
-        <w:t>and title. The title is set using the @string method that pulls the value in from the strings.xml file.</w:t>
-      </w:r>
-      <w:r>
-        <w:t xml:space="preserve"> </w:t>
-      </w:r>
-    </w:p>
-    <w:p/>
-    <w:p/>
-    <w:p>
-      <w:r>
-        <w:t xml:space="preserve"> </w:t>
-      </w:r>
+      <w:pPr>
+        <w:pStyle w:val="Heading1"/>
+      </w:pPr>
     </w:p>
     <w:p>
       <w:pPr>
         <w:pStyle w:val="Heading1"/>
       </w:pPr>
-      <w:bookmarkStart w:id="1" w:name="_Toc40262945"/>
-      <w:proofErr w:type="spellStart"/>
-      <w:proofErr w:type="gramStart"/>
-      <w:r>
-        <w:lastRenderedPageBreak/>
+    </w:p>
+    <w:p>
+      <w:pPr>
+        <w:pStyle w:val="Heading1"/>
+      </w:pPr>
+      <w:proofErr w:type="spellStart"/>
+      <w:r>
         <w:t>findViewById</w:t>
       </w:r>
       <w:proofErr w:type="spellEnd"/>
       <w:r>
-        <w:t>(</w:t>
-      </w:r>
-      <w:proofErr w:type="gramEnd"/>
-      <w:r>
-        <w:t>) method</w:t>
+        <w:t xml:space="preserve"> method</w:t>
       </w:r>
       <w:bookmarkEnd w:id="1"/>
     </w:p>
     <w:p>
       <w:r>
-        <w:t xml:space="preserve">The </w:t>
-      </w:r>
-      <w:proofErr w:type="spellStart"/>
-      <w:r>
-        <w:t>findViewById</w:t>
-      </w:r>
-      <w:proofErr w:type="spellEnd"/>
-      <w:r>
-        <w:t xml:space="preserve"> method is used to retrieve a user interface object that you would like to </w:t>
-      </w:r>
-      <w:r>
-        <w:t>interact</w:t>
-      </w:r>
-      <w:r>
-        <w:t xml:space="preserve"> with </w:t>
-      </w:r>
-      <w:r>
-        <w:t xml:space="preserve">in </w:t>
-      </w:r>
-      <w:r>
-        <w:t xml:space="preserve">your </w:t>
-      </w:r>
-      <w:r>
-        <w:t>code</w:t>
-      </w:r>
-      <w:r>
-        <w:t>. E.g.</w:t>
-      </w:r>
-      <w:r>
-        <w:t xml:space="preserve"> an </w:t>
-      </w:r>
-      <w:proofErr w:type="spellStart"/>
-      <w:r>
-        <w:t>EditText</w:t>
-      </w:r>
-      <w:proofErr w:type="spellEnd"/>
-      <w:r>
-        <w:t>.</w:t>
+        <w:t>This method is used to retrieve objects from the UI so that you can interact with them from methods.</w:t>
+      </w:r>
+      <w:r>
+        <w:t xml:space="preserve"> This is done by calling the global R object, then calling the ID method and adding the UI object ID, defined in the layout.xml file, and passing it as an argument to the </w:t>
+      </w:r>
+      <w:proofErr w:type="spellStart"/>
+      <w:r>
+        <w:t>findByViewId</w:t>
+      </w:r>
+      <w:proofErr w:type="spellEnd"/>
+      <w:r>
+        <w:t xml:space="preserve"> method.</w:t>
+      </w:r>
+      <w:r>
+        <w:t xml:space="preserve"> This method is used once in the MainActivity.java file to </w:t>
+      </w:r>
+      <w:r>
+        <w:t xml:space="preserve">retrieve the </w:t>
+      </w:r>
+      <w:proofErr w:type="spellStart"/>
+      <w:r>
+        <w:t>MapView</w:t>
+      </w:r>
+      <w:proofErr w:type="spellEnd"/>
+      <w:r>
+        <w:t xml:space="preserve"> from the </w:t>
+      </w:r>
+      <w:r>
+        <w:t>UI</w:t>
+      </w:r>
+      <w:r>
+        <w:t xml:space="preserve"> so the maps centre point can be updated by the GPS.</w:t>
+      </w:r>
+      <w:r>
+        <w:t xml:space="preserve"> It has also been used five times in the AddNewActivity.java file, the first two times are in the </w:t>
+      </w:r>
+      <w:proofErr w:type="spellStart"/>
+      <w:r>
+        <w:t>onCreate</w:t>
+      </w:r>
+      <w:proofErr w:type="spellEnd"/>
+      <w:r>
+        <w:t xml:space="preserve"> method. </w:t>
+      </w:r>
+      <w:r>
+        <w:t xml:space="preserve">The first time it is being used to retrieve the </w:t>
+      </w:r>
+      <w:proofErr w:type="spellStart"/>
+      <w:r>
+        <w:t>AutoCompleteTextView</w:t>
+      </w:r>
+      <w:proofErr w:type="spellEnd"/>
+      <w:r>
+        <w:t xml:space="preserve"> UI element so a custom auto complete list can be added to it.</w:t>
+      </w:r>
+      <w:r>
+        <w:t xml:space="preserve"> The second time it is used to retrieve the add place button so that the </w:t>
+      </w:r>
+      <w:proofErr w:type="spellStart"/>
+      <w:r>
+        <w:t>setOnClickListener</w:t>
+      </w:r>
+      <w:proofErr w:type="spellEnd"/>
+      <w:r>
+        <w:t xml:space="preserve"> method can be called on it</w:t>
+      </w:r>
+      <w:r>
+        <w:t>,</w:t>
       </w:r>
       <w:r>
         <w:t xml:space="preserve"> </w:t>
       </w:r>
       <w:r>
-        <w:t xml:space="preserve">To do this you will need to pass in the items ID as an argument, this is done by calling the global R object, then calling the ID method before giving the UI items ID. This would look something like this </w:t>
-      </w:r>
-    </w:p>
-    <w:p>
-      <w:pPr>
-        <w:rPr>
-          <w:rFonts w:ascii="Consolas" w:hAnsi="Consolas"/>
-          <w:color w:val="24292E"/>
-          <w:sz w:val="18"/>
-          <w:szCs w:val="18"/>
-          <w:shd w:val="clear" w:color="auto" w:fill="FFFFFF"/>
-        </w:rPr>
-      </w:pPr>
-      <w:r>
-        <w:rPr>
-          <w:rFonts w:ascii="Consolas" w:hAnsi="Consolas"/>
-          <w:color w:val="24292E"/>
-          <w:sz w:val="18"/>
-          <w:szCs w:val="18"/>
-          <w:shd w:val="clear" w:color="auto" w:fill="FFFFFF"/>
-        </w:rPr>
-        <w:t xml:space="preserve">mv </w:t>
-      </w:r>
-      <w:r>
-        <w:rPr>
-          <w:rStyle w:val="pl-k"/>
-          <w:rFonts w:ascii="Consolas" w:hAnsi="Consolas"/>
-          <w:color w:val="D73A49"/>
-          <w:sz w:val="18"/>
-          <w:szCs w:val="18"/>
-          <w:shd w:val="clear" w:color="auto" w:fill="FFFFFF"/>
-        </w:rPr>
-        <w:t>=</w:t>
-      </w:r>
-      <w:r>
-        <w:rPr>
-          <w:rFonts w:ascii="Consolas" w:hAnsi="Consolas"/>
-          <w:color w:val="24292E"/>
-          <w:sz w:val="18"/>
-          <w:szCs w:val="18"/>
-          <w:shd w:val="clear" w:color="auto" w:fill="FFFFFF"/>
-        </w:rPr>
+        <w:t>a</w:t>
+      </w:r>
+      <w:r>
+        <w:t xml:space="preserve">llowing the </w:t>
+      </w:r>
+      <w:proofErr w:type="spellStart"/>
+      <w:r>
+        <w:t>onClick</w:t>
+      </w:r>
+      <w:proofErr w:type="spellEnd"/>
+      <w:r>
+        <w:t xml:space="preserve"> method to be called when the button is pressed.</w:t>
+      </w:r>
+      <w:r>
+        <w:t xml:space="preserve"> It is then used three times in the</w:t>
+      </w:r>
+      <w:r>
         <w:t xml:space="preserve"> </w:t>
       </w:r>
       <w:proofErr w:type="spellStart"/>
       <w:r>
-        <w:rPr>
-          <w:rFonts w:ascii="Consolas" w:hAnsi="Consolas"/>
-          <w:color w:val="24292E"/>
-          <w:sz w:val="18"/>
-          <w:szCs w:val="18"/>
-          <w:shd w:val="clear" w:color="auto" w:fill="FFFFFF"/>
-        </w:rPr>
-        <w:t>findViewById</w:t>
-      </w:r>
-      <w:proofErr w:type="spellEnd"/>
-      <w:r>
-        <w:rPr>
-          <w:rFonts w:ascii="Consolas" w:hAnsi="Consolas"/>
-          <w:color w:val="24292E"/>
-          <w:sz w:val="18"/>
-          <w:szCs w:val="18"/>
-          <w:shd w:val="clear" w:color="auto" w:fill="FFFFFF"/>
-        </w:rPr>
-        <w:t>(</w:t>
-      </w:r>
-      <w:r>
-        <w:rPr>
-          <w:rStyle w:val="pl-smi"/>
-          <w:rFonts w:ascii="Consolas" w:hAnsi="Consolas"/>
-          <w:color w:val="24292E"/>
-          <w:sz w:val="18"/>
-          <w:szCs w:val="18"/>
-          <w:shd w:val="clear" w:color="auto" w:fill="FFFFFF"/>
-        </w:rPr>
-        <w:t>R</w:t>
-      </w:r>
-      <w:r>
-        <w:rPr>
-          <w:rStyle w:val="pl-k"/>
-          <w:rFonts w:ascii="Consolas" w:hAnsi="Consolas"/>
-          <w:color w:val="D73A49"/>
-          <w:sz w:val="18"/>
-          <w:szCs w:val="18"/>
-          <w:shd w:val="clear" w:color="auto" w:fill="FFFFFF"/>
-        </w:rPr>
-        <w:t>.</w:t>
-      </w:r>
-      <w:proofErr w:type="gramStart"/>
-      <w:r>
-        <w:rPr>
-          <w:rFonts w:ascii="Consolas" w:hAnsi="Consolas"/>
-          <w:color w:val="24292E"/>
-          <w:sz w:val="18"/>
-          <w:szCs w:val="18"/>
-          <w:shd w:val="clear" w:color="auto" w:fill="FFFFFF"/>
-        </w:rPr>
-        <w:t>id</w:t>
-      </w:r>
-      <w:r>
-        <w:rPr>
-          <w:rStyle w:val="pl-k"/>
-          <w:rFonts w:ascii="Consolas" w:hAnsi="Consolas"/>
-          <w:color w:val="D73A49"/>
-          <w:sz w:val="18"/>
-          <w:szCs w:val="18"/>
-          <w:shd w:val="clear" w:color="auto" w:fill="FFFFFF"/>
-        </w:rPr>
-        <w:t>.</w:t>
-      </w:r>
-      <w:r>
-        <w:rPr>
-          <w:rFonts w:ascii="Consolas" w:hAnsi="Consolas"/>
-          <w:color w:val="24292E"/>
-          <w:sz w:val="18"/>
-          <w:szCs w:val="18"/>
-          <w:shd w:val="clear" w:color="auto" w:fill="FFFFFF"/>
-        </w:rPr>
-        <w:t>map</w:t>
-      </w:r>
-      <w:proofErr w:type="gramEnd"/>
-      <w:r>
-        <w:rPr>
-          <w:rFonts w:ascii="Consolas" w:hAnsi="Consolas"/>
-          <w:color w:val="24292E"/>
-          <w:sz w:val="18"/>
-          <w:szCs w:val="18"/>
-          <w:shd w:val="clear" w:color="auto" w:fill="FFFFFF"/>
-        </w:rPr>
-        <w:t>1);</w:t>
-      </w:r>
-    </w:p>
-    <w:p>
-      <w:r>
-        <w:t xml:space="preserve">This has been taken from the MainActivity.java for this application and is used to retrieve the </w:t>
-      </w:r>
-      <w:proofErr w:type="spellStart"/>
-      <w:r>
-        <w:t>MapView</w:t>
-      </w:r>
-      <w:proofErr w:type="spellEnd"/>
-      <w:r>
-        <w:t xml:space="preserve"> from the layout so the maps centre point can be updated by the GPS.</w:t>
-      </w:r>
-    </w:p>
-    <w:p>
-      <w:r>
-        <w:t>It has also been used a couple of times in the AddNewActivity.java file.</w:t>
-      </w:r>
-      <w:r>
-        <w:t xml:space="preserve"> The first two times it is in the activities </w:t>
-      </w:r>
-      <w:proofErr w:type="spellStart"/>
-      <w:r>
-        <w:t>onCreate</w:t>
-      </w:r>
-      <w:proofErr w:type="spellEnd"/>
-      <w:r>
-        <w:t xml:space="preserve"> method. The first time it is being used to retrieve the </w:t>
-      </w:r>
-      <w:proofErr w:type="spellStart"/>
-      <w:r>
-        <w:t>AutoCompleteTextView</w:t>
-      </w:r>
-      <w:proofErr w:type="spellEnd"/>
-      <w:r>
-        <w:t xml:space="preserve"> UI element so a custom auto complete list can be added to it.</w:t>
-      </w:r>
-      <w:r>
-        <w:t xml:space="preserve"> The second time it is used to retrieve the add place button UI element so that the </w:t>
-      </w:r>
-      <w:proofErr w:type="spellStart"/>
-      <w:r>
-        <w:t>setOnClickListener</w:t>
-      </w:r>
-      <w:proofErr w:type="spellEnd"/>
-      <w:r>
-        <w:t xml:space="preserve"> method can be called on it. Allowing the </w:t>
+        <w:t>AddNewActivitys</w:t>
+      </w:r>
+      <w:proofErr w:type="spellEnd"/>
+      <w:r>
+        <w:t xml:space="preserve"> </w:t>
       </w:r>
       <w:proofErr w:type="spellStart"/>
       <w:r>
@@ -1567,18 +1642,24 @@
       </w:r>
       <w:proofErr w:type="spellEnd"/>
       <w:r>
-        <w:t xml:space="preserve"> method to be called when the button is pressed.</w:t>
-      </w:r>
-      <w:r>
-        <w:t xml:space="preserve"> It is then used three times in the </w:t>
-      </w:r>
-      <w:proofErr w:type="spellStart"/>
-      <w:r>
-        <w:t>onClick</w:t>
-      </w:r>
-      <w:proofErr w:type="spellEnd"/>
-      <w:r>
-        <w:t xml:space="preserve"> method to retrieve the name and price edit texts and the </w:t>
+        <w:t xml:space="preserve"> method to retrieve the name and price </w:t>
+      </w:r>
+      <w:proofErr w:type="spellStart"/>
+      <w:r>
+        <w:t>E</w:t>
+      </w:r>
+      <w:r>
+        <w:t>dit</w:t>
+      </w:r>
+      <w:r>
+        <w:t>T</w:t>
+      </w:r>
+      <w:r>
+        <w:t>exts</w:t>
+      </w:r>
+      <w:proofErr w:type="spellEnd"/>
+      <w:r>
+        <w:t xml:space="preserve"> and the </w:t>
       </w:r>
       <w:proofErr w:type="spellStart"/>
       <w:r>
@@ -1755,7 +1836,11 @@
       </w:r>
       <w:proofErr w:type="spellEnd"/>
       <w:r>
-        <w:t xml:space="preserve"> method is called passing in the request code, result code, and the returned intent. This method then uses three if statement. The first is to check the request code is 0 if it is then it will check if the result code is RESULT_OK. Then finally it will extract the extras and check they are not null before extracting the name, type, and price allowing it to create a new place object.</w:t>
+        <w:t xml:space="preserve"> method is called passing in the request code, result code, and the returned intent. This method then uses three if statement. The first is to check the request code is 0 if it is then it will check if the result code is RESULT_OK. Then finally it will extract the extras </w:t>
+      </w:r>
+      <w:r>
+        <w:lastRenderedPageBreak/>
+        <w:t>and check they are not null before extracting the name, type, and price allowing it to create a new place object.</w:t>
       </w:r>
       <w:r>
         <w:t xml:space="preserve"> </w:t>
@@ -1817,11 +1902,7 @@
         <w:t xml:space="preserve"> object</w:t>
       </w:r>
       <w:r>
-        <w:t xml:space="preserve">. This bundle </w:t>
-      </w:r>
-      <w:r>
-        <w:lastRenderedPageBreak/>
-        <w:t>can be</w:t>
+        <w:t>. This bundle can be</w:t>
       </w:r>
       <w:r>
         <w:t xml:space="preserve"> accessed by an activity </w:t>
@@ -2103,17 +2184,16 @@
         <w:t xml:space="preserve"> Once the data has been manipulated and is ready to be written to file the </w:t>
       </w:r>
       <w:proofErr w:type="spellStart"/>
-      <w:proofErr w:type="gramStart"/>
       <w:r>
         <w:t>printLn</w:t>
       </w:r>
       <w:proofErr w:type="spellEnd"/>
       <w:r>
-        <w:t>(</w:t>
-      </w:r>
-      <w:proofErr w:type="gramEnd"/>
-      <w:r>
-        <w:t xml:space="preserve">) method is called passing the data string as an argument. Finally, once all data has been written the close method is called on the </w:t>
+        <w:t xml:space="preserve">() method is called passing the data string as an argument. Finally, once all data has been written the </w:t>
+      </w:r>
+      <w:r>
+        <w:lastRenderedPageBreak/>
+        <w:t xml:space="preserve">close method is called on the </w:t>
       </w:r>
       <w:proofErr w:type="spellStart"/>
       <w:r>
@@ -2150,10 +2230,7 @@
       </w:r>
       <w:proofErr w:type="spellEnd"/>
       <w:r>
-        <w:t xml:space="preserve"> </w:t>
-      </w:r>
-      <w:r>
-        <w:t xml:space="preserve">method and custom file name as the arguments for the constructor. The </w:t>
+        <w:t xml:space="preserve"> method and custom file name as the arguments for the constructor. The </w:t>
       </w:r>
       <w:proofErr w:type="spellStart"/>
       <w:r>
@@ -2169,11 +2246,7 @@
       </w:r>
       <w:proofErr w:type="spellEnd"/>
       <w:r>
-        <w:t xml:space="preserve"> wrapper steam. These streams are then used to read in ASCII characters from the local file and are converted into place </w:t>
-      </w:r>
-      <w:r>
-        <w:lastRenderedPageBreak/>
-        <w:t>objects</w:t>
+        <w:t xml:space="preserve"> wrapper steam. These streams are then used to read in ASCII characters from the local file and are converted into place objects</w:t>
       </w:r>
       <w:r>
         <w:t xml:space="preserve"> using the </w:t>
@@ -2463,7 +2536,11 @@
       </w:r>
       <w:proofErr w:type="spellEnd"/>
       <w:r>
-        <w:t xml:space="preserve"> as a variable before calling the write method on it and passing the post data sting as an argument. This send the pre generated </w:t>
+        <w:t xml:space="preserve"> as a variable before calling the write method on it and </w:t>
+      </w:r>
+      <w:r>
+        <w:lastRenderedPageBreak/>
+        <w:t xml:space="preserve">passing the post data sting as an argument. This send the pre generated </w:t>
       </w:r>
       <w:proofErr w:type="spellStart"/>
       <w:r>
@@ -2507,11 +2584,7 @@
         <w:t xml:space="preserve"> </w:t>
       </w:r>
       <w:r>
-        <w:t xml:space="preserve">file to store the places locally on the device. To be able to read places from the file they will need to be converted from a string to a place object and to be able to write places to the file they will need to be </w:t>
-      </w:r>
-      <w:r>
-        <w:lastRenderedPageBreak/>
-        <w:t xml:space="preserve">converted from a place object to a string this is called CSV parsing. The </w:t>
+        <w:t xml:space="preserve">file to store the places locally on the device. To be able to read places from the file they will need to be converted from a string to a place object and to be able to write places to the file they will need to be converted from a place object to a string this is called CSV parsing. The </w:t>
       </w:r>
       <w:proofErr w:type="spellStart"/>
       <w:r>
@@ -6616,7 +6689,7 @@
 </file>
 
 <file path=customXml/itemProps1.xml><?xml version="1.0" encoding="utf-8"?>
-<ds:datastoreItem xmlns:ds="http://schemas.openxmlformats.org/officeDocument/2006/customXml" ds:itemID="{EBEBF79E-DAFA-42E8-B738-D358AEAD6E61}">
+<ds:datastoreItem xmlns:ds="http://schemas.openxmlformats.org/officeDocument/2006/customXml" ds:itemID="{ECBD9750-B7AE-4E27-98DE-832888BCA322}">
   <ds:schemaRefs>
     <ds:schemaRef ds:uri="http://schemas.openxmlformats.org/officeDocument/2006/bibliography"/>
   </ds:schemaRefs>

</xml_diff>

<commit_message>
Now completed activities communication re write.
</commit_message>
<xml_diff>
--- a/Q10232711-SWD504-AE1.docx
+++ b/Q10232711-SWD504-AE1.docx
@@ -505,7 +505,7 @@
           <w:r>
             <w:fldChar w:fldCharType="separate"/>
           </w:r>
-          <w:hyperlink w:anchor="_Toc40262944" w:history="1">
+          <w:hyperlink w:anchor="_Toc40362916" w:history="1">
             <w:r>
               <w:rPr>
                 <w:rStyle w:val="Hyperlink"/>
@@ -532,7 +532,7 @@
                 <w:noProof/>
                 <w:webHidden/>
               </w:rPr>
-              <w:instrText xml:space="preserve"> PAGEREF _Toc40262944 \h </w:instrText>
+              <w:instrText xml:space="preserve"> PAGEREF _Toc40362916 \h </w:instrText>
             </w:r>
             <w:r>
               <w:rPr>
@@ -576,13 +576,13 @@
               <w:lang w:eastAsia="en-GB"/>
             </w:rPr>
           </w:pPr>
-          <w:hyperlink w:anchor="_Toc40262945" w:history="1">
+          <w:hyperlink w:anchor="_Toc40362917" w:history="1">
             <w:r>
               <w:rPr>
                 <w:rStyle w:val="Hyperlink"/>
                 <w:noProof/>
               </w:rPr>
-              <w:t>findViewById() method</w:t>
+              <w:t>findViewById method</w:t>
             </w:r>
             <w:r>
               <w:rPr>
@@ -603,7 +603,78 @@
                 <w:noProof/>
                 <w:webHidden/>
               </w:rPr>
-              <w:instrText xml:space="preserve"> PAGEREF _Toc40262945 \h </w:instrText>
+              <w:instrText xml:space="preserve"> PAGEREF _Toc40362917 \h </w:instrText>
+            </w:r>
+            <w:r>
+              <w:rPr>
+                <w:noProof/>
+                <w:webHidden/>
+              </w:rPr>
+            </w:r>
+            <w:r>
+              <w:rPr>
+                <w:noProof/>
+                <w:webHidden/>
+              </w:rPr>
+              <w:fldChar w:fldCharType="separate"/>
+            </w:r>
+            <w:r>
+              <w:rPr>
+                <w:noProof/>
+                <w:webHidden/>
+              </w:rPr>
+              <w:t>3</w:t>
+            </w:r>
+            <w:r>
+              <w:rPr>
+                <w:noProof/>
+                <w:webHidden/>
+              </w:rPr>
+              <w:fldChar w:fldCharType="end"/>
+            </w:r>
+          </w:hyperlink>
+        </w:p>
+        <w:p>
+          <w:pPr>
+            <w:pStyle w:val="TOC1"/>
+            <w:tabs>
+              <w:tab w:val="right" w:leader="dot" w:pos="9016"/>
+            </w:tabs>
+            <w:rPr>
+              <w:rFonts w:asciiTheme="minorHAnsi" w:eastAsiaTheme="minorEastAsia" w:hAnsiTheme="minorHAnsi"/>
+              <w:noProof/>
+              <w:sz w:val="22"/>
+              <w:lang w:eastAsia="en-GB"/>
+            </w:rPr>
+          </w:pPr>
+          <w:hyperlink w:anchor="_Toc40362918" w:history="1">
+            <w:r>
+              <w:rPr>
+                <w:rStyle w:val="Hyperlink"/>
+                <w:noProof/>
+              </w:rPr>
+              <w:t>Communication between activities</w:t>
+            </w:r>
+            <w:r>
+              <w:rPr>
+                <w:noProof/>
+                <w:webHidden/>
+              </w:rPr>
+              <w:tab/>
+            </w:r>
+            <w:r>
+              <w:rPr>
+                <w:noProof/>
+                <w:webHidden/>
+              </w:rPr>
+              <w:fldChar w:fldCharType="begin"/>
+            </w:r>
+            <w:r>
+              <w:rPr>
+                <w:noProof/>
+                <w:webHidden/>
+              </w:rPr>
+              <w:instrText xml:space="preserve"> PAGEREF _Toc40362918 \h </w:instrText>
             </w:r>
             <w:r>
               <w:rPr>
@@ -647,13 +718,13 @@
               <w:lang w:eastAsia="en-GB"/>
             </w:rPr>
           </w:pPr>
-          <w:hyperlink w:anchor="_Toc40262946" w:history="1">
+          <w:hyperlink w:anchor="_Toc40362919" w:history="1">
             <w:r>
               <w:rPr>
                 <w:rStyle w:val="Hyperlink"/>
                 <w:noProof/>
               </w:rPr>
-              <w:t>Communication between activities</w:t>
+              <w:t>Preferences</w:t>
             </w:r>
             <w:r>
               <w:rPr>
@@ -674,7 +745,7 @@
                 <w:noProof/>
                 <w:webHidden/>
               </w:rPr>
-              <w:instrText xml:space="preserve"> PAGEREF _Toc40262946 \h </w:instrText>
+              <w:instrText xml:space="preserve"> PAGEREF _Toc40362919 \h </w:instrText>
             </w:r>
             <w:r>
               <w:rPr>
@@ -718,78 +789,7 @@
               <w:lang w:eastAsia="en-GB"/>
             </w:rPr>
           </w:pPr>
-          <w:hyperlink w:anchor="_Toc40262947" w:history="1">
-            <w:r>
-              <w:rPr>
-                <w:rStyle w:val="Hyperlink"/>
-                <w:noProof/>
-              </w:rPr>
-              <w:t>Preferences</w:t>
-            </w:r>
-            <w:r>
-              <w:rPr>
-                <w:noProof/>
-                <w:webHidden/>
-              </w:rPr>
-              <w:tab/>
-            </w:r>
-            <w:r>
-              <w:rPr>
-                <w:noProof/>
-                <w:webHidden/>
-              </w:rPr>
-              <w:fldChar w:fldCharType="begin"/>
-            </w:r>
-            <w:r>
-              <w:rPr>
-                <w:noProof/>
-                <w:webHidden/>
-              </w:rPr>
-              <w:instrText xml:space="preserve"> PAGEREF _Toc40262947 \h </w:instrText>
-            </w:r>
-            <w:r>
-              <w:rPr>
-                <w:noProof/>
-                <w:webHidden/>
-              </w:rPr>
-            </w:r>
-            <w:r>
-              <w:rPr>
-                <w:noProof/>
-                <w:webHidden/>
-              </w:rPr>
-              <w:fldChar w:fldCharType="separate"/>
-            </w:r>
-            <w:r>
-              <w:rPr>
-                <w:noProof/>
-                <w:webHidden/>
-              </w:rPr>
-              <w:t>4</w:t>
-            </w:r>
-            <w:r>
-              <w:rPr>
-                <w:noProof/>
-                <w:webHidden/>
-              </w:rPr>
-              <w:fldChar w:fldCharType="end"/>
-            </w:r>
-          </w:hyperlink>
-        </w:p>
-        <w:p>
-          <w:pPr>
-            <w:pStyle w:val="TOC1"/>
-            <w:tabs>
-              <w:tab w:val="right" w:leader="dot" w:pos="9016"/>
-            </w:tabs>
-            <w:rPr>
-              <w:rFonts w:asciiTheme="minorHAnsi" w:eastAsiaTheme="minorEastAsia" w:hAnsiTheme="minorHAnsi"/>
-              <w:noProof/>
-              <w:sz w:val="22"/>
-              <w:lang w:eastAsia="en-GB"/>
-            </w:rPr>
-          </w:pPr>
-          <w:hyperlink w:anchor="_Toc40262948" w:history="1">
+          <w:hyperlink w:anchor="_Toc40362920" w:history="1">
             <w:r>
               <w:rPr>
                 <w:rStyle w:val="Hyperlink"/>
@@ -816,7 +816,7 @@
                 <w:noProof/>
                 <w:webHidden/>
               </w:rPr>
-              <w:instrText xml:space="preserve"> PAGEREF _Toc40262948 \h </w:instrText>
+              <w:instrText xml:space="preserve"> PAGEREF _Toc40362920 \h </w:instrText>
             </w:r>
             <w:r>
               <w:rPr>
@@ -860,7 +860,7 @@
               <w:lang w:eastAsia="en-GB"/>
             </w:rPr>
           </w:pPr>
-          <w:hyperlink w:anchor="_Toc40262949" w:history="1">
+          <w:hyperlink w:anchor="_Toc40362921" w:history="1">
             <w:r>
               <w:rPr>
                 <w:rStyle w:val="Hyperlink"/>
@@ -887,7 +887,7 @@
                 <w:noProof/>
                 <w:webHidden/>
               </w:rPr>
-              <w:instrText xml:space="preserve"> PAGEREF _Toc40262949 \h </w:instrText>
+              <w:instrText xml:space="preserve"> PAGEREF _Toc40362921 \h </w:instrText>
             </w:r>
             <w:r>
               <w:rPr>
@@ -907,7 +907,7 @@
                 <w:noProof/>
                 <w:webHidden/>
               </w:rPr>
-              <w:t>6</w:t>
+              <w:t>5</w:t>
             </w:r>
             <w:r>
               <w:rPr>
@@ -931,7 +931,7 @@
               <w:lang w:eastAsia="en-GB"/>
             </w:rPr>
           </w:pPr>
-          <w:hyperlink w:anchor="_Toc40262950" w:history="1">
+          <w:hyperlink w:anchor="_Toc40362922" w:history="1">
             <w:r>
               <w:rPr>
                 <w:rStyle w:val="Hyperlink"/>
@@ -958,7 +958,7 @@
                 <w:noProof/>
                 <w:webHidden/>
               </w:rPr>
-              <w:instrText xml:space="preserve"> PAGEREF _Toc40262950 \h </w:instrText>
+              <w:instrText xml:space="preserve"> PAGEREF _Toc40362922 \h </w:instrText>
             </w:r>
             <w:r>
               <w:rPr>
@@ -1018,7 +1018,7 @@
       <w:pPr>
         <w:pStyle w:val="Heading1"/>
       </w:pPr>
-      <w:bookmarkStart w:id="0" w:name="_Toc40262944"/>
+      <w:bookmarkStart w:id="0" w:name="_Toc40362916"/>
       <w:r>
         <w:lastRenderedPageBreak/>
         <w:t>XML layout files</w:t>
@@ -1027,67 +1027,97 @@
     </w:p>
     <w:p>
       <w:r>
-        <w:t xml:space="preserve">XML layout files are used to </w:t>
-      </w:r>
-      <w:r>
-        <w:t xml:space="preserve">define the </w:t>
+        <w:t xml:space="preserve">XML layout files are used to define the </w:t>
       </w:r>
       <w:r>
         <w:t>objects</w:t>
       </w:r>
       <w:r>
+        <w:t xml:space="preserve"> that need to appear in the </w:t>
+      </w:r>
+      <w:r>
+        <w:t>UI (U</w:t>
+      </w:r>
+      <w:r>
+        <w:t xml:space="preserve">ser </w:t>
+      </w:r>
+      <w:r>
+        <w:t>I</w:t>
+      </w:r>
+      <w:r>
+        <w:t>nterface</w:t>
+      </w:r>
+      <w:r>
+        <w:t>)</w:t>
+      </w:r>
+      <w:r>
+        <w:t xml:space="preserve"> for a given activity and how those </w:t>
+      </w:r>
+      <w:r>
+        <w:t xml:space="preserve">objects </w:t>
+      </w:r>
+      <w:r>
+        <w:t xml:space="preserve">should be laid out on screen. </w:t>
+      </w:r>
+      <w:r>
+        <w:t>T</w:t>
+      </w:r>
+      <w:r>
+        <w:t xml:space="preserve">his project </w:t>
+      </w:r>
+      <w:r>
+        <w:t xml:space="preserve">contains </w:t>
+      </w:r>
+      <w:r>
+        <w:t>two</w:t>
+      </w:r>
+      <w:r>
+        <w:t xml:space="preserve"> XML layout files</w:t>
+      </w:r>
+      <w:r>
+        <w:t xml:space="preserve"> activity_main.xml</w:t>
+      </w:r>
+      <w:r>
+        <w:t xml:space="preserve"> and</w:t>
+      </w:r>
+      <w:r>
+        <w:t xml:space="preserve"> add_new.xml</w:t>
+      </w:r>
+      <w:r>
+        <w:t>.</w:t>
+      </w:r>
+      <w:r>
         <w:t xml:space="preserve"> </w:t>
       </w:r>
       <w:r>
-        <w:t xml:space="preserve">that need to appear in the </w:t>
-      </w:r>
-      <w:r>
-        <w:t>UI (U</w:t>
-      </w:r>
-      <w:r>
-        <w:t xml:space="preserve">ser </w:t>
-      </w:r>
-      <w:r>
-        <w:t>I</w:t>
-      </w:r>
-      <w:r>
-        <w:t>nterface</w:t>
-      </w:r>
-      <w:r>
-        <w:t>)</w:t>
-      </w:r>
-      <w:r>
-        <w:t xml:space="preserve"> for a given activity and how those </w:t>
-      </w:r>
-      <w:r>
-        <w:t xml:space="preserve">objects </w:t>
-      </w:r>
-      <w:r>
-        <w:t xml:space="preserve">should be laid out on screen. </w:t>
-      </w:r>
-      <w:r>
-        <w:t>T</w:t>
-      </w:r>
-      <w:r>
-        <w:t xml:space="preserve">his project </w:t>
-      </w:r>
-      <w:r>
-        <w:t xml:space="preserve">contains </w:t>
-      </w:r>
-      <w:r>
-        <w:t>two</w:t>
-      </w:r>
-      <w:r>
-        <w:t xml:space="preserve"> XML layout files</w:t>
-      </w:r>
-      <w:r>
-        <w:t xml:space="preserve"> activity_main.xml</w:t>
-      </w:r>
-      <w:r>
-        <w:t xml:space="preserve"> and</w:t>
-      </w:r>
-      <w:r>
-        <w:t xml:space="preserve"> add_new.xml</w:t>
+        <w:t>A</w:t>
+      </w:r>
+      <w:r>
+        <w:t>ctivity_main.xml is called when the default activity</w:t>
+      </w:r>
+      <w:r>
+        <w:t>,</w:t>
+      </w:r>
+      <w:r>
+        <w:t xml:space="preserve"> main activity</w:t>
+      </w:r>
+      <w:r>
+        <w:t>,</w:t>
+      </w:r>
+      <w:r>
+        <w:t xml:space="preserve"> is created. </w:t>
+      </w:r>
+      <w:r>
+        <w:t>It starts with a linier layout that matches the width and height of the parent in this case the screen. It is also in the vertical orientation so that the items nested inside it will appear in a vertical stack. I did this to make it easier to add items in the future if required.</w:t>
+      </w:r>
+      <w:r>
+        <w:t xml:space="preserve"> This linier layout contains a MapView </w:t>
+      </w:r>
+      <w:r>
+        <w:t>that is a custom osmdroid object</w:t>
+      </w:r>
+      <w:r>
+        <w:t>, designed to display a map on screen</w:t>
       </w:r>
       <w:r>
         <w:t>.</w:t>
@@ -1096,73 +1126,13 @@
         <w:t xml:space="preserve"> </w:t>
       </w:r>
       <w:r>
-        <w:t>A</w:t>
-      </w:r>
-      <w:r>
-        <w:t>ctivity_main.xml is called when the default activity</w:t>
-      </w:r>
-      <w:r>
-        <w:t>,</w:t>
-      </w:r>
-      <w:r>
-        <w:t xml:space="preserve"> main activity</w:t>
-      </w:r>
-      <w:r>
-        <w:t>,</w:t>
-      </w:r>
-      <w:r>
-        <w:t xml:space="preserve"> is created. </w:t>
-      </w:r>
-      <w:r>
-        <w:t>It starts with a linier layout that matches the width and height of the parent in this case the screen. It is also in the vertical orientation so that the items nested inside it will appear in a vertical stack. I did this to make it easier to add items in the future if required.</w:t>
-      </w:r>
-      <w:r>
-        <w:t xml:space="preserve"> This linier layout contains a </w:t>
-      </w:r>
-      <w:proofErr w:type="spellStart"/>
-      <w:r>
-        <w:t>MapView</w:t>
-      </w:r>
-      <w:proofErr w:type="spellEnd"/>
-      <w:r>
-        <w:t xml:space="preserve"> </w:t>
-      </w:r>
-      <w:r>
-        <w:t xml:space="preserve">that is a custom </w:t>
-      </w:r>
-      <w:proofErr w:type="spellStart"/>
-      <w:r>
-        <w:t>osmdroid</w:t>
-      </w:r>
-      <w:proofErr w:type="spellEnd"/>
-      <w:r>
-        <w:t xml:space="preserve"> object</w:t>
-      </w:r>
-      <w:r>
-        <w:t>, designed to display a map on screen</w:t>
-      </w:r>
-      <w:r>
-        <w:t>.</w:t>
-      </w:r>
-      <w:r>
-        <w:t xml:space="preserve"> </w:t>
-      </w:r>
-      <w:r>
         <w:t xml:space="preserve">The hight and width are both set to match parent this means the map will be the same size as the linier layout as this is its parent. Resulting in the map filling the entire screen as the linier layout is set to match the size of the screen. </w:t>
       </w:r>
       <w:r>
         <w:t xml:space="preserve">The android clickable attribute is set to allow you to click on the map and move it around. </w:t>
       </w:r>
       <w:r>
-        <w:t xml:space="preserve">Also, the </w:t>
-      </w:r>
-      <w:proofErr w:type="spellStart"/>
-      <w:r>
-        <w:t>MapView</w:t>
-      </w:r>
-      <w:proofErr w:type="spellEnd"/>
-      <w:r>
-        <w:t xml:space="preserve"> has been given and id using the Android id attribute allowing you to reference it from methods to update its centre point.</w:t>
+        <w:t>Also, the MapView has been given and id using the Android id attribute allowing you to reference it from methods to update its centre point.</w:t>
       </w:r>
     </w:p>
     <w:p>
@@ -1178,7 +1148,6 @@
       <w:r>
         <w:t xml:space="preserve">starts with a </w:t>
       </w:r>
-      <w:proofErr w:type="spellStart"/>
       <w:r>
         <w:t>L</w:t>
       </w:r>
@@ -1191,7 +1160,6 @@
       <w:r>
         <w:t>ayout</w:t>
       </w:r>
-      <w:proofErr w:type="spellEnd"/>
       <w:r>
         <w:t>,</w:t>
       </w:r>
@@ -1280,13 +1248,8 @@
         <w:t xml:space="preserve"> contains </w:t>
       </w:r>
       <w:r>
-        <w:t xml:space="preserve">a </w:t>
-      </w:r>
-      <w:proofErr w:type="spellStart"/>
-      <w:r>
-        <w:t>TextView</w:t>
-      </w:r>
-      <w:proofErr w:type="spellEnd"/>
+        <w:t>a TextView</w:t>
+      </w:r>
       <w:r>
         <w:t xml:space="preserve"> that provide instructions to the user on how to add a new place to stay, this is pulled in from the strings.xml file </w:t>
       </w:r>
@@ -1294,29 +1257,13 @@
         <w:t>using the text attribute</w:t>
       </w:r>
       <w:r>
-        <w:t xml:space="preserve"> and the @string/</w:t>
-      </w:r>
-      <w:proofErr w:type="spellStart"/>
-      <w:r>
-        <w:t>stringId</w:t>
-      </w:r>
-      <w:proofErr w:type="spellEnd"/>
-      <w:r>
-        <w:t xml:space="preserve"> command</w:t>
+        <w:t xml:space="preserve"> and the @string/stringId command</w:t>
       </w:r>
       <w:r>
         <w:t>.</w:t>
       </w:r>
       <w:r>
-        <w:t xml:space="preserve"> The next three each contain a </w:t>
-      </w:r>
-      <w:proofErr w:type="spellStart"/>
-      <w:r>
-        <w:t>TextView</w:t>
-      </w:r>
-      <w:proofErr w:type="spellEnd"/>
-      <w:r>
-        <w:t xml:space="preserve"> displaying a label for the input pulled </w:t>
+        <w:t xml:space="preserve"> The next three each contain a TextView displaying a label for the input pulled </w:t>
       </w:r>
       <w:r>
         <w:t xml:space="preserve">in </w:t>
@@ -1328,148 +1275,79 @@
         <w:t xml:space="preserve"> </w:t>
       </w:r>
       <w:r>
-        <w:t xml:space="preserve">All the </w:t>
-      </w:r>
-      <w:proofErr w:type="spellStart"/>
-      <w:r>
-        <w:t>TextViews</w:t>
-      </w:r>
-      <w:proofErr w:type="spellEnd"/>
-      <w:r>
-        <w:t xml:space="preserve"> have the width attribute set to </w:t>
-      </w:r>
-      <w:proofErr w:type="spellStart"/>
-      <w:r>
-        <w:t>wrap</w:t>
+        <w:t>All the TextViews have the width attribute set to wrap</w:t>
       </w:r>
       <w:r>
         <w:t>_</w:t>
       </w:r>
       <w:r>
-        <w:t>content</w:t>
-      </w:r>
-      <w:proofErr w:type="spellEnd"/>
-      <w:r>
-        <w:t xml:space="preserve"> allowing the </w:t>
-      </w:r>
-      <w:proofErr w:type="spellStart"/>
-      <w:r>
-        <w:t>EditText</w:t>
-      </w:r>
-      <w:proofErr w:type="spellEnd"/>
+        <w:t xml:space="preserve">content allowing the EditText </w:t>
+      </w:r>
+      <w:r>
+        <w:t>also included in the</w:t>
+      </w:r>
+      <w:r>
+        <w:t xml:space="preserve"> LinierLayout to be displayed alongside </w:t>
+      </w:r>
+      <w:r>
+        <w:t>it.</w:t>
+      </w:r>
       <w:r>
         <w:t xml:space="preserve"> </w:t>
       </w:r>
       <w:r>
-        <w:t>also included in the</w:t>
+        <w:t>Each of the edit texts</w:t>
+      </w:r>
+      <w:r>
+        <w:t xml:space="preserve"> have the width attribute set to fill parent forcing it to fill up all the remaining space not taken up by the TextView. They also</w:t>
+      </w:r>
+      <w:r>
+        <w:t xml:space="preserve"> have </w:t>
+      </w:r>
+      <w:r>
+        <w:t>the</w:t>
+      </w:r>
+      <w:r>
+        <w:t xml:space="preserve"> input type attribute</w:t>
+      </w:r>
+      <w:r>
+        <w:t xml:space="preserve"> set</w:t>
       </w:r>
       <w:r>
         <w:t xml:space="preserve"> </w:t>
       </w:r>
-      <w:proofErr w:type="spellStart"/>
-      <w:r>
-        <w:t>LinierLayout</w:t>
-      </w:r>
-      <w:proofErr w:type="spellEnd"/>
-      <w:r>
-        <w:t xml:space="preserve"> to be displayed alongside </w:t>
-      </w:r>
-      <w:r>
-        <w:t>it.</w:t>
+      <w:r>
+        <w:t>to help validate the input from the user, for example the name and type input</w:t>
+      </w:r>
+      <w:r>
+        <w:t>s</w:t>
       </w:r>
       <w:r>
         <w:t xml:space="preserve"> </w:t>
       </w:r>
       <w:r>
-        <w:t>Each of the edit texts</w:t>
-      </w:r>
-      <w:r>
-        <w:t xml:space="preserve"> have the width attribute set to fill parent forcing it to fill up all the remaining space not taken up by the </w:t>
-      </w:r>
-      <w:proofErr w:type="spellStart"/>
-      <w:r>
-        <w:t>TextView</w:t>
-      </w:r>
-      <w:proofErr w:type="spellEnd"/>
-      <w:r>
-        <w:t>. They also</w:t>
-      </w:r>
-      <w:r>
-        <w:t xml:space="preserve"> have </w:t>
-      </w:r>
-      <w:r>
-        <w:t>the</w:t>
-      </w:r>
-      <w:r>
-        <w:t xml:space="preserve"> input type attribute</w:t>
-      </w:r>
-      <w:r>
-        <w:t xml:space="preserve"> set</w:t>
+        <w:t>are</w:t>
+      </w:r>
+      <w:r>
+        <w:t xml:space="preserve"> set to TextCapWord</w:t>
+      </w:r>
+      <w:r>
+        <w:t>s</w:t>
+      </w:r>
+      <w:r>
+        <w:t xml:space="preserve"> allowing only upper and lowercase letters to be entered </w:t>
+      </w:r>
+      <w:r>
+        <w:t>while capitalising the first letter of each word automatically. The price input is set to NumberDecimal changing the keyboard displayed to the user so that it is easier to enter numbers and blocking letters from being entered.</w:t>
       </w:r>
       <w:r>
         <w:t xml:space="preserve"> </w:t>
       </w:r>
       <w:r>
-        <w:t>to help validate the input from the user, for example the name and type input</w:t>
-      </w:r>
-      <w:r>
-        <w:t>s</w:t>
-      </w:r>
-      <w:r>
-        <w:t xml:space="preserve"> </w:t>
-      </w:r>
-      <w:r>
-        <w:t>are</w:t>
-      </w:r>
-      <w:r>
-        <w:t xml:space="preserve"> set to </w:t>
-      </w:r>
-      <w:proofErr w:type="spellStart"/>
-      <w:r>
-        <w:t>TextCapWord</w:t>
-      </w:r>
-      <w:r>
-        <w:t>s</w:t>
-      </w:r>
-      <w:proofErr w:type="spellEnd"/>
-      <w:r>
-        <w:t xml:space="preserve"> allowing only upper and lowercase letters to be entered </w:t>
-      </w:r>
-      <w:r>
-        <w:t xml:space="preserve">while capitalising the first letter of each word automatically. The price input is set to </w:t>
-      </w:r>
-      <w:proofErr w:type="spellStart"/>
-      <w:r>
-        <w:t>NumberDecimal</w:t>
-      </w:r>
-      <w:proofErr w:type="spellEnd"/>
-      <w:r>
-        <w:t xml:space="preserve"> changing the keyboard displayed to the user so that it is easier to enter numbers and blocking letters from being entered.</w:t>
-      </w:r>
-      <w:r>
-        <w:t xml:space="preserve"> </w:t>
-      </w:r>
-      <w:r>
-        <w:t xml:space="preserve">The last </w:t>
-      </w:r>
-      <w:proofErr w:type="spellStart"/>
-      <w:r>
-        <w:t>linierLayout</w:t>
-      </w:r>
-      <w:proofErr w:type="spellEnd"/>
-      <w:r>
-        <w:t xml:space="preserve"> </w:t>
-      </w:r>
-      <w:r>
-        <w:t xml:space="preserve">has the gravity attribute set to </w:t>
-      </w:r>
-      <w:proofErr w:type="spellStart"/>
-      <w:r>
-        <w:t>center</w:t>
-      </w:r>
-      <w:proofErr w:type="spellEnd"/>
-      <w:r>
-        <w:t xml:space="preserve"> the contained button that has the width attribute set to 350dp so it </w:t>
+        <w:t xml:space="preserve">The last linierLayout </w:t>
+      </w:r>
+      <w:r>
+        <w:t xml:space="preserve">has the gravity attribute set to center the contained button that has the width attribute set to 350dp so it </w:t>
       </w:r>
       <w:r>
         <w:t>does</w:t>
@@ -1503,32 +1381,10 @@
       <w:pPr>
         <w:pStyle w:val="Heading1"/>
       </w:pPr>
-      <w:bookmarkStart w:id="1" w:name="_Toc40262945"/>
-    </w:p>
-    <w:p>
-      <w:pPr>
-        <w:pStyle w:val="Heading1"/>
-      </w:pPr>
-    </w:p>
-    <w:p>
-      <w:pPr>
-        <w:pStyle w:val="Heading1"/>
-      </w:pPr>
-    </w:p>
-    <w:p>
-      <w:pPr>
-        <w:pStyle w:val="Heading1"/>
-      </w:pPr>
-    </w:p>
-    <w:p>
-      <w:pPr>
-        <w:pStyle w:val="Heading1"/>
-      </w:pPr>
-      <w:proofErr w:type="spellStart"/>
+      <w:bookmarkStart w:id="1" w:name="_Toc40362917"/>
       <w:r>
         <w:t>findViewById</w:t>
       </w:r>
-      <w:proofErr w:type="spellEnd"/>
       <w:r>
         <w:t xml:space="preserve"> method</w:t>
       </w:r>
@@ -1539,29 +1395,13 @@
         <w:t>This method is used to retrieve objects from the UI so that you can interact with them from methods.</w:t>
       </w:r>
       <w:r>
-        <w:t xml:space="preserve"> This is done by calling the global R object, then calling the ID method and adding the UI object ID, defined in the layout.xml file, and passing it as an argument to the </w:t>
-      </w:r>
-      <w:proofErr w:type="spellStart"/>
-      <w:r>
-        <w:t>findByViewId</w:t>
-      </w:r>
-      <w:proofErr w:type="spellEnd"/>
-      <w:r>
-        <w:t xml:space="preserve"> method.</w:t>
+        <w:t xml:space="preserve"> This is done by calling the global R object, then calling the ID method and adding the UI object ID, defined in the layout.xml file, and passing it as an argument to the findByViewId method.</w:t>
       </w:r>
       <w:r>
         <w:t xml:space="preserve"> This method is used once in the MainActivity.java file to </w:t>
       </w:r>
       <w:r>
-        <w:t xml:space="preserve">retrieve the </w:t>
-      </w:r>
-      <w:proofErr w:type="spellStart"/>
-      <w:r>
-        <w:t>MapView</w:t>
-      </w:r>
-      <w:proofErr w:type="spellEnd"/>
-      <w:r>
-        <w:t xml:space="preserve"> from the </w:t>
+        <w:t xml:space="preserve">retrieve the MapView from the </w:t>
       </w:r>
       <w:r>
         <w:t>UI</w:t>
@@ -1570,37 +1410,13 @@
         <w:t xml:space="preserve"> so the maps centre point can be updated by the GPS.</w:t>
       </w:r>
       <w:r>
-        <w:t xml:space="preserve"> It has also been used five times in the AddNewActivity.java file, the first two times are in the </w:t>
-      </w:r>
-      <w:proofErr w:type="spellStart"/>
-      <w:r>
-        <w:t>onCreate</w:t>
-      </w:r>
-      <w:proofErr w:type="spellEnd"/>
-      <w:r>
-        <w:t xml:space="preserve"> method. </w:t>
-      </w:r>
-      <w:r>
-        <w:t xml:space="preserve">The first time it is being used to retrieve the </w:t>
-      </w:r>
-      <w:proofErr w:type="spellStart"/>
-      <w:r>
-        <w:t>AutoCompleteTextView</w:t>
-      </w:r>
-      <w:proofErr w:type="spellEnd"/>
-      <w:r>
-        <w:t xml:space="preserve"> UI element so a custom auto complete list can be added to it.</w:t>
-      </w:r>
-      <w:r>
-        <w:t xml:space="preserve"> The second time it is used to retrieve the add place button so that the </w:t>
-      </w:r>
-      <w:proofErr w:type="spellStart"/>
-      <w:r>
-        <w:t>setOnClickListener</w:t>
-      </w:r>
-      <w:proofErr w:type="spellEnd"/>
-      <w:r>
-        <w:t xml:space="preserve"> method can be called on it</w:t>
+        <w:t xml:space="preserve"> It has also been used five times in the AddNewActivity.java file, the first two times are in the onCreate method. </w:t>
+      </w:r>
+      <w:r>
+        <w:t>The first time it is being used to retrieve the AutoCompleteTextView UI element so a custom auto complete list can be added to it.</w:t>
+      </w:r>
+      <w:r>
+        <w:t xml:space="preserve"> The second time it is used to retrieve the add place button so that the setOnClickListener method can be called on it</w:t>
       </w:r>
       <w:r>
         <w:t>,</w:t>
@@ -1614,13 +1430,8 @@
       <w:r>
         <w:t xml:space="preserve">llowing the </w:t>
       </w:r>
-      <w:proofErr w:type="spellStart"/>
-      <w:r>
-        <w:t>onClick</w:t>
-      </w:r>
-      <w:proofErr w:type="spellEnd"/>
-      <w:r>
-        <w:t xml:space="preserve"> method to be called when the button is pressed.</w:t>
+      <w:r>
+        <w:t>onClick method to be called when the button is pressed.</w:t>
       </w:r>
       <w:r>
         <w:t xml:space="preserve"> It is then used three times in the</w:t>
@@ -1628,23 +1439,13 @@
       <w:r>
         <w:t xml:space="preserve"> </w:t>
       </w:r>
-      <w:proofErr w:type="spellStart"/>
-      <w:r>
+      <w:r>
+        <w:lastRenderedPageBreak/>
         <w:t>AddNewActivitys</w:t>
       </w:r>
-      <w:proofErr w:type="spellEnd"/>
-      <w:r>
-        <w:t xml:space="preserve"> </w:t>
-      </w:r>
-      <w:proofErr w:type="spellStart"/>
-      <w:r>
-        <w:t>onClick</w:t>
-      </w:r>
-      <w:proofErr w:type="spellEnd"/>
-      <w:r>
-        <w:t xml:space="preserve"> method to retrieve the name and price </w:t>
-      </w:r>
-      <w:proofErr w:type="spellStart"/>
+      <w:r>
+        <w:t xml:space="preserve"> onClick method to retrieve the name and price </w:t>
+      </w:r>
       <w:r>
         <w:t>E</w:t>
       </w:r>
@@ -1655,19 +1456,7 @@
         <w:t>T</w:t>
       </w:r>
       <w:r>
-        <w:t>exts</w:t>
-      </w:r>
-      <w:proofErr w:type="spellEnd"/>
-      <w:r>
-        <w:t xml:space="preserve"> and the </w:t>
-      </w:r>
-      <w:proofErr w:type="spellStart"/>
-      <w:r>
-        <w:t>AutoCompleteTextView</w:t>
-      </w:r>
-      <w:proofErr w:type="spellEnd"/>
-      <w:r>
-        <w:t xml:space="preserve"> UI elements.</w:t>
+        <w:t>exts and the AutoCompleteTextView UI elements.</w:t>
       </w:r>
       <w:r>
         <w:t xml:space="preserve"> </w:t>
@@ -1680,7 +1469,7 @@
       <w:pPr>
         <w:pStyle w:val="Heading1"/>
       </w:pPr>
-      <w:bookmarkStart w:id="2" w:name="_Toc40262946"/>
+      <w:bookmarkStart w:id="2" w:name="_Toc40362918"/>
       <w:r>
         <w:t>C</w:t>
       </w:r>
@@ -1697,74 +1486,37 @@
     </w:p>
     <w:p>
       <w:r>
-        <w:t xml:space="preserve">To allow for communication between the </w:t>
-      </w:r>
-      <w:proofErr w:type="spellStart"/>
-      <w:r>
-        <w:t>MainActivity</w:t>
-      </w:r>
-      <w:proofErr w:type="spellEnd"/>
-      <w:r>
-        <w:t xml:space="preserve"> and the </w:t>
-      </w:r>
-      <w:proofErr w:type="spellStart"/>
-      <w:r>
-        <w:t>AddNewActivity</w:t>
-      </w:r>
-      <w:proofErr w:type="spellEnd"/>
-      <w:r>
-        <w:t xml:space="preserve"> I have used intents and bundles.</w:t>
-      </w:r>
-      <w:r>
-        <w:t xml:space="preserve"> Intents are used to call other activities allowing a response code to be attached so the </w:t>
-      </w:r>
-      <w:proofErr w:type="spellStart"/>
-      <w:r>
-        <w:t>MainActivity</w:t>
-      </w:r>
-      <w:proofErr w:type="spellEnd"/>
-      <w:r>
-        <w:t xml:space="preserve"> can process the response on its return. A bundle is an object that stores string keys and maps them to values to allow them to be sent to other activities. </w:t>
-      </w:r>
-      <w:r>
-        <w:t>W</w:t>
-      </w:r>
-      <w:r>
-        <w:t xml:space="preserve">hen the add new </w:t>
-      </w:r>
-      <w:r>
-        <w:t>place,</w:t>
-      </w:r>
-      <w:r>
-        <w:t xml:space="preserve"> button is pressed in the menu a new intent is created taking the</w:t>
-      </w:r>
-      <w:r>
-        <w:t xml:space="preserve"> current activity as and the class of the activity you would like to open. You then use the </w:t>
-      </w:r>
-      <w:proofErr w:type="spellStart"/>
-      <w:r>
-        <w:t>startActivityForResult</w:t>
-      </w:r>
-      <w:proofErr w:type="spellEnd"/>
-      <w:r>
-        <w:t xml:space="preserve"> method passing the intent and a request code in this case 0. The </w:t>
-      </w:r>
-      <w:proofErr w:type="spellStart"/>
-      <w:r>
-        <w:t>AddNew</w:t>
-      </w:r>
-      <w:proofErr w:type="spellEnd"/>
-      <w:r>
-        <w:t xml:space="preserve"> activity is then created allowing a user to input a name, type, and price for the new place to stay they would like to add to the map. When the user clicks add place validation checks are then run on the input information. If all information is </w:t>
-      </w:r>
-      <w:r>
-        <w:t>correct,</w:t>
-      </w:r>
-      <w:r>
-        <w:t xml:space="preserve"> a</w:t>
-      </w:r>
-      <w:r>
-        <w:t xml:space="preserve"> new bundle and new intent are created</w:t>
+        <w:t xml:space="preserve">To </w:t>
+      </w:r>
+      <w:r>
+        <w:t>facilitate</w:t>
+      </w:r>
+      <w:r>
+        <w:t xml:space="preserve"> communication between the MainActivity and the AddNewActivity I have used intents and bundles.</w:t>
+      </w:r>
+      <w:r>
+        <w:t xml:space="preserve"> Intents are used to call other activities allowing a response code to be attached so the MainActivity can process the response on </w:t>
+      </w:r>
+      <w:r>
+        <w:t xml:space="preserve">the </w:t>
+      </w:r>
+      <w:r>
+        <w:t>activity’s</w:t>
+      </w:r>
+      <w:r>
+        <w:t xml:space="preserve"> completion</w:t>
+      </w:r>
+      <w:r>
+        <w:t xml:space="preserve">. A bundle is an object that stores string </w:t>
+      </w:r>
+      <w:r>
+        <w:t>value pairs allowing data t</w:t>
+      </w:r>
+      <w:r>
+        <w:t xml:space="preserve">o be sent to </w:t>
+      </w:r>
+      <w:r>
+        <w:t>the parent activity</w:t>
       </w:r>
       <w:r>
         <w:t>.</w:t>
@@ -1773,90 +1525,55 @@
         <w:t xml:space="preserve"> </w:t>
       </w:r>
       <w:r>
-        <w:t>Then</w:t>
-      </w:r>
-      <w:r>
-        <w:t xml:space="preserve"> the input name and type are stored in </w:t>
-      </w:r>
-      <w:r>
-        <w:t>the bundle</w:t>
-      </w:r>
-      <w:r>
-        <w:t xml:space="preserve"> using the </w:t>
-      </w:r>
-      <w:proofErr w:type="spellStart"/>
-      <w:r>
-        <w:t>putString</w:t>
-      </w:r>
-      <w:proofErr w:type="spellEnd"/>
-      <w:r>
-        <w:t xml:space="preserve"> method passing a string key and the respective variable. The same is then done for price but the </w:t>
-      </w:r>
-      <w:proofErr w:type="spellStart"/>
-      <w:r>
-        <w:t>putDouble</w:t>
-      </w:r>
-      <w:proofErr w:type="spellEnd"/>
-      <w:r>
-        <w:t xml:space="preserve"> function is used instead.</w:t>
-      </w:r>
-      <w:r>
-        <w:t xml:space="preserve"> Once complete the bundle is added to the intent using the </w:t>
-      </w:r>
-      <w:proofErr w:type="spellStart"/>
-      <w:r>
-        <w:t>putExtras</w:t>
-      </w:r>
-      <w:proofErr w:type="spellEnd"/>
-      <w:r>
-        <w:t xml:space="preserve"> method and passing it as an argument. The </w:t>
-      </w:r>
-      <w:proofErr w:type="spellStart"/>
-      <w:r>
-        <w:t>setResult</w:t>
-      </w:r>
-      <w:proofErr w:type="spellEnd"/>
-      <w:r>
-        <w:t xml:space="preserve"> method is then used to set the result message to OK on the intent. Then the finish function is called closing the activity and returning the intent to the </w:t>
-      </w:r>
-      <w:proofErr w:type="spellStart"/>
-      <w:r>
-        <w:t>MainActivity</w:t>
-      </w:r>
-      <w:proofErr w:type="spellEnd"/>
-      <w:r>
-        <w:t>.</w:t>
-      </w:r>
-      <w:r>
-        <w:t xml:space="preserve"> Once returned the </w:t>
-      </w:r>
-      <w:proofErr w:type="spellStart"/>
-      <w:r>
-        <w:t>onActivityResult</w:t>
-      </w:r>
-      <w:proofErr w:type="spellEnd"/>
-      <w:r>
-        <w:t xml:space="preserve"> method is called passing in the request code, result code, and the returned intent. This method then uses three if statement. The first is to check the request code is 0 if it is then it will check if the result code is RESULT_OK. Then finally it will extract the extras </w:t>
-      </w:r>
-      <w:r>
-        <w:lastRenderedPageBreak/>
-        <w:t>and check they are not null before extracting the name, type, and price allowing it to create a new place object.</w:t>
-      </w:r>
-      <w:r>
-        <w:t xml:space="preserve"> </w:t>
-      </w:r>
-      <w:r>
-        <w:t xml:space="preserve">     </w:t>
-      </w:r>
-      <w:r>
-        <w:t xml:space="preserve"> </w:t>
+        <w:t>When the add new place option is selected in the menu a new intent is created taking the current activity and the AddNewActivity class as arguments. This allows the system to know what activity should be started and where it should return once completed.</w:t>
+      </w:r>
+      <w:r>
+        <w:t xml:space="preserve"> It then uses the MainActivitie’s startActivityForResult method inputting the intent and a numeric value as the request code.</w:t>
       </w:r>
     </w:p>
     <w:p>
+      <w:r>
+        <w:t>The addNewActivity is then called allowing the user to input the name, type, and price details for the new place to stay.</w:t>
+      </w:r>
+      <w:r>
+        <w:t xml:space="preserve"> </w:t>
+      </w:r>
+      <w:r>
+        <w:t>When the user clicks the add place button, input validation is done before, a new bundle and intent are created.</w:t>
+      </w:r>
+      <w:r>
+        <w:t xml:space="preserve"> Then the name, type, and price values are passed in as arguments to the putString or putDouble method, along with a string key, called on the new bundle. Then the putExtras method is called on the new intent passing </w:t>
+      </w:r>
+      <w:r>
+        <w:t>the bundle as an argument, before calling the setResult method passing RESULT_OK and the intent as arguments. Then the finish method is called closing the activity returning the intent to the MainActivity.</w:t>
+      </w:r>
+      <w:r>
+        <w:t xml:space="preserve"> </w:t>
+      </w:r>
+      <w:r>
+        <w:t>Once returned the onActivityResult method is called passing in the request code, result code, and the returned intent.</w:t>
+      </w:r>
+      <w:r>
+        <w:t xml:space="preserve"> This method will then us an if statement to check the request code if it is 0 it will then check if the result code is RESULT_OK. If it is it will then check that the bundle is not null if it is not null the name, type, and price will be extracted. This will be done by calling the getString or getDouble method passing the corresponding string key as an argument</w:t>
+      </w:r>
+      <w:r>
+        <w:t xml:space="preserve"> allowing a new place object to be created</w:t>
+      </w:r>
+      <w:r>
+        <w:t>.</w:t>
+      </w:r>
+      <w:r>
+        <w:t xml:space="preserve">    </w:t>
+      </w:r>
+      <w:r>
+        <w:t xml:space="preserve"> </w:t>
+      </w:r>
+    </w:p>
+    <w:p>
       <w:pPr>
         <w:pStyle w:val="Heading1"/>
       </w:pPr>
-      <w:bookmarkStart w:id="3" w:name="_Toc40262947"/>
+      <w:bookmarkStart w:id="3" w:name="_Toc40362919"/>
       <w:r>
         <w:t>P</w:t>
       </w:r>
@@ -1890,13 +1607,8 @@
       <w:r>
         <w:t xml:space="preserve">built in Android </w:t>
       </w:r>
-      <w:proofErr w:type="spellStart"/>
-      <w:r>
-        <w:t>savedInstanceState</w:t>
-      </w:r>
-      <w:proofErr w:type="spellEnd"/>
-      <w:r>
-        <w:t xml:space="preserve"> bundle</w:t>
+      <w:r>
+        <w:t>savedInstanceState bundle</w:t>
       </w:r>
       <w:r>
         <w:t xml:space="preserve"> object</w:t>
@@ -1911,67 +1623,51 @@
         <w:t>if it is passed in as an argument to its</w:t>
       </w:r>
       <w:r>
+        <w:t xml:space="preserve"> onCreate method</w:t>
+      </w:r>
+      <w:r>
+        <w:t>. It can also be saved by all activities using there built in onSaveInstantState method that can be overridden if needed.</w:t>
+      </w:r>
+      <w:r>
+        <w:t xml:space="preserve"> The bundle is</w:t>
+      </w:r>
+      <w:r>
+        <w:t xml:space="preserve"> then</w:t>
+      </w:r>
+      <w:r>
+        <w:t xml:space="preserve"> stored</w:t>
+      </w:r>
+      <w:r>
+        <w:t xml:space="preserve"> in the file system</w:t>
+      </w:r>
+      <w:r>
+        <w:t xml:space="preserve"> automatically by the OS</w:t>
+      </w:r>
+      <w:r>
+        <w:t>.</w:t>
+      </w:r>
+      <w:r>
         <w:t xml:space="preserve"> </w:t>
       </w:r>
-      <w:proofErr w:type="spellStart"/>
-      <w:r>
-        <w:t>onCreate</w:t>
-      </w:r>
-      <w:proofErr w:type="spellEnd"/>
-      <w:r>
-        <w:t xml:space="preserve"> method</w:t>
-      </w:r>
-      <w:r>
-        <w:t xml:space="preserve">. It can also be saved by all activities using there built in </w:t>
-      </w:r>
-      <w:proofErr w:type="spellStart"/>
-      <w:r>
-        <w:t>onSaveInstantState</w:t>
-      </w:r>
-      <w:proofErr w:type="spellEnd"/>
-      <w:r>
-        <w:t xml:space="preserve"> method that can be overridden if needed.</w:t>
-      </w:r>
-      <w:r>
-        <w:t xml:space="preserve"> The bundle is</w:t>
-      </w:r>
-      <w:r>
-        <w:t xml:space="preserve"> then</w:t>
-      </w:r>
-      <w:r>
-        <w:t xml:space="preserve"> stored</w:t>
-      </w:r>
-      <w:r>
-        <w:t xml:space="preserve"> in the file system</w:t>
-      </w:r>
-      <w:r>
-        <w:t xml:space="preserve"> automatically by the OS</w:t>
-      </w:r>
-      <w:r>
-        <w:t>.</w:t>
+      <w:r>
+        <w:t>(Operating System)</w:t>
+      </w:r>
+      <w:r>
+        <w:t xml:space="preserve"> In this project preferences have been used to allow a user to turn on/off the automatic saving of places.</w:t>
       </w:r>
       <w:r>
         <w:t xml:space="preserve"> </w:t>
       </w:r>
       <w:r>
-        <w:t>(Operating System)</w:t>
-      </w:r>
-      <w:r>
-        <w:t xml:space="preserve"> In this project preferences have been used to allow a user to turn on/off the automatic saving of places.</w:t>
+        <w:t xml:space="preserve">To </w:t>
+      </w:r>
+      <w:r>
+        <w:t>achieve</w:t>
       </w:r>
       <w:r>
         <w:t xml:space="preserve"> </w:t>
       </w:r>
       <w:r>
-        <w:t xml:space="preserve">To </w:t>
-      </w:r>
-      <w:r>
-        <w:t>achieve</w:t>
-      </w:r>
-      <w:r>
-        <w:t xml:space="preserve"> </w:t>
-      </w:r>
-      <w:r>
         <w:t>this,</w:t>
       </w:r>
       <w:r>
@@ -1981,86 +1677,23 @@
         <w:t>PreferencesActivity.java file</w:t>
       </w:r>
       <w:r>
-        <w:t xml:space="preserve">. In the on create method I pass </w:t>
-      </w:r>
-      <w:proofErr w:type="spellStart"/>
-      <w:r>
-        <w:t>savedInstanceState</w:t>
-      </w:r>
-      <w:proofErr w:type="spellEnd"/>
-      <w:r>
-        <w:t xml:space="preserve"> in as an argument this will allow the activity to read or write the currently stored preferences. I then use the </w:t>
-      </w:r>
-      <w:proofErr w:type="spellStart"/>
-      <w:r>
-        <w:t>addPreferencesFromResource</w:t>
-      </w:r>
-      <w:proofErr w:type="spellEnd"/>
-      <w:r>
-        <w:t xml:space="preserve"> method to update the preferences based on the users input. Once the preferences activity is closed the bundle is saved using the activities default </w:t>
-      </w:r>
-      <w:proofErr w:type="spellStart"/>
-      <w:r>
-        <w:t>onSaveInstantState</w:t>
-      </w:r>
-      <w:proofErr w:type="spellEnd"/>
-      <w:r>
-        <w:t xml:space="preserve"> method.</w:t>
+        <w:t>. In the on create method I pass savedInstanceState in as an argument this will allow the activity to read or write the currently stored preferences. I then use the addPreferencesFromResource method to update the preferences based on the users input. Once the preferences activity is closed the bundle is saved using the activities default onSaveInstantState method.</w:t>
       </w:r>
     </w:p>
     <w:p>
       <w:r>
+        <w:lastRenderedPageBreak/>
         <w:t xml:space="preserve">In the main </w:t>
       </w:r>
       <w:r>
-        <w:t xml:space="preserve">activity the </w:t>
-      </w:r>
-      <w:proofErr w:type="spellStart"/>
-      <w:r>
-        <w:t>getDefaultSharedPreferences</w:t>
-      </w:r>
-      <w:proofErr w:type="spellEnd"/>
-      <w:r>
-        <w:t xml:space="preserve"> method is called on the preference manager object passing </w:t>
-      </w:r>
-      <w:proofErr w:type="spellStart"/>
-      <w:r>
-        <w:t>getApplicationContext</w:t>
-      </w:r>
-      <w:proofErr w:type="spellEnd"/>
-      <w:r>
-        <w:t xml:space="preserve"> as the argument. This </w:t>
-      </w:r>
-      <w:proofErr w:type="spellStart"/>
-      <w:r>
-        <w:t>returnes</w:t>
-      </w:r>
-      <w:proofErr w:type="spellEnd"/>
-      <w:r>
-        <w:t xml:space="preserve"> the bundle and stores it in a variable. Then the </w:t>
-      </w:r>
-      <w:proofErr w:type="spellStart"/>
-      <w:r>
-        <w:t>getBoolean</w:t>
-      </w:r>
-      <w:proofErr w:type="spellEnd"/>
-      <w:r>
-        <w:t xml:space="preserve"> method is called on that variable passing the string key for the auto save preference and the returned value is stored in another variable. This variable is then used in the </w:t>
-      </w:r>
-      <w:proofErr w:type="spellStart"/>
-      <w:r>
-        <w:t>onActivityResult</w:t>
-      </w:r>
-      <w:proofErr w:type="spellEnd"/>
-      <w:r>
-        <w:t xml:space="preserve"> method when adding a new place to decide if the place should be automatically saved or not.</w:t>
+        <w:t>activity the getDefaultSharedPreferences method is called on the preference manager object passing getApplicationContext as the argument. This returnes the bundle and stores it in a variable. Then the getBoolean method is called on that variable passing the string key for the auto save preference and the returned value is stored in another variable. This variable is then used in the onActivityResult method when adding a new place to decide if the place should be automatically saved or not.</w:t>
       </w:r>
     </w:p>
     <w:p>
       <w:pPr>
         <w:pStyle w:val="Heading1"/>
       </w:pPr>
-      <w:bookmarkStart w:id="4" w:name="_Toc40262948"/>
+      <w:bookmarkStart w:id="4" w:name="_Toc40362920"/>
       <w:r>
         <w:t>F</w:t>
       </w:r>
@@ -2127,137 +1760,27 @@
         <w:t>In this project I have used file I/O to read and write a list of places to stay to the local file system so that they can be used when the device is offline.</w:t>
       </w:r>
       <w:r>
-        <w:t xml:space="preserve"> I have a method called </w:t>
-      </w:r>
-      <w:proofErr w:type="spellStart"/>
-      <w:r>
-        <w:t>savePTSLocally</w:t>
-      </w:r>
-      <w:proofErr w:type="spellEnd"/>
-      <w:r>
-        <w:t xml:space="preserve"> this uses the low-level stream </w:t>
-      </w:r>
-      <w:proofErr w:type="spellStart"/>
-      <w:r>
-        <w:t>FileWritter</w:t>
-      </w:r>
-      <w:proofErr w:type="spellEnd"/>
-      <w:r>
-        <w:t xml:space="preserve"> to write to the file system. This </w:t>
-      </w:r>
-      <w:proofErr w:type="spellStart"/>
-      <w:r>
-        <w:t>FileWritter</w:t>
-      </w:r>
-      <w:proofErr w:type="spellEnd"/>
-      <w:r>
-        <w:t xml:space="preserve"> takes the </w:t>
-      </w:r>
-      <w:proofErr w:type="spellStart"/>
-      <w:r>
-        <w:t>Environment.getExternalStorageDirectory</w:t>
-      </w:r>
-      <w:proofErr w:type="spellEnd"/>
-      <w:r>
-        <w:t xml:space="preserve"> allowing it to know the root directory of the device, it also takes the custom file name as arguments in the constructor. The </w:t>
-      </w:r>
-      <w:proofErr w:type="spellStart"/>
-      <w:r>
-        <w:t>FileWritter</w:t>
-      </w:r>
-      <w:proofErr w:type="spellEnd"/>
-      <w:r>
-        <w:t xml:space="preserve"> is then passed in as a</w:t>
-      </w:r>
-      <w:r>
-        <w:t xml:space="preserve">n argument to the constructor of the wrapper stream </w:t>
-      </w:r>
-      <w:proofErr w:type="spellStart"/>
-      <w:r>
-        <w:t>PrintWriter</w:t>
-      </w:r>
-      <w:proofErr w:type="spellEnd"/>
-      <w:r>
-        <w:t xml:space="preserve"> object used to convert ASCII characters to and from RAW bytes of data.</w:t>
+        <w:t xml:space="preserve"> I have a method called savePTSLocally</w:t>
+      </w:r>
+      <w:r>
+        <w:t xml:space="preserve"> this uses the low-level stream FileWritter to write to the file system. This FileWritter takes the Environment.getExternalStorageDirectory allowing it to know the root directory of the device, it also takes the custom file name as arguments in the constructor. The FileWritter is then passed in as a</w:t>
+      </w:r>
+      <w:r>
+        <w:t>n argument to the constructor of the wrapper stream PrintWriter object used to convert ASCII characters to and from RAW bytes of data.</w:t>
       </w:r>
       <w:r>
         <w:t xml:space="preserve"> Once the data has been manipulated and is ready to be written to file the </w:t>
       </w:r>
-      <w:proofErr w:type="spellStart"/>
-      <w:r>
-        <w:t>printLn</w:t>
-      </w:r>
-      <w:proofErr w:type="spellEnd"/>
-      <w:r>
-        <w:t xml:space="preserve">() method is called passing the data string as an argument. Finally, once all data has been written the </w:t>
-      </w:r>
-      <w:r>
-        <w:lastRenderedPageBreak/>
-        <w:t xml:space="preserve">close method is called on the </w:t>
-      </w:r>
-      <w:proofErr w:type="spellStart"/>
-      <w:r>
-        <w:t>PrintWritter</w:t>
-      </w:r>
-      <w:proofErr w:type="spellEnd"/>
-      <w:r>
-        <w:t xml:space="preserve"> object closing the output stream down completely.</w:t>
+      <w:r>
+        <w:t>printLn() method is called passing the data string as an argument. Finally, once all data has been written the close method is called on the PrintWritter object closing the output stream down completely.</w:t>
       </w:r>
     </w:p>
     <w:p>
       <w:r>
-        <w:t xml:space="preserve">Strems have also been used in the </w:t>
-      </w:r>
-      <w:proofErr w:type="spellStart"/>
-      <w:r>
-        <w:t>loadLocalPTS</w:t>
-      </w:r>
-      <w:proofErr w:type="spellEnd"/>
-      <w:r>
-        <w:t xml:space="preserve"> method this time the low-level stream is the </w:t>
-      </w:r>
-      <w:proofErr w:type="spellStart"/>
-      <w:r>
-        <w:t>FileReader</w:t>
-      </w:r>
-      <w:proofErr w:type="spellEnd"/>
-      <w:r>
-        <w:t xml:space="preserve"> object taking the </w:t>
-      </w:r>
-      <w:proofErr w:type="spellStart"/>
-      <w:r>
-        <w:t>Environment.getExternalStorageDirectory</w:t>
-      </w:r>
-      <w:proofErr w:type="spellEnd"/>
-      <w:r>
-        <w:t xml:space="preserve"> method and custom file name as the arguments for the constructor. The </w:t>
-      </w:r>
-      <w:proofErr w:type="spellStart"/>
-      <w:r>
-        <w:t>FileReader</w:t>
-      </w:r>
-      <w:proofErr w:type="spellEnd"/>
-      <w:r>
-        <w:t xml:space="preserve"> object is then passed in as an argument to the constructor for the </w:t>
-      </w:r>
-      <w:proofErr w:type="spellStart"/>
-      <w:r>
-        <w:t>BufferedReader</w:t>
-      </w:r>
-      <w:proofErr w:type="spellEnd"/>
-      <w:r>
-        <w:t xml:space="preserve"> wrapper steam. These streams are then used to read in ASCII characters from the local file and are converted into place objects</w:t>
-      </w:r>
-      <w:r>
-        <w:t xml:space="preserve"> using the </w:t>
-      </w:r>
-      <w:proofErr w:type="spellStart"/>
-      <w:r>
-        <w:t>BufferedReader</w:t>
-      </w:r>
-      <w:proofErr w:type="spellEnd"/>
-      <w:r>
-        <w:t xml:space="preserve"> read</w:t>
+        <w:t>Strems have also been used in the loadLocalPTS method this time the low-level stream is the FileReader object taking the Environment.getExternalStorageDirectory method and custom file name as the arguments for the constructor. The FileReader object is then passed in as an argument to the constructor for the BufferedReader wrapper steam. These streams are then used to read in ASCII characters from the local file and are converted into place objects</w:t>
+      </w:r>
+      <w:r>
+        <w:t xml:space="preserve"> using the BufferedReader read</w:t>
       </w:r>
       <w:r>
         <w:t xml:space="preserve"> l</w:t>
@@ -2272,15 +1795,7 @@
         <w:t>fully</w:t>
       </w:r>
       <w:r>
-        <w:t xml:space="preserve"> the close method is called on the </w:t>
-      </w:r>
-      <w:proofErr w:type="spellStart"/>
-      <w:r>
-        <w:t>BufferedReader</w:t>
-      </w:r>
-      <w:proofErr w:type="spellEnd"/>
-      <w:r>
-        <w:t xml:space="preserve"> object closing both the wrapper and </w:t>
+        <w:t xml:space="preserve"> the close method is called on the BufferedReader object closing both the wrapper and </w:t>
       </w:r>
       <w:r>
         <w:t>low-level</w:t>
@@ -2289,42 +1804,10 @@
         <w:t xml:space="preserve"> streams down completely. </w:t>
       </w:r>
       <w:r>
-        <w:t xml:space="preserve">The </w:t>
-      </w:r>
-      <w:proofErr w:type="spellStart"/>
-      <w:r>
-        <w:t>InnerRemoteLoad</w:t>
-      </w:r>
-      <w:proofErr w:type="spellEnd"/>
-      <w:r>
-        <w:t xml:space="preserve"> </w:t>
-      </w:r>
-      <w:r>
-        <w:t xml:space="preserve">and </w:t>
-      </w:r>
-      <w:proofErr w:type="spellStart"/>
-      <w:r>
-        <w:t>InnerRemoteSave</w:t>
-      </w:r>
-      <w:proofErr w:type="spellEnd"/>
-      <w:r>
-        <w:t xml:space="preserve"> methods both use the </w:t>
-      </w:r>
-      <w:proofErr w:type="spellStart"/>
-      <w:r>
-        <w:t>InputStreamReader</w:t>
-      </w:r>
-      <w:proofErr w:type="spellEnd"/>
-      <w:r>
-        <w:t xml:space="preserve"> object as the low-level stream when receiving network communications and the </w:t>
-      </w:r>
-      <w:proofErr w:type="spellStart"/>
-      <w:r>
-        <w:t>BufferedReader</w:t>
-      </w:r>
-      <w:proofErr w:type="spellEnd"/>
-      <w:r>
-        <w:t xml:space="preserve"> object to convert the input data to an object or </w:t>
+        <w:t xml:space="preserve">The InnerRemoteLoad </w:t>
+      </w:r>
+      <w:r>
+        <w:t xml:space="preserve">and InnerRemoteSave methods both use the InputStreamReader object as the low-level stream when receiving network communications and the BufferedReader object to convert the input data to an object or </w:t>
       </w:r>
       <w:r>
         <w:t>string,</w:t>
@@ -2333,31 +1816,16 @@
         <w:t xml:space="preserve"> respectively.</w:t>
       </w:r>
       <w:r>
-        <w:t xml:space="preserve"> Using the </w:t>
-      </w:r>
-      <w:proofErr w:type="spellStart"/>
-      <w:r>
-        <w:t>BufferedReader</w:t>
-      </w:r>
-      <w:proofErr w:type="spellEnd"/>
-      <w:r>
-        <w:t xml:space="preserve"> read line and close methods in the same way as the </w:t>
-      </w:r>
-      <w:proofErr w:type="spellStart"/>
-      <w:r>
-        <w:t>loadLocalPTS</w:t>
-      </w:r>
-      <w:proofErr w:type="spellEnd"/>
-      <w:r>
-        <w:t xml:space="preserve"> method.</w:t>
+        <w:t xml:space="preserve"> Using the BufferedReader read line and close methods in the same way as the loadLocalPTS method.</w:t>
       </w:r>
     </w:p>
     <w:p>
       <w:pPr>
         <w:pStyle w:val="Heading1"/>
       </w:pPr>
-      <w:bookmarkStart w:id="5" w:name="_Toc40262949"/>
-      <w:r>
+      <w:bookmarkStart w:id="5" w:name="_Toc40362921"/>
+      <w:r>
+        <w:lastRenderedPageBreak/>
         <w:t>Network</w:t>
       </w:r>
       <w:r>
@@ -2385,15 +1853,7 @@
         <w:t>s</w:t>
       </w:r>
       <w:r>
-        <w:t xml:space="preserve"> the functionality of </w:t>
-      </w:r>
-      <w:proofErr w:type="spellStart"/>
-      <w:r>
-        <w:t>asyncTask</w:t>
-      </w:r>
-      <w:proofErr w:type="spellEnd"/>
-      <w:r>
-        <w:t>. This allows the</w:t>
+        <w:t xml:space="preserve"> the functionality of asyncTask. This allows the</w:t>
       </w:r>
       <w:r>
         <w:t xml:space="preserve"> network communication to run in another thread alongside the UI thread and stops it from hanging the OS and being for quit.</w:t>
@@ -2408,37 +1868,22 @@
         <w:t xml:space="preserve"> All network communication is done wrapped in a try catch block to stop the application from crashing if the server does not respond fast enough or is completely unavailable.</w:t>
       </w:r>
       <w:r>
-        <w:t xml:space="preserve"> In this project I have implemented two classes the first being </w:t>
-      </w:r>
-      <w:proofErr w:type="spellStart"/>
-      <w:r>
-        <w:t>InnerRemoteLoad</w:t>
-      </w:r>
-      <w:proofErr w:type="spellEnd"/>
-      <w:r>
-        <w:t xml:space="preserve"> used to retrieve data from a remote server using GET request</w:t>
+        <w:t xml:space="preserve"> In this project I have implemented two classes the first being InnerRemoteLoad used to retrieve data from a remote server using GET request</w:t>
       </w:r>
       <w:r>
         <w:t>s</w:t>
       </w:r>
       <w:r>
-        <w:t xml:space="preserve">. The second being </w:t>
-      </w:r>
-      <w:proofErr w:type="spellStart"/>
-      <w:r>
-        <w:t>InnerRemoteSave</w:t>
-      </w:r>
-      <w:proofErr w:type="spellEnd"/>
+        <w:t>. The second being InnerRemoteSave</w:t>
+      </w:r>
       <w:r>
         <w:t xml:space="preserve"> used to save data to the remote server using POST requests.</w:t>
       </w:r>
     </w:p>
     <w:p>
-      <w:proofErr w:type="spellStart"/>
       <w:r>
         <w:t>InnerRemoteLoad</w:t>
       </w:r>
-      <w:proofErr w:type="spellEnd"/>
     </w:p>
     <w:p>
       <w:r>
@@ -2448,53 +1893,19 @@
         <w:t xml:space="preserve">a URL object to store the address and GET query string. In this application this is hard coded however in the real world you would use variables to store the elements of the query string and pass them into the URL object. </w:t>
       </w:r>
       <w:r>
-        <w:t xml:space="preserve">The </w:t>
-      </w:r>
-      <w:proofErr w:type="spellStart"/>
-      <w:r>
-        <w:t>openConnection</w:t>
-      </w:r>
-      <w:proofErr w:type="spellEnd"/>
-      <w:r>
-        <w:t xml:space="preserve"> method is then called on the URL object and it is cast as a </w:t>
-      </w:r>
-      <w:proofErr w:type="spellStart"/>
-      <w:r>
-        <w:t>HttpURLConnection</w:t>
-      </w:r>
-      <w:proofErr w:type="spellEnd"/>
-      <w:r>
-        <w:t xml:space="preserve"> to the variable conn.</w:t>
-      </w:r>
-      <w:r>
-        <w:t xml:space="preserve"> The </w:t>
-      </w:r>
-      <w:proofErr w:type="spellStart"/>
-      <w:r>
-        <w:t>getInputStream</w:t>
-      </w:r>
-      <w:proofErr w:type="spellEnd"/>
-      <w:r>
-        <w:t xml:space="preserve"> method is then called on conn storing it in an input stream variable. An if statement is then used to check the get request code is 200 </w:t>
-      </w:r>
-      <w:r>
-        <w:t xml:space="preserve">if it is not the error is returned as the result of the method. If it is 200 then the input steam is passed in as an argument to the </w:t>
-      </w:r>
-      <w:proofErr w:type="spellStart"/>
-      <w:r>
-        <w:t>InputStreamReader</w:t>
-      </w:r>
-      <w:proofErr w:type="spellEnd"/>
-      <w:r>
-        <w:t xml:space="preserve"> object spoken about in the file I/O section. To make sure that the async task can be closed down correctly I have added the finally block to my try catch block this is called weather the code completes or errors and calls the disconnect method on the conn variable fully closing down the network stream.</w:t>
+        <w:t>The openConnection method is then called on the URL object and it is cast as a HttpURLConnection to the variable conn.</w:t>
+      </w:r>
+      <w:r>
+        <w:t xml:space="preserve"> The getInputStream method is then called on conn storing it in an input stream variable. An if statement is then used to check the get request code is 200 </w:t>
+      </w:r>
+      <w:r>
+        <w:t>if it is not the error is returned as the result of the method. If it is 200 then the input steam is passed in as an argument to the InputStreamReader object spoken about in the file I/O section. To make sure that the async task can be closed down correctly I have added the finally block to my try catch block this is called weather the code completes or errors and calls the disconnect method on the conn variable fully closing down the network stream.</w:t>
       </w:r>
     </w:p>
     <w:p>
-      <w:proofErr w:type="spellStart"/>
       <w:r>
         <w:t>InnerRemoteSave</w:t>
       </w:r>
-      <w:proofErr w:type="spellEnd"/>
     </w:p>
     <w:p>
       <w:r>
@@ -2504,51 +1915,7 @@
         <w:t>exactly</w:t>
       </w:r>
       <w:r>
-        <w:t xml:space="preserve"> the same way as the </w:t>
-      </w:r>
-      <w:proofErr w:type="spellStart"/>
-      <w:r>
-        <w:t>InnerRemoteSave</w:t>
-      </w:r>
-      <w:proofErr w:type="spellEnd"/>
-      <w:r>
-        <w:t xml:space="preserve"> method with one difference when the conn variable is created the </w:t>
-      </w:r>
-      <w:proofErr w:type="spellStart"/>
-      <w:r>
-        <w:t>getOutputStream</w:t>
-      </w:r>
-      <w:proofErr w:type="spellEnd"/>
-      <w:r>
-        <w:t xml:space="preserve"> method is called on it saving the returned </w:t>
-      </w:r>
-      <w:proofErr w:type="spellStart"/>
-      <w:r>
-        <w:t>OutputStream</w:t>
-      </w:r>
-      <w:proofErr w:type="spellEnd"/>
-      <w:r>
-        <w:t xml:space="preserve"> </w:t>
-      </w:r>
-      <w:proofErr w:type="spellStart"/>
-      <w:r>
-        <w:t>obeject</w:t>
-      </w:r>
-      <w:proofErr w:type="spellEnd"/>
-      <w:r>
-        <w:t xml:space="preserve"> as a variable before calling the write method on it and </w:t>
-      </w:r>
-      <w:r>
-        <w:lastRenderedPageBreak/>
-        <w:t xml:space="preserve">passing the post data sting as an argument. This send the pre generated </w:t>
-      </w:r>
-      <w:proofErr w:type="spellStart"/>
-      <w:r>
-        <w:t>postData</w:t>
-      </w:r>
-      <w:proofErr w:type="spellEnd"/>
-      <w:r>
-        <w:t xml:space="preserve"> </w:t>
+        <w:t xml:space="preserve"> the same way as the InnerRemoteSave method with one difference when the conn variable is created the getOutputStream method is called on it saving the returned OutputStream obeject as a variable before calling the write method on it and passing the post data sting as an argument. This send the pre generated postData </w:t>
       </w:r>
       <w:r>
         <w:t xml:space="preserve">string </w:t>
@@ -2567,7 +1934,7 @@
       <w:pPr>
         <w:pStyle w:val="Heading1"/>
       </w:pPr>
-      <w:bookmarkStart w:id="6" w:name="_Toc40262950"/>
+      <w:bookmarkStart w:id="6" w:name="_Toc40362922"/>
       <w:r>
         <w:t>CSV</w:t>
       </w:r>
@@ -2584,23 +1951,10 @@
         <w:t xml:space="preserve"> </w:t>
       </w:r>
       <w:r>
-        <w:t xml:space="preserve">file to store the places locally on the device. To be able to read places from the file they will need to be converted from a string to a place object and to be able to write places to the file they will need to be converted from a place object to a string this is called CSV parsing. The </w:t>
-      </w:r>
-      <w:proofErr w:type="spellStart"/>
-      <w:r>
-        <w:t>savePTSLocally</w:t>
-      </w:r>
-      <w:proofErr w:type="spellEnd"/>
-      <w:r>
-        <w:t xml:space="preserve"> method parses place objects and converts the to a line of comma separated values ready to be saved to a file and the </w:t>
-      </w:r>
-      <w:proofErr w:type="spellStart"/>
-      <w:r>
-        <w:t>LoadPTSLocally</w:t>
-      </w:r>
-      <w:proofErr w:type="spellEnd"/>
-      <w:r>
-        <w:t xml:space="preserve"> method parses a line of comma separated values and converts them into a place.</w:t>
+        <w:t>file to store the places locally on the device. To be able to read places from the file they will need to be converted from a string to a place object and to be able to write places to the file they will need to be converted from a place object to a string this is called CSV parsing. The savePTSLocally</w:t>
+      </w:r>
+      <w:r>
+        <w:t xml:space="preserve"> method parses place objects and converts the to a line of comma separated values ready to be saved to a file and the LoadPTSLocally method parses a line of comma separated values and converts them into a place.</w:t>
       </w:r>
     </w:p>
     <w:p>
@@ -2619,71 +1973,11 @@
         <w:t xml:space="preserve">is used </w:t>
       </w:r>
       <w:r>
-        <w:t xml:space="preserve">to iterate thought the </w:t>
-      </w:r>
-      <w:proofErr w:type="spellStart"/>
-      <w:r>
-        <w:t>placesToStay</w:t>
-      </w:r>
-      <w:proofErr w:type="spellEnd"/>
-      <w:r>
-        <w:t xml:space="preserve"> array. For each place it then calls the: </w:t>
-      </w:r>
-      <w:proofErr w:type="spellStart"/>
-      <w:r>
-        <w:t>getName</w:t>
-      </w:r>
-      <w:proofErr w:type="spellEnd"/>
-      <w:r>
-        <w:t xml:space="preserve">, </w:t>
-      </w:r>
-      <w:proofErr w:type="spellStart"/>
-      <w:r>
-        <w:t>getType</w:t>
-      </w:r>
-      <w:proofErr w:type="spellEnd"/>
-      <w:r>
-        <w:t xml:space="preserve">, </w:t>
-      </w:r>
-      <w:proofErr w:type="spellStart"/>
-      <w:r>
-        <w:t>getPrice</w:t>
-      </w:r>
-      <w:proofErr w:type="spellEnd"/>
-      <w:r>
-        <w:t xml:space="preserve">, </w:t>
-      </w:r>
-      <w:proofErr w:type="spellStart"/>
-      <w:r>
-        <w:t>getLatitude</w:t>
-      </w:r>
-      <w:proofErr w:type="spellEnd"/>
-      <w:r>
-        <w:t xml:space="preserve">, and </w:t>
-      </w:r>
-      <w:proofErr w:type="spellStart"/>
-      <w:r>
-        <w:t>getLongitude</w:t>
-      </w:r>
-      <w:proofErr w:type="spellEnd"/>
-      <w:r>
-        <w:t xml:space="preserve"> methods storing the returned values in variables with the same names. These variables are then passed into the </w:t>
-      </w:r>
-      <w:proofErr w:type="spellStart"/>
-      <w:r>
-        <w:t>printLn</w:t>
-      </w:r>
-      <w:proofErr w:type="spellEnd"/>
-      <w:r>
-        <w:t xml:space="preserve"> method called on the </w:t>
-      </w:r>
-      <w:proofErr w:type="spellStart"/>
-      <w:r>
-        <w:t>PrintWritter</w:t>
-      </w:r>
-      <w:proofErr w:type="spellEnd"/>
-      <w:r>
-        <w:t xml:space="preserve"> wrapper stream, with commas added in between each one</w:t>
+        <w:t xml:space="preserve">to iterate thought the placesToStay array. For each place it then calls the: getName, getType, getPrice, getLatitude, and getLongitude methods storing the </w:t>
+      </w:r>
+      <w:r>
+        <w:lastRenderedPageBreak/>
+        <w:t>returned values in variables with the same names. These variables are then passed into the printLn method called on the PrintWritter wrapper stream, with commas added in between each one</w:t>
       </w:r>
       <w:r>
         <w:t xml:space="preserve"> to separate the data</w:t>
@@ -2717,23 +2011,7 @@
     </w:p>
     <w:p>
       <w:r>
-        <w:t xml:space="preserve">This uses a while loop that runs until the </w:t>
-      </w:r>
-      <w:proofErr w:type="spellStart"/>
-      <w:r>
-        <w:t>readLine</w:t>
-      </w:r>
-      <w:proofErr w:type="spellEnd"/>
-      <w:r>
-        <w:t xml:space="preserve"> method called on the </w:t>
-      </w:r>
-      <w:proofErr w:type="spellStart"/>
-      <w:r>
-        <w:t>BufferedReader</w:t>
-      </w:r>
-      <w:proofErr w:type="spellEnd"/>
-      <w:r>
-        <w:t xml:space="preserve"> stream returns null saving each line to a string variable. Th</w:t>
+        <w:t>This uses a while loop that runs until the readLine method called on the BufferedReader stream returns null saving each line to a string variable. Th</w:t>
       </w:r>
       <w:r>
         <w:t xml:space="preserve">e </w:t>
@@ -2778,15 +2056,7 @@
         <w:t xml:space="preserve">en two string variables are created name and type and three double variables are created: price, latitude, and longitude. </w:t>
       </w:r>
       <w:r>
-        <w:t xml:space="preserve">Then the corresponding components extracted from the csv file are stored in these variables. Finally, a new place is created by passing the name, type, price, latitude, and longitude variables in as arguments to the constructor method before, calling the add function on the </w:t>
-      </w:r>
-      <w:proofErr w:type="spellStart"/>
-      <w:r>
-        <w:t>placesToStay</w:t>
-      </w:r>
-      <w:proofErr w:type="spellEnd"/>
-      <w:r>
-        <w:t xml:space="preserve"> array passing the newly created place as an argument adding it to the array.</w:t>
+        <w:t>Then the corresponding components extracted from the csv file are stored in these variables. Finally, a new place is created by passing the name, type, price, latitude, and longitude variables in as arguments to the constructor method before, calling the add function on the placesToStay array passing the newly created place as an argument adding it to the array.</w:t>
       </w:r>
       <w:r>
         <w:t xml:space="preserve"> </w:t>
@@ -6689,7 +5959,7 @@
 </file>
 
 <file path=customXml/itemProps1.xml><?xml version="1.0" encoding="utf-8"?>
-<ds:datastoreItem xmlns:ds="http://schemas.openxmlformats.org/officeDocument/2006/customXml" ds:itemID="{ECBD9750-B7AE-4E27-98DE-832888BCA322}">
+<ds:datastoreItem xmlns:ds="http://schemas.openxmlformats.org/officeDocument/2006/customXml" ds:itemID="{661C76F0-38BD-470D-902C-4A98046FB1B1}">
   <ds:schemaRefs>
     <ds:schemaRef ds:uri="http://schemas.openxmlformats.org/officeDocument/2006/bibliography"/>
   </ds:schemaRefs>

</xml_diff>

<commit_message>
Re-write of preferences complete.
</commit_message>
<xml_diff>
--- a/Q10232711-SWD504-AE1.docx
+++ b/Q10232711-SWD504-AE1.docx
@@ -1584,16 +1584,19 @@
     </w:p>
     <w:p>
       <w:r>
-        <w:t xml:space="preserve">Preferences are used to persist </w:t>
-      </w:r>
-      <w:r>
-        <w:t xml:space="preserve">certain </w:t>
-      </w:r>
-      <w:r>
-        <w:t xml:space="preserve">information </w:t>
-      </w:r>
-      <w:r>
-        <w:t xml:space="preserve">(e.g. username) </w:t>
+        <w:t>Preferences are used to persist information</w:t>
+      </w:r>
+      <w:r>
+        <w:t xml:space="preserve"> like</w:t>
+      </w:r>
+      <w:r>
+        <w:t xml:space="preserve"> username</w:t>
+      </w:r>
+      <w:r>
+        <w:t>s</w:t>
+      </w:r>
+      <w:r>
+        <w:t xml:space="preserve"> </w:t>
       </w:r>
       <w:r>
         <w:t xml:space="preserve">for the next time an application is </w:t>
@@ -1602,46 +1605,40 @@
         <w:t>run</w:t>
       </w:r>
       <w:r>
-        <w:t xml:space="preserve"> using the </w:t>
-      </w:r>
-      <w:r>
-        <w:t xml:space="preserve">built in Android </w:t>
-      </w:r>
-      <w:r>
-        <w:t>savedInstanceState bundle</w:t>
-      </w:r>
-      <w:r>
-        <w:t xml:space="preserve"> object</w:t>
-      </w:r>
-      <w:r>
-        <w:t>. This bundle can be</w:t>
-      </w:r>
-      <w:r>
-        <w:t xml:space="preserve"> accessed by an activity </w:t>
-      </w:r>
-      <w:r>
-        <w:t>if it is passed in as an argument to its</w:t>
-      </w:r>
-      <w:r>
-        <w:t xml:space="preserve"> onCreate method</w:t>
-      </w:r>
-      <w:r>
-        <w:t>. It can also be saved by all activities using there built in onSaveInstantState method that can be overridden if needed.</w:t>
-      </w:r>
-      <w:r>
-        <w:t xml:space="preserve"> The bundle is</w:t>
-      </w:r>
-      <w:r>
-        <w:t xml:space="preserve"> then</w:t>
-      </w:r>
-      <w:r>
-        <w:t xml:space="preserve"> stored</w:t>
-      </w:r>
-      <w:r>
-        <w:t xml:space="preserve"> in the file system</w:t>
-      </w:r>
-      <w:r>
-        <w:t xml:space="preserve"> automatically by the OS</w:t>
+        <w:t>. In Android this is done using the savedInstanceState bundle ob</w:t>
+      </w:r>
+      <w:r>
+        <w:t>ject.</w:t>
+      </w:r>
+      <w:r>
+        <w:t xml:space="preserve"> </w:t>
+      </w:r>
+      <w:r>
+        <w:t>It can be accessed by any activity if it is passed as an argument into its onCreate method.</w:t>
+      </w:r>
+      <w:r>
+        <w:t xml:space="preserve"> It can also be update by any activity using its </w:t>
+      </w:r>
+      <w:r>
+        <w:t>onSaveInstantState method.</w:t>
+      </w:r>
+      <w:r>
+        <w:t xml:space="preserve"> </w:t>
+      </w:r>
+      <w:r>
+        <w:t xml:space="preserve">This bundle is then stored in the local file system by the </w:t>
+      </w:r>
+      <w:r>
+        <w:t>o</w:t>
+      </w:r>
+      <w:r>
+        <w:t xml:space="preserve">perating </w:t>
+      </w:r>
+      <w:r>
+        <w:t>s</w:t>
+      </w:r>
+      <w:r>
+        <w:t>ystem</w:t>
       </w:r>
       <w:r>
         <w:t>.</w:t>
@@ -1650,43 +1647,86 @@
         <w:t xml:space="preserve"> </w:t>
       </w:r>
       <w:r>
-        <w:t>(Operating System)</w:t>
-      </w:r>
-      <w:r>
-        <w:t xml:space="preserve"> In this project preferences have been used to allow a user to turn on/off the automatic saving of places.</w:t>
+        <w:t>In this project preferences have been used to allow the user to turn on/off automatic saving of places to stay. To do this I created a PreferencesActivity.java file and in its onCreate method I passed the savedInstanceState bundle as an argument.</w:t>
       </w:r>
       <w:r>
         <w:t xml:space="preserve"> </w:t>
       </w:r>
       <w:r>
-        <w:t xml:space="preserve">To </w:t>
-      </w:r>
-      <w:r>
-        <w:t>achieve</w:t>
+        <w:t xml:space="preserve">It then uses the addPreferencesFromResource method taking the preferences.xml file as an argument </w:t>
+      </w:r>
+      <w:r>
+        <w:t>allowing the user to see the current status and update the preference.</w:t>
       </w:r>
       <w:r>
         <w:t xml:space="preserve"> </w:t>
       </w:r>
       <w:r>
-        <w:t>this,</w:t>
-      </w:r>
-      <w:r>
-        <w:t xml:space="preserve"> I have created a </w:t>
-      </w:r>
-      <w:r>
-        <w:t>PreferencesActivity.java file</w:t>
-      </w:r>
-      <w:r>
-        <w:t>. In the on create method I pass savedInstanceState in as an argument this will allow the activity to read or write the currently stored preferences. I then use the addPreferencesFromResource method to update the preferences based on the users input. Once the preferences activity is closed the bundle is saved using the activities default onSaveInstantState method.</w:t>
-      </w:r>
-    </w:p>
-    <w:p>
+        <w:t>In the onResume method of MainActivity the</w:t>
+      </w:r>
+      <w:r>
+        <w:t xml:space="preserve"> getDefaultSharedPreferences method is called on the </w:t>
+      </w:r>
+      <w:r>
+        <w:t>P</w:t>
+      </w:r>
+      <w:r>
+        <w:t>reference</w:t>
+      </w:r>
+      <w:r>
+        <w:t>M</w:t>
+      </w:r>
+      <w:r>
+        <w:t>anager object</w:t>
+      </w:r>
+      <w:r>
+        <w:t>,</w:t>
+      </w:r>
+      <w:r>
+        <w:t xml:space="preserve"> passing</w:t>
+      </w:r>
+      <w:r>
+        <w:t xml:space="preserve"> the</w:t>
+      </w:r>
+      <w:r>
+        <w:t xml:space="preserve"> getApplicationContext</w:t>
+      </w:r>
+      <w:r>
+        <w:t xml:space="preserve"> method</w:t>
+      </w:r>
+      <w:r>
+        <w:t xml:space="preserve"> as </w:t>
+      </w:r>
+      <w:r>
+        <w:t>an</w:t>
+      </w:r>
+      <w:r>
+        <w:t xml:space="preserve"> argument</w:t>
+      </w:r>
+      <w:r>
+        <w:t>,</w:t>
+      </w:r>
+      <w:r>
+        <w:t xml:space="preserve"> and </w:t>
+      </w:r>
+      <w:r>
+        <w:t xml:space="preserve">saving </w:t>
+      </w:r>
+      <w:r>
+        <w:t xml:space="preserve">the returned bundle </w:t>
+      </w:r>
+      <w:r>
+        <w:t>i</w:t>
+      </w:r>
+      <w:r>
+        <w:t xml:space="preserve">n a variable. </w:t>
+      </w:r>
+      <w:r>
+        <w:t xml:space="preserve">Then the getBoolean method is called on the bundle passing a string key and default value, for if nothing is </w:t>
+      </w:r>
       <w:r>
         <w:lastRenderedPageBreak/>
-        <w:t xml:space="preserve">In the main </w:t>
-      </w:r>
-      <w:r>
-        <w:t>activity the getDefaultSharedPreferences method is called on the preference manager object passing getApplicationContext as the argument. This returnes the bundle and stores it in a variable. Then the getBoolean method is called on that variable passing the string key for the auto save preference and the returned value is stored in another variable. This variable is then used in the onActivityResult method when adding a new place to decide if the place should be automatically saved or not.</w:t>
+        <w:t>returned, as arguments. The returned value is then stored in a variable and used in the process of adding a new place if true the place will be saved automatically.</w:t>
       </w:r>
     </w:p>
     <w:p>
@@ -1825,7 +1865,6 @@
       </w:pPr>
       <w:bookmarkStart w:id="5" w:name="_Toc40362921"/>
       <w:r>
-        <w:lastRenderedPageBreak/>
         <w:t>Network</w:t>
       </w:r>
       <w:r>
@@ -1856,7 +1895,13 @@
         <w:t xml:space="preserve"> the functionality of asyncTask. This allows the</w:t>
       </w:r>
       <w:r>
-        <w:t xml:space="preserve"> network communication to run in another thread alongside the UI thread and stops it from hanging the OS and being for quit.</w:t>
+        <w:t xml:space="preserve"> network communication to run in another thread alongside the UI thread and stops it from hanging the </w:t>
+      </w:r>
+      <w:r>
+        <w:t>UI thread</w:t>
+      </w:r>
+      <w:r>
+        <w:t xml:space="preserve"> and being for quit.</w:t>
       </w:r>
       <w:r>
         <w:t xml:space="preserve"> Also</w:t>
@@ -1865,7 +1910,11 @@
         <w:t>, making it an inner class allows it to interact with the variables and methods of the parent class.</w:t>
       </w:r>
       <w:r>
-        <w:t xml:space="preserve"> All network communication is done wrapped in a try catch block to stop the application from crashing if the server does not respond fast enough or is completely unavailable.</w:t>
+        <w:t xml:space="preserve"> All network communication is done wrapped in a try catch block to stop </w:t>
+      </w:r>
+      <w:r>
+        <w:lastRenderedPageBreak/>
+        <w:t>the application from crashing if the server does not respond fast enough or is completely unavailable.</w:t>
       </w:r>
       <w:r>
         <w:t xml:space="preserve"> In this project I have implemented two classes the first being InnerRemoteLoad used to retrieve data from a remote server using GET request</w:t>
@@ -1973,11 +2022,7 @@
         <w:t xml:space="preserve">is used </w:t>
       </w:r>
       <w:r>
-        <w:t xml:space="preserve">to iterate thought the placesToStay array. For each place it then calls the: getName, getType, getPrice, getLatitude, and getLongitude methods storing the </w:t>
-      </w:r>
-      <w:r>
-        <w:lastRenderedPageBreak/>
-        <w:t>returned values in variables with the same names. These variables are then passed into the printLn method called on the PrintWritter wrapper stream, with commas added in between each one</w:t>
+        <w:t>to iterate thought the placesToStay array. For each place it then calls the: getName, getType, getPrice, getLatitude, and getLongitude methods storing the returned values in variables with the same names. These variables are then passed into the printLn method called on the PrintWritter wrapper stream, with commas added in between each one</w:t>
       </w:r>
       <w:r>
         <w:t xml:space="preserve"> to separate the data</w:t>
@@ -2011,6 +2056,7 @@
     </w:p>
     <w:p>
       <w:r>
+        <w:lastRenderedPageBreak/>
         <w:t>This uses a while loop that runs until the readLine method called on the BufferedReader stream returns null saving each line to a string variable. Th</w:t>
       </w:r>
       <w:r>
@@ -5959,7 +6005,7 @@
 </file>
 
 <file path=customXml/itemProps1.xml><?xml version="1.0" encoding="utf-8"?>
-<ds:datastoreItem xmlns:ds="http://schemas.openxmlformats.org/officeDocument/2006/customXml" ds:itemID="{661C76F0-38BD-470D-902C-4A98046FB1B1}">
+<ds:datastoreItem xmlns:ds="http://schemas.openxmlformats.org/officeDocument/2006/customXml" ds:itemID="{D648E0B3-BFA8-47E5-B71B-2C355E7B0E1B}">
   <ds:schemaRefs>
     <ds:schemaRef ds:uri="http://schemas.openxmlformats.org/officeDocument/2006/bibliography"/>
   </ds:schemaRefs>

</xml_diff>

<commit_message>
Re-write of file IO complete.
</commit_message>
<xml_diff>
--- a/Q10232711-SWD504-AE1.docx
+++ b/Q10232711-SWD504-AE1.docx
@@ -505,7 +505,7 @@
           <w:r>
             <w:fldChar w:fldCharType="separate"/>
           </w:r>
-          <w:hyperlink w:anchor="_Toc40362916" w:history="1">
+          <w:hyperlink w:anchor="_Toc40369036" w:history="1">
             <w:r>
               <w:rPr>
                 <w:rStyle w:val="Hyperlink"/>
@@ -532,7 +532,7 @@
                 <w:noProof/>
                 <w:webHidden/>
               </w:rPr>
-              <w:instrText xml:space="preserve"> PAGEREF _Toc40362916 \h </w:instrText>
+              <w:instrText xml:space="preserve"> PAGEREF _Toc40369036 \h </w:instrText>
             </w:r>
             <w:r>
               <w:rPr>
@@ -576,7 +576,7 @@
               <w:lang w:eastAsia="en-GB"/>
             </w:rPr>
           </w:pPr>
-          <w:hyperlink w:anchor="_Toc40362917" w:history="1">
+          <w:hyperlink w:anchor="_Toc40369037" w:history="1">
             <w:r>
               <w:rPr>
                 <w:rStyle w:val="Hyperlink"/>
@@ -603,7 +603,7 @@
                 <w:noProof/>
                 <w:webHidden/>
               </w:rPr>
-              <w:instrText xml:space="preserve"> PAGEREF _Toc40362917 \h </w:instrText>
+              <w:instrText xml:space="preserve"> PAGEREF _Toc40369037 \h </w:instrText>
             </w:r>
             <w:r>
               <w:rPr>
@@ -647,7 +647,7 @@
               <w:lang w:eastAsia="en-GB"/>
             </w:rPr>
           </w:pPr>
-          <w:hyperlink w:anchor="_Toc40362918" w:history="1">
+          <w:hyperlink w:anchor="_Toc40369038" w:history="1">
             <w:r>
               <w:rPr>
                 <w:rStyle w:val="Hyperlink"/>
@@ -674,7 +674,7 @@
                 <w:noProof/>
                 <w:webHidden/>
               </w:rPr>
-              <w:instrText xml:space="preserve"> PAGEREF _Toc40362918 \h </w:instrText>
+              <w:instrText xml:space="preserve"> PAGEREF _Toc40369038 \h </w:instrText>
             </w:r>
             <w:r>
               <w:rPr>
@@ -718,7 +718,7 @@
               <w:lang w:eastAsia="en-GB"/>
             </w:rPr>
           </w:pPr>
-          <w:hyperlink w:anchor="_Toc40362919" w:history="1">
+          <w:hyperlink w:anchor="_Toc40369039" w:history="1">
             <w:r>
               <w:rPr>
                 <w:rStyle w:val="Hyperlink"/>
@@ -745,7 +745,7 @@
                 <w:noProof/>
                 <w:webHidden/>
               </w:rPr>
-              <w:instrText xml:space="preserve"> PAGEREF _Toc40362919 \h </w:instrText>
+              <w:instrText xml:space="preserve"> PAGEREF _Toc40369039 \h </w:instrText>
             </w:r>
             <w:r>
               <w:rPr>
@@ -789,7 +789,7 @@
               <w:lang w:eastAsia="en-GB"/>
             </w:rPr>
           </w:pPr>
-          <w:hyperlink w:anchor="_Toc40362920" w:history="1">
+          <w:hyperlink w:anchor="_Toc40369040" w:history="1">
             <w:r>
               <w:rPr>
                 <w:rStyle w:val="Hyperlink"/>
@@ -816,7 +816,7 @@
                 <w:noProof/>
                 <w:webHidden/>
               </w:rPr>
-              <w:instrText xml:space="preserve"> PAGEREF _Toc40362920 \h </w:instrText>
+              <w:instrText xml:space="preserve"> PAGEREF _Toc40369040 \h </w:instrText>
             </w:r>
             <w:r>
               <w:rPr>
@@ -860,7 +860,7 @@
               <w:lang w:eastAsia="en-GB"/>
             </w:rPr>
           </w:pPr>
-          <w:hyperlink w:anchor="_Toc40362921" w:history="1">
+          <w:hyperlink w:anchor="_Toc40369041" w:history="1">
             <w:r>
               <w:rPr>
                 <w:rStyle w:val="Hyperlink"/>
@@ -887,7 +887,7 @@
                 <w:noProof/>
                 <w:webHidden/>
               </w:rPr>
-              <w:instrText xml:space="preserve"> PAGEREF _Toc40362921 \h </w:instrText>
+              <w:instrText xml:space="preserve"> PAGEREF _Toc40369041 \h </w:instrText>
             </w:r>
             <w:r>
               <w:rPr>
@@ -931,7 +931,7 @@
               <w:lang w:eastAsia="en-GB"/>
             </w:rPr>
           </w:pPr>
-          <w:hyperlink w:anchor="_Toc40362922" w:history="1">
+          <w:hyperlink w:anchor="_Toc40369042" w:history="1">
             <w:r>
               <w:rPr>
                 <w:rStyle w:val="Hyperlink"/>
@@ -958,7 +958,7 @@
                 <w:noProof/>
                 <w:webHidden/>
               </w:rPr>
-              <w:instrText xml:space="preserve"> PAGEREF _Toc40362922 \h </w:instrText>
+              <w:instrText xml:space="preserve"> PAGEREF _Toc40369042 \h </w:instrText>
             </w:r>
             <w:r>
               <w:rPr>
@@ -1018,7 +1018,7 @@
       <w:pPr>
         <w:pStyle w:val="Heading1"/>
       </w:pPr>
-      <w:bookmarkStart w:id="0" w:name="_Toc40362916"/>
+      <w:bookmarkStart w:id="0" w:name="_Toc40369036"/>
       <w:r>
         <w:lastRenderedPageBreak/>
         <w:t>XML layout files</w:t>
@@ -1111,10 +1111,26 @@
         <w:t>It starts with a linier layout that matches the width and height of the parent in this case the screen. It is also in the vertical orientation so that the items nested inside it will appear in a vertical stack. I did this to make it easier to add items in the future if required.</w:t>
       </w:r>
       <w:r>
-        <w:t xml:space="preserve"> This linier layout contains a MapView </w:t>
-      </w:r>
-      <w:r>
-        <w:t>that is a custom osmdroid object</w:t>
+        <w:t xml:space="preserve"> This linier layout contains a </w:t>
+      </w:r>
+      <w:proofErr w:type="spellStart"/>
+      <w:r>
+        <w:t>MapView</w:t>
+      </w:r>
+      <w:proofErr w:type="spellEnd"/>
+      <w:r>
+        <w:t xml:space="preserve"> </w:t>
+      </w:r>
+      <w:r>
+        <w:t xml:space="preserve">that is a custom </w:t>
+      </w:r>
+      <w:proofErr w:type="spellStart"/>
+      <w:r>
+        <w:t>osmdroid</w:t>
+      </w:r>
+      <w:proofErr w:type="spellEnd"/>
+      <w:r>
+        <w:t xml:space="preserve"> object</w:t>
       </w:r>
       <w:r>
         <w:t>, designed to display a map on screen</w:t>
@@ -1132,7 +1148,15 @@
         <w:t xml:space="preserve">The android clickable attribute is set to allow you to click on the map and move it around. </w:t>
       </w:r>
       <w:r>
-        <w:t>Also, the MapView has been given and id using the Android id attribute allowing you to reference it from methods to update its centre point.</w:t>
+        <w:t xml:space="preserve">Also, the </w:t>
+      </w:r>
+      <w:proofErr w:type="spellStart"/>
+      <w:r>
+        <w:t>MapView</w:t>
+      </w:r>
+      <w:proofErr w:type="spellEnd"/>
+      <w:r>
+        <w:t xml:space="preserve"> has been given and id using the Android id attribute allowing you to reference it from methods to update its centre point.</w:t>
       </w:r>
     </w:p>
     <w:p>
@@ -1148,6 +1172,7 @@
       <w:r>
         <w:t xml:space="preserve">starts with a </w:t>
       </w:r>
+      <w:proofErr w:type="spellStart"/>
       <w:r>
         <w:t>L</w:t>
       </w:r>
@@ -1160,6 +1185,7 @@
       <w:r>
         <w:t>ayout</w:t>
       </w:r>
+      <w:proofErr w:type="spellEnd"/>
       <w:r>
         <w:t>,</w:t>
       </w:r>
@@ -1248,8 +1274,13 @@
         <w:t xml:space="preserve"> contains </w:t>
       </w:r>
       <w:r>
-        <w:t>a TextView</w:t>
-      </w:r>
+        <w:t xml:space="preserve">a </w:t>
+      </w:r>
+      <w:proofErr w:type="spellStart"/>
+      <w:r>
+        <w:t>TextView</w:t>
+      </w:r>
+      <w:proofErr w:type="spellEnd"/>
       <w:r>
         <w:t xml:space="preserve"> that provide instructions to the user on how to add a new place to stay, this is pulled in from the strings.xml file </w:t>
       </w:r>
@@ -1257,13 +1288,29 @@
         <w:t>using the text attribute</w:t>
       </w:r>
       <w:r>
-        <w:t xml:space="preserve"> and the @string/stringId command</w:t>
+        <w:t xml:space="preserve"> and the @string/</w:t>
+      </w:r>
+      <w:proofErr w:type="spellStart"/>
+      <w:r>
+        <w:t>stringId</w:t>
+      </w:r>
+      <w:proofErr w:type="spellEnd"/>
+      <w:r>
+        <w:t xml:space="preserve"> command</w:t>
       </w:r>
       <w:r>
         <w:t>.</w:t>
       </w:r>
       <w:r>
-        <w:t xml:space="preserve"> The next three each contain a TextView displaying a label for the input pulled </w:t>
+        <w:t xml:space="preserve"> The next three each contain a </w:t>
+      </w:r>
+      <w:proofErr w:type="spellStart"/>
+      <w:r>
+        <w:t>TextView</w:t>
+      </w:r>
+      <w:proofErr w:type="spellEnd"/>
+      <w:r>
+        <w:t xml:space="preserve"> displaying a label for the input pulled </w:t>
       </w:r>
       <w:r>
         <w:t xml:space="preserve">in </w:t>
@@ -1275,19 +1322,51 @@
         <w:t xml:space="preserve"> </w:t>
       </w:r>
       <w:r>
-        <w:t>All the TextViews have the width attribute set to wrap</w:t>
+        <w:t xml:space="preserve">All the </w:t>
+      </w:r>
+      <w:proofErr w:type="spellStart"/>
+      <w:r>
+        <w:t>TextViews</w:t>
+      </w:r>
+      <w:proofErr w:type="spellEnd"/>
+      <w:r>
+        <w:t xml:space="preserve"> have the width attribute set to </w:t>
+      </w:r>
+      <w:proofErr w:type="spellStart"/>
+      <w:r>
+        <w:t>wrap</w:t>
       </w:r>
       <w:r>
         <w:t>_</w:t>
       </w:r>
       <w:r>
-        <w:t xml:space="preserve">content allowing the EditText </w:t>
+        <w:t>content</w:t>
+      </w:r>
+      <w:proofErr w:type="spellEnd"/>
+      <w:r>
+        <w:t xml:space="preserve"> allowing the </w:t>
+      </w:r>
+      <w:proofErr w:type="spellStart"/>
+      <w:r>
+        <w:t>EditText</w:t>
+      </w:r>
+      <w:proofErr w:type="spellEnd"/>
+      <w:r>
+        <w:t xml:space="preserve"> </w:t>
       </w:r>
       <w:r>
         <w:t>also included in the</w:t>
       </w:r>
       <w:r>
-        <w:t xml:space="preserve"> LinierLayout to be displayed alongside </w:t>
+        <w:t xml:space="preserve"> </w:t>
+      </w:r>
+      <w:proofErr w:type="spellStart"/>
+      <w:r>
+        <w:t>LinierLayout</w:t>
+      </w:r>
+      <w:proofErr w:type="spellEnd"/>
+      <w:r>
+        <w:t xml:space="preserve"> to be displayed alongside </w:t>
       </w:r>
       <w:r>
         <w:t>it.</w:t>
@@ -1299,7 +1378,15 @@
         <w:t>Each of the edit texts</w:t>
       </w:r>
       <w:r>
-        <w:t xml:space="preserve"> have the width attribute set to fill parent forcing it to fill up all the remaining space not taken up by the TextView. They also</w:t>
+        <w:t xml:space="preserve"> have the width attribute set to fill parent forcing it to fill up all the remaining space not taken up by the </w:t>
+      </w:r>
+      <w:proofErr w:type="spellStart"/>
+      <w:r>
+        <w:t>TextView</w:t>
+      </w:r>
+      <w:proofErr w:type="spellEnd"/>
+      <w:r>
+        <w:t>. They also</w:t>
       </w:r>
       <w:r>
         <w:t xml:space="preserve"> have </w:t>
@@ -1329,25 +1416,54 @@
         <w:t>are</w:t>
       </w:r>
       <w:r>
-        <w:t xml:space="preserve"> set to TextCapWord</w:t>
+        <w:t xml:space="preserve"> set to </w:t>
+      </w:r>
+      <w:proofErr w:type="spellStart"/>
+      <w:r>
+        <w:t>TextCapWord</w:t>
       </w:r>
       <w:r>
         <w:t>s</w:t>
       </w:r>
+      <w:proofErr w:type="spellEnd"/>
       <w:r>
         <w:t xml:space="preserve"> allowing only upper and lowercase letters to be entered </w:t>
       </w:r>
       <w:r>
-        <w:t>while capitalising the first letter of each word automatically. The price input is set to NumberDecimal changing the keyboard displayed to the user so that it is easier to enter numbers and blocking letters from being entered.</w:t>
+        <w:t xml:space="preserve">while capitalising the first letter of each word automatically. The price input is set to </w:t>
+      </w:r>
+      <w:proofErr w:type="spellStart"/>
+      <w:r>
+        <w:t>NumberDecimal</w:t>
+      </w:r>
+      <w:proofErr w:type="spellEnd"/>
+      <w:r>
+        <w:t xml:space="preserve"> changing the keyboard displayed to the user so that it is easier to enter numbers and blocking letters from being entered.</w:t>
       </w:r>
       <w:r>
         <w:t xml:space="preserve"> </w:t>
       </w:r>
       <w:r>
-        <w:t xml:space="preserve">The last linierLayout </w:t>
-      </w:r>
-      <w:r>
-        <w:t xml:space="preserve">has the gravity attribute set to center the contained button that has the width attribute set to 350dp so it </w:t>
+        <w:t xml:space="preserve">The last </w:t>
+      </w:r>
+      <w:proofErr w:type="spellStart"/>
+      <w:r>
+        <w:t>linierLayout</w:t>
+      </w:r>
+      <w:proofErr w:type="spellEnd"/>
+      <w:r>
+        <w:t xml:space="preserve"> </w:t>
+      </w:r>
+      <w:r>
+        <w:t xml:space="preserve">has the gravity attribute set to </w:t>
+      </w:r>
+      <w:proofErr w:type="spellStart"/>
+      <w:r>
+        <w:t>center</w:t>
+      </w:r>
+      <w:proofErr w:type="spellEnd"/>
+      <w:r>
+        <w:t xml:space="preserve"> the contained button that has the width attribute set to 350dp so it </w:t>
       </w:r>
       <w:r>
         <w:t>does</w:t>
@@ -1381,10 +1497,12 @@
       <w:pPr>
         <w:pStyle w:val="Heading1"/>
       </w:pPr>
-      <w:bookmarkStart w:id="1" w:name="_Toc40362917"/>
+      <w:bookmarkStart w:id="1" w:name="_Toc40369037"/>
+      <w:proofErr w:type="spellStart"/>
       <w:r>
         <w:t>findViewById</w:t>
       </w:r>
+      <w:proofErr w:type="spellEnd"/>
       <w:r>
         <w:t xml:space="preserve"> method</w:t>
       </w:r>
@@ -1395,13 +1513,29 @@
         <w:t>This method is used to retrieve objects from the UI so that you can interact with them from methods.</w:t>
       </w:r>
       <w:r>
-        <w:t xml:space="preserve"> This is done by calling the global R object, then calling the ID method and adding the UI object ID, defined in the layout.xml file, and passing it as an argument to the findByViewId method.</w:t>
+        <w:t xml:space="preserve"> This is done by calling the global R object, then calling the ID method and adding the UI object ID, defined in the layout.xml file, and passing it as an argument to the </w:t>
+      </w:r>
+      <w:proofErr w:type="spellStart"/>
+      <w:r>
+        <w:t>findByViewId</w:t>
+      </w:r>
+      <w:proofErr w:type="spellEnd"/>
+      <w:r>
+        <w:t xml:space="preserve"> method.</w:t>
       </w:r>
       <w:r>
         <w:t xml:space="preserve"> This method is used once in the MainActivity.java file to </w:t>
       </w:r>
       <w:r>
-        <w:t xml:space="preserve">retrieve the MapView from the </w:t>
+        <w:t xml:space="preserve">retrieve the </w:t>
+      </w:r>
+      <w:proofErr w:type="spellStart"/>
+      <w:r>
+        <w:t>MapView</w:t>
+      </w:r>
+      <w:proofErr w:type="spellEnd"/>
+      <w:r>
+        <w:t xml:space="preserve"> from the </w:t>
       </w:r>
       <w:r>
         <w:t>UI</w:t>
@@ -1410,13 +1544,37 @@
         <w:t xml:space="preserve"> so the maps centre point can be updated by the GPS.</w:t>
       </w:r>
       <w:r>
-        <w:t xml:space="preserve"> It has also been used five times in the AddNewActivity.java file, the first two times are in the onCreate method. </w:t>
-      </w:r>
-      <w:r>
-        <w:t>The first time it is being used to retrieve the AutoCompleteTextView UI element so a custom auto complete list can be added to it.</w:t>
-      </w:r>
-      <w:r>
-        <w:t xml:space="preserve"> The second time it is used to retrieve the add place button so that the setOnClickListener method can be called on it</w:t>
+        <w:t xml:space="preserve"> It has also been used five times in the AddNewActivity.java file, the first two times are in the </w:t>
+      </w:r>
+      <w:proofErr w:type="spellStart"/>
+      <w:r>
+        <w:t>onCreate</w:t>
+      </w:r>
+      <w:proofErr w:type="spellEnd"/>
+      <w:r>
+        <w:t xml:space="preserve"> method. </w:t>
+      </w:r>
+      <w:r>
+        <w:t xml:space="preserve">The first time it is being used to retrieve the </w:t>
+      </w:r>
+      <w:proofErr w:type="spellStart"/>
+      <w:r>
+        <w:t>AutoCompleteTextView</w:t>
+      </w:r>
+      <w:proofErr w:type="spellEnd"/>
+      <w:r>
+        <w:t xml:space="preserve"> UI element so a custom auto complete list can be added to it.</w:t>
+      </w:r>
+      <w:r>
+        <w:t xml:space="preserve"> The second time it is used to retrieve the add place button so that the </w:t>
+      </w:r>
+      <w:proofErr w:type="spellStart"/>
+      <w:r>
+        <w:t>setOnClickListener</w:t>
+      </w:r>
+      <w:proofErr w:type="spellEnd"/>
+      <w:r>
+        <w:t xml:space="preserve"> method can be called on it</w:t>
       </w:r>
       <w:r>
         <w:t>,</w:t>
@@ -1430,8 +1588,13 @@
       <w:r>
         <w:t xml:space="preserve">llowing the </w:t>
       </w:r>
-      <w:r>
-        <w:t>onClick method to be called when the button is pressed.</w:t>
+      <w:proofErr w:type="spellStart"/>
+      <w:r>
+        <w:t>onClick</w:t>
+      </w:r>
+      <w:proofErr w:type="spellEnd"/>
+      <w:r>
+        <w:t xml:space="preserve"> method to be called when the button is pressed.</w:t>
       </w:r>
       <w:r>
         <w:t xml:space="preserve"> It is then used three times in the</w:t>
@@ -1439,13 +1602,24 @@
       <w:r>
         <w:t xml:space="preserve"> </w:t>
       </w:r>
+      <w:proofErr w:type="spellStart"/>
       <w:r>
         <w:lastRenderedPageBreak/>
         <w:t>AddNewActivitys</w:t>
       </w:r>
-      <w:r>
-        <w:t xml:space="preserve"> onClick method to retrieve the name and price </w:t>
-      </w:r>
+      <w:proofErr w:type="spellEnd"/>
+      <w:r>
+        <w:t xml:space="preserve"> </w:t>
+      </w:r>
+      <w:proofErr w:type="spellStart"/>
+      <w:r>
+        <w:t>onClick</w:t>
+      </w:r>
+      <w:proofErr w:type="spellEnd"/>
+      <w:r>
+        <w:t xml:space="preserve"> method to retrieve the name and price </w:t>
+      </w:r>
+      <w:proofErr w:type="spellStart"/>
       <w:r>
         <w:t>E</w:t>
       </w:r>
@@ -1456,7 +1630,19 @@
         <w:t>T</w:t>
       </w:r>
       <w:r>
-        <w:t>exts and the AutoCompleteTextView UI elements.</w:t>
+        <w:t>exts</w:t>
+      </w:r>
+      <w:proofErr w:type="spellEnd"/>
+      <w:r>
+        <w:t xml:space="preserve"> and the </w:t>
+      </w:r>
+      <w:proofErr w:type="spellStart"/>
+      <w:r>
+        <w:t>AutoCompleteTextView</w:t>
+      </w:r>
+      <w:proofErr w:type="spellEnd"/>
+      <w:r>
+        <w:t xml:space="preserve"> UI elements.</w:t>
       </w:r>
       <w:r>
         <w:t xml:space="preserve"> </w:t>
@@ -1469,7 +1655,7 @@
       <w:pPr>
         <w:pStyle w:val="Heading1"/>
       </w:pPr>
-      <w:bookmarkStart w:id="2" w:name="_Toc40362918"/>
+      <w:bookmarkStart w:id="2" w:name="_Toc40369038"/>
       <w:r>
         <w:t>C</w:t>
       </w:r>
@@ -1492,10 +1678,34 @@
         <w:t>facilitate</w:t>
       </w:r>
       <w:r>
-        <w:t xml:space="preserve"> communication between the MainActivity and the AddNewActivity I have used intents and bundles.</w:t>
-      </w:r>
-      <w:r>
-        <w:t xml:space="preserve"> Intents are used to call other activities allowing a response code to be attached so the MainActivity can process the response on </w:t>
+        <w:t xml:space="preserve"> communication between the </w:t>
+      </w:r>
+      <w:proofErr w:type="spellStart"/>
+      <w:r>
+        <w:t>MainActivity</w:t>
+      </w:r>
+      <w:proofErr w:type="spellEnd"/>
+      <w:r>
+        <w:t xml:space="preserve"> and the </w:t>
+      </w:r>
+      <w:proofErr w:type="spellStart"/>
+      <w:r>
+        <w:t>AddNewActivity</w:t>
+      </w:r>
+      <w:proofErr w:type="spellEnd"/>
+      <w:r>
+        <w:t xml:space="preserve"> I have used intents and bundles.</w:t>
+      </w:r>
+      <w:r>
+        <w:t xml:space="preserve"> Intents are used to call other activities allowing a response code to be attached so the </w:t>
+      </w:r>
+      <w:proofErr w:type="spellStart"/>
+      <w:r>
+        <w:t>MainActivity</w:t>
+      </w:r>
+      <w:proofErr w:type="spellEnd"/>
+      <w:r>
+        <w:t xml:space="preserve"> can process the response on </w:t>
       </w:r>
       <w:r>
         <w:t xml:space="preserve">the </w:t>
@@ -1525,15 +1735,47 @@
         <w:t xml:space="preserve"> </w:t>
       </w:r>
       <w:r>
-        <w:t>When the add new place option is selected in the menu a new intent is created taking the current activity and the AddNewActivity class as arguments. This allows the system to know what activity should be started and where it should return once completed.</w:t>
-      </w:r>
-      <w:r>
-        <w:t xml:space="preserve"> It then uses the MainActivitie’s startActivityForResult method inputting the intent and a numeric value as the request code.</w:t>
+        <w:t xml:space="preserve">When the add new place option is selected in the menu a new intent is created taking the current activity and the </w:t>
+      </w:r>
+      <w:proofErr w:type="spellStart"/>
+      <w:r>
+        <w:t>AddNewActivity</w:t>
+      </w:r>
+      <w:proofErr w:type="spellEnd"/>
+      <w:r>
+        <w:t xml:space="preserve"> class as arguments. This allows the system to know what activity should be started and where it should return once completed.</w:t>
+      </w:r>
+      <w:r>
+        <w:t xml:space="preserve"> It then uses the </w:t>
+      </w:r>
+      <w:proofErr w:type="spellStart"/>
+      <w:r>
+        <w:t>MainActivitie’s</w:t>
+      </w:r>
+      <w:proofErr w:type="spellEnd"/>
+      <w:r>
+        <w:t xml:space="preserve"> </w:t>
+      </w:r>
+      <w:proofErr w:type="spellStart"/>
+      <w:r>
+        <w:t>startActivityForResult</w:t>
+      </w:r>
+      <w:proofErr w:type="spellEnd"/>
+      <w:r>
+        <w:t xml:space="preserve"> method inputting the intent and a numeric value as the request code.</w:t>
       </w:r>
     </w:p>
     <w:p>
       <w:r>
-        <w:t>The addNewActivity is then called allowing the user to input the name, type, and price details for the new place to stay.</w:t>
+        <w:t xml:space="preserve">The </w:t>
+      </w:r>
+      <w:proofErr w:type="spellStart"/>
+      <w:r>
+        <w:t>addNewActivity</w:t>
+      </w:r>
+      <w:proofErr w:type="spellEnd"/>
+      <w:r>
+        <w:t xml:space="preserve"> is then called allowing the user to input the name, type, and price details for the new place to stay.</w:t>
       </w:r>
       <w:r>
         <w:t xml:space="preserve"> </w:t>
@@ -1542,19 +1784,83 @@
         <w:t>When the user clicks the add place button, input validation is done before, a new bundle and intent are created.</w:t>
       </w:r>
       <w:r>
-        <w:t xml:space="preserve"> Then the name, type, and price values are passed in as arguments to the putString or putDouble method, along with a string key, called on the new bundle. Then the putExtras method is called on the new intent passing </w:t>
-      </w:r>
-      <w:r>
-        <w:t>the bundle as an argument, before calling the setResult method passing RESULT_OK and the intent as arguments. Then the finish method is called closing the activity returning the intent to the MainActivity.</w:t>
+        <w:t xml:space="preserve"> Then the name, type, and price values are passed in as arguments to the </w:t>
+      </w:r>
+      <w:proofErr w:type="spellStart"/>
+      <w:r>
+        <w:t>putString</w:t>
+      </w:r>
+      <w:proofErr w:type="spellEnd"/>
+      <w:r>
+        <w:t xml:space="preserve"> or </w:t>
+      </w:r>
+      <w:proofErr w:type="spellStart"/>
+      <w:r>
+        <w:t>putDouble</w:t>
+      </w:r>
+      <w:proofErr w:type="spellEnd"/>
+      <w:r>
+        <w:t xml:space="preserve"> method, along with a string key, called on the new bundle. Then the </w:t>
+      </w:r>
+      <w:proofErr w:type="spellStart"/>
+      <w:r>
+        <w:t>putExtras</w:t>
+      </w:r>
+      <w:proofErr w:type="spellEnd"/>
+      <w:r>
+        <w:t xml:space="preserve"> method is called on the new intent passing </w:t>
+      </w:r>
+      <w:r>
+        <w:t xml:space="preserve">the bundle as an argument, before calling the </w:t>
+      </w:r>
+      <w:proofErr w:type="spellStart"/>
+      <w:r>
+        <w:t>setResult</w:t>
+      </w:r>
+      <w:proofErr w:type="spellEnd"/>
+      <w:r>
+        <w:t xml:space="preserve"> method passing RESULT_OK and the intent as arguments. Then the finish method is called closing the activity returning the intent to the </w:t>
+      </w:r>
+      <w:proofErr w:type="spellStart"/>
+      <w:r>
+        <w:t>MainActivity</w:t>
+      </w:r>
+      <w:proofErr w:type="spellEnd"/>
+      <w:r>
+        <w:t>.</w:t>
       </w:r>
       <w:r>
         <w:t xml:space="preserve"> </w:t>
       </w:r>
       <w:r>
-        <w:t>Once returned the onActivityResult method is called passing in the request code, result code, and the returned intent.</w:t>
-      </w:r>
-      <w:r>
-        <w:t xml:space="preserve"> This method will then us an if statement to check the request code if it is 0 it will then check if the result code is RESULT_OK. If it is it will then check that the bundle is not null if it is not null the name, type, and price will be extracted. This will be done by calling the getString or getDouble method passing the corresponding string key as an argument</w:t>
+        <w:t xml:space="preserve">Once returned the </w:t>
+      </w:r>
+      <w:proofErr w:type="spellStart"/>
+      <w:r>
+        <w:t>onActivityResult</w:t>
+      </w:r>
+      <w:proofErr w:type="spellEnd"/>
+      <w:r>
+        <w:t xml:space="preserve"> method is called passing in the request code, result code, and the returned intent.</w:t>
+      </w:r>
+      <w:r>
+        <w:t xml:space="preserve"> This method will then us an if statement to check the request code if it is 0 it will then check if the result code is RESULT_OK. If it is it will then check that the bundle is not null if it is not null the name, type, and price will be extracted. This will be done by calling the </w:t>
+      </w:r>
+      <w:proofErr w:type="spellStart"/>
+      <w:r>
+        <w:t>getString</w:t>
+      </w:r>
+      <w:proofErr w:type="spellEnd"/>
+      <w:r>
+        <w:t xml:space="preserve"> or </w:t>
+      </w:r>
+      <w:proofErr w:type="spellStart"/>
+      <w:r>
+        <w:t>getDouble</w:t>
+      </w:r>
+      <w:proofErr w:type="spellEnd"/>
+      <w:r>
+        <w:t xml:space="preserve"> method passing the corresponding string key as an argument</w:t>
       </w:r>
       <w:r>
         <w:t xml:space="preserve"> allowing a new place object to be created</w:t>
@@ -1573,7 +1879,7 @@
       <w:pPr>
         <w:pStyle w:val="Heading1"/>
       </w:pPr>
-      <w:bookmarkStart w:id="3" w:name="_Toc40362919"/>
+      <w:bookmarkStart w:id="3" w:name="_Toc40369039"/>
       <w:r>
         <w:t>P</w:t>
       </w:r>
@@ -1605,7 +1911,15 @@
         <w:t>run</w:t>
       </w:r>
       <w:r>
-        <w:t>. In Android this is done using the savedInstanceState bundle ob</w:t>
+        <w:t xml:space="preserve">. In Android this is done using the </w:t>
+      </w:r>
+      <w:proofErr w:type="spellStart"/>
+      <w:r>
+        <w:t>savedInstanceState</w:t>
+      </w:r>
+      <w:proofErr w:type="spellEnd"/>
+      <w:r>
+        <w:t xml:space="preserve"> bundle ob</w:t>
       </w:r>
       <w:r>
         <w:t>ject.</w:t>
@@ -1614,13 +1928,26 @@
         <w:t xml:space="preserve"> </w:t>
       </w:r>
       <w:r>
-        <w:t>It can be accessed by any activity if it is passed as an argument into its onCreate method.</w:t>
+        <w:t xml:space="preserve">It can be accessed by any activity if it is passed as an argument into its </w:t>
+      </w:r>
+      <w:proofErr w:type="spellStart"/>
+      <w:r>
+        <w:t>onCreate</w:t>
+      </w:r>
+      <w:proofErr w:type="spellEnd"/>
+      <w:r>
+        <w:t xml:space="preserve"> method.</w:t>
       </w:r>
       <w:r>
         <w:t xml:space="preserve"> It can also be update by any activity using its </w:t>
       </w:r>
-      <w:r>
-        <w:t>onSaveInstantState method.</w:t>
+      <w:proofErr w:type="spellStart"/>
+      <w:r>
+        <w:t>onSaveInstantState</w:t>
+      </w:r>
+      <w:proofErr w:type="spellEnd"/>
+      <w:r>
+        <w:t xml:space="preserve"> method.</w:t>
       </w:r>
       <w:r>
         <w:t xml:space="preserve"> </w:t>
@@ -1647,13 +1974,37 @@
         <w:t xml:space="preserve"> </w:t>
       </w:r>
       <w:r>
-        <w:t>In this project preferences have been used to allow the user to turn on/off automatic saving of places to stay. To do this I created a PreferencesActivity.java file and in its onCreate method I passed the savedInstanceState bundle as an argument.</w:t>
+        <w:t xml:space="preserve">In this project preferences have been used to allow the user to turn on/off automatic saving of places to stay. To do this I created a PreferencesActivity.java file and in its </w:t>
+      </w:r>
+      <w:proofErr w:type="spellStart"/>
+      <w:r>
+        <w:t>onCreate</w:t>
+      </w:r>
+      <w:proofErr w:type="spellEnd"/>
+      <w:r>
+        <w:t xml:space="preserve"> method I passed the </w:t>
+      </w:r>
+      <w:proofErr w:type="spellStart"/>
+      <w:r>
+        <w:t>savedInstanceState</w:t>
+      </w:r>
+      <w:proofErr w:type="spellEnd"/>
+      <w:r>
+        <w:t xml:space="preserve"> bundle as an argument.</w:t>
       </w:r>
       <w:r>
         <w:t xml:space="preserve"> </w:t>
       </w:r>
       <w:r>
-        <w:t xml:space="preserve">It then uses the addPreferencesFromResource method taking the preferences.xml file as an argument </w:t>
+        <w:t xml:space="preserve">It then uses the </w:t>
+      </w:r>
+      <w:proofErr w:type="spellStart"/>
+      <w:r>
+        <w:t>addPreferencesFromResource</w:t>
+      </w:r>
+      <w:proofErr w:type="spellEnd"/>
+      <w:r>
+        <w:t xml:space="preserve"> method taking the preferences.xml file as an argument </w:t>
       </w:r>
       <w:r>
         <w:t>allowing the user to see the current status and update the preference.</w:t>
@@ -1662,11 +2013,36 @@
         <w:t xml:space="preserve"> </w:t>
       </w:r>
       <w:r>
-        <w:t>In the onResume method of MainActivity the</w:t>
-      </w:r>
-      <w:r>
-        <w:t xml:space="preserve"> getDefaultSharedPreferences method is called on the </w:t>
-      </w:r>
+        <w:t xml:space="preserve">In the </w:t>
+      </w:r>
+      <w:proofErr w:type="spellStart"/>
+      <w:r>
+        <w:t>onResume</w:t>
+      </w:r>
+      <w:proofErr w:type="spellEnd"/>
+      <w:r>
+        <w:t xml:space="preserve"> method of </w:t>
+      </w:r>
+      <w:proofErr w:type="spellStart"/>
+      <w:r>
+        <w:t>MainActivity</w:t>
+      </w:r>
+      <w:proofErr w:type="spellEnd"/>
+      <w:r>
+        <w:t xml:space="preserve"> the</w:t>
+      </w:r>
+      <w:r>
+        <w:t xml:space="preserve"> </w:t>
+      </w:r>
+      <w:proofErr w:type="spellStart"/>
+      <w:r>
+        <w:t>getDefaultSharedPreferences</w:t>
+      </w:r>
+      <w:proofErr w:type="spellEnd"/>
+      <w:r>
+        <w:t xml:space="preserve"> method is called on the </w:t>
+      </w:r>
+      <w:proofErr w:type="spellStart"/>
       <w:r>
         <w:t>P</w:t>
       </w:r>
@@ -1677,7 +2053,11 @@
         <w:t>M</w:t>
       </w:r>
       <w:r>
-        <w:t>anager object</w:t>
+        <w:t>anager</w:t>
+      </w:r>
+      <w:proofErr w:type="spellEnd"/>
+      <w:r>
+        <w:t xml:space="preserve"> object</w:t>
       </w:r>
       <w:r>
         <w:t>,</w:t>
@@ -1689,8 +2069,13 @@
         <w:t xml:space="preserve"> the</w:t>
       </w:r>
       <w:r>
-        <w:t xml:space="preserve"> getApplicationContext</w:t>
-      </w:r>
+        <w:t xml:space="preserve"> </w:t>
+      </w:r>
+      <w:proofErr w:type="spellStart"/>
+      <w:r>
+        <w:t>getApplicationContext</w:t>
+      </w:r>
+      <w:proofErr w:type="spellEnd"/>
       <w:r>
         <w:t xml:space="preserve"> method</w:t>
       </w:r>
@@ -1722,7 +2107,15 @@
         <w:t xml:space="preserve">n a variable. </w:t>
       </w:r>
       <w:r>
-        <w:t xml:space="preserve">Then the getBoolean method is called on the bundle passing a string key and default value, for if nothing is </w:t>
+        <w:t xml:space="preserve">Then the </w:t>
+      </w:r>
+      <w:proofErr w:type="spellStart"/>
+      <w:r>
+        <w:t>getBoolean</w:t>
+      </w:r>
+      <w:proofErr w:type="spellEnd"/>
+      <w:r>
+        <w:t xml:space="preserve"> method is called on the bundle passing a string key and default value, for if nothing is </w:t>
       </w:r>
       <w:r>
         <w:lastRenderedPageBreak/>
@@ -1733,7 +2126,7 @@
       <w:pPr>
         <w:pStyle w:val="Heading1"/>
       </w:pPr>
-      <w:bookmarkStart w:id="4" w:name="_Toc40362920"/>
+      <w:bookmarkStart w:id="4" w:name="_Toc40369040"/>
       <w:r>
         <w:t>F</w:t>
       </w:r>
@@ -1750,120 +2143,280 @@
     </w:p>
     <w:p>
       <w:r>
-        <w:t>For file I/O</w:t>
-      </w:r>
-      <w:r>
-        <w:t xml:space="preserve"> Android uses</w:t>
-      </w:r>
-      <w:r>
-        <w:t xml:space="preserve"> four different types of streams: input, output, low-level, and wrapper. They can be used in many different combinations to achieve the required outcome. An </w:t>
-      </w:r>
-      <w:r>
-        <w:t xml:space="preserve">example of an </w:t>
-      </w:r>
-      <w:r>
-        <w:t>input stream</w:t>
+        <w:t xml:space="preserve">To </w:t>
+      </w:r>
+      <w:r>
+        <w:t>facilitate</w:t>
+      </w:r>
+      <w:r>
+        <w:t xml:space="preserve"> file I/O Android uses either input or output streams; an input stream being the keyboard and an output stream being the screen. These streams are then divided again into low-level and wrapper streams. A low-level stream reads or writes individual bytes</w:t>
+      </w:r>
+      <w:r>
+        <w:t xml:space="preserve"> to and</w:t>
+      </w:r>
+      <w:r>
+        <w:t xml:space="preserve"> from </w:t>
+      </w:r>
+      <w:r>
+        <w:t xml:space="preserve">files or hardware devices. In comparison an input or output wrapper stream takes data from or provides it to </w:t>
+      </w:r>
+      <w:r>
+        <w:t>a</w:t>
+      </w:r>
+      <w:r>
+        <w:t xml:space="preserve"> low-level stream</w:t>
+      </w:r>
+      <w:r>
+        <w:t xml:space="preserve"> while a</w:t>
+      </w:r>
+      <w:r>
+        <w:t>dding additional features such as, converting RAW data into other data types or objects, converting files between file types, and most importantly converting ASCII characters to and from individual bytes.</w:t>
+      </w:r>
+      <w:r>
+        <w:t xml:space="preserve"> In this project file I/O has been used to read and write a local copy of places to stay so that the application can be used offline. Below I will talk about two methods </w:t>
+      </w:r>
+      <w:r>
+        <w:t xml:space="preserve">in the main activity the first being </w:t>
+      </w:r>
+      <w:proofErr w:type="spellStart"/>
+      <w:r>
+        <w:t>savePTSLocally</w:t>
+      </w:r>
+      <w:proofErr w:type="spellEnd"/>
+      <w:r>
+        <w:t xml:space="preserve"> and the second being </w:t>
+      </w:r>
+      <w:proofErr w:type="spellStart"/>
+      <w:r>
+        <w:t>loadLocalPTS</w:t>
+      </w:r>
+      <w:proofErr w:type="spellEnd"/>
+      <w:r>
+        <w:t>.</w:t>
       </w:r>
       <w:r>
         <w:t xml:space="preserve"> </w:t>
       </w:r>
       <w:r>
-        <w:t xml:space="preserve">is data coming from you </w:t>
-      </w:r>
-      <w:r>
-        <w:t>keyboard and an</w:t>
-      </w:r>
-      <w:r>
-        <w:t xml:space="preserve"> example of an</w:t>
-      </w:r>
-      <w:r>
-        <w:t xml:space="preserve"> output stream is data going to your screen</w:t>
-      </w:r>
-      <w:r>
-        <w:t>.</w:t>
-      </w:r>
-      <w:r>
-        <w:t xml:space="preserve"> A low-level stream reads or writes individual bytes to files or hardware components</w:t>
-      </w:r>
-      <w:r>
-        <w:t xml:space="preserve"> and a </w:t>
-      </w:r>
-      <w:r>
-        <w:t>wrapper stream can convert files between types, work with ASCII characters, and convert RAW data into data types or objects.</w:t>
-      </w:r>
-      <w:r>
-        <w:t xml:space="preserve"> However, to do this it will need to contain a low-level stream that is passed in as an argument to the constructor.</w:t>
+        <w:t xml:space="preserve"> </w:t>
+      </w:r>
+      <w:r>
+        <w:t xml:space="preserve">  </w:t>
       </w:r>
     </w:p>
     <w:p>
-      <w:r>
-        <w:t>In this project I have used file I/O to read and write a list of places to stay to the local file system so that they can be used when the device is offline.</w:t>
-      </w:r>
-      <w:r>
-        <w:t xml:space="preserve"> I have a method called savePTSLocally</w:t>
-      </w:r>
-      <w:r>
-        <w:t xml:space="preserve"> this uses the low-level stream FileWritter to write to the file system. This FileWritter takes the Environment.getExternalStorageDirectory allowing it to know the root directory of the device, it also takes the custom file name as arguments in the constructor. The FileWritter is then passed in as a</w:t>
-      </w:r>
-      <w:r>
-        <w:t>n argument to the constructor of the wrapper stream PrintWriter object used to convert ASCII characters to and from RAW bytes of data.</w:t>
-      </w:r>
-      <w:r>
-        <w:t xml:space="preserve"> Once the data has been manipulated and is ready to be written to file the </w:t>
-      </w:r>
-      <w:r>
-        <w:t>printLn() method is called passing the data string as an argument. Finally, once all data has been written the close method is called on the PrintWritter object closing the output stream down completely.</w:t>
+      <w:pPr>
+        <w:pStyle w:val="Heading3"/>
+      </w:pPr>
+      <w:proofErr w:type="spellStart"/>
+      <w:r>
+        <w:t>SavePTSLocally</w:t>
+      </w:r>
+      <w:proofErr w:type="spellEnd"/>
+      <w:r>
+        <w:t xml:space="preserve"> Method</w:t>
       </w:r>
     </w:p>
     <w:p>
       <w:r>
-        <w:t>Strems have also been used in the loadLocalPTS method this time the low-level stream is the FileReader object taking the Environment.getExternalStorageDirectory method and custom file name as the arguments for the constructor. The FileReader object is then passed in as an argument to the constructor for the BufferedReader wrapper steam. These streams are then used to read in ASCII characters from the local file and are converted into place objects</w:t>
-      </w:r>
-      <w:r>
-        <w:t xml:space="preserve"> using the BufferedReader read</w:t>
-      </w:r>
-      <w:r>
-        <w:t xml:space="preserve"> l</w:t>
-      </w:r>
-      <w:r>
-        <w:t>ine method</w:t>
-      </w:r>
-      <w:r>
-        <w:t xml:space="preserve">. Once the file has been read </w:t>
-      </w:r>
-      <w:r>
-        <w:t>fully</w:t>
-      </w:r>
-      <w:r>
-        <w:t xml:space="preserve"> the close method is called on the BufferedReader object closing both the wrapper and </w:t>
-      </w:r>
-      <w:r>
-        <w:t>low-level</w:t>
-      </w:r>
-      <w:r>
-        <w:t xml:space="preserve"> streams down completely. </w:t>
-      </w:r>
-      <w:r>
-        <w:t xml:space="preserve">The InnerRemoteLoad </w:t>
-      </w:r>
-      <w:r>
-        <w:t xml:space="preserve">and InnerRemoteSave methods both use the InputStreamReader object as the low-level stream when receiving network communications and the BufferedReader object to convert the input data to an object or </w:t>
-      </w:r>
-      <w:r>
-        <w:t>string,</w:t>
-      </w:r>
-      <w:r>
-        <w:t xml:space="preserve"> respectively.</w:t>
-      </w:r>
-      <w:r>
-        <w:t xml:space="preserve"> Using the BufferedReader read line and close methods in the same way as the loadLocalPTS method.</w:t>
+        <w:t xml:space="preserve">This method uses a low-level stream object called </w:t>
+      </w:r>
+      <w:proofErr w:type="spellStart"/>
+      <w:r>
+        <w:t>FileWriter</w:t>
+      </w:r>
+      <w:proofErr w:type="spellEnd"/>
+      <w:r>
+        <w:t xml:space="preserve"> to write to the file system using the </w:t>
+      </w:r>
+      <w:proofErr w:type="spellStart"/>
+      <w:r>
+        <w:t>Environment.getExternalStorageDirectory</w:t>
+      </w:r>
+      <w:r>
+        <w:t>.getAbsolutePath</w:t>
+      </w:r>
+      <w:proofErr w:type="spellEnd"/>
+      <w:r>
+        <w:t>()</w:t>
+      </w:r>
+      <w:r>
+        <w:t xml:space="preserve"> method, used to return a devices root directory, with </w:t>
+      </w:r>
+      <w:r>
+        <w:t>a</w:t>
+      </w:r>
+      <w:r>
+        <w:t xml:space="preserve"> custom file name as an argument in the constructor. </w:t>
+      </w:r>
+      <w:r>
+        <w:t xml:space="preserve">The </w:t>
+      </w:r>
+      <w:proofErr w:type="spellStart"/>
+      <w:r>
+        <w:t>FileWriter</w:t>
+      </w:r>
+      <w:proofErr w:type="spellEnd"/>
+      <w:r>
+        <w:t xml:space="preserve"> object is then passed as an argument to the constructor of the </w:t>
+      </w:r>
+      <w:proofErr w:type="spellStart"/>
+      <w:r>
+        <w:t>PrintWriter</w:t>
+      </w:r>
+      <w:proofErr w:type="spellEnd"/>
+      <w:r>
+        <w:t xml:space="preserve"> object. This wrapper stream is then used to convert ASCII characters to RAW bytes of data to be saved to the file system. The </w:t>
+      </w:r>
+      <w:proofErr w:type="spellStart"/>
+      <w:r>
+        <w:t>printLn</w:t>
+      </w:r>
+      <w:proofErr w:type="spellEnd"/>
+      <w:r>
+        <w:t xml:space="preserve"> method is called on the </w:t>
+      </w:r>
+      <w:proofErr w:type="spellStart"/>
+      <w:r>
+        <w:t>PrintWriter</w:t>
+      </w:r>
+      <w:proofErr w:type="spellEnd"/>
+      <w:r>
+        <w:t xml:space="preserve"> object, </w:t>
+      </w:r>
+      <w:r>
+        <w:t xml:space="preserve">passing </w:t>
+      </w:r>
+      <w:r>
+        <w:t>a</w:t>
+      </w:r>
+      <w:r>
+        <w:t xml:space="preserve"> data string as an argument</w:t>
+      </w:r>
+      <w:r>
+        <w:t xml:space="preserve">, saving one object to the file each time around the loop. Once all data has been written to the file the close method is called on the </w:t>
+      </w:r>
+      <w:proofErr w:type="spellStart"/>
+      <w:r>
+        <w:t>PrintWriter</w:t>
+      </w:r>
+      <w:proofErr w:type="spellEnd"/>
+      <w:r>
+        <w:t xml:space="preserve"> closing both the high and low-level streams.</w:t>
       </w:r>
     </w:p>
     <w:p>
       <w:pPr>
+        <w:pStyle w:val="Heading3"/>
+      </w:pPr>
+      <w:proofErr w:type="spellStart"/>
+      <w:r>
+        <w:t>LoadLocalPTS</w:t>
+      </w:r>
+      <w:proofErr w:type="spellEnd"/>
+      <w:r>
+        <w:t xml:space="preserve"> Method</w:t>
+      </w:r>
+    </w:p>
+    <w:p>
+      <w:r>
+        <w:t xml:space="preserve">This method uses a low-level stream object called </w:t>
+      </w:r>
+      <w:proofErr w:type="spellStart"/>
+      <w:r>
+        <w:t>FileReader</w:t>
+      </w:r>
+      <w:proofErr w:type="spellEnd"/>
+      <w:r>
+        <w:t xml:space="preserve"> to read from the file system using the </w:t>
+      </w:r>
+      <w:proofErr w:type="spellStart"/>
+      <w:r>
+        <w:t>Environment.getExternalStorageDirectory</w:t>
+      </w:r>
+      <w:r>
+        <w:t>.getAbsolutePath</w:t>
+      </w:r>
+      <w:proofErr w:type="spellEnd"/>
+      <w:r>
+        <w:t>()</w:t>
+      </w:r>
+      <w:r>
+        <w:t xml:space="preserve"> method</w:t>
+      </w:r>
+      <w:r>
+        <w:t xml:space="preserve"> </w:t>
+      </w:r>
+      <w:r>
+        <w:t>with a custom file name as an argument in the constructor.</w:t>
+      </w:r>
+      <w:r>
+        <w:t xml:space="preserve"> The </w:t>
+      </w:r>
+      <w:proofErr w:type="spellStart"/>
+      <w:r>
+        <w:t>FileReader</w:t>
+      </w:r>
+      <w:proofErr w:type="spellEnd"/>
+      <w:r>
+        <w:t xml:space="preserve"> object is then passed as an argument to the constructor of the </w:t>
+      </w:r>
+      <w:proofErr w:type="spellStart"/>
+      <w:r>
+        <w:t>BufferedReader</w:t>
+      </w:r>
+      <w:proofErr w:type="spellEnd"/>
+      <w:r>
+        <w:t xml:space="preserve"> object.</w:t>
+      </w:r>
+      <w:r>
+        <w:t xml:space="preserve"> This wrapper stream is then used to convert RAW bytes of data into ASCII characters to be used in the constructor method for a new place object. The </w:t>
+      </w:r>
+      <w:proofErr w:type="spellStart"/>
+      <w:r>
+        <w:t>readLine</w:t>
+      </w:r>
+      <w:proofErr w:type="spellEnd"/>
+      <w:r>
+        <w:t xml:space="preserve"> method </w:t>
+      </w:r>
+      <w:r>
+        <w:t xml:space="preserve">is called on the </w:t>
+      </w:r>
+      <w:proofErr w:type="spellStart"/>
+      <w:r>
+        <w:t>BufferedReader</w:t>
+      </w:r>
+      <w:proofErr w:type="spellEnd"/>
+      <w:r>
+        <w:t xml:space="preserve"> object, extracting the individual components of the object separated with a comma, creating one new object each time around the loop. Once all </w:t>
+      </w:r>
+      <w:r>
+        <w:t xml:space="preserve">the </w:t>
+      </w:r>
+      <w:r>
+        <w:t xml:space="preserve">data has been read from the file the close method is called on the </w:t>
+      </w:r>
+      <w:proofErr w:type="spellStart"/>
+      <w:r>
+        <w:t>BufferedReader</w:t>
+      </w:r>
+      <w:proofErr w:type="spellEnd"/>
+      <w:r>
+        <w:t xml:space="preserve"> </w:t>
+      </w:r>
+      <w:r>
+        <w:t>closing both the high and low-level streams.</w:t>
+      </w:r>
+      <w:r>
+        <w:t xml:space="preserve"> </w:t>
+      </w:r>
+    </w:p>
+    <w:p>
+      <w:pPr>
         <w:pStyle w:val="Heading1"/>
       </w:pPr>
-      <w:bookmarkStart w:id="5" w:name="_Toc40362921"/>
+      <w:bookmarkStart w:id="5" w:name="_Toc40369041"/>
       <w:r>
         <w:t>Network</w:t>
       </w:r>
@@ -1892,7 +2445,15 @@
         <w:t>s</w:t>
       </w:r>
       <w:r>
-        <w:t xml:space="preserve"> the functionality of asyncTask. This allows the</w:t>
+        <w:t xml:space="preserve"> the functionality of </w:t>
+      </w:r>
+      <w:proofErr w:type="spellStart"/>
+      <w:r>
+        <w:t>asyncTask</w:t>
+      </w:r>
+      <w:proofErr w:type="spellEnd"/>
+      <w:r>
+        <w:t>. This allows the</w:t>
       </w:r>
       <w:r>
         <w:t xml:space="preserve"> network communication to run in another thread alongside the UI thread and stops it from hanging the </w:t>
@@ -1917,22 +2478,37 @@
         <w:t>the application from crashing if the server does not respond fast enough or is completely unavailable.</w:t>
       </w:r>
       <w:r>
-        <w:t xml:space="preserve"> In this project I have implemented two classes the first being InnerRemoteLoad used to retrieve data from a remote server using GET request</w:t>
+        <w:t xml:space="preserve"> In this project I have implemented two classes the first being </w:t>
+      </w:r>
+      <w:proofErr w:type="spellStart"/>
+      <w:r>
+        <w:t>InnerRemoteLoad</w:t>
+      </w:r>
+      <w:proofErr w:type="spellEnd"/>
+      <w:r>
+        <w:t xml:space="preserve"> used to retrieve data from a remote server using GET request</w:t>
       </w:r>
       <w:r>
         <w:t>s</w:t>
       </w:r>
       <w:r>
-        <w:t>. The second being InnerRemoteSave</w:t>
-      </w:r>
+        <w:t xml:space="preserve">. The second being </w:t>
+      </w:r>
+      <w:proofErr w:type="spellStart"/>
+      <w:r>
+        <w:t>InnerRemoteSave</w:t>
+      </w:r>
+      <w:proofErr w:type="spellEnd"/>
       <w:r>
         <w:t xml:space="preserve"> used to save data to the remote server using POST requests.</w:t>
       </w:r>
     </w:p>
     <w:p>
+      <w:proofErr w:type="spellStart"/>
       <w:r>
         <w:t>InnerRemoteLoad</w:t>
       </w:r>
+      <w:proofErr w:type="spellEnd"/>
     </w:p>
     <w:p>
       <w:r>
@@ -1942,19 +2518,53 @@
         <w:t xml:space="preserve">a URL object to store the address and GET query string. In this application this is hard coded however in the real world you would use variables to store the elements of the query string and pass them into the URL object. </w:t>
       </w:r>
       <w:r>
-        <w:t>The openConnection method is then called on the URL object and it is cast as a HttpURLConnection to the variable conn.</w:t>
-      </w:r>
-      <w:r>
-        <w:t xml:space="preserve"> The getInputStream method is then called on conn storing it in an input stream variable. An if statement is then used to check the get request code is 200 </w:t>
-      </w:r>
-      <w:r>
-        <w:t>if it is not the error is returned as the result of the method. If it is 200 then the input steam is passed in as an argument to the InputStreamReader object spoken about in the file I/O section. To make sure that the async task can be closed down correctly I have added the finally block to my try catch block this is called weather the code completes or errors and calls the disconnect method on the conn variable fully closing down the network stream.</w:t>
+        <w:t xml:space="preserve">The </w:t>
+      </w:r>
+      <w:proofErr w:type="spellStart"/>
+      <w:r>
+        <w:t>openConnection</w:t>
+      </w:r>
+      <w:proofErr w:type="spellEnd"/>
+      <w:r>
+        <w:t xml:space="preserve"> method is then called on the URL object and it is cast as a </w:t>
+      </w:r>
+      <w:proofErr w:type="spellStart"/>
+      <w:r>
+        <w:t>HttpURLConnection</w:t>
+      </w:r>
+      <w:proofErr w:type="spellEnd"/>
+      <w:r>
+        <w:t xml:space="preserve"> to the variable conn.</w:t>
+      </w:r>
+      <w:r>
+        <w:t xml:space="preserve"> The </w:t>
+      </w:r>
+      <w:proofErr w:type="spellStart"/>
+      <w:r>
+        <w:t>getInputStream</w:t>
+      </w:r>
+      <w:proofErr w:type="spellEnd"/>
+      <w:r>
+        <w:t xml:space="preserve"> method is then called on conn storing it in an input stream variable. An if statement is then used to check the get request code is 200 </w:t>
+      </w:r>
+      <w:r>
+        <w:t xml:space="preserve">if it is not the error is returned as the result of the method. If it is 200 then the input steam is passed in as an argument to the </w:t>
+      </w:r>
+      <w:proofErr w:type="spellStart"/>
+      <w:r>
+        <w:t>InputStreamReader</w:t>
+      </w:r>
+      <w:proofErr w:type="spellEnd"/>
+      <w:r>
+        <w:t xml:space="preserve"> object spoken about in the file I/O section. To make sure that the async task can be closed down correctly I have added the finally block to my try catch block this is called weather the code completes or errors and calls the disconnect method on the conn variable fully closing down the network stream.</w:t>
       </w:r>
     </w:p>
     <w:p>
+      <w:proofErr w:type="spellStart"/>
       <w:r>
         <w:t>InnerRemoteSave</w:t>
       </w:r>
+      <w:proofErr w:type="spellEnd"/>
     </w:p>
     <w:p>
       <w:r>
@@ -1964,7 +2574,47 @@
         <w:t>exactly</w:t>
       </w:r>
       <w:r>
-        <w:t xml:space="preserve"> the same way as the InnerRemoteSave method with one difference when the conn variable is created the getOutputStream method is called on it saving the returned OutputStream obeject as a variable before calling the write method on it and passing the post data sting as an argument. This send the pre generated postData </w:t>
+        <w:t xml:space="preserve"> the same way as the </w:t>
+      </w:r>
+      <w:proofErr w:type="spellStart"/>
+      <w:r>
+        <w:t>InnerRemoteSave</w:t>
+      </w:r>
+      <w:proofErr w:type="spellEnd"/>
+      <w:r>
+        <w:t xml:space="preserve"> method with one difference when the conn variable is created the </w:t>
+      </w:r>
+      <w:proofErr w:type="spellStart"/>
+      <w:r>
+        <w:t>getOutputStream</w:t>
+      </w:r>
+      <w:proofErr w:type="spellEnd"/>
+      <w:r>
+        <w:t xml:space="preserve"> method is called on it saving the returned </w:t>
+      </w:r>
+      <w:proofErr w:type="spellStart"/>
+      <w:r>
+        <w:t>OutputStream</w:t>
+      </w:r>
+      <w:proofErr w:type="spellEnd"/>
+      <w:r>
+        <w:t xml:space="preserve"> </w:t>
+      </w:r>
+      <w:proofErr w:type="spellStart"/>
+      <w:r>
+        <w:t>obeject</w:t>
+      </w:r>
+      <w:proofErr w:type="spellEnd"/>
+      <w:r>
+        <w:t xml:space="preserve"> as a variable before calling the write method on it and passing the post data sting as an argument. This send the pre generated </w:t>
+      </w:r>
+      <w:proofErr w:type="spellStart"/>
+      <w:r>
+        <w:t>postData</w:t>
+      </w:r>
+      <w:proofErr w:type="spellEnd"/>
+      <w:r>
+        <w:t xml:space="preserve"> </w:t>
       </w:r>
       <w:r>
         <w:t xml:space="preserve">string </w:t>
@@ -1983,7 +2633,7 @@
       <w:pPr>
         <w:pStyle w:val="Heading1"/>
       </w:pPr>
-      <w:bookmarkStart w:id="6" w:name="_Toc40362922"/>
+      <w:bookmarkStart w:id="6" w:name="_Toc40369042"/>
       <w:r>
         <w:t>CSV</w:t>
       </w:r>
@@ -2000,10 +2650,23 @@
         <w:t xml:space="preserve"> </w:t>
       </w:r>
       <w:r>
-        <w:t>file to store the places locally on the device. To be able to read places from the file they will need to be converted from a string to a place object and to be able to write places to the file they will need to be converted from a place object to a string this is called CSV parsing. The savePTSLocally</w:t>
-      </w:r>
-      <w:r>
-        <w:t xml:space="preserve"> method parses place objects and converts the to a line of comma separated values ready to be saved to a file and the LoadPTSLocally method parses a line of comma separated values and converts them into a place.</w:t>
+        <w:t xml:space="preserve">file to store the places locally on the device. To be able to read places from the file they will need to be converted from a string to a place object and to be able to write places to the file they will need to be converted from a place object to a string this is called CSV parsing. The </w:t>
+      </w:r>
+      <w:proofErr w:type="spellStart"/>
+      <w:r>
+        <w:t>savePTSLocally</w:t>
+      </w:r>
+      <w:proofErr w:type="spellEnd"/>
+      <w:r>
+        <w:t xml:space="preserve"> method parses place objects and converts the to a line of comma separated values ready to be saved to a file and the </w:t>
+      </w:r>
+      <w:proofErr w:type="spellStart"/>
+      <w:r>
+        <w:t>LoadPTSLocally</w:t>
+      </w:r>
+      <w:proofErr w:type="spellEnd"/>
+      <w:r>
+        <w:t xml:space="preserve"> method parses a line of comma separated values and converts them into a place.</w:t>
       </w:r>
     </w:p>
     <w:p>
@@ -2022,7 +2685,71 @@
         <w:t xml:space="preserve">is used </w:t>
       </w:r>
       <w:r>
-        <w:t>to iterate thought the placesToStay array. For each place it then calls the: getName, getType, getPrice, getLatitude, and getLongitude methods storing the returned values in variables with the same names. These variables are then passed into the printLn method called on the PrintWritter wrapper stream, with commas added in between each one</w:t>
+        <w:t xml:space="preserve">to iterate thought the </w:t>
+      </w:r>
+      <w:proofErr w:type="spellStart"/>
+      <w:r>
+        <w:t>placesToStay</w:t>
+      </w:r>
+      <w:proofErr w:type="spellEnd"/>
+      <w:r>
+        <w:t xml:space="preserve"> array. For each place it then calls the: </w:t>
+      </w:r>
+      <w:proofErr w:type="spellStart"/>
+      <w:r>
+        <w:t>getName</w:t>
+      </w:r>
+      <w:proofErr w:type="spellEnd"/>
+      <w:r>
+        <w:t xml:space="preserve">, </w:t>
+      </w:r>
+      <w:proofErr w:type="spellStart"/>
+      <w:r>
+        <w:t>getType</w:t>
+      </w:r>
+      <w:proofErr w:type="spellEnd"/>
+      <w:r>
+        <w:t xml:space="preserve">, </w:t>
+      </w:r>
+      <w:proofErr w:type="spellStart"/>
+      <w:r>
+        <w:t>getPrice</w:t>
+      </w:r>
+      <w:proofErr w:type="spellEnd"/>
+      <w:r>
+        <w:t xml:space="preserve">, </w:t>
+      </w:r>
+      <w:proofErr w:type="spellStart"/>
+      <w:r>
+        <w:t>getLatitude</w:t>
+      </w:r>
+      <w:proofErr w:type="spellEnd"/>
+      <w:r>
+        <w:t xml:space="preserve">, and </w:t>
+      </w:r>
+      <w:proofErr w:type="spellStart"/>
+      <w:r>
+        <w:t>getLongitude</w:t>
+      </w:r>
+      <w:proofErr w:type="spellEnd"/>
+      <w:r>
+        <w:t xml:space="preserve"> methods storing the returned values in variables with the same names. These variables are then passed into the </w:t>
+      </w:r>
+      <w:proofErr w:type="spellStart"/>
+      <w:r>
+        <w:t>printLn</w:t>
+      </w:r>
+      <w:proofErr w:type="spellEnd"/>
+      <w:r>
+        <w:t xml:space="preserve"> method called on the </w:t>
+      </w:r>
+      <w:proofErr w:type="spellStart"/>
+      <w:r>
+        <w:t>PrintWritter</w:t>
+      </w:r>
+      <w:proofErr w:type="spellEnd"/>
+      <w:r>
+        <w:t xml:space="preserve"> wrapper stream, with commas added in between each one</w:t>
       </w:r>
       <w:r>
         <w:t xml:space="preserve"> to separate the data</w:t>
@@ -2057,7 +2784,23 @@
     <w:p>
       <w:r>
         <w:lastRenderedPageBreak/>
-        <w:t>This uses a while loop that runs until the readLine method called on the BufferedReader stream returns null saving each line to a string variable. Th</w:t>
+        <w:t xml:space="preserve">This uses a while loop that runs until the </w:t>
+      </w:r>
+      <w:proofErr w:type="spellStart"/>
+      <w:r>
+        <w:t>readLine</w:t>
+      </w:r>
+      <w:proofErr w:type="spellEnd"/>
+      <w:r>
+        <w:t xml:space="preserve"> method called on the </w:t>
+      </w:r>
+      <w:proofErr w:type="spellStart"/>
+      <w:r>
+        <w:t>BufferedReader</w:t>
+      </w:r>
+      <w:proofErr w:type="spellEnd"/>
+      <w:r>
+        <w:t xml:space="preserve"> stream returns null saving each line to a string variable. Th</w:t>
       </w:r>
       <w:r>
         <w:t xml:space="preserve">e </w:t>
@@ -2102,7 +2845,15 @@
         <w:t xml:space="preserve">en two string variables are created name and type and three double variables are created: price, latitude, and longitude. </w:t>
       </w:r>
       <w:r>
-        <w:t>Then the corresponding components extracted from the csv file are stored in these variables. Finally, a new place is created by passing the name, type, price, latitude, and longitude variables in as arguments to the constructor method before, calling the add function on the placesToStay array passing the newly created place as an argument adding it to the array.</w:t>
+        <w:t xml:space="preserve">Then the corresponding components extracted from the csv file are stored in these variables. Finally, a new place is created by passing the name, type, price, latitude, and longitude variables in as arguments to the constructor method before, calling the add function on the </w:t>
+      </w:r>
+      <w:proofErr w:type="spellStart"/>
+      <w:r>
+        <w:t>placesToStay</w:t>
+      </w:r>
+      <w:proofErr w:type="spellEnd"/>
+      <w:r>
+        <w:t xml:space="preserve"> array passing the newly created place as an argument adding it to the array.</w:t>
       </w:r>
       <w:r>
         <w:t xml:space="preserve"> </w:t>
@@ -6005,7 +6756,7 @@
 </file>
 
 <file path=customXml/itemProps1.xml><?xml version="1.0" encoding="utf-8"?>
-<ds:datastoreItem xmlns:ds="http://schemas.openxmlformats.org/officeDocument/2006/customXml" ds:itemID="{D648E0B3-BFA8-47E5-B71B-2C355E7B0E1B}">
+<ds:datastoreItem xmlns:ds="http://schemas.openxmlformats.org/officeDocument/2006/customXml" ds:itemID="{6177FD08-ACFB-48C5-BB64-8090ACBF7E8F}">
   <ds:schemaRefs>
     <ds:schemaRef ds:uri="http://schemas.openxmlformats.org/officeDocument/2006/bibliography"/>
   </ds:schemaRefs>

</xml_diff>

<commit_message>
netowrk communication re-write complete.
</commit_message>
<xml_diff>
--- a/Q10232711-SWD504-AE1.docx
+++ b/Q10232711-SWD504-AE1.docx
@@ -505,7 +505,7 @@
           <w:r>
             <w:fldChar w:fldCharType="separate"/>
           </w:r>
-          <w:hyperlink w:anchor="_Toc40369036" w:history="1">
+          <w:hyperlink w:anchor="_Toc40432735" w:history="1">
             <w:r>
               <w:rPr>
                 <w:rStyle w:val="Hyperlink"/>
@@ -532,7 +532,7 @@
                 <w:noProof/>
                 <w:webHidden/>
               </w:rPr>
-              <w:instrText xml:space="preserve"> PAGEREF _Toc40369036 \h </w:instrText>
+              <w:instrText xml:space="preserve"> PAGEREF _Toc40432735 \h </w:instrText>
             </w:r>
             <w:r>
               <w:rPr>
@@ -576,7 +576,7 @@
               <w:lang w:eastAsia="en-GB"/>
             </w:rPr>
           </w:pPr>
-          <w:hyperlink w:anchor="_Toc40369037" w:history="1">
+          <w:hyperlink w:anchor="_Toc40432736" w:history="1">
             <w:r>
               <w:rPr>
                 <w:rStyle w:val="Hyperlink"/>
@@ -603,7 +603,7 @@
                 <w:noProof/>
                 <w:webHidden/>
               </w:rPr>
-              <w:instrText xml:space="preserve"> PAGEREF _Toc40369037 \h </w:instrText>
+              <w:instrText xml:space="preserve"> PAGEREF _Toc40432736 \h </w:instrText>
             </w:r>
             <w:r>
               <w:rPr>
@@ -623,7 +623,7 @@
                 <w:noProof/>
                 <w:webHidden/>
               </w:rPr>
-              <w:t>3</w:t>
+              <w:t>4</w:t>
             </w:r>
             <w:r>
               <w:rPr>
@@ -647,7 +647,7 @@
               <w:lang w:eastAsia="en-GB"/>
             </w:rPr>
           </w:pPr>
-          <w:hyperlink w:anchor="_Toc40369038" w:history="1">
+          <w:hyperlink w:anchor="_Toc40432737" w:history="1">
             <w:r>
               <w:rPr>
                 <w:rStyle w:val="Hyperlink"/>
@@ -674,7 +674,7 @@
                 <w:noProof/>
                 <w:webHidden/>
               </w:rPr>
-              <w:instrText xml:space="preserve"> PAGEREF _Toc40369038 \h </w:instrText>
+              <w:instrText xml:space="preserve"> PAGEREF _Toc40432737 \h </w:instrText>
             </w:r>
             <w:r>
               <w:rPr>
@@ -694,7 +694,7 @@
                 <w:noProof/>
                 <w:webHidden/>
               </w:rPr>
-              <w:t>4</w:t>
+              <w:t>5</w:t>
             </w:r>
             <w:r>
               <w:rPr>
@@ -718,7 +718,7 @@
               <w:lang w:eastAsia="en-GB"/>
             </w:rPr>
           </w:pPr>
-          <w:hyperlink w:anchor="_Toc40369039" w:history="1">
+          <w:hyperlink w:anchor="_Toc40432738" w:history="1">
             <w:r>
               <w:rPr>
                 <w:rStyle w:val="Hyperlink"/>
@@ -745,7 +745,7 @@
                 <w:noProof/>
                 <w:webHidden/>
               </w:rPr>
-              <w:instrText xml:space="preserve"> PAGEREF _Toc40369039 \h </w:instrText>
+              <w:instrText xml:space="preserve"> PAGEREF _Toc40432738 \h </w:instrText>
             </w:r>
             <w:r>
               <w:rPr>
@@ -765,7 +765,7 @@
                 <w:noProof/>
                 <w:webHidden/>
               </w:rPr>
-              <w:t>4</w:t>
+              <w:t>6</w:t>
             </w:r>
             <w:r>
               <w:rPr>
@@ -789,7 +789,7 @@
               <w:lang w:eastAsia="en-GB"/>
             </w:rPr>
           </w:pPr>
-          <w:hyperlink w:anchor="_Toc40369040" w:history="1">
+          <w:hyperlink w:anchor="_Toc40432739" w:history="1">
             <w:r>
               <w:rPr>
                 <w:rStyle w:val="Hyperlink"/>
@@ -816,7 +816,7 @@
                 <w:noProof/>
                 <w:webHidden/>
               </w:rPr>
-              <w:instrText xml:space="preserve"> PAGEREF _Toc40369040 \h </w:instrText>
+              <w:instrText xml:space="preserve"> PAGEREF _Toc40432739 \h </w:instrText>
             </w:r>
             <w:r>
               <w:rPr>
@@ -836,7 +836,149 @@
                 <w:noProof/>
                 <w:webHidden/>
               </w:rPr>
-              <w:t>5</w:t>
+              <w:t>7</w:t>
+            </w:r>
+            <w:r>
+              <w:rPr>
+                <w:noProof/>
+                <w:webHidden/>
+              </w:rPr>
+              <w:fldChar w:fldCharType="end"/>
+            </w:r>
+          </w:hyperlink>
+        </w:p>
+        <w:p>
+          <w:pPr>
+            <w:pStyle w:val="TOC2"/>
+            <w:tabs>
+              <w:tab w:val="right" w:leader="dot" w:pos="9016"/>
+            </w:tabs>
+            <w:rPr>
+              <w:rFonts w:asciiTheme="minorHAnsi" w:eastAsiaTheme="minorEastAsia" w:hAnsiTheme="minorHAnsi"/>
+              <w:noProof/>
+              <w:sz w:val="22"/>
+              <w:lang w:eastAsia="en-GB"/>
+            </w:rPr>
+          </w:pPr>
+          <w:hyperlink w:anchor="_Toc40432740" w:history="1">
+            <w:r>
+              <w:rPr>
+                <w:rStyle w:val="Hyperlink"/>
+                <w:noProof/>
+              </w:rPr>
+              <w:t>SavePTSLocally Method</w:t>
+            </w:r>
+            <w:r>
+              <w:rPr>
+                <w:noProof/>
+                <w:webHidden/>
+              </w:rPr>
+              <w:tab/>
+            </w:r>
+            <w:r>
+              <w:rPr>
+                <w:noProof/>
+                <w:webHidden/>
+              </w:rPr>
+              <w:fldChar w:fldCharType="begin"/>
+            </w:r>
+            <w:r>
+              <w:rPr>
+                <w:noProof/>
+                <w:webHidden/>
+              </w:rPr>
+              <w:instrText xml:space="preserve"> PAGEREF _Toc40432740 \h </w:instrText>
+            </w:r>
+            <w:r>
+              <w:rPr>
+                <w:noProof/>
+                <w:webHidden/>
+              </w:rPr>
+            </w:r>
+            <w:r>
+              <w:rPr>
+                <w:noProof/>
+                <w:webHidden/>
+              </w:rPr>
+              <w:fldChar w:fldCharType="separate"/>
+            </w:r>
+            <w:r>
+              <w:rPr>
+                <w:noProof/>
+                <w:webHidden/>
+              </w:rPr>
+              <w:t>7</w:t>
+            </w:r>
+            <w:r>
+              <w:rPr>
+                <w:noProof/>
+                <w:webHidden/>
+              </w:rPr>
+              <w:fldChar w:fldCharType="end"/>
+            </w:r>
+          </w:hyperlink>
+        </w:p>
+        <w:p>
+          <w:pPr>
+            <w:pStyle w:val="TOC2"/>
+            <w:tabs>
+              <w:tab w:val="right" w:leader="dot" w:pos="9016"/>
+            </w:tabs>
+            <w:rPr>
+              <w:rFonts w:asciiTheme="minorHAnsi" w:eastAsiaTheme="minorEastAsia" w:hAnsiTheme="minorHAnsi"/>
+              <w:noProof/>
+              <w:sz w:val="22"/>
+              <w:lang w:eastAsia="en-GB"/>
+            </w:rPr>
+          </w:pPr>
+          <w:hyperlink w:anchor="_Toc40432741" w:history="1">
+            <w:r>
+              <w:rPr>
+                <w:rStyle w:val="Hyperlink"/>
+                <w:noProof/>
+              </w:rPr>
+              <w:t>LoadLocalPTS Method</w:t>
+            </w:r>
+            <w:r>
+              <w:rPr>
+                <w:noProof/>
+                <w:webHidden/>
+              </w:rPr>
+              <w:tab/>
+            </w:r>
+            <w:r>
+              <w:rPr>
+                <w:noProof/>
+                <w:webHidden/>
+              </w:rPr>
+              <w:fldChar w:fldCharType="begin"/>
+            </w:r>
+            <w:r>
+              <w:rPr>
+                <w:noProof/>
+                <w:webHidden/>
+              </w:rPr>
+              <w:instrText xml:space="preserve"> PAGEREF _Toc40432741 \h </w:instrText>
+            </w:r>
+            <w:r>
+              <w:rPr>
+                <w:noProof/>
+                <w:webHidden/>
+              </w:rPr>
+            </w:r>
+            <w:r>
+              <w:rPr>
+                <w:noProof/>
+                <w:webHidden/>
+              </w:rPr>
+              <w:fldChar w:fldCharType="separate"/>
+            </w:r>
+            <w:r>
+              <w:rPr>
+                <w:noProof/>
+                <w:webHidden/>
+              </w:rPr>
+              <w:t>7</w:t>
             </w:r>
             <w:r>
               <w:rPr>
@@ -860,7 +1002,7 @@
               <w:lang w:eastAsia="en-GB"/>
             </w:rPr>
           </w:pPr>
-          <w:hyperlink w:anchor="_Toc40369041" w:history="1">
+          <w:hyperlink w:anchor="_Toc40432742" w:history="1">
             <w:r>
               <w:rPr>
                 <w:rStyle w:val="Hyperlink"/>
@@ -887,7 +1029,7 @@
                 <w:noProof/>
                 <w:webHidden/>
               </w:rPr>
-              <w:instrText xml:space="preserve"> PAGEREF _Toc40369041 \h </w:instrText>
+              <w:instrText xml:space="preserve"> PAGEREF _Toc40432742 \h </w:instrText>
             </w:r>
             <w:r>
               <w:rPr>
@@ -907,7 +1049,149 @@
                 <w:noProof/>
                 <w:webHidden/>
               </w:rPr>
-              <w:t>5</w:t>
+              <w:t>8</w:t>
+            </w:r>
+            <w:r>
+              <w:rPr>
+                <w:noProof/>
+                <w:webHidden/>
+              </w:rPr>
+              <w:fldChar w:fldCharType="end"/>
+            </w:r>
+          </w:hyperlink>
+        </w:p>
+        <w:p>
+          <w:pPr>
+            <w:pStyle w:val="TOC2"/>
+            <w:tabs>
+              <w:tab w:val="right" w:leader="dot" w:pos="9016"/>
+            </w:tabs>
+            <w:rPr>
+              <w:rFonts w:asciiTheme="minorHAnsi" w:eastAsiaTheme="minorEastAsia" w:hAnsiTheme="minorHAnsi"/>
+              <w:noProof/>
+              <w:sz w:val="22"/>
+              <w:lang w:eastAsia="en-GB"/>
+            </w:rPr>
+          </w:pPr>
+          <w:hyperlink w:anchor="_Toc40432743" w:history="1">
+            <w:r>
+              <w:rPr>
+                <w:rStyle w:val="Hyperlink"/>
+                <w:noProof/>
+              </w:rPr>
+              <w:t>InnerRemoteSave</w:t>
+            </w:r>
+            <w:r>
+              <w:rPr>
+                <w:noProof/>
+                <w:webHidden/>
+              </w:rPr>
+              <w:tab/>
+            </w:r>
+            <w:r>
+              <w:rPr>
+                <w:noProof/>
+                <w:webHidden/>
+              </w:rPr>
+              <w:fldChar w:fldCharType="begin"/>
+            </w:r>
+            <w:r>
+              <w:rPr>
+                <w:noProof/>
+                <w:webHidden/>
+              </w:rPr>
+              <w:instrText xml:space="preserve"> PAGEREF _Toc40432743 \h </w:instrText>
+            </w:r>
+            <w:r>
+              <w:rPr>
+                <w:noProof/>
+                <w:webHidden/>
+              </w:rPr>
+            </w:r>
+            <w:r>
+              <w:rPr>
+                <w:noProof/>
+                <w:webHidden/>
+              </w:rPr>
+              <w:fldChar w:fldCharType="separate"/>
+            </w:r>
+            <w:r>
+              <w:rPr>
+                <w:noProof/>
+                <w:webHidden/>
+              </w:rPr>
+              <w:t>8</w:t>
+            </w:r>
+            <w:r>
+              <w:rPr>
+                <w:noProof/>
+                <w:webHidden/>
+              </w:rPr>
+              <w:fldChar w:fldCharType="end"/>
+            </w:r>
+          </w:hyperlink>
+        </w:p>
+        <w:p>
+          <w:pPr>
+            <w:pStyle w:val="TOC2"/>
+            <w:tabs>
+              <w:tab w:val="right" w:leader="dot" w:pos="9016"/>
+            </w:tabs>
+            <w:rPr>
+              <w:rFonts w:asciiTheme="minorHAnsi" w:eastAsiaTheme="minorEastAsia" w:hAnsiTheme="minorHAnsi"/>
+              <w:noProof/>
+              <w:sz w:val="22"/>
+              <w:lang w:eastAsia="en-GB"/>
+            </w:rPr>
+          </w:pPr>
+          <w:hyperlink w:anchor="_Toc40432744" w:history="1">
+            <w:r>
+              <w:rPr>
+                <w:rStyle w:val="Hyperlink"/>
+                <w:noProof/>
+              </w:rPr>
+              <w:t>InnerRemoteLoad</w:t>
+            </w:r>
+            <w:r>
+              <w:rPr>
+                <w:noProof/>
+                <w:webHidden/>
+              </w:rPr>
+              <w:tab/>
+            </w:r>
+            <w:r>
+              <w:rPr>
+                <w:noProof/>
+                <w:webHidden/>
+              </w:rPr>
+              <w:fldChar w:fldCharType="begin"/>
+            </w:r>
+            <w:r>
+              <w:rPr>
+                <w:noProof/>
+                <w:webHidden/>
+              </w:rPr>
+              <w:instrText xml:space="preserve"> PAGEREF _Toc40432744 \h </w:instrText>
+            </w:r>
+            <w:r>
+              <w:rPr>
+                <w:noProof/>
+                <w:webHidden/>
+              </w:rPr>
+            </w:r>
+            <w:r>
+              <w:rPr>
+                <w:noProof/>
+                <w:webHidden/>
+              </w:rPr>
+              <w:fldChar w:fldCharType="separate"/>
+            </w:r>
+            <w:r>
+              <w:rPr>
+                <w:noProof/>
+                <w:webHidden/>
+              </w:rPr>
+              <w:t>8</w:t>
             </w:r>
             <w:r>
               <w:rPr>
@@ -931,7 +1215,7 @@
               <w:lang w:eastAsia="en-GB"/>
             </w:rPr>
           </w:pPr>
-          <w:hyperlink w:anchor="_Toc40369042" w:history="1">
+          <w:hyperlink w:anchor="_Toc40432745" w:history="1">
             <w:r>
               <w:rPr>
                 <w:rStyle w:val="Hyperlink"/>
@@ -958,7 +1242,7 @@
                 <w:noProof/>
                 <w:webHidden/>
               </w:rPr>
-              <w:instrText xml:space="preserve"> PAGEREF _Toc40369042 \h </w:instrText>
+              <w:instrText xml:space="preserve"> PAGEREF _Toc40432745 \h </w:instrText>
             </w:r>
             <w:r>
               <w:rPr>
@@ -978,7 +1262,7 @@
                 <w:noProof/>
                 <w:webHidden/>
               </w:rPr>
-              <w:t>6</w:t>
+              <w:t>9</w:t>
             </w:r>
             <w:r>
               <w:rPr>
@@ -1018,7 +1302,7 @@
       <w:pPr>
         <w:pStyle w:val="Heading1"/>
       </w:pPr>
-      <w:bookmarkStart w:id="0" w:name="_Toc40369036"/>
+      <w:bookmarkStart w:id="0" w:name="_Toc40432735"/>
       <w:r>
         <w:lastRenderedPageBreak/>
         <w:t>XML layout files</w:t>
@@ -1111,52 +1395,28 @@
         <w:t>It starts with a linier layout that matches the width and height of the parent in this case the screen. It is also in the vertical orientation so that the items nested inside it will appear in a vertical stack. I did this to make it easier to add items in the future if required.</w:t>
       </w:r>
       <w:r>
-        <w:t xml:space="preserve"> This linier layout contains a </w:t>
-      </w:r>
-      <w:proofErr w:type="spellStart"/>
-      <w:r>
-        <w:t>MapView</w:t>
-      </w:r>
-      <w:proofErr w:type="spellEnd"/>
+        <w:t xml:space="preserve"> This linier layout contains a MapView </w:t>
+      </w:r>
+      <w:r>
+        <w:t>that is a custom osmdroid object</w:t>
+      </w:r>
+      <w:r>
+        <w:t>, designed to display a map on screen</w:t>
+      </w:r>
+      <w:r>
+        <w:t>.</w:t>
+      </w:r>
       <w:r>
         <w:t xml:space="preserve"> </w:t>
       </w:r>
       <w:r>
-        <w:t xml:space="preserve">that is a custom </w:t>
-      </w:r>
-      <w:proofErr w:type="spellStart"/>
-      <w:r>
-        <w:t>osmdroid</w:t>
-      </w:r>
-      <w:proofErr w:type="spellEnd"/>
-      <w:r>
-        <w:t xml:space="preserve"> object</w:t>
-      </w:r>
-      <w:r>
-        <w:t>, designed to display a map on screen</w:t>
-      </w:r>
-      <w:r>
-        <w:t>.</w:t>
-      </w:r>
-      <w:r>
-        <w:t xml:space="preserve"> </w:t>
-      </w:r>
-      <w:r>
         <w:t xml:space="preserve">The hight and width are both set to match parent this means the map will be the same size as the linier layout as this is its parent. Resulting in the map filling the entire screen as the linier layout is set to match the size of the screen. </w:t>
       </w:r>
       <w:r>
         <w:t xml:space="preserve">The android clickable attribute is set to allow you to click on the map and move it around. </w:t>
       </w:r>
       <w:r>
-        <w:t xml:space="preserve">Also, the </w:t>
-      </w:r>
-      <w:proofErr w:type="spellStart"/>
-      <w:r>
-        <w:t>MapView</w:t>
-      </w:r>
-      <w:proofErr w:type="spellEnd"/>
-      <w:r>
-        <w:t xml:space="preserve"> has been given and id using the Android id attribute allowing you to reference it from methods to update its centre point.</w:t>
+        <w:t>Also, the MapView has been given and id using the Android id attribute allowing you to reference it from methods to update its centre point.</w:t>
       </w:r>
     </w:p>
     <w:p>
@@ -1172,7 +1432,6 @@
       <w:r>
         <w:t xml:space="preserve">starts with a </w:t>
       </w:r>
-      <w:proofErr w:type="spellStart"/>
       <w:r>
         <w:t>L</w:t>
       </w:r>
@@ -1185,7 +1444,6 @@
       <w:r>
         <w:t>ayout</w:t>
       </w:r>
-      <w:proofErr w:type="spellEnd"/>
       <w:r>
         <w:t>,</w:t>
       </w:r>
@@ -1274,13 +1532,8 @@
         <w:t xml:space="preserve"> contains </w:t>
       </w:r>
       <w:r>
-        <w:t xml:space="preserve">a </w:t>
-      </w:r>
-      <w:proofErr w:type="spellStart"/>
-      <w:r>
-        <w:t>TextView</w:t>
-      </w:r>
-      <w:proofErr w:type="spellEnd"/>
+        <w:t>a TextView</w:t>
+      </w:r>
       <w:r>
         <w:t xml:space="preserve"> that provide instructions to the user on how to add a new place to stay, this is pulled in from the strings.xml file </w:t>
       </w:r>
@@ -1288,29 +1541,13 @@
         <w:t>using the text attribute</w:t>
       </w:r>
       <w:r>
-        <w:t xml:space="preserve"> and the @string/</w:t>
-      </w:r>
-      <w:proofErr w:type="spellStart"/>
-      <w:r>
-        <w:t>stringId</w:t>
-      </w:r>
-      <w:proofErr w:type="spellEnd"/>
-      <w:r>
-        <w:t xml:space="preserve"> command</w:t>
+        <w:t xml:space="preserve"> and the @string/stringId command</w:t>
       </w:r>
       <w:r>
         <w:t>.</w:t>
       </w:r>
       <w:r>
-        <w:t xml:space="preserve"> The next three each contain a </w:t>
-      </w:r>
-      <w:proofErr w:type="spellStart"/>
-      <w:r>
-        <w:t>TextView</w:t>
-      </w:r>
-      <w:proofErr w:type="spellEnd"/>
-      <w:r>
-        <w:t xml:space="preserve"> displaying a label for the input pulled </w:t>
+        <w:t xml:space="preserve"> The next three each contain a TextView displaying a label for the input pulled </w:t>
       </w:r>
       <w:r>
         <w:t xml:space="preserve">in </w:t>
@@ -1322,148 +1559,87 @@
         <w:t xml:space="preserve"> </w:t>
       </w:r>
       <w:r>
-        <w:t xml:space="preserve">All the </w:t>
-      </w:r>
-      <w:proofErr w:type="spellStart"/>
-      <w:r>
-        <w:t>TextViews</w:t>
-      </w:r>
-      <w:proofErr w:type="spellEnd"/>
-      <w:r>
-        <w:t xml:space="preserve"> have the width attribute set to </w:t>
-      </w:r>
-      <w:proofErr w:type="spellStart"/>
-      <w:r>
-        <w:t>wrap</w:t>
+        <w:t>All the TextViews have the width attribute set to wrap</w:t>
       </w:r>
       <w:r>
         <w:t>_</w:t>
       </w:r>
       <w:r>
-        <w:t>content</w:t>
-      </w:r>
-      <w:proofErr w:type="spellEnd"/>
-      <w:r>
-        <w:t xml:space="preserve"> allowing the </w:t>
-      </w:r>
-      <w:proofErr w:type="spellStart"/>
-      <w:r>
-        <w:t>EditText</w:t>
-      </w:r>
-      <w:proofErr w:type="spellEnd"/>
+        <w:t xml:space="preserve">content allowing the EditText </w:t>
+      </w:r>
+      <w:r>
+        <w:t>also included in the</w:t>
+      </w:r>
+      <w:r>
+        <w:t xml:space="preserve"> LinierLayout to be displayed alongside </w:t>
+      </w:r>
+      <w:r>
+        <w:t>it.</w:t>
+      </w:r>
       <w:r>
         <w:t xml:space="preserve"> </w:t>
       </w:r>
       <w:r>
-        <w:t>also included in the</w:t>
+        <w:t>Each of the edit texts</w:t>
+      </w:r>
+      <w:r>
+        <w:t xml:space="preserve"> have the width attribute set to fill parent forcing it to fill up all the remaining space not taken up by the TextView. They also</w:t>
+      </w:r>
+      <w:r>
+        <w:t xml:space="preserve"> have </w:t>
+      </w:r>
+      <w:r>
+        <w:t>the</w:t>
+      </w:r>
+      <w:r>
+        <w:t xml:space="preserve"> input type attribute</w:t>
+      </w:r>
+      <w:r>
+        <w:t xml:space="preserve"> set</w:t>
       </w:r>
       <w:r>
         <w:t xml:space="preserve"> </w:t>
       </w:r>
-      <w:proofErr w:type="spellStart"/>
-      <w:r>
-        <w:t>LinierLayout</w:t>
-      </w:r>
-      <w:proofErr w:type="spellEnd"/>
-      <w:r>
-        <w:t xml:space="preserve"> to be displayed alongside </w:t>
-      </w:r>
-      <w:r>
-        <w:t>it.</w:t>
+      <w:r>
+        <w:t>to help validate the input from the user, for example the name and type input</w:t>
+      </w:r>
+      <w:r>
+        <w:t>s</w:t>
       </w:r>
       <w:r>
         <w:t xml:space="preserve"> </w:t>
       </w:r>
       <w:r>
-        <w:t>Each of the edit texts</w:t>
-      </w:r>
-      <w:r>
-        <w:t xml:space="preserve"> have the width attribute set to fill parent forcing it to fill up all the remaining space not taken up by the </w:t>
-      </w:r>
-      <w:proofErr w:type="spellStart"/>
-      <w:r>
-        <w:t>TextView</w:t>
-      </w:r>
-      <w:proofErr w:type="spellEnd"/>
-      <w:r>
-        <w:t>. They also</w:t>
-      </w:r>
-      <w:r>
-        <w:t xml:space="preserve"> have </w:t>
-      </w:r>
-      <w:r>
-        <w:t>the</w:t>
-      </w:r>
-      <w:r>
-        <w:t xml:space="preserve"> input type attribute</w:t>
-      </w:r>
-      <w:r>
-        <w:t xml:space="preserve"> set</w:t>
+        <w:t>are</w:t>
+      </w:r>
+      <w:r>
+        <w:t xml:space="preserve"> set to TextCapWord</w:t>
+      </w:r>
+      <w:r>
+        <w:t>s</w:t>
+      </w:r>
+      <w:r>
+        <w:t xml:space="preserve"> allowing only upper and lowercase letters to be entered </w:t>
+      </w:r>
+      <w:r>
+        <w:t>while capitalising the first letter of each word automatically. The price input is set to NumberDecimal changing the keyboard displayed to the user so that it is easier to enter numbers and blocking letters from being entered.</w:t>
       </w:r>
       <w:r>
         <w:t xml:space="preserve"> </w:t>
       </w:r>
       <w:r>
-        <w:t>to help validate the input from the user, for example the name and type input</w:t>
-      </w:r>
-      <w:r>
-        <w:t>s</w:t>
-      </w:r>
-      <w:r>
-        <w:t xml:space="preserve"> </w:t>
-      </w:r>
-      <w:r>
-        <w:t>are</w:t>
-      </w:r>
-      <w:r>
-        <w:t xml:space="preserve"> set to </w:t>
-      </w:r>
-      <w:proofErr w:type="spellStart"/>
-      <w:r>
-        <w:t>TextCapWord</w:t>
-      </w:r>
-      <w:r>
-        <w:t>s</w:t>
-      </w:r>
-      <w:proofErr w:type="spellEnd"/>
-      <w:r>
-        <w:t xml:space="preserve"> allowing only upper and lowercase letters to be entered </w:t>
-      </w:r>
-      <w:r>
-        <w:t xml:space="preserve">while capitalising the first letter of each word automatically. The price input is set to </w:t>
-      </w:r>
-      <w:proofErr w:type="spellStart"/>
-      <w:r>
-        <w:t>NumberDecimal</w:t>
-      </w:r>
-      <w:proofErr w:type="spellEnd"/>
-      <w:r>
-        <w:t xml:space="preserve"> changing the keyboard displayed to the user so that it is easier to enter numbers and blocking letters from being entered.</w:t>
-      </w:r>
-      <w:r>
-        <w:t xml:space="preserve"> </w:t>
-      </w:r>
-      <w:r>
-        <w:t xml:space="preserve">The last </w:t>
-      </w:r>
-      <w:proofErr w:type="spellStart"/>
-      <w:r>
-        <w:t>linierLayout</w:t>
-      </w:r>
-      <w:proofErr w:type="spellEnd"/>
-      <w:r>
-        <w:t xml:space="preserve"> </w:t>
-      </w:r>
-      <w:r>
-        <w:t xml:space="preserve">has the gravity attribute set to </w:t>
-      </w:r>
-      <w:proofErr w:type="spellStart"/>
-      <w:r>
-        <w:t>center</w:t>
-      </w:r>
-      <w:proofErr w:type="spellEnd"/>
-      <w:r>
-        <w:t xml:space="preserve"> the contained button that has the width attribute set to 350dp so it </w:t>
+        <w:t xml:space="preserve">The last linierLayout </w:t>
+      </w:r>
+      <w:r>
+        <w:t xml:space="preserve">has the gravity attribute set to center the contained button that has the width attribute set to </w:t>
+      </w:r>
+      <w:proofErr w:type="gramStart"/>
+      <w:r>
+        <w:t>350dp</w:t>
+      </w:r>
+      <w:proofErr w:type="gramEnd"/>
+      <w:r>
+        <w:t xml:space="preserve"> so it </w:t>
       </w:r>
       <w:r>
         <w:t>does</w:t>
@@ -1495,14 +1671,26 @@
     </w:p>
     <w:p>
       <w:pPr>
+        <w:rPr>
+          <w:rFonts w:asciiTheme="majorHAnsi" w:eastAsiaTheme="majorEastAsia" w:hAnsiTheme="majorHAnsi" w:cstheme="majorBidi"/>
+          <w:color w:val="2F5496" w:themeColor="accent1" w:themeShade="BF"/>
+          <w:sz w:val="32"/>
+          <w:szCs w:val="32"/>
+        </w:rPr>
+      </w:pPr>
+      <w:r>
+        <w:br w:type="page"/>
+      </w:r>
+    </w:p>
+    <w:p>
+      <w:pPr>
         <w:pStyle w:val="Heading1"/>
       </w:pPr>
-      <w:bookmarkStart w:id="1" w:name="_Toc40369037"/>
-      <w:proofErr w:type="spellStart"/>
-      <w:r>
+      <w:bookmarkStart w:id="1" w:name="_Toc40432736"/>
+      <w:r>
+        <w:lastRenderedPageBreak/>
         <w:t>findViewById</w:t>
       </w:r>
-      <w:proofErr w:type="spellEnd"/>
       <w:r>
         <w:t xml:space="preserve"> method</w:t>
       </w:r>
@@ -1513,29 +1701,13 @@
         <w:t>This method is used to retrieve objects from the UI so that you can interact with them from methods.</w:t>
       </w:r>
       <w:r>
-        <w:t xml:space="preserve"> This is done by calling the global R object, then calling the ID method and adding the UI object ID, defined in the layout.xml file, and passing it as an argument to the </w:t>
-      </w:r>
-      <w:proofErr w:type="spellStart"/>
-      <w:r>
-        <w:t>findByViewId</w:t>
-      </w:r>
-      <w:proofErr w:type="spellEnd"/>
-      <w:r>
-        <w:t xml:space="preserve"> method.</w:t>
+        <w:t xml:space="preserve"> This is done by calling the global R object, then calling the ID method and adding the UI object ID, defined in the layout.xml file, and passing it as an argument to the findByViewId method.</w:t>
       </w:r>
       <w:r>
         <w:t xml:space="preserve"> This method is used once in the MainActivity.java file to </w:t>
       </w:r>
       <w:r>
-        <w:t xml:space="preserve">retrieve the </w:t>
-      </w:r>
-      <w:proofErr w:type="spellStart"/>
-      <w:r>
-        <w:t>MapView</w:t>
-      </w:r>
-      <w:proofErr w:type="spellEnd"/>
-      <w:r>
-        <w:t xml:space="preserve"> from the </w:t>
+        <w:t xml:space="preserve">retrieve the MapView from the </w:t>
       </w:r>
       <w:r>
         <w:t>UI</w:t>
@@ -1544,37 +1716,13 @@
         <w:t xml:space="preserve"> so the maps centre point can be updated by the GPS.</w:t>
       </w:r>
       <w:r>
-        <w:t xml:space="preserve"> It has also been used five times in the AddNewActivity.java file, the first two times are in the </w:t>
-      </w:r>
-      <w:proofErr w:type="spellStart"/>
-      <w:r>
-        <w:t>onCreate</w:t>
-      </w:r>
-      <w:proofErr w:type="spellEnd"/>
-      <w:r>
-        <w:t xml:space="preserve"> method. </w:t>
-      </w:r>
-      <w:r>
-        <w:t xml:space="preserve">The first time it is being used to retrieve the </w:t>
-      </w:r>
-      <w:proofErr w:type="spellStart"/>
-      <w:r>
-        <w:t>AutoCompleteTextView</w:t>
-      </w:r>
-      <w:proofErr w:type="spellEnd"/>
-      <w:r>
-        <w:t xml:space="preserve"> UI element so a custom auto complete list can be added to it.</w:t>
-      </w:r>
-      <w:r>
-        <w:t xml:space="preserve"> The second time it is used to retrieve the add place button so that the </w:t>
-      </w:r>
-      <w:proofErr w:type="spellStart"/>
-      <w:r>
-        <w:t>setOnClickListener</w:t>
-      </w:r>
-      <w:proofErr w:type="spellEnd"/>
-      <w:r>
-        <w:t xml:space="preserve"> method can be called on it</w:t>
+        <w:t xml:space="preserve"> It has also been used five times in the AddNewActivity.java file, the first two times are in the onCreate method. </w:t>
+      </w:r>
+      <w:r>
+        <w:t>The first time it is being used to retrieve the AutoCompleteTextView UI element so a custom auto complete list can be added to it.</w:t>
+      </w:r>
+      <w:r>
+        <w:t xml:space="preserve"> The second time it is used to retrieve the add place button so that the setOnClickListener method can be called on it</w:t>
       </w:r>
       <w:r>
         <w:t>,</w:t>
@@ -1588,38 +1736,18 @@
       <w:r>
         <w:t xml:space="preserve">llowing the </w:t>
       </w:r>
-      <w:proofErr w:type="spellStart"/>
-      <w:r>
-        <w:t>onClick</w:t>
-      </w:r>
-      <w:proofErr w:type="spellEnd"/>
-      <w:r>
-        <w:t xml:space="preserve"> method to be called when the button is pressed.</w:t>
+      <w:r>
+        <w:t>onClick method to be called when the button is pressed.</w:t>
       </w:r>
       <w:r>
         <w:t xml:space="preserve"> It is then used three times in the</w:t>
       </w:r>
       <w:r>
-        <w:t xml:space="preserve"> </w:t>
-      </w:r>
-      <w:proofErr w:type="spellStart"/>
-      <w:r>
-        <w:lastRenderedPageBreak/>
-        <w:t>AddNewActivitys</w:t>
-      </w:r>
-      <w:proofErr w:type="spellEnd"/>
-      <w:r>
-        <w:t xml:space="preserve"> </w:t>
-      </w:r>
-      <w:proofErr w:type="spellStart"/>
-      <w:r>
-        <w:t>onClick</w:t>
-      </w:r>
-      <w:proofErr w:type="spellEnd"/>
-      <w:r>
-        <w:t xml:space="preserve"> method to retrieve the name and price </w:t>
-      </w:r>
-      <w:proofErr w:type="spellStart"/>
+        <w:t xml:space="preserve"> AddNewActivitys</w:t>
+      </w:r>
+      <w:r>
+        <w:t xml:space="preserve"> onClick method to retrieve the name and price </w:t>
+      </w:r>
       <w:r>
         <w:t>E</w:t>
       </w:r>
@@ -1630,19 +1758,7 @@
         <w:t>T</w:t>
       </w:r>
       <w:r>
-        <w:t>exts</w:t>
-      </w:r>
-      <w:proofErr w:type="spellEnd"/>
-      <w:r>
-        <w:t xml:space="preserve"> and the </w:t>
-      </w:r>
-      <w:proofErr w:type="spellStart"/>
-      <w:r>
-        <w:t>AutoCompleteTextView</w:t>
-      </w:r>
-      <w:proofErr w:type="spellEnd"/>
-      <w:r>
-        <w:t xml:space="preserve"> UI elements.</w:t>
+        <w:t>exts and the AutoCompleteTextView UI elements.</w:t>
       </w:r>
       <w:r>
         <w:t xml:space="preserve"> </w:t>
@@ -1653,10 +1769,24 @@
     </w:p>
     <w:p>
       <w:pPr>
+        <w:rPr>
+          <w:rFonts w:asciiTheme="majorHAnsi" w:eastAsiaTheme="majorEastAsia" w:hAnsiTheme="majorHAnsi" w:cstheme="majorBidi"/>
+          <w:color w:val="2F5496" w:themeColor="accent1" w:themeShade="BF"/>
+          <w:sz w:val="32"/>
+          <w:szCs w:val="32"/>
+        </w:rPr>
+      </w:pPr>
+      <w:r>
+        <w:br w:type="page"/>
+      </w:r>
+    </w:p>
+    <w:p>
+      <w:pPr>
         <w:pStyle w:val="Heading1"/>
       </w:pPr>
-      <w:bookmarkStart w:id="2" w:name="_Toc40369038"/>
-      <w:r>
+      <w:bookmarkStart w:id="2" w:name="_Toc40432737"/>
+      <w:r>
+        <w:lastRenderedPageBreak/>
         <w:t>C</w:t>
       </w:r>
       <w:r>
@@ -1678,34 +1808,10 @@
         <w:t>facilitate</w:t>
       </w:r>
       <w:r>
-        <w:t xml:space="preserve"> communication between the </w:t>
-      </w:r>
-      <w:proofErr w:type="spellStart"/>
-      <w:r>
-        <w:t>MainActivity</w:t>
-      </w:r>
-      <w:proofErr w:type="spellEnd"/>
-      <w:r>
-        <w:t xml:space="preserve"> and the </w:t>
-      </w:r>
-      <w:proofErr w:type="spellStart"/>
-      <w:r>
-        <w:t>AddNewActivity</w:t>
-      </w:r>
-      <w:proofErr w:type="spellEnd"/>
-      <w:r>
-        <w:t xml:space="preserve"> I have used intents and bundles.</w:t>
-      </w:r>
-      <w:r>
-        <w:t xml:space="preserve"> Intents are used to call other activities allowing a response code to be attached so the </w:t>
-      </w:r>
-      <w:proofErr w:type="spellStart"/>
-      <w:r>
-        <w:t>MainActivity</w:t>
-      </w:r>
-      <w:proofErr w:type="spellEnd"/>
-      <w:r>
-        <w:t xml:space="preserve"> can process the response on </w:t>
+        <w:t xml:space="preserve"> communication between the MainActivity and the AddNewActivity I have used intents and bundles.</w:t>
+      </w:r>
+      <w:r>
+        <w:t xml:space="preserve"> Intents are used to call other activities allowing a response code to be attached so the MainActivity can process the response on </w:t>
       </w:r>
       <w:r>
         <w:t xml:space="preserve">the </w:t>
@@ -1735,47 +1841,23 @@
         <w:t xml:space="preserve"> </w:t>
       </w:r>
       <w:r>
-        <w:t xml:space="preserve">When the add new place option is selected in the menu a new intent is created taking the current activity and the </w:t>
-      </w:r>
-      <w:proofErr w:type="spellStart"/>
-      <w:r>
-        <w:t>AddNewActivity</w:t>
-      </w:r>
-      <w:proofErr w:type="spellEnd"/>
-      <w:r>
-        <w:t xml:space="preserve"> class as arguments. This allows the system to know what activity should be started and where it should return once completed.</w:t>
-      </w:r>
-      <w:r>
-        <w:t xml:space="preserve"> It then uses the </w:t>
-      </w:r>
-      <w:proofErr w:type="spellStart"/>
-      <w:r>
-        <w:t>MainActivitie’s</w:t>
-      </w:r>
-      <w:proofErr w:type="spellEnd"/>
-      <w:r>
-        <w:t xml:space="preserve"> </w:t>
-      </w:r>
-      <w:proofErr w:type="spellStart"/>
-      <w:r>
-        <w:t>startActivityForResult</w:t>
-      </w:r>
-      <w:proofErr w:type="spellEnd"/>
-      <w:r>
-        <w:t xml:space="preserve"> method inputting the intent and a numeric value as the request code.</w:t>
+        <w:t xml:space="preserve">When the add new </w:t>
+      </w:r>
+      <w:proofErr w:type="gramStart"/>
+      <w:r>
+        <w:t>place</w:t>
+      </w:r>
+      <w:proofErr w:type="gramEnd"/>
+      <w:r>
+        <w:t xml:space="preserve"> option is selected in the menu a new intent is created taking the current activity and the AddNewActivity class as arguments. This allows the system to know what activity should be started and where it should return once completed.</w:t>
+      </w:r>
+      <w:r>
+        <w:t xml:space="preserve"> It then uses the MainActivitie’s startActivityForResult method inputting the intent and a numeric value as the request code.</w:t>
       </w:r>
     </w:p>
     <w:p>
       <w:r>
-        <w:t xml:space="preserve">The </w:t>
-      </w:r>
-      <w:proofErr w:type="spellStart"/>
-      <w:r>
-        <w:t>addNewActivity</w:t>
-      </w:r>
-      <w:proofErr w:type="spellEnd"/>
-      <w:r>
-        <w:t xml:space="preserve"> is then called allowing the user to input the name, type, and price details for the new place to stay.</w:t>
+        <w:t>The addNewActivity is then called allowing the user to input the name, type, and price details for the new place to stay.</w:t>
       </w:r>
       <w:r>
         <w:t xml:space="preserve"> </w:t>
@@ -1784,83 +1866,19 @@
         <w:t>When the user clicks the add place button, input validation is done before, a new bundle and intent are created.</w:t>
       </w:r>
       <w:r>
-        <w:t xml:space="preserve"> Then the name, type, and price values are passed in as arguments to the </w:t>
-      </w:r>
-      <w:proofErr w:type="spellStart"/>
-      <w:r>
-        <w:t>putString</w:t>
-      </w:r>
-      <w:proofErr w:type="spellEnd"/>
-      <w:r>
-        <w:t xml:space="preserve"> or </w:t>
-      </w:r>
-      <w:proofErr w:type="spellStart"/>
-      <w:r>
-        <w:t>putDouble</w:t>
-      </w:r>
-      <w:proofErr w:type="spellEnd"/>
-      <w:r>
-        <w:t xml:space="preserve"> method, along with a string key, called on the new bundle. Then the </w:t>
-      </w:r>
-      <w:proofErr w:type="spellStart"/>
-      <w:r>
-        <w:t>putExtras</w:t>
-      </w:r>
-      <w:proofErr w:type="spellEnd"/>
-      <w:r>
-        <w:t xml:space="preserve"> method is called on the new intent passing </w:t>
-      </w:r>
-      <w:r>
-        <w:t xml:space="preserve">the bundle as an argument, before calling the </w:t>
-      </w:r>
-      <w:proofErr w:type="spellStart"/>
-      <w:r>
-        <w:t>setResult</w:t>
-      </w:r>
-      <w:proofErr w:type="spellEnd"/>
-      <w:r>
-        <w:t xml:space="preserve"> method passing RESULT_OK and the intent as arguments. Then the finish method is called closing the activity returning the intent to the </w:t>
-      </w:r>
-      <w:proofErr w:type="spellStart"/>
-      <w:r>
-        <w:t>MainActivity</w:t>
-      </w:r>
-      <w:proofErr w:type="spellEnd"/>
-      <w:r>
-        <w:t>.</w:t>
+        <w:t xml:space="preserve"> Then the name, type, and price values are passed in as arguments to the putString or putDouble method, along with a string key, called on the new bundle. Then the putExtras method is called on the new intent passing </w:t>
+      </w:r>
+      <w:r>
+        <w:t>the bundle as an argument, before calling the setResult method passing RESULT_OK and the intent as arguments. Then the finish method is called closing the activity returning the intent to the MainActivity.</w:t>
       </w:r>
       <w:r>
         <w:t xml:space="preserve"> </w:t>
       </w:r>
       <w:r>
-        <w:t xml:space="preserve">Once returned the </w:t>
-      </w:r>
-      <w:proofErr w:type="spellStart"/>
-      <w:r>
-        <w:t>onActivityResult</w:t>
-      </w:r>
-      <w:proofErr w:type="spellEnd"/>
-      <w:r>
-        <w:t xml:space="preserve"> method is called passing in the request code, result code, and the returned intent.</w:t>
-      </w:r>
-      <w:r>
-        <w:t xml:space="preserve"> This method will then us an if statement to check the request code if it is 0 it will then check if the result code is RESULT_OK. If it is it will then check that the bundle is not null if it is not null the name, type, and price will be extracted. This will be done by calling the </w:t>
-      </w:r>
-      <w:proofErr w:type="spellStart"/>
-      <w:r>
-        <w:t>getString</w:t>
-      </w:r>
-      <w:proofErr w:type="spellEnd"/>
-      <w:r>
-        <w:t xml:space="preserve"> or </w:t>
-      </w:r>
-      <w:proofErr w:type="spellStart"/>
-      <w:r>
-        <w:t>getDouble</w:t>
-      </w:r>
-      <w:proofErr w:type="spellEnd"/>
-      <w:r>
-        <w:t xml:space="preserve"> method passing the corresponding string key as an argument</w:t>
+        <w:t>Once returned the onActivityResult method is called passing in the request code, result code, and the returned intent.</w:t>
+      </w:r>
+      <w:r>
+        <w:t xml:space="preserve"> This method will then us an if statement to check the request code if it is 0 it will then check if the result code is RESULT_OK. If it is it will then check that the bundle is not null if it is not null the name, type, and price will be extracted. This will be done by calling the getString or getDouble method passing the corresponding string key as an argument</w:t>
       </w:r>
       <w:r>
         <w:t xml:space="preserve"> allowing a new place object to be created</w:t>
@@ -1877,10 +1895,24 @@
     </w:p>
     <w:p>
       <w:pPr>
+        <w:rPr>
+          <w:rFonts w:asciiTheme="majorHAnsi" w:eastAsiaTheme="majorEastAsia" w:hAnsiTheme="majorHAnsi" w:cstheme="majorBidi"/>
+          <w:color w:val="2F5496" w:themeColor="accent1" w:themeShade="BF"/>
+          <w:sz w:val="32"/>
+          <w:szCs w:val="32"/>
+        </w:rPr>
+      </w:pPr>
+      <w:r>
+        <w:br w:type="page"/>
+      </w:r>
+    </w:p>
+    <w:p>
+      <w:pPr>
         <w:pStyle w:val="Heading1"/>
       </w:pPr>
-      <w:bookmarkStart w:id="3" w:name="_Toc40369039"/>
-      <w:r>
+      <w:bookmarkStart w:id="3" w:name="_Toc40432738"/>
+      <w:r>
+        <w:lastRenderedPageBreak/>
         <w:t>P</w:t>
       </w:r>
       <w:r>
@@ -1911,15 +1943,7 @@
         <w:t>run</w:t>
       </w:r>
       <w:r>
-        <w:t xml:space="preserve">. In Android this is done using the </w:t>
-      </w:r>
-      <w:proofErr w:type="spellStart"/>
-      <w:r>
-        <w:t>savedInstanceState</w:t>
-      </w:r>
-      <w:proofErr w:type="spellEnd"/>
-      <w:r>
-        <w:t xml:space="preserve"> bundle ob</w:t>
+        <w:t>. In Android this is done using the savedInstanceState bundle ob</w:t>
       </w:r>
       <w:r>
         <w:t>ject.</w:t>
@@ -1928,26 +1952,13 @@
         <w:t xml:space="preserve"> </w:t>
       </w:r>
       <w:r>
-        <w:t xml:space="preserve">It can be accessed by any activity if it is passed as an argument into its </w:t>
-      </w:r>
-      <w:proofErr w:type="spellStart"/>
-      <w:r>
-        <w:t>onCreate</w:t>
-      </w:r>
-      <w:proofErr w:type="spellEnd"/>
-      <w:r>
-        <w:t xml:space="preserve"> method.</w:t>
+        <w:t>It can be accessed by any activity if it is passed as an argument into its onCreate method.</w:t>
       </w:r>
       <w:r>
         <w:t xml:space="preserve"> It can also be update by any activity using its </w:t>
       </w:r>
-      <w:proofErr w:type="spellStart"/>
-      <w:r>
-        <w:t>onSaveInstantState</w:t>
-      </w:r>
-      <w:proofErr w:type="spellEnd"/>
-      <w:r>
-        <w:t xml:space="preserve"> method.</w:t>
+      <w:r>
+        <w:t>onSaveInstantState method.</w:t>
       </w:r>
       <w:r>
         <w:t xml:space="preserve"> </w:t>
@@ -1974,124 +1985,74 @@
         <w:t xml:space="preserve"> </w:t>
       </w:r>
       <w:r>
-        <w:t xml:space="preserve">In this project preferences have been used to allow the user to turn on/off automatic saving of places to stay. To do this I created a PreferencesActivity.java file and in its </w:t>
-      </w:r>
-      <w:proofErr w:type="spellStart"/>
-      <w:r>
-        <w:t>onCreate</w:t>
-      </w:r>
-      <w:proofErr w:type="spellEnd"/>
-      <w:r>
-        <w:t xml:space="preserve"> method I passed the </w:t>
-      </w:r>
-      <w:proofErr w:type="spellStart"/>
-      <w:r>
-        <w:t>savedInstanceState</w:t>
-      </w:r>
-      <w:proofErr w:type="spellEnd"/>
-      <w:r>
-        <w:t xml:space="preserve"> bundle as an argument.</w:t>
+        <w:t>In this project preferences have been used to allow the user to turn on/off automatic saving of places to stay. To do this I created a PreferencesActivity.java file and in its onCreate method I passed the savedInstanceState bundle as an argument.</w:t>
       </w:r>
       <w:r>
         <w:t xml:space="preserve"> </w:t>
       </w:r>
       <w:r>
-        <w:t xml:space="preserve">It then uses the </w:t>
-      </w:r>
-      <w:proofErr w:type="spellStart"/>
-      <w:r>
-        <w:t>addPreferencesFromResource</w:t>
-      </w:r>
-      <w:proofErr w:type="spellEnd"/>
-      <w:r>
-        <w:t xml:space="preserve"> method taking the preferences.xml file as an argument </w:t>
-      </w:r>
-      <w:r>
-        <w:t>allowing the user to see the current status and update the preference.</w:t>
+        <w:t xml:space="preserve">It then uses the addPreferencesFromResource method taking the preferences.xml file as an argument </w:t>
+      </w:r>
+      <w:r>
+        <w:t xml:space="preserve">allowing the user to see the </w:t>
+      </w:r>
+      <w:proofErr w:type="gramStart"/>
+      <w:r>
+        <w:t>current status</w:t>
+      </w:r>
+      <w:proofErr w:type="gramEnd"/>
+      <w:r>
+        <w:t xml:space="preserve"> and update the preference.</w:t>
       </w:r>
       <w:r>
         <w:t xml:space="preserve"> </w:t>
       </w:r>
       <w:r>
-        <w:t xml:space="preserve">In the </w:t>
-      </w:r>
-      <w:proofErr w:type="spellStart"/>
-      <w:r>
-        <w:t>onResume</w:t>
-      </w:r>
-      <w:proofErr w:type="spellEnd"/>
-      <w:r>
-        <w:t xml:space="preserve"> method of </w:t>
-      </w:r>
-      <w:proofErr w:type="spellStart"/>
-      <w:r>
-        <w:t>MainActivity</w:t>
-      </w:r>
-      <w:proofErr w:type="spellEnd"/>
+        <w:t>In the onResume method of MainActivity the</w:t>
+      </w:r>
+      <w:r>
+        <w:t xml:space="preserve"> getDefaultSharedPreferences method is called on the </w:t>
+      </w:r>
+      <w:r>
+        <w:t>P</w:t>
+      </w:r>
+      <w:r>
+        <w:t>reference</w:t>
+      </w:r>
+      <w:r>
+        <w:t>M</w:t>
+      </w:r>
+      <w:r>
+        <w:t>anager object</w:t>
+      </w:r>
+      <w:r>
+        <w:t>,</w:t>
+      </w:r>
+      <w:r>
+        <w:t xml:space="preserve"> passing</w:t>
+      </w:r>
       <w:r>
         <w:t xml:space="preserve"> the</w:t>
       </w:r>
       <w:r>
-        <w:t xml:space="preserve"> </w:t>
-      </w:r>
-      <w:proofErr w:type="spellStart"/>
-      <w:r>
-        <w:t>getDefaultSharedPreferences</w:t>
-      </w:r>
-      <w:proofErr w:type="spellEnd"/>
-      <w:r>
-        <w:t xml:space="preserve"> method is called on the </w:t>
-      </w:r>
-      <w:proofErr w:type="spellStart"/>
-      <w:r>
-        <w:t>P</w:t>
-      </w:r>
-      <w:r>
-        <w:t>reference</w:t>
-      </w:r>
-      <w:r>
-        <w:t>M</w:t>
-      </w:r>
-      <w:r>
-        <w:t>anager</w:t>
-      </w:r>
-      <w:proofErr w:type="spellEnd"/>
-      <w:r>
-        <w:t xml:space="preserve"> object</w:t>
+        <w:t xml:space="preserve"> getApplicationContext</w:t>
+      </w:r>
+      <w:r>
+        <w:t xml:space="preserve"> method</w:t>
+      </w:r>
+      <w:r>
+        <w:t xml:space="preserve"> as </w:t>
+      </w:r>
+      <w:r>
+        <w:t>an</w:t>
+      </w:r>
+      <w:r>
+        <w:t xml:space="preserve"> argument</w:t>
       </w:r>
       <w:r>
         <w:t>,</w:t>
       </w:r>
       <w:r>
-        <w:t xml:space="preserve"> passing</w:t>
-      </w:r>
-      <w:r>
-        <w:t xml:space="preserve"> the</w:t>
-      </w:r>
-      <w:r>
-        <w:t xml:space="preserve"> </w:t>
-      </w:r>
-      <w:proofErr w:type="spellStart"/>
-      <w:r>
-        <w:t>getApplicationContext</w:t>
-      </w:r>
-      <w:proofErr w:type="spellEnd"/>
-      <w:r>
-        <w:t xml:space="preserve"> method</w:t>
-      </w:r>
-      <w:r>
-        <w:t xml:space="preserve"> as </w:t>
-      </w:r>
-      <w:r>
-        <w:t>an</w:t>
-      </w:r>
-      <w:r>
-        <w:t xml:space="preserve"> argument</w:t>
-      </w:r>
-      <w:r>
-        <w:t>,</w:t>
-      </w:r>
-      <w:r>
         <w:t xml:space="preserve"> and </w:t>
       </w:r>
       <w:r>
@@ -2107,27 +2068,29 @@
         <w:t xml:space="preserve">n a variable. </w:t>
       </w:r>
       <w:r>
-        <w:t xml:space="preserve">Then the </w:t>
-      </w:r>
-      <w:proofErr w:type="spellStart"/>
-      <w:r>
-        <w:t>getBoolean</w:t>
-      </w:r>
-      <w:proofErr w:type="spellEnd"/>
-      <w:r>
-        <w:t xml:space="preserve"> method is called on the bundle passing a string key and default value, for if nothing is </w:t>
-      </w:r>
-      <w:r>
-        <w:lastRenderedPageBreak/>
-        <w:t>returned, as arguments. The returned value is then stored in a variable and used in the process of adding a new place if true the place will be saved automatically.</w:t>
+        <w:t>Then the getBoolean method is called on the bundle passing a string key and default value, for if nothing is returned, as arguments. The returned value is then stored in a variable and used in the process of adding a new place if true the place will be saved automatically.</w:t>
       </w:r>
     </w:p>
     <w:p>
       <w:pPr>
+        <w:rPr>
+          <w:rFonts w:asciiTheme="majorHAnsi" w:eastAsiaTheme="majorEastAsia" w:hAnsiTheme="majorHAnsi" w:cstheme="majorBidi"/>
+          <w:color w:val="2F5496" w:themeColor="accent1" w:themeShade="BF"/>
+          <w:sz w:val="32"/>
+          <w:szCs w:val="32"/>
+        </w:rPr>
+      </w:pPr>
+      <w:r>
+        <w:br w:type="page"/>
+      </w:r>
+    </w:p>
+    <w:p>
+      <w:pPr>
         <w:pStyle w:val="Heading1"/>
       </w:pPr>
-      <w:bookmarkStart w:id="4" w:name="_Toc40369040"/>
-      <w:r>
+      <w:bookmarkStart w:id="4" w:name="_Toc40432739"/>
+      <w:r>
+        <w:lastRenderedPageBreak/>
         <w:t>F</w:t>
       </w:r>
       <w:r>
@@ -2149,7 +2112,15 @@
         <w:t>facilitate</w:t>
       </w:r>
       <w:r>
-        <w:t xml:space="preserve"> file I/O Android uses either input or output streams; an input stream being the keyboard and an output stream being the screen. These streams are then divided again into low-level and wrapper streams. A low-level stream reads or writes individual bytes</w:t>
+        <w:t xml:space="preserve"> </w:t>
+      </w:r>
+      <w:proofErr w:type="gramStart"/>
+      <w:r>
+        <w:t>file</w:t>
+      </w:r>
+      <w:proofErr w:type="gramEnd"/>
+      <w:r>
+        <w:t xml:space="preserve"> I/O Android uses either input or output streams; an input stream being the keyboard and an output stream being the screen. These streams are then divided again into low-level and wrapper streams. A low-level stream reads or writes individual bytes</w:t>
       </w:r>
       <w:r>
         <w:t xml:space="preserve"> to and</w:t>
@@ -2173,26 +2144,22 @@
         <w:t>dding additional features such as, converting RAW data into other data types or objects, converting files between file types, and most importantly converting ASCII characters to and from individual bytes.</w:t>
       </w:r>
       <w:r>
-        <w:t xml:space="preserve"> In this project file I/O has been used to read and write a local copy of places to stay so that the application can be used offline. Below I will talk about two methods </w:t>
-      </w:r>
-      <w:r>
-        <w:t xml:space="preserve">in the main activity the first being </w:t>
-      </w:r>
-      <w:proofErr w:type="spellStart"/>
-      <w:r>
-        <w:t>savePTSLocally</w:t>
-      </w:r>
-      <w:proofErr w:type="spellEnd"/>
-      <w:r>
-        <w:t xml:space="preserve"> and the second being </w:t>
-      </w:r>
-      <w:proofErr w:type="spellStart"/>
-      <w:r>
-        <w:t>loadLocalPTS</w:t>
-      </w:r>
-      <w:proofErr w:type="spellEnd"/>
-      <w:r>
-        <w:t>.</w:t>
+        <w:t xml:space="preserve"> In this project file I/O has been used to read and write a local copy of places to stay so that the application can be used offline. Below I will talk about </w:t>
+      </w:r>
+      <w:r>
+        <w:t xml:space="preserve">the </w:t>
+      </w:r>
+      <w:r>
+        <w:t xml:space="preserve">two methods </w:t>
+      </w:r>
+      <w:r>
+        <w:t>in the main activity th</w:t>
+      </w:r>
+      <w:r>
+        <w:t>at do this th</w:t>
+      </w:r>
+      <w:r>
+        <w:t>e first being savePTSLocally and the second being loadLocalPTS.</w:t>
       </w:r>
       <w:r>
         <w:t xml:space="preserve"> </w:t>
@@ -2206,601 +2173,503 @@
     </w:p>
     <w:p>
       <w:pPr>
-        <w:pStyle w:val="Heading3"/>
-      </w:pPr>
-      <w:proofErr w:type="spellStart"/>
-      <w:r>
-        <w:t>SavePTSLocally</w:t>
-      </w:r>
-      <w:proofErr w:type="spellEnd"/>
-      <w:r>
-        <w:t xml:space="preserve"> Method</w:t>
-      </w:r>
-    </w:p>
-    <w:p>
-      <w:r>
-        <w:t xml:space="preserve">This method uses a low-level stream object called </w:t>
-      </w:r>
-      <w:proofErr w:type="spellStart"/>
-      <w:r>
-        <w:t>FileWriter</w:t>
-      </w:r>
-      <w:proofErr w:type="spellEnd"/>
-      <w:r>
-        <w:t xml:space="preserve"> to write to the file system using the </w:t>
-      </w:r>
-      <w:proofErr w:type="spellStart"/>
-      <w:r>
-        <w:t>Environment.getExternalStorageDirectory</w:t>
-      </w:r>
-      <w:r>
-        <w:t>.getAbsolutePath</w:t>
-      </w:r>
-      <w:proofErr w:type="spellEnd"/>
-      <w:r>
-        <w:t>()</w:t>
-      </w:r>
-      <w:r>
-        <w:t xml:space="preserve"> method, used to return a devices root directory, with </w:t>
-      </w:r>
-      <w:r>
-        <w:t>a</w:t>
-      </w:r>
-      <w:r>
-        <w:t xml:space="preserve"> custom file name as an argument in the constructor. </w:t>
-      </w:r>
-      <w:r>
-        <w:t xml:space="preserve">The </w:t>
-      </w:r>
-      <w:proofErr w:type="spellStart"/>
-      <w:r>
-        <w:t>FileWriter</w:t>
-      </w:r>
-      <w:proofErr w:type="spellEnd"/>
-      <w:r>
-        <w:t xml:space="preserve"> object is then passed as an argument to the constructor of the </w:t>
-      </w:r>
-      <w:proofErr w:type="spellStart"/>
-      <w:r>
-        <w:t>PrintWriter</w:t>
-      </w:r>
-      <w:proofErr w:type="spellEnd"/>
-      <w:r>
-        <w:t xml:space="preserve"> object. This wrapper stream is then used to convert ASCII characters to RAW bytes of data to be saved to the file system. The </w:t>
-      </w:r>
-      <w:proofErr w:type="spellStart"/>
-      <w:r>
-        <w:t>printLn</w:t>
-      </w:r>
-      <w:proofErr w:type="spellEnd"/>
-      <w:r>
-        <w:t xml:space="preserve"> method is called on the </w:t>
-      </w:r>
-      <w:proofErr w:type="spellStart"/>
-      <w:r>
-        <w:t>PrintWriter</w:t>
-      </w:r>
-      <w:proofErr w:type="spellEnd"/>
-      <w:r>
-        <w:t xml:space="preserve"> object, </w:t>
-      </w:r>
-      <w:r>
-        <w:t xml:space="preserve">passing </w:t>
-      </w:r>
-      <w:r>
-        <w:t>a</w:t>
-      </w:r>
-      <w:r>
-        <w:t xml:space="preserve"> data string as an argument</w:t>
-      </w:r>
-      <w:r>
-        <w:t xml:space="preserve">, saving one object to the file each time around the loop. Once all data has been written to the file the close method is called on the </w:t>
-      </w:r>
-      <w:proofErr w:type="spellStart"/>
-      <w:r>
-        <w:t>PrintWriter</w:t>
-      </w:r>
-      <w:proofErr w:type="spellEnd"/>
-      <w:r>
-        <w:t xml:space="preserve"> closing both the high and low-level streams.</w:t>
-      </w:r>
-    </w:p>
-    <w:p>
-      <w:pPr>
-        <w:pStyle w:val="Heading3"/>
-      </w:pPr>
-      <w:proofErr w:type="spellStart"/>
-      <w:r>
-        <w:t>LoadLocalPTS</w:t>
-      </w:r>
-      <w:proofErr w:type="spellEnd"/>
-      <w:r>
-        <w:t xml:space="preserve"> Method</w:t>
-      </w:r>
-    </w:p>
-    <w:p>
-      <w:r>
-        <w:t xml:space="preserve">This method uses a low-level stream object called </w:t>
-      </w:r>
-      <w:proofErr w:type="spellStart"/>
-      <w:r>
-        <w:t>FileReader</w:t>
-      </w:r>
-      <w:proofErr w:type="spellEnd"/>
-      <w:r>
-        <w:t xml:space="preserve"> to read from the file system using the </w:t>
-      </w:r>
-      <w:proofErr w:type="spellStart"/>
-      <w:r>
-        <w:t>Environment.getExternalStorageDirectory</w:t>
-      </w:r>
-      <w:r>
-        <w:t>.getAbsolutePath</w:t>
-      </w:r>
-      <w:proofErr w:type="spellEnd"/>
-      <w:r>
-        <w:t>()</w:t>
-      </w:r>
-      <w:r>
-        <w:t xml:space="preserve"> method</w:t>
-      </w:r>
-      <w:r>
-        <w:t xml:space="preserve"> </w:t>
-      </w:r>
-      <w:r>
-        <w:t>with a custom file name as an argument in the constructor.</w:t>
-      </w:r>
-      <w:r>
-        <w:t xml:space="preserve"> The </w:t>
-      </w:r>
-      <w:proofErr w:type="spellStart"/>
-      <w:r>
-        <w:t>FileReader</w:t>
-      </w:r>
-      <w:proofErr w:type="spellEnd"/>
-      <w:r>
-        <w:t xml:space="preserve"> object is then passed as an argument to the constructor of the </w:t>
-      </w:r>
-      <w:proofErr w:type="spellStart"/>
-      <w:r>
-        <w:t>BufferedReader</w:t>
-      </w:r>
-      <w:proofErr w:type="spellEnd"/>
-      <w:r>
-        <w:t xml:space="preserve"> object.</w:t>
-      </w:r>
-      <w:r>
-        <w:t xml:space="preserve"> This wrapper stream is then used to convert RAW bytes of data into ASCII characters to be used in the constructor method for a new place object. The </w:t>
-      </w:r>
-      <w:proofErr w:type="spellStart"/>
-      <w:r>
-        <w:t>readLine</w:t>
-      </w:r>
-      <w:proofErr w:type="spellEnd"/>
-      <w:r>
-        <w:t xml:space="preserve"> method </w:t>
-      </w:r>
-      <w:r>
-        <w:t xml:space="preserve">is called on the </w:t>
-      </w:r>
-      <w:proofErr w:type="spellStart"/>
-      <w:r>
-        <w:t>BufferedReader</w:t>
-      </w:r>
-      <w:proofErr w:type="spellEnd"/>
-      <w:r>
-        <w:t xml:space="preserve"> object, extracting the individual components of the object separated with a comma, creating one new object each time around the loop. Once all </w:t>
-      </w:r>
-      <w:r>
-        <w:t xml:space="preserve">the </w:t>
-      </w:r>
-      <w:r>
-        <w:t xml:space="preserve">data has been read from the file the close method is called on the </w:t>
-      </w:r>
-      <w:proofErr w:type="spellStart"/>
-      <w:r>
-        <w:t>BufferedReader</w:t>
-      </w:r>
-      <w:proofErr w:type="spellEnd"/>
-      <w:r>
-        <w:t xml:space="preserve"> </w:t>
-      </w:r>
-      <w:r>
-        <w:t>closing both the high and low-level streams.</w:t>
-      </w:r>
-      <w:r>
-        <w:t xml:space="preserve"> </w:t>
-      </w:r>
-    </w:p>
-    <w:p>
-      <w:pPr>
-        <w:pStyle w:val="Heading1"/>
-      </w:pPr>
-      <w:bookmarkStart w:id="5" w:name="_Toc40369041"/>
-      <w:r>
-        <w:t>Network</w:t>
-      </w:r>
-      <w:r>
-        <w:t xml:space="preserve"> communication</w:t>
+        <w:pStyle w:val="Heading2"/>
+      </w:pPr>
+      <w:bookmarkStart w:id="5" w:name="_Toc40432740"/>
+      <w:r>
+        <w:t>SavePTSLocally Method</w:t>
       </w:r>
       <w:bookmarkEnd w:id="5"/>
     </w:p>
     <w:p>
       <w:r>
-        <w:t xml:space="preserve">In Android, all methods that do network communication should </w:t>
-      </w:r>
-      <w:r>
-        <w:t xml:space="preserve">be in a separate </w:t>
-      </w:r>
-      <w:r>
-        <w:t xml:space="preserve">inner </w:t>
-      </w:r>
-      <w:r>
-        <w:t xml:space="preserve">class that </w:t>
-      </w:r>
-      <w:r>
-        <w:t>extend</w:t>
-      </w:r>
-      <w:r>
-        <w:t>s</w:t>
-      </w:r>
-      <w:r>
-        <w:t xml:space="preserve"> the functionality of </w:t>
-      </w:r>
-      <w:proofErr w:type="spellStart"/>
-      <w:r>
-        <w:t>asyncTask</w:t>
-      </w:r>
-      <w:proofErr w:type="spellEnd"/>
-      <w:r>
-        <w:t>. This allows the</w:t>
-      </w:r>
-      <w:r>
-        <w:t xml:space="preserve"> network communication to run in another thread alongside the UI thread and stops it from hanging the </w:t>
-      </w:r>
-      <w:r>
-        <w:t>UI thread</w:t>
-      </w:r>
-      <w:r>
-        <w:t xml:space="preserve"> and being for quit.</w:t>
-      </w:r>
-      <w:r>
-        <w:t xml:space="preserve"> Also</w:t>
-      </w:r>
-      <w:r>
-        <w:t>, making it an inner class allows it to interact with the variables and methods of the parent class.</w:t>
-      </w:r>
-      <w:r>
-        <w:t xml:space="preserve"> All network communication is done wrapped in a try catch block to stop </w:t>
-      </w:r>
-      <w:r>
-        <w:lastRenderedPageBreak/>
-        <w:t>the application from crashing if the server does not respond fast enough or is completely unavailable.</w:t>
-      </w:r>
-      <w:r>
-        <w:t xml:space="preserve"> In this project I have implemented two classes the first being </w:t>
-      </w:r>
-      <w:proofErr w:type="spellStart"/>
-      <w:r>
-        <w:t>InnerRemoteLoad</w:t>
-      </w:r>
-      <w:proofErr w:type="spellEnd"/>
-      <w:r>
-        <w:t xml:space="preserve"> used to retrieve data from a remote server using GET request</w:t>
-      </w:r>
-      <w:r>
-        <w:t>s</w:t>
-      </w:r>
-      <w:r>
-        <w:t xml:space="preserve">. The second being </w:t>
-      </w:r>
-      <w:proofErr w:type="spellStart"/>
-      <w:r>
-        <w:t>InnerRemoteSave</w:t>
-      </w:r>
-      <w:proofErr w:type="spellEnd"/>
-      <w:r>
-        <w:t xml:space="preserve"> used to save data to the remote server using POST requests.</w:t>
+        <w:t>This method uses a low-level stream object called FileWriter to write to the file system using the Environment.getExternalStorageDirectory</w:t>
+      </w:r>
+      <w:r>
+        <w:t>.getAbsolutePath()</w:t>
+      </w:r>
+      <w:r>
+        <w:t xml:space="preserve"> method, used to return a devices root directory, with </w:t>
+      </w:r>
+      <w:r>
+        <w:t>a</w:t>
+      </w:r>
+      <w:r>
+        <w:t xml:space="preserve"> custom file name as an argument in the constructor. </w:t>
+      </w:r>
+      <w:r>
+        <w:t xml:space="preserve">The FileWriter object is then passed as an argument to the constructor of the </w:t>
+      </w:r>
+      <w:r>
+        <w:t>PrintWriter object. This wrapper stream is then used to convert ASCII characters to RAW bytes of data to be saved to the file system. The printLn method is called on the PrintWriter object, passing a data string as an argument, saving one object to the file each time around the loop. Once all data has been written to the file the close method is called on the PrintWriter closing both the high and low-level streams.</w:t>
       </w:r>
     </w:p>
     <w:p>
-      <w:proofErr w:type="spellStart"/>
-      <w:r>
-        <w:t>InnerRemoteLoad</w:t>
-      </w:r>
-      <w:proofErr w:type="spellEnd"/>
-    </w:p>
-    <w:p>
-      <w:r>
-        <w:t xml:space="preserve">This method uses </w:t>
-      </w:r>
-      <w:r>
-        <w:t xml:space="preserve">a URL object to store the address and GET query string. In this application this is hard coded however in the real world you would use variables to store the elements of the query string and pass them into the URL object. </w:t>
-      </w:r>
-      <w:r>
-        <w:t xml:space="preserve">The </w:t>
-      </w:r>
-      <w:proofErr w:type="spellStart"/>
-      <w:r>
-        <w:t>openConnection</w:t>
-      </w:r>
-      <w:proofErr w:type="spellEnd"/>
-      <w:r>
-        <w:t xml:space="preserve"> method is then called on the URL object and it is cast as a </w:t>
-      </w:r>
-      <w:proofErr w:type="spellStart"/>
-      <w:r>
-        <w:t>HttpURLConnection</w:t>
-      </w:r>
-      <w:proofErr w:type="spellEnd"/>
-      <w:r>
-        <w:t xml:space="preserve"> to the variable conn.</w:t>
-      </w:r>
-      <w:r>
-        <w:t xml:space="preserve"> The </w:t>
-      </w:r>
-      <w:proofErr w:type="spellStart"/>
-      <w:r>
-        <w:t>getInputStream</w:t>
-      </w:r>
-      <w:proofErr w:type="spellEnd"/>
-      <w:r>
-        <w:t xml:space="preserve"> method is then called on conn storing it in an input stream variable. An if statement is then used to check the get request code is 200 </w:t>
-      </w:r>
-      <w:r>
-        <w:t xml:space="preserve">if it is not the error is returned as the result of the method. If it is 200 then the input steam is passed in as an argument to the </w:t>
-      </w:r>
-      <w:proofErr w:type="spellStart"/>
-      <w:r>
-        <w:t>InputStreamReader</w:t>
-      </w:r>
-      <w:proofErr w:type="spellEnd"/>
-      <w:r>
-        <w:t xml:space="preserve"> object spoken about in the file I/O section. To make sure that the async task can be closed down correctly I have added the finally block to my try catch block this is called weather the code completes or errors and calls the disconnect method on the conn variable fully closing down the network stream.</w:t>
-      </w:r>
-    </w:p>
-    <w:p>
-      <w:proofErr w:type="spellStart"/>
-      <w:r>
-        <w:t>InnerRemoteSave</w:t>
-      </w:r>
-      <w:proofErr w:type="spellEnd"/>
-    </w:p>
-    <w:p>
-      <w:r>
-        <w:t xml:space="preserve">This works in </w:t>
-      </w:r>
-      <w:r>
-        <w:t>exactly</w:t>
-      </w:r>
-      <w:r>
-        <w:t xml:space="preserve"> the same way as the </w:t>
-      </w:r>
-      <w:proofErr w:type="spellStart"/>
-      <w:r>
-        <w:t>InnerRemoteSave</w:t>
-      </w:r>
-      <w:proofErr w:type="spellEnd"/>
-      <w:r>
-        <w:t xml:space="preserve"> method with one difference when the conn variable is created the </w:t>
-      </w:r>
-      <w:proofErr w:type="spellStart"/>
-      <w:r>
-        <w:t>getOutputStream</w:t>
-      </w:r>
-      <w:proofErr w:type="spellEnd"/>
-      <w:r>
-        <w:t xml:space="preserve"> method is called on it saving the returned </w:t>
-      </w:r>
-      <w:proofErr w:type="spellStart"/>
-      <w:r>
-        <w:t>OutputStream</w:t>
-      </w:r>
-      <w:proofErr w:type="spellEnd"/>
-      <w:r>
-        <w:t xml:space="preserve"> </w:t>
-      </w:r>
-      <w:proofErr w:type="spellStart"/>
-      <w:r>
-        <w:t>obeject</w:t>
-      </w:r>
-      <w:proofErr w:type="spellEnd"/>
-      <w:r>
-        <w:t xml:space="preserve"> as a variable before calling the write method on it and passing the post data sting as an argument. This send the pre generated </w:t>
-      </w:r>
-      <w:proofErr w:type="spellStart"/>
-      <w:r>
-        <w:t>postData</w:t>
-      </w:r>
-      <w:proofErr w:type="spellEnd"/>
-      <w:r>
-        <w:t xml:space="preserve"> </w:t>
-      </w:r>
-      <w:r>
-        <w:t xml:space="preserve">string </w:t>
-      </w:r>
-      <w:r>
-        <w:t xml:space="preserve">variable to the remote server allowing the place to be </w:t>
-      </w:r>
-      <w:r>
-        <w:t>saved.</w:t>
-      </w:r>
-      <w:r>
-        <w:t xml:space="preserve"> </w:t>
-      </w:r>
-    </w:p>
-    <w:p>
-      <w:pPr>
-        <w:pStyle w:val="Heading1"/>
-      </w:pPr>
-      <w:bookmarkStart w:id="6" w:name="_Toc40369042"/>
-      <w:r>
-        <w:t>CSV</w:t>
-      </w:r>
-      <w:r>
-        <w:t xml:space="preserve"> parsing</w:t>
+      <w:pPr>
+        <w:pStyle w:val="Heading2"/>
+      </w:pPr>
+      <w:bookmarkStart w:id="6" w:name="_Toc40432741"/>
+      <w:r>
+        <w:t>LoadLocalPTS Method</w:t>
       </w:r>
       <w:bookmarkEnd w:id="6"/>
     </w:p>
     <w:p>
       <w:r>
-        <w:t>In this application I have used a CSV (Comma Separated Values)</w:t>
+        <w:t xml:space="preserve">This method uses a low-level stream object called FileReader to read from the file system using the </w:t>
+      </w:r>
+      <w:proofErr w:type="gramStart"/>
+      <w:r>
+        <w:t>Environment.getExternalStorageDirectory</w:t>
+      </w:r>
+      <w:r>
+        <w:t>.getAbsolutePath</w:t>
+      </w:r>
+      <w:proofErr w:type="gramEnd"/>
+      <w:r>
+        <w:t>()</w:t>
+      </w:r>
+      <w:r>
+        <w:t xml:space="preserve"> method with a custom file name as an argument in the constructor.</w:t>
+      </w:r>
+      <w:r>
+        <w:t xml:space="preserve"> The FileReader object is then passed as an argument to the constructor of the BufferedReader object.</w:t>
+      </w:r>
+      <w:r>
+        <w:t xml:space="preserve"> This wrapper stream is then used to convert RAW bytes of data into ASCII characters to be used in the constructor method for a new place object. The readLine method </w:t>
+      </w:r>
+      <w:r>
+        <w:t xml:space="preserve">is called on the BufferedReader object, extracting the individual components of the object separated with a comma, creating one new object each time around the loop. Once all </w:t>
+      </w:r>
+      <w:r>
+        <w:t xml:space="preserve">the </w:t>
+      </w:r>
+      <w:r>
+        <w:t xml:space="preserve">data has been read from the file the close method is called on the BufferedReader </w:t>
+      </w:r>
+      <w:r>
+        <w:t>closing both the high and low-level streams.</w:t>
       </w:r>
       <w:r>
         <w:t xml:space="preserve"> </w:t>
-      </w:r>
-      <w:r>
-        <w:t xml:space="preserve">file to store the places locally on the device. To be able to read places from the file they will need to be converted from a string to a place object and to be able to write places to the file they will need to be converted from a place object to a string this is called CSV parsing. The </w:t>
-      </w:r>
-      <w:proofErr w:type="spellStart"/>
-      <w:r>
-        <w:t>savePTSLocally</w:t>
-      </w:r>
-      <w:proofErr w:type="spellEnd"/>
-      <w:r>
-        <w:t xml:space="preserve"> method parses place objects and converts the to a line of comma separated values ready to be saved to a file and the </w:t>
-      </w:r>
-      <w:proofErr w:type="spellStart"/>
-      <w:r>
-        <w:t>LoadPTSLocally</w:t>
-      </w:r>
-      <w:proofErr w:type="spellEnd"/>
-      <w:r>
-        <w:t xml:space="preserve"> method parses a line of comma separated values and converts them into a place.</w:t>
       </w:r>
     </w:p>
     <w:p>
-      <w:r>
-        <w:t>Parsing objects to CSV</w:t>
-      </w:r>
+      <w:pPr>
+        <w:pStyle w:val="Heading1"/>
+      </w:pPr>
     </w:p>
     <w:p>
-      <w:r>
-        <w:t>A</w:t>
-      </w:r>
-      <w:r>
-        <w:t xml:space="preserve"> for each loop </w:t>
-      </w:r>
-      <w:r>
-        <w:t xml:space="preserve">is used </w:t>
-      </w:r>
-      <w:r>
-        <w:t xml:space="preserve">to iterate thought the </w:t>
-      </w:r>
-      <w:proofErr w:type="spellStart"/>
-      <w:r>
-        <w:t>placesToStay</w:t>
-      </w:r>
-      <w:proofErr w:type="spellEnd"/>
-      <w:r>
-        <w:t xml:space="preserve"> array. For each place it then calls the: </w:t>
-      </w:r>
-      <w:proofErr w:type="spellStart"/>
-      <w:r>
-        <w:t>getName</w:t>
-      </w:r>
-      <w:proofErr w:type="spellEnd"/>
-      <w:r>
-        <w:t xml:space="preserve">, </w:t>
-      </w:r>
-      <w:proofErr w:type="spellStart"/>
-      <w:r>
-        <w:t>getType</w:t>
-      </w:r>
-      <w:proofErr w:type="spellEnd"/>
-      <w:r>
-        <w:t xml:space="preserve">, </w:t>
-      </w:r>
-      <w:proofErr w:type="spellStart"/>
-      <w:r>
-        <w:t>getPrice</w:t>
-      </w:r>
-      <w:proofErr w:type="spellEnd"/>
-      <w:r>
-        <w:t xml:space="preserve">, </w:t>
-      </w:r>
-      <w:proofErr w:type="spellStart"/>
-      <w:r>
-        <w:t>getLatitude</w:t>
-      </w:r>
-      <w:proofErr w:type="spellEnd"/>
-      <w:r>
-        <w:t xml:space="preserve">, and </w:t>
-      </w:r>
-      <w:proofErr w:type="spellStart"/>
-      <w:r>
-        <w:t>getLongitude</w:t>
-      </w:r>
-      <w:proofErr w:type="spellEnd"/>
-      <w:r>
-        <w:t xml:space="preserve"> methods storing the returned values in variables with the same names. These variables are then passed into the </w:t>
-      </w:r>
-      <w:proofErr w:type="spellStart"/>
-      <w:r>
-        <w:t>printLn</w:t>
-      </w:r>
-      <w:proofErr w:type="spellEnd"/>
-      <w:r>
-        <w:t xml:space="preserve"> method called on the </w:t>
-      </w:r>
-      <w:proofErr w:type="spellStart"/>
-      <w:r>
-        <w:t>PrintWritter</w:t>
-      </w:r>
-      <w:proofErr w:type="spellEnd"/>
-      <w:r>
-        <w:t xml:space="preserve"> wrapper stream, with commas added in between each one</w:t>
-      </w:r>
-      <w:r>
-        <w:t xml:space="preserve"> to separate the data</w:t>
-      </w:r>
-      <w:r>
-        <w:t>, saving them to the file</w:t>
-      </w:r>
-      <w:r>
-        <w:t>. This means that one object is</w:t>
-      </w:r>
-      <w:r>
-        <w:t xml:space="preserve"> stored</w:t>
-      </w:r>
-      <w:r>
-        <w:t xml:space="preserve"> on each line of the CSV file </w:t>
-      </w:r>
-      <w:r>
-        <w:t>with commas in between the values allowing them to be individually pulled out when parsed back t</w:t>
-      </w:r>
-      <w:r>
-        <w:t>o an object</w:t>
-      </w:r>
-      <w:r>
-        <w:t>.</w:t>
-      </w:r>
+      <w:pPr>
+        <w:pStyle w:val="Heading1"/>
+      </w:pPr>
     </w:p>
     <w:p>
-      <w:r>
-        <w:t>Parsing CSV to objects</w:t>
+      <w:pPr>
+        <w:rPr>
+          <w:rFonts w:asciiTheme="majorHAnsi" w:eastAsiaTheme="majorEastAsia" w:hAnsiTheme="majorHAnsi" w:cstheme="majorBidi"/>
+          <w:color w:val="2F5496" w:themeColor="accent1" w:themeShade="BF"/>
+          <w:sz w:val="32"/>
+          <w:szCs w:val="32"/>
+        </w:rPr>
+      </w:pPr>
+      <w:r>
+        <w:br w:type="page"/>
       </w:r>
     </w:p>
     <w:p>
+      <w:pPr>
+        <w:pStyle w:val="Heading1"/>
+      </w:pPr>
+      <w:bookmarkStart w:id="7" w:name="_Toc40432742"/>
       <w:r>
         <w:lastRenderedPageBreak/>
-        <w:t xml:space="preserve">This uses a while loop that runs until the </w:t>
-      </w:r>
-      <w:proofErr w:type="spellStart"/>
-      <w:r>
-        <w:t>readLine</w:t>
-      </w:r>
-      <w:proofErr w:type="spellEnd"/>
-      <w:r>
-        <w:t xml:space="preserve"> method called on the </w:t>
-      </w:r>
-      <w:proofErr w:type="spellStart"/>
-      <w:r>
-        <w:t>BufferedReader</w:t>
-      </w:r>
-      <w:proofErr w:type="spellEnd"/>
-      <w:r>
-        <w:t xml:space="preserve"> stream returns null saving each line to a string variable. Th</w:t>
+        <w:t>Network</w:t>
+      </w:r>
+      <w:r>
+        <w:t xml:space="preserve"> communication</w:t>
+      </w:r>
+      <w:bookmarkEnd w:id="7"/>
+    </w:p>
+    <w:p>
+      <w:r>
+        <w:t xml:space="preserve">In Android, all methods that might fail or take a long time to run, like network communication, should be implemented in a separate inner class that extends the functionality of asyncTask. This </w:t>
+      </w:r>
+      <w:r>
+        <w:t>put</w:t>
+      </w:r>
+      <w:r>
+        <w:t>s</w:t>
+      </w:r>
+      <w:r>
+        <w:t xml:space="preserve"> it in a separate thread alongside the UI thread</w:t>
+      </w:r>
+      <w:r>
+        <w:t>, stopping it from hanging the UI thread and crashing the application.</w:t>
+      </w:r>
+      <w:r>
+        <w:t xml:space="preserve"> These </w:t>
+      </w:r>
+      <w:r>
+        <w:t>async classes are called from inside an activity so, to give it access to the parent activities variables and methods you will need to change its scope. This is done by prefixing the class name with the inner key word allowing it to access a variable by prefixing the variable name with the name of the parent activity.</w:t>
+      </w:r>
+      <w:r>
+        <w:t xml:space="preserve"> </w:t>
+      </w:r>
+      <w:r>
+        <w:t xml:space="preserve">In this project network communication has been used </w:t>
+      </w:r>
+      <w:r>
+        <w:t>to save and load places to stay from a remote server</w:t>
+      </w:r>
+      <w:r>
+        <w:t>.</w:t>
+      </w:r>
+      <w:r>
+        <w:t xml:space="preserve"> </w:t>
+      </w:r>
+      <w:r>
+        <w:t>All network communications are done wrapped in a try catch block, to stop the application from crashing if the server is unresponsive, with a finally block added. This block will run if the code completes successfully or errors to stop the remote server connection from being orphaned.</w:t>
+      </w:r>
+      <w:r>
+        <w:t xml:space="preserve"> </w:t>
+      </w:r>
+      <w:r>
+        <w:t xml:space="preserve">Below I will talk about </w:t>
+      </w:r>
+      <w:r>
+        <w:t xml:space="preserve">the </w:t>
+      </w:r>
+      <w:r>
+        <w:t>two methods in the main activity that do this</w:t>
+      </w:r>
+      <w:r>
+        <w:t>.</w:t>
+      </w:r>
+      <w:r>
+        <w:t xml:space="preserve">    </w:t>
+      </w:r>
+    </w:p>
+    <w:p>
+      <w:pPr>
+        <w:pStyle w:val="Heading2"/>
+      </w:pPr>
+      <w:bookmarkStart w:id="8" w:name="_Toc40432743"/>
+      <w:r>
+        <w:t>InnerRemoteSave</w:t>
+      </w:r>
+      <w:bookmarkEnd w:id="8"/>
+    </w:p>
+    <w:p>
+      <w:r>
+        <w:t>This method uses a URL object that has the remote servers POST address passed into the constructor</w:t>
+      </w:r>
+      <w:r>
+        <w:t xml:space="preserve">. </w:t>
+      </w:r>
+      <w:r>
+        <w:t xml:space="preserve">In this application the address </w:t>
+      </w:r>
+      <w:r>
+        <w:t xml:space="preserve">is </w:t>
+      </w:r>
+      <w:r>
+        <w:t xml:space="preserve">hard coded but, in the real world this would be </w:t>
+      </w:r>
+      <w:r>
+        <w:t>stored in a variable</w:t>
+      </w:r>
+      <w:r>
+        <w:t>.</w:t>
+      </w:r>
+      <w:r>
+        <w:t xml:space="preserve"> </w:t>
+      </w:r>
+      <w:r>
+        <w:t xml:space="preserve">A </w:t>
+      </w:r>
+      <w:r>
+        <w:t>POST</w:t>
+      </w:r>
+      <w:r>
+        <w:t xml:space="preserve"> request is being used as data being sent from the application is being used to update the database.</w:t>
+      </w:r>
+      <w:r>
+        <w:t xml:space="preserve"> </w:t>
+      </w:r>
+      <w:r>
+        <w:t>The openConnection method is then called on the URL object and it is cast as a HttpURLConnection object to the variable conn.</w:t>
+      </w:r>
+      <w:r>
+        <w:t xml:space="preserve"> </w:t>
+      </w:r>
+      <w:r>
+        <w:t>The get</w:t>
+      </w:r>
+      <w:r>
+        <w:t>Out</w:t>
+      </w:r>
+      <w:r>
+        <w:t xml:space="preserve">putStream method is then called on conn storing the returned </w:t>
+      </w:r>
+      <w:r>
+        <w:t>Ou</w:t>
+      </w:r>
+      <w:r>
+        <w:t>putStream object in a variable.</w:t>
+      </w:r>
+      <w:r>
+        <w:t xml:space="preserve"> </w:t>
+      </w:r>
+      <w:r>
+        <w:t xml:space="preserve">The </w:t>
+      </w:r>
+      <w:r>
+        <w:t>write</w:t>
+      </w:r>
+      <w:r>
+        <w:t xml:space="preserve"> method is </w:t>
+      </w:r>
+      <w:r>
+        <w:t xml:space="preserve">then </w:t>
+      </w:r>
+      <w:r>
+        <w:t xml:space="preserve">called on the </w:t>
+      </w:r>
+      <w:r>
+        <w:t>OutputStream</w:t>
+      </w:r>
+      <w:r>
+        <w:t xml:space="preserve"> object, passing a data string as an argument, saving one object to the </w:t>
+      </w:r>
+      <w:r>
+        <w:t>remote server</w:t>
+      </w:r>
+      <w:r>
+        <w:t xml:space="preserve"> each time around the loop. </w:t>
+      </w:r>
+      <w:r>
+        <w:t>An if statement is then used to check the connection response code equals 200, if it is then</w:t>
+      </w:r>
+      <w:r>
+        <w:t xml:space="preserve"> t</w:t>
+      </w:r>
+      <w:r>
+        <w:t>he getInputStream method is called on conn storing the returned InputStream object in a variable.</w:t>
+      </w:r>
+      <w:r>
+        <w:t xml:space="preserve"> T</w:t>
+      </w:r>
+      <w:r>
+        <w:t>hen the input steam is passed in as an argument to the constructor of an InputStreamReader object. That is itself passed into the constructor of a BufferedReader object.</w:t>
+      </w:r>
+      <w:r>
+        <w:t xml:space="preserve"> </w:t>
+      </w:r>
+      <w:r>
+        <w:t>This BufferedReader object is then use</w:t>
+      </w:r>
+      <w:r>
+        <w:t>s the readLine method</w:t>
+      </w:r>
+      <w:r>
+        <w:t xml:space="preserve"> </w:t>
+      </w:r>
+      <w:r>
+        <w:t>to store the remote server’s response in a string variable, that is returned by this method to the onPostExecute method to be displayed in an alert dialog to the user.</w:t>
+      </w:r>
+      <w:r>
+        <w:t xml:space="preserve"> </w:t>
+      </w:r>
+    </w:p>
+    <w:p>
+      <w:pPr>
+        <w:pStyle w:val="Heading2"/>
+      </w:pPr>
+      <w:bookmarkStart w:id="9" w:name="_Toc40432744"/>
+      <w:r>
+        <w:t>InnerRemoteLoad</w:t>
+      </w:r>
+      <w:bookmarkEnd w:id="9"/>
+    </w:p>
+    <w:p>
+      <w:pPr>
+        <w:rPr>
+          <w:rFonts w:asciiTheme="majorHAnsi" w:eastAsiaTheme="majorEastAsia" w:hAnsiTheme="majorHAnsi" w:cstheme="majorBidi"/>
+          <w:color w:val="2F5496" w:themeColor="accent1" w:themeShade="BF"/>
+          <w:sz w:val="32"/>
+          <w:szCs w:val="32"/>
+        </w:rPr>
+      </w:pPr>
+      <w:r>
+        <w:t>This method uses a URL object that has the remote servers address</w:t>
+      </w:r>
+      <w:r>
+        <w:t xml:space="preserve"> </w:t>
+      </w:r>
+      <w:r>
+        <w:t xml:space="preserve">and GET query string passed into the constructor. </w:t>
+      </w:r>
+      <w:r>
+        <w:t>A</w:t>
+      </w:r>
+      <w:r>
+        <w:t xml:space="preserve"> GET request is being used as data being sent from the application is not being used to update the database. </w:t>
+      </w:r>
+      <w:r>
+        <w:t xml:space="preserve">The openConnection method is then called on the URL object and it is cast as a </w:t>
+      </w:r>
+      <w:r>
+        <w:t>H</w:t>
+      </w:r>
+      <w:r>
+        <w:t xml:space="preserve">ttpURLConnection </w:t>
+      </w:r>
+      <w:r>
+        <w:t xml:space="preserve">object </w:t>
+      </w:r>
+      <w:r>
+        <w:t>to the variable conn. The getInputStream method is then called on conn storing</w:t>
+      </w:r>
+      <w:r>
+        <w:t xml:space="preserve"> the returned InputStream object in a variable</w:t>
+      </w:r>
+      <w:r>
+        <w:t>.</w:t>
+      </w:r>
+      <w:r>
+        <w:t xml:space="preserve"> </w:t>
+      </w:r>
+      <w:r>
+        <w:t xml:space="preserve">An if statement is then used to check the </w:t>
+      </w:r>
+      <w:r>
+        <w:t>connection response code</w:t>
+      </w:r>
+      <w:r>
+        <w:t xml:space="preserve"> </w:t>
+      </w:r>
+      <w:r>
+        <w:t>equals</w:t>
+      </w:r>
+      <w:r>
+        <w:t xml:space="preserve"> 200</w:t>
+      </w:r>
+      <w:r>
+        <w:t>,</w:t>
+      </w:r>
+      <w:r>
+        <w:t xml:space="preserve"> if it is</w:t>
+      </w:r>
+      <w:r>
+        <w:t xml:space="preserve"> </w:t>
+      </w:r>
+      <w:r>
+        <w:t>then the input steam is passed in as an argument to the</w:t>
+      </w:r>
+      <w:r>
+        <w:t xml:space="preserve"> constructor of an</w:t>
+      </w:r>
+      <w:r>
+        <w:t xml:space="preserve"> InputStreamReader object.</w:t>
+      </w:r>
+      <w:r>
+        <w:t xml:space="preserve"> That is itself passed into the constructor of a BufferedReader object.</w:t>
+      </w:r>
+      <w:r>
+        <w:t xml:space="preserve"> This BufferedReader object is then used in the same way as the one in the LoadLocalPTS method.</w:t>
+      </w:r>
+      <w:r>
+        <w:t xml:space="preserve"> A string value is then returned by this method to the onPostExecute method to be displayed in an alert dialog to the user.</w:t>
+      </w:r>
+      <w:r>
+        <w:br w:type="page"/>
+      </w:r>
+    </w:p>
+    <w:p>
+      <w:pPr>
+        <w:pStyle w:val="Heading1"/>
+      </w:pPr>
+      <w:bookmarkStart w:id="10" w:name="_Toc40432745"/>
+      <w:r>
+        <w:lastRenderedPageBreak/>
+        <w:t>CSV</w:t>
+      </w:r>
+      <w:r>
+        <w:t xml:space="preserve"> parsing</w:t>
+      </w:r>
+      <w:bookmarkEnd w:id="10"/>
+    </w:p>
+    <w:p>
+      <w:r>
+        <w:t>In this application I have used a CSV (Comma Separated Values)</w:t>
+      </w:r>
+      <w:r>
+        <w:t xml:space="preserve"> </w:t>
+      </w:r>
+      <w:r>
+        <w:t>file to store the places locally on the device. To be able to read places from the file they will need to be converted from a string to a place object and to be able to write places to the file they will need to be converted from a place object to a string this is called CSV parsing. The savePTSLocally</w:t>
+      </w:r>
+      <w:r>
+        <w:t xml:space="preserve"> method parses place objects and converts the to a line of comma separated values ready to be saved to a file and the LoadPTSLocally method parses a line of comma separated values and converts them into a place.</w:t>
+      </w:r>
+    </w:p>
+    <w:p>
+      <w:r>
+        <w:t>Parsing objects to CSV</w:t>
+      </w:r>
+    </w:p>
+    <w:p>
+      <w:proofErr w:type="gramStart"/>
+      <w:r>
+        <w:t>A</w:t>
+      </w:r>
+      <w:r>
+        <w:t xml:space="preserve"> for</w:t>
+      </w:r>
+      <w:proofErr w:type="gramEnd"/>
+      <w:r>
+        <w:t xml:space="preserve"> each loop </w:t>
+      </w:r>
+      <w:r>
+        <w:t xml:space="preserve">is used </w:t>
+      </w:r>
+      <w:r>
+        <w:t>to iterate thought the placesToStay array. For each place it then calls the: getName, getType, getPrice, getLatitude, and getLongitude methods storing the returned values in variables with the same names. These variables are then passed into the printLn method called on the PrintWritter wrapper stream, with commas added in between each one</w:t>
+      </w:r>
+      <w:r>
+        <w:t xml:space="preserve"> to separate the data</w:t>
+      </w:r>
+      <w:r>
+        <w:t>, saving them to the file</w:t>
+      </w:r>
+      <w:r>
+        <w:t>. This means that one object is</w:t>
+      </w:r>
+      <w:r>
+        <w:t xml:space="preserve"> stored</w:t>
+      </w:r>
+      <w:r>
+        <w:t xml:space="preserve"> on each line of the CSV file </w:t>
+      </w:r>
+      <w:r>
+        <w:t>with commas in between the values allowing them to be individually pulled out when parsed back t</w:t>
+      </w:r>
+      <w:r>
+        <w:t>o an object</w:t>
+      </w:r>
+      <w:r>
+        <w:t>.</w:t>
+      </w:r>
+    </w:p>
+    <w:p>
+      <w:r>
+        <w:t>Parsing CSV to objects</w:t>
+      </w:r>
+    </w:p>
+    <w:p>
+      <w:r>
+        <w:t>This uses a while loop that runs until the readLine method called on the BufferedReader stream returns null saving each line to a string variable. Th</w:t>
       </w:r>
       <w:r>
         <w:t xml:space="preserve">e </w:t>
@@ -2845,15 +2714,7 @@
         <w:t xml:space="preserve">en two string variables are created name and type and three double variables are created: price, latitude, and longitude. </w:t>
       </w:r>
       <w:r>
-        <w:t xml:space="preserve">Then the corresponding components extracted from the csv file are stored in these variables. Finally, a new place is created by passing the name, type, price, latitude, and longitude variables in as arguments to the constructor method before, calling the add function on the </w:t>
-      </w:r>
-      <w:proofErr w:type="spellStart"/>
-      <w:r>
-        <w:t>placesToStay</w:t>
-      </w:r>
-      <w:proofErr w:type="spellEnd"/>
-      <w:r>
-        <w:t xml:space="preserve"> array passing the newly created place as an argument adding it to the array.</w:t>
+        <w:t>Then the corresponding components extracted from the csv file are stored in these variables. Finally, a new place is created by passing the name, type, price, latitude, and longitude variables in as arguments to the constructor method before, calling the add function on the placesToStay array passing the newly created place as an argument adding it to the array.</w:t>
       </w:r>
       <w:r>
         <w:t xml:space="preserve"> </w:t>
@@ -6756,7 +6617,7 @@
 </file>
 
 <file path=customXml/itemProps1.xml><?xml version="1.0" encoding="utf-8"?>
-<ds:datastoreItem xmlns:ds="http://schemas.openxmlformats.org/officeDocument/2006/customXml" ds:itemID="{6177FD08-ACFB-48C5-BB64-8090ACBF7E8F}">
+<ds:datastoreItem xmlns:ds="http://schemas.openxmlformats.org/officeDocument/2006/customXml" ds:itemID="{78BD8997-06D2-4D33-A8C9-4DEDC06649D1}">
   <ds:schemaRefs>
     <ds:schemaRef ds:uri="http://schemas.openxmlformats.org/officeDocument/2006/bibliography"/>
   </ds:schemaRefs>

</xml_diff>

<commit_message>
Second draft is now complete.
</commit_message>
<xml_diff>
--- a/Q10232711-SWD504-AE1.docx
+++ b/Q10232711-SWD504-AE1.docx
@@ -505,7 +505,7 @@
           <w:r>
             <w:fldChar w:fldCharType="separate"/>
           </w:r>
-          <w:hyperlink w:anchor="_Toc40432735" w:history="1">
+          <w:hyperlink w:anchor="_Toc40450724" w:history="1">
             <w:r>
               <w:rPr>
                 <w:rStyle w:val="Hyperlink"/>
@@ -532,7 +532,7 @@
                 <w:noProof/>
                 <w:webHidden/>
               </w:rPr>
-              <w:instrText xml:space="preserve"> PAGEREF _Toc40432735 \h </w:instrText>
+              <w:instrText xml:space="preserve"> PAGEREF _Toc40450724 \h </w:instrText>
             </w:r>
             <w:r>
               <w:rPr>
@@ -576,7 +576,7 @@
               <w:lang w:eastAsia="en-GB"/>
             </w:rPr>
           </w:pPr>
-          <w:hyperlink w:anchor="_Toc40432736" w:history="1">
+          <w:hyperlink w:anchor="_Toc40450725" w:history="1">
             <w:r>
               <w:rPr>
                 <w:rStyle w:val="Hyperlink"/>
@@ -603,7 +603,7 @@
                 <w:noProof/>
                 <w:webHidden/>
               </w:rPr>
-              <w:instrText xml:space="preserve"> PAGEREF _Toc40432736 \h </w:instrText>
+              <w:instrText xml:space="preserve"> PAGEREF _Toc40450725 \h </w:instrText>
             </w:r>
             <w:r>
               <w:rPr>
@@ -647,7 +647,7 @@
               <w:lang w:eastAsia="en-GB"/>
             </w:rPr>
           </w:pPr>
-          <w:hyperlink w:anchor="_Toc40432737" w:history="1">
+          <w:hyperlink w:anchor="_Toc40450726" w:history="1">
             <w:r>
               <w:rPr>
                 <w:rStyle w:val="Hyperlink"/>
@@ -674,7 +674,7 @@
                 <w:noProof/>
                 <w:webHidden/>
               </w:rPr>
-              <w:instrText xml:space="preserve"> PAGEREF _Toc40432737 \h </w:instrText>
+              <w:instrText xml:space="preserve"> PAGEREF _Toc40450726 \h </w:instrText>
             </w:r>
             <w:r>
               <w:rPr>
@@ -718,7 +718,7 @@
               <w:lang w:eastAsia="en-GB"/>
             </w:rPr>
           </w:pPr>
-          <w:hyperlink w:anchor="_Toc40432738" w:history="1">
+          <w:hyperlink w:anchor="_Toc40450727" w:history="1">
             <w:r>
               <w:rPr>
                 <w:rStyle w:val="Hyperlink"/>
@@ -745,7 +745,7 @@
                 <w:noProof/>
                 <w:webHidden/>
               </w:rPr>
-              <w:instrText xml:space="preserve"> PAGEREF _Toc40432738 \h </w:instrText>
+              <w:instrText xml:space="preserve"> PAGEREF _Toc40450727 \h </w:instrText>
             </w:r>
             <w:r>
               <w:rPr>
@@ -789,7 +789,7 @@
               <w:lang w:eastAsia="en-GB"/>
             </w:rPr>
           </w:pPr>
-          <w:hyperlink w:anchor="_Toc40432739" w:history="1">
+          <w:hyperlink w:anchor="_Toc40450728" w:history="1">
             <w:r>
               <w:rPr>
                 <w:rStyle w:val="Hyperlink"/>
@@ -816,7 +816,7 @@
                 <w:noProof/>
                 <w:webHidden/>
               </w:rPr>
-              <w:instrText xml:space="preserve"> PAGEREF _Toc40432739 \h </w:instrText>
+              <w:instrText xml:space="preserve"> PAGEREF _Toc40450728 \h </w:instrText>
             </w:r>
             <w:r>
               <w:rPr>
@@ -860,7 +860,7 @@
               <w:lang w:eastAsia="en-GB"/>
             </w:rPr>
           </w:pPr>
-          <w:hyperlink w:anchor="_Toc40432740" w:history="1">
+          <w:hyperlink w:anchor="_Toc40450729" w:history="1">
             <w:r>
               <w:rPr>
                 <w:rStyle w:val="Hyperlink"/>
@@ -887,7 +887,7 @@
                 <w:noProof/>
                 <w:webHidden/>
               </w:rPr>
-              <w:instrText xml:space="preserve"> PAGEREF _Toc40432740 \h </w:instrText>
+              <w:instrText xml:space="preserve"> PAGEREF _Toc40450729 \h </w:instrText>
             </w:r>
             <w:r>
               <w:rPr>
@@ -931,7 +931,7 @@
               <w:lang w:eastAsia="en-GB"/>
             </w:rPr>
           </w:pPr>
-          <w:hyperlink w:anchor="_Toc40432741" w:history="1">
+          <w:hyperlink w:anchor="_Toc40450730" w:history="1">
             <w:r>
               <w:rPr>
                 <w:rStyle w:val="Hyperlink"/>
@@ -958,7 +958,7 @@
                 <w:noProof/>
                 <w:webHidden/>
               </w:rPr>
-              <w:instrText xml:space="preserve"> PAGEREF _Toc40432741 \h </w:instrText>
+              <w:instrText xml:space="preserve"> PAGEREF _Toc40450730 \h </w:instrText>
             </w:r>
             <w:r>
               <w:rPr>
@@ -1002,7 +1002,7 @@
               <w:lang w:eastAsia="en-GB"/>
             </w:rPr>
           </w:pPr>
-          <w:hyperlink w:anchor="_Toc40432742" w:history="1">
+          <w:hyperlink w:anchor="_Toc40450731" w:history="1">
             <w:r>
               <w:rPr>
                 <w:rStyle w:val="Hyperlink"/>
@@ -1029,7 +1029,7 @@
                 <w:noProof/>
                 <w:webHidden/>
               </w:rPr>
-              <w:instrText xml:space="preserve"> PAGEREF _Toc40432742 \h </w:instrText>
+              <w:instrText xml:space="preserve"> PAGEREF _Toc40450731 \h </w:instrText>
             </w:r>
             <w:r>
               <w:rPr>
@@ -1073,7 +1073,7 @@
               <w:lang w:eastAsia="en-GB"/>
             </w:rPr>
           </w:pPr>
-          <w:hyperlink w:anchor="_Toc40432743" w:history="1">
+          <w:hyperlink w:anchor="_Toc40450732" w:history="1">
             <w:r>
               <w:rPr>
                 <w:rStyle w:val="Hyperlink"/>
@@ -1100,7 +1100,7 @@
                 <w:noProof/>
                 <w:webHidden/>
               </w:rPr>
-              <w:instrText xml:space="preserve"> PAGEREF _Toc40432743 \h </w:instrText>
+              <w:instrText xml:space="preserve"> PAGEREF _Toc40450732 \h </w:instrText>
             </w:r>
             <w:r>
               <w:rPr>
@@ -1144,7 +1144,7 @@
               <w:lang w:eastAsia="en-GB"/>
             </w:rPr>
           </w:pPr>
-          <w:hyperlink w:anchor="_Toc40432744" w:history="1">
+          <w:hyperlink w:anchor="_Toc40450733" w:history="1">
             <w:r>
               <w:rPr>
                 <w:rStyle w:val="Hyperlink"/>
@@ -1171,7 +1171,7 @@
                 <w:noProof/>
                 <w:webHidden/>
               </w:rPr>
-              <w:instrText xml:space="preserve"> PAGEREF _Toc40432744 \h </w:instrText>
+              <w:instrText xml:space="preserve"> PAGEREF _Toc40450733 \h </w:instrText>
             </w:r>
             <w:r>
               <w:rPr>
@@ -1215,7 +1215,7 @@
               <w:lang w:eastAsia="en-GB"/>
             </w:rPr>
           </w:pPr>
-          <w:hyperlink w:anchor="_Toc40432745" w:history="1">
+          <w:hyperlink w:anchor="_Toc40450734" w:history="1">
             <w:r>
               <w:rPr>
                 <w:rStyle w:val="Hyperlink"/>
@@ -1242,7 +1242,149 @@
                 <w:noProof/>
                 <w:webHidden/>
               </w:rPr>
-              <w:instrText xml:space="preserve"> PAGEREF _Toc40432745 \h </w:instrText>
+              <w:instrText xml:space="preserve"> PAGEREF _Toc40450734 \h </w:instrText>
+            </w:r>
+            <w:r>
+              <w:rPr>
+                <w:noProof/>
+                <w:webHidden/>
+              </w:rPr>
+            </w:r>
+            <w:r>
+              <w:rPr>
+                <w:noProof/>
+                <w:webHidden/>
+              </w:rPr>
+              <w:fldChar w:fldCharType="separate"/>
+            </w:r>
+            <w:r>
+              <w:rPr>
+                <w:noProof/>
+                <w:webHidden/>
+              </w:rPr>
+              <w:t>9</w:t>
+            </w:r>
+            <w:r>
+              <w:rPr>
+                <w:noProof/>
+                <w:webHidden/>
+              </w:rPr>
+              <w:fldChar w:fldCharType="end"/>
+            </w:r>
+          </w:hyperlink>
+        </w:p>
+        <w:p>
+          <w:pPr>
+            <w:pStyle w:val="TOC2"/>
+            <w:tabs>
+              <w:tab w:val="right" w:leader="dot" w:pos="9016"/>
+            </w:tabs>
+            <w:rPr>
+              <w:rFonts w:asciiTheme="minorHAnsi" w:eastAsiaTheme="minorEastAsia" w:hAnsiTheme="minorHAnsi"/>
+              <w:noProof/>
+              <w:sz w:val="22"/>
+              <w:lang w:eastAsia="en-GB"/>
+            </w:rPr>
+          </w:pPr>
+          <w:hyperlink w:anchor="_Toc40450735" w:history="1">
+            <w:r>
+              <w:rPr>
+                <w:rStyle w:val="Hyperlink"/>
+                <w:noProof/>
+              </w:rPr>
+              <w:t>Parsing objects to CSV</w:t>
+            </w:r>
+            <w:r>
+              <w:rPr>
+                <w:noProof/>
+                <w:webHidden/>
+              </w:rPr>
+              <w:tab/>
+            </w:r>
+            <w:r>
+              <w:rPr>
+                <w:noProof/>
+                <w:webHidden/>
+              </w:rPr>
+              <w:fldChar w:fldCharType="begin"/>
+            </w:r>
+            <w:r>
+              <w:rPr>
+                <w:noProof/>
+                <w:webHidden/>
+              </w:rPr>
+              <w:instrText xml:space="preserve"> PAGEREF _Toc40450735 \h </w:instrText>
+            </w:r>
+            <w:r>
+              <w:rPr>
+                <w:noProof/>
+                <w:webHidden/>
+              </w:rPr>
+            </w:r>
+            <w:r>
+              <w:rPr>
+                <w:noProof/>
+                <w:webHidden/>
+              </w:rPr>
+              <w:fldChar w:fldCharType="separate"/>
+            </w:r>
+            <w:r>
+              <w:rPr>
+                <w:noProof/>
+                <w:webHidden/>
+              </w:rPr>
+              <w:t>9</w:t>
+            </w:r>
+            <w:r>
+              <w:rPr>
+                <w:noProof/>
+                <w:webHidden/>
+              </w:rPr>
+              <w:fldChar w:fldCharType="end"/>
+            </w:r>
+          </w:hyperlink>
+        </w:p>
+        <w:p>
+          <w:pPr>
+            <w:pStyle w:val="TOC2"/>
+            <w:tabs>
+              <w:tab w:val="right" w:leader="dot" w:pos="9016"/>
+            </w:tabs>
+            <w:rPr>
+              <w:rFonts w:asciiTheme="minorHAnsi" w:eastAsiaTheme="minorEastAsia" w:hAnsiTheme="minorHAnsi"/>
+              <w:noProof/>
+              <w:sz w:val="22"/>
+              <w:lang w:eastAsia="en-GB"/>
+            </w:rPr>
+          </w:pPr>
+          <w:hyperlink w:anchor="_Toc40450736" w:history="1">
+            <w:r>
+              <w:rPr>
+                <w:rStyle w:val="Hyperlink"/>
+                <w:noProof/>
+              </w:rPr>
+              <w:t>Parsing CSV to objects</w:t>
+            </w:r>
+            <w:r>
+              <w:rPr>
+                <w:noProof/>
+                <w:webHidden/>
+              </w:rPr>
+              <w:tab/>
+            </w:r>
+            <w:r>
+              <w:rPr>
+                <w:noProof/>
+                <w:webHidden/>
+              </w:rPr>
+              <w:fldChar w:fldCharType="begin"/>
+            </w:r>
+            <w:r>
+              <w:rPr>
+                <w:noProof/>
+                <w:webHidden/>
+              </w:rPr>
+              <w:instrText xml:space="preserve"> PAGEREF _Toc40450736 \h </w:instrText>
             </w:r>
             <w:r>
               <w:rPr>
@@ -1302,7 +1444,7 @@
       <w:pPr>
         <w:pStyle w:val="Heading1"/>
       </w:pPr>
-      <w:bookmarkStart w:id="0" w:name="_Toc40432735"/>
+      <w:bookmarkStart w:id="0" w:name="_Toc40450724"/>
       <w:r>
         <w:lastRenderedPageBreak/>
         <w:t>XML layout files</w:t>
@@ -1395,10 +1537,26 @@
         <w:t>It starts with a linier layout that matches the width and height of the parent in this case the screen. It is also in the vertical orientation so that the items nested inside it will appear in a vertical stack. I did this to make it easier to add items in the future if required.</w:t>
       </w:r>
       <w:r>
-        <w:t xml:space="preserve"> This linier layout contains a MapView </w:t>
-      </w:r>
-      <w:r>
-        <w:t>that is a custom osmdroid object</w:t>
+        <w:t xml:space="preserve"> This linier layout contains a </w:t>
+      </w:r>
+      <w:proofErr w:type="spellStart"/>
+      <w:r>
+        <w:t>MapView</w:t>
+      </w:r>
+      <w:proofErr w:type="spellEnd"/>
+      <w:r>
+        <w:t xml:space="preserve"> </w:t>
+      </w:r>
+      <w:r>
+        <w:t xml:space="preserve">that is a custom </w:t>
+      </w:r>
+      <w:proofErr w:type="spellStart"/>
+      <w:r>
+        <w:t>osmdroid</w:t>
+      </w:r>
+      <w:proofErr w:type="spellEnd"/>
+      <w:r>
+        <w:t xml:space="preserve"> object</w:t>
       </w:r>
       <w:r>
         <w:t>, designed to display a map on screen</w:t>
@@ -1416,7 +1574,15 @@
         <w:t xml:space="preserve">The android clickable attribute is set to allow you to click on the map and move it around. </w:t>
       </w:r>
       <w:r>
-        <w:t>Also, the MapView has been given and id using the Android id attribute allowing you to reference it from methods to update its centre point.</w:t>
+        <w:t xml:space="preserve">Also, the </w:t>
+      </w:r>
+      <w:proofErr w:type="spellStart"/>
+      <w:r>
+        <w:t>MapView</w:t>
+      </w:r>
+      <w:proofErr w:type="spellEnd"/>
+      <w:r>
+        <w:t xml:space="preserve"> has been given and id using the Android id attribute allowing you to reference it from methods to update its centre point.</w:t>
       </w:r>
     </w:p>
     <w:p>
@@ -1432,6 +1598,7 @@
       <w:r>
         <w:t xml:space="preserve">starts with a </w:t>
       </w:r>
+      <w:proofErr w:type="spellStart"/>
       <w:r>
         <w:t>L</w:t>
       </w:r>
@@ -1444,6 +1611,7 @@
       <w:r>
         <w:t>ayout</w:t>
       </w:r>
+      <w:proofErr w:type="spellEnd"/>
       <w:r>
         <w:t>,</w:t>
       </w:r>
@@ -1532,8 +1700,13 @@
         <w:t xml:space="preserve"> contains </w:t>
       </w:r>
       <w:r>
-        <w:t>a TextView</w:t>
-      </w:r>
+        <w:t xml:space="preserve">a </w:t>
+      </w:r>
+      <w:proofErr w:type="spellStart"/>
+      <w:r>
+        <w:t>TextView</w:t>
+      </w:r>
+      <w:proofErr w:type="spellEnd"/>
       <w:r>
         <w:t xml:space="preserve"> that provide instructions to the user on how to add a new place to stay, this is pulled in from the strings.xml file </w:t>
       </w:r>
@@ -1541,13 +1714,29 @@
         <w:t>using the text attribute</w:t>
       </w:r>
       <w:r>
-        <w:t xml:space="preserve"> and the @string/stringId command</w:t>
+        <w:t xml:space="preserve"> and the @string/</w:t>
+      </w:r>
+      <w:proofErr w:type="spellStart"/>
+      <w:r>
+        <w:t>stringId</w:t>
+      </w:r>
+      <w:proofErr w:type="spellEnd"/>
+      <w:r>
+        <w:t xml:space="preserve"> command</w:t>
       </w:r>
       <w:r>
         <w:t>.</w:t>
       </w:r>
       <w:r>
-        <w:t xml:space="preserve"> The next three each contain a TextView displaying a label for the input pulled </w:t>
+        <w:t xml:space="preserve"> The next three each contain a </w:t>
+      </w:r>
+      <w:proofErr w:type="spellStart"/>
+      <w:r>
+        <w:t>TextView</w:t>
+      </w:r>
+      <w:proofErr w:type="spellEnd"/>
+      <w:r>
+        <w:t xml:space="preserve"> displaying a label for the input pulled </w:t>
       </w:r>
       <w:r>
         <w:t xml:space="preserve">in </w:t>
@@ -1559,19 +1748,51 @@
         <w:t xml:space="preserve"> </w:t>
       </w:r>
       <w:r>
-        <w:t>All the TextViews have the width attribute set to wrap</w:t>
+        <w:t xml:space="preserve">All the </w:t>
+      </w:r>
+      <w:proofErr w:type="spellStart"/>
+      <w:r>
+        <w:t>TextViews</w:t>
+      </w:r>
+      <w:proofErr w:type="spellEnd"/>
+      <w:r>
+        <w:t xml:space="preserve"> have the width attribute set to </w:t>
+      </w:r>
+      <w:proofErr w:type="spellStart"/>
+      <w:r>
+        <w:t>wrap</w:t>
       </w:r>
       <w:r>
         <w:t>_</w:t>
       </w:r>
       <w:r>
-        <w:t xml:space="preserve">content allowing the EditText </w:t>
+        <w:t>content</w:t>
+      </w:r>
+      <w:proofErr w:type="spellEnd"/>
+      <w:r>
+        <w:t xml:space="preserve"> allowing the </w:t>
+      </w:r>
+      <w:proofErr w:type="spellStart"/>
+      <w:r>
+        <w:t>EditText</w:t>
+      </w:r>
+      <w:proofErr w:type="spellEnd"/>
+      <w:r>
+        <w:t xml:space="preserve"> </w:t>
       </w:r>
       <w:r>
         <w:t>also included in the</w:t>
       </w:r>
       <w:r>
-        <w:t xml:space="preserve"> LinierLayout to be displayed alongside </w:t>
+        <w:t xml:space="preserve"> </w:t>
+      </w:r>
+      <w:proofErr w:type="spellStart"/>
+      <w:r>
+        <w:t>LinierLayout</w:t>
+      </w:r>
+      <w:proofErr w:type="spellEnd"/>
+      <w:r>
+        <w:t xml:space="preserve"> to be displayed alongside </w:t>
       </w:r>
       <w:r>
         <w:t>it.</w:t>
@@ -1583,7 +1804,15 @@
         <w:t>Each of the edit texts</w:t>
       </w:r>
       <w:r>
-        <w:t xml:space="preserve"> have the width attribute set to fill parent forcing it to fill up all the remaining space not taken up by the TextView. They also</w:t>
+        <w:t xml:space="preserve"> have the width attribute set to fill parent forcing it to fill up all the remaining space not taken up by the </w:t>
+      </w:r>
+      <w:proofErr w:type="spellStart"/>
+      <w:r>
+        <w:t>TextView</w:t>
+      </w:r>
+      <w:proofErr w:type="spellEnd"/>
+      <w:r>
+        <w:t>. They also</w:t>
       </w:r>
       <w:r>
         <w:t xml:space="preserve"> have </w:t>
@@ -1613,25 +1842,54 @@
         <w:t>are</w:t>
       </w:r>
       <w:r>
-        <w:t xml:space="preserve"> set to TextCapWord</w:t>
+        <w:t xml:space="preserve"> set to </w:t>
+      </w:r>
+      <w:proofErr w:type="spellStart"/>
+      <w:r>
+        <w:t>TextCapWord</w:t>
       </w:r>
       <w:r>
         <w:t>s</w:t>
       </w:r>
+      <w:proofErr w:type="spellEnd"/>
       <w:r>
         <w:t xml:space="preserve"> allowing only upper and lowercase letters to be entered </w:t>
       </w:r>
       <w:r>
-        <w:t>while capitalising the first letter of each word automatically. The price input is set to NumberDecimal changing the keyboard displayed to the user so that it is easier to enter numbers and blocking letters from being entered.</w:t>
+        <w:t xml:space="preserve">while capitalising the first letter of each word automatically. The price input is set to </w:t>
+      </w:r>
+      <w:proofErr w:type="spellStart"/>
+      <w:r>
+        <w:t>NumberDecimal</w:t>
+      </w:r>
+      <w:proofErr w:type="spellEnd"/>
+      <w:r>
+        <w:t xml:space="preserve"> changing the keyboard displayed to the user so that it is easier to enter numbers and blocking letters from being entered.</w:t>
       </w:r>
       <w:r>
         <w:t xml:space="preserve"> </w:t>
       </w:r>
       <w:r>
-        <w:t xml:space="preserve">The last linierLayout </w:t>
-      </w:r>
-      <w:r>
-        <w:t xml:space="preserve">has the gravity attribute set to center the contained button that has the width attribute set to </w:t>
+        <w:t xml:space="preserve">The last </w:t>
+      </w:r>
+      <w:proofErr w:type="spellStart"/>
+      <w:r>
+        <w:t>linierLayout</w:t>
+      </w:r>
+      <w:proofErr w:type="spellEnd"/>
+      <w:r>
+        <w:t xml:space="preserve"> </w:t>
+      </w:r>
+      <w:r>
+        <w:t xml:space="preserve">has the gravity attribute set to </w:t>
+      </w:r>
+      <w:proofErr w:type="spellStart"/>
+      <w:r>
+        <w:t>center</w:t>
+      </w:r>
+      <w:proofErr w:type="spellEnd"/>
+      <w:r>
+        <w:t xml:space="preserve"> the contained button that has the width attribute set to </w:t>
       </w:r>
       <w:proofErr w:type="gramStart"/>
       <w:r>
@@ -1686,11 +1944,13 @@
       <w:pPr>
         <w:pStyle w:val="Heading1"/>
       </w:pPr>
-      <w:bookmarkStart w:id="1" w:name="_Toc40432736"/>
+      <w:bookmarkStart w:id="1" w:name="_Toc40450725"/>
+      <w:proofErr w:type="spellStart"/>
       <w:r>
         <w:lastRenderedPageBreak/>
         <w:t>findViewById</w:t>
       </w:r>
+      <w:proofErr w:type="spellEnd"/>
       <w:r>
         <w:t xml:space="preserve"> method</w:t>
       </w:r>
@@ -1701,13 +1961,29 @@
         <w:t>This method is used to retrieve objects from the UI so that you can interact with them from methods.</w:t>
       </w:r>
       <w:r>
-        <w:t xml:space="preserve"> This is done by calling the global R object, then calling the ID method and adding the UI object ID, defined in the layout.xml file, and passing it as an argument to the findByViewId method.</w:t>
+        <w:t xml:space="preserve"> This is done by calling the global R object, then calling the ID method and adding the UI object ID, defined in the layout.xml file, and passing it as an argument to the </w:t>
+      </w:r>
+      <w:proofErr w:type="spellStart"/>
+      <w:r>
+        <w:t>findByViewId</w:t>
+      </w:r>
+      <w:proofErr w:type="spellEnd"/>
+      <w:r>
+        <w:t xml:space="preserve"> method.</w:t>
       </w:r>
       <w:r>
         <w:t xml:space="preserve"> This method is used once in the MainActivity.java file to </w:t>
       </w:r>
       <w:r>
-        <w:t xml:space="preserve">retrieve the MapView from the </w:t>
+        <w:t xml:space="preserve">retrieve the </w:t>
+      </w:r>
+      <w:proofErr w:type="spellStart"/>
+      <w:r>
+        <w:t>MapView</w:t>
+      </w:r>
+      <w:proofErr w:type="spellEnd"/>
+      <w:r>
+        <w:t xml:space="preserve"> from the </w:t>
       </w:r>
       <w:r>
         <w:t>UI</w:t>
@@ -1716,13 +1992,37 @@
         <w:t xml:space="preserve"> so the maps centre point can be updated by the GPS.</w:t>
       </w:r>
       <w:r>
-        <w:t xml:space="preserve"> It has also been used five times in the AddNewActivity.java file, the first two times are in the onCreate method. </w:t>
-      </w:r>
-      <w:r>
-        <w:t>The first time it is being used to retrieve the AutoCompleteTextView UI element so a custom auto complete list can be added to it.</w:t>
-      </w:r>
-      <w:r>
-        <w:t xml:space="preserve"> The second time it is used to retrieve the add place button so that the setOnClickListener method can be called on it</w:t>
+        <w:t xml:space="preserve"> It has also been used five times in the AddNewActivity.java file, the first two times are in the </w:t>
+      </w:r>
+      <w:proofErr w:type="spellStart"/>
+      <w:r>
+        <w:t>onCreate</w:t>
+      </w:r>
+      <w:proofErr w:type="spellEnd"/>
+      <w:r>
+        <w:t xml:space="preserve"> method. </w:t>
+      </w:r>
+      <w:r>
+        <w:t xml:space="preserve">The first time it is being used to retrieve the </w:t>
+      </w:r>
+      <w:proofErr w:type="spellStart"/>
+      <w:r>
+        <w:t>AutoCompleteTextView</w:t>
+      </w:r>
+      <w:proofErr w:type="spellEnd"/>
+      <w:r>
+        <w:t xml:space="preserve"> UI element so a custom auto complete list can be added to it.</w:t>
+      </w:r>
+      <w:r>
+        <w:t xml:space="preserve"> The second time it is used to retrieve the add place button so that the </w:t>
+      </w:r>
+      <w:proofErr w:type="spellStart"/>
+      <w:r>
+        <w:t>setOnClickListener</w:t>
+      </w:r>
+      <w:proofErr w:type="spellEnd"/>
+      <w:r>
+        <w:t xml:space="preserve"> method can be called on it</w:t>
       </w:r>
       <w:r>
         <w:t>,</w:t>
@@ -1736,18 +2036,37 @@
       <w:r>
         <w:t xml:space="preserve">llowing the </w:t>
       </w:r>
-      <w:r>
-        <w:t>onClick method to be called when the button is pressed.</w:t>
+      <w:proofErr w:type="spellStart"/>
+      <w:r>
+        <w:t>onClick</w:t>
+      </w:r>
+      <w:proofErr w:type="spellEnd"/>
+      <w:r>
+        <w:t xml:space="preserve"> method to be called when the button is pressed.</w:t>
       </w:r>
       <w:r>
         <w:t xml:space="preserve"> It is then used three times in the</w:t>
       </w:r>
       <w:r>
-        <w:t xml:space="preserve"> AddNewActivitys</w:t>
-      </w:r>
-      <w:r>
-        <w:t xml:space="preserve"> onClick method to retrieve the name and price </w:t>
-      </w:r>
+        <w:t xml:space="preserve"> </w:t>
+      </w:r>
+      <w:proofErr w:type="spellStart"/>
+      <w:r>
+        <w:t>AddNewActivitys</w:t>
+      </w:r>
+      <w:proofErr w:type="spellEnd"/>
+      <w:r>
+        <w:t xml:space="preserve"> </w:t>
+      </w:r>
+      <w:proofErr w:type="spellStart"/>
+      <w:r>
+        <w:t>onClick</w:t>
+      </w:r>
+      <w:proofErr w:type="spellEnd"/>
+      <w:r>
+        <w:t xml:space="preserve"> method to retrieve the name and price </w:t>
+      </w:r>
+      <w:proofErr w:type="spellStart"/>
       <w:r>
         <w:t>E</w:t>
       </w:r>
@@ -1758,7 +2077,19 @@
         <w:t>T</w:t>
       </w:r>
       <w:r>
-        <w:t>exts and the AutoCompleteTextView UI elements.</w:t>
+        <w:t>exts</w:t>
+      </w:r>
+      <w:proofErr w:type="spellEnd"/>
+      <w:r>
+        <w:t xml:space="preserve"> and the </w:t>
+      </w:r>
+      <w:proofErr w:type="spellStart"/>
+      <w:r>
+        <w:t>AutoCompleteTextView</w:t>
+      </w:r>
+      <w:proofErr w:type="spellEnd"/>
+      <w:r>
+        <w:t xml:space="preserve"> UI elements.</w:t>
       </w:r>
       <w:r>
         <w:t xml:space="preserve"> </w:t>
@@ -1784,7 +2115,7 @@
       <w:pPr>
         <w:pStyle w:val="Heading1"/>
       </w:pPr>
-      <w:bookmarkStart w:id="2" w:name="_Toc40432737"/>
+      <w:bookmarkStart w:id="2" w:name="_Toc40450726"/>
       <w:r>
         <w:lastRenderedPageBreak/>
         <w:t>C</w:t>
@@ -1808,10 +2139,34 @@
         <w:t>facilitate</w:t>
       </w:r>
       <w:r>
-        <w:t xml:space="preserve"> communication between the MainActivity and the AddNewActivity I have used intents and bundles.</w:t>
-      </w:r>
-      <w:r>
-        <w:t xml:space="preserve"> Intents are used to call other activities allowing a response code to be attached so the MainActivity can process the response on </w:t>
+        <w:t xml:space="preserve"> communication between the </w:t>
+      </w:r>
+      <w:proofErr w:type="spellStart"/>
+      <w:r>
+        <w:t>MainActivity</w:t>
+      </w:r>
+      <w:proofErr w:type="spellEnd"/>
+      <w:r>
+        <w:t xml:space="preserve"> and the </w:t>
+      </w:r>
+      <w:proofErr w:type="spellStart"/>
+      <w:r>
+        <w:t>AddNewActivity</w:t>
+      </w:r>
+      <w:proofErr w:type="spellEnd"/>
+      <w:r>
+        <w:t xml:space="preserve"> I have used intents and bundles.</w:t>
+      </w:r>
+      <w:r>
+        <w:t xml:space="preserve"> Intents are used to call other activities allowing a response code to be attached so the </w:t>
+      </w:r>
+      <w:proofErr w:type="spellStart"/>
+      <w:r>
+        <w:t>MainActivity</w:t>
+      </w:r>
+      <w:proofErr w:type="spellEnd"/>
+      <w:r>
+        <w:t xml:space="preserve"> can process the response on </w:t>
       </w:r>
       <w:r>
         <w:t xml:space="preserve">the </w:t>
@@ -1849,15 +2204,47 @@
       </w:r>
       <w:proofErr w:type="gramEnd"/>
       <w:r>
-        <w:t xml:space="preserve"> option is selected in the menu a new intent is created taking the current activity and the AddNewActivity class as arguments. This allows the system to know what activity should be started and where it should return once completed.</w:t>
-      </w:r>
-      <w:r>
-        <w:t xml:space="preserve"> It then uses the MainActivitie’s startActivityForResult method inputting the intent and a numeric value as the request code.</w:t>
+        <w:t xml:space="preserve"> option is selected in the menu a new intent is created taking the current activity and the </w:t>
+      </w:r>
+      <w:proofErr w:type="spellStart"/>
+      <w:r>
+        <w:t>AddNewActivity</w:t>
+      </w:r>
+      <w:proofErr w:type="spellEnd"/>
+      <w:r>
+        <w:t xml:space="preserve"> class as arguments. This allows the system to know what activity should be started and where it should return once completed.</w:t>
+      </w:r>
+      <w:r>
+        <w:t xml:space="preserve"> It then uses the </w:t>
+      </w:r>
+      <w:proofErr w:type="spellStart"/>
+      <w:r>
+        <w:t>MainActivitie’s</w:t>
+      </w:r>
+      <w:proofErr w:type="spellEnd"/>
+      <w:r>
+        <w:t xml:space="preserve"> </w:t>
+      </w:r>
+      <w:proofErr w:type="spellStart"/>
+      <w:r>
+        <w:t>startActivityForResult</w:t>
+      </w:r>
+      <w:proofErr w:type="spellEnd"/>
+      <w:r>
+        <w:t xml:space="preserve"> method inputting the intent and a numeric value as the request code.</w:t>
       </w:r>
     </w:p>
     <w:p>
       <w:r>
-        <w:t>The addNewActivity is then called allowing the user to input the name, type, and price details for the new place to stay.</w:t>
+        <w:t xml:space="preserve">The </w:t>
+      </w:r>
+      <w:proofErr w:type="spellStart"/>
+      <w:r>
+        <w:t>addNewActivity</w:t>
+      </w:r>
+      <w:proofErr w:type="spellEnd"/>
+      <w:r>
+        <w:t xml:space="preserve"> is then called allowing the user to input the name, type, and price details for the new place to stay.</w:t>
       </w:r>
       <w:r>
         <w:t xml:space="preserve"> </w:t>
@@ -1866,19 +2253,83 @@
         <w:t>When the user clicks the add place button, input validation is done before, a new bundle and intent are created.</w:t>
       </w:r>
       <w:r>
-        <w:t xml:space="preserve"> Then the name, type, and price values are passed in as arguments to the putString or putDouble method, along with a string key, called on the new bundle. Then the putExtras method is called on the new intent passing </w:t>
-      </w:r>
-      <w:r>
-        <w:t>the bundle as an argument, before calling the setResult method passing RESULT_OK and the intent as arguments. Then the finish method is called closing the activity returning the intent to the MainActivity.</w:t>
+        <w:t xml:space="preserve"> Then the name, type, and price values are passed in as arguments to the </w:t>
+      </w:r>
+      <w:proofErr w:type="spellStart"/>
+      <w:r>
+        <w:t>putString</w:t>
+      </w:r>
+      <w:proofErr w:type="spellEnd"/>
+      <w:r>
+        <w:t xml:space="preserve"> or </w:t>
+      </w:r>
+      <w:proofErr w:type="spellStart"/>
+      <w:r>
+        <w:t>putDouble</w:t>
+      </w:r>
+      <w:proofErr w:type="spellEnd"/>
+      <w:r>
+        <w:t xml:space="preserve"> method, along with a string key, called on the new bundle. Then the </w:t>
+      </w:r>
+      <w:proofErr w:type="spellStart"/>
+      <w:r>
+        <w:t>putExtras</w:t>
+      </w:r>
+      <w:proofErr w:type="spellEnd"/>
+      <w:r>
+        <w:t xml:space="preserve"> method is called on the new intent passing </w:t>
+      </w:r>
+      <w:r>
+        <w:t xml:space="preserve">the bundle as an argument, before calling the </w:t>
+      </w:r>
+      <w:proofErr w:type="spellStart"/>
+      <w:r>
+        <w:t>setResult</w:t>
+      </w:r>
+      <w:proofErr w:type="spellEnd"/>
+      <w:r>
+        <w:t xml:space="preserve"> method passing RESULT_OK and the intent as arguments. Then the finish method is called closing the activity returning the intent to the </w:t>
+      </w:r>
+      <w:proofErr w:type="spellStart"/>
+      <w:r>
+        <w:t>MainActivity</w:t>
+      </w:r>
+      <w:proofErr w:type="spellEnd"/>
+      <w:r>
+        <w:t>.</w:t>
       </w:r>
       <w:r>
         <w:t xml:space="preserve"> </w:t>
       </w:r>
       <w:r>
-        <w:t>Once returned the onActivityResult method is called passing in the request code, result code, and the returned intent.</w:t>
-      </w:r>
-      <w:r>
-        <w:t xml:space="preserve"> This method will then us an if statement to check the request code if it is 0 it will then check if the result code is RESULT_OK. If it is it will then check that the bundle is not null if it is not null the name, type, and price will be extracted. This will be done by calling the getString or getDouble method passing the corresponding string key as an argument</w:t>
+        <w:t xml:space="preserve">Once returned the </w:t>
+      </w:r>
+      <w:proofErr w:type="spellStart"/>
+      <w:r>
+        <w:t>onActivityResult</w:t>
+      </w:r>
+      <w:proofErr w:type="spellEnd"/>
+      <w:r>
+        <w:t xml:space="preserve"> method is called passing in the request code, result code, and the returned intent.</w:t>
+      </w:r>
+      <w:r>
+        <w:t xml:space="preserve"> This method will then us an if statement to check the request code if it is 0 it will then check if the result code is RESULT_OK. If it is it will then check that the bundle is not null if it is not null the name, type, and price will be extracted. This will be done by calling the </w:t>
+      </w:r>
+      <w:proofErr w:type="spellStart"/>
+      <w:r>
+        <w:t>getString</w:t>
+      </w:r>
+      <w:proofErr w:type="spellEnd"/>
+      <w:r>
+        <w:t xml:space="preserve"> or </w:t>
+      </w:r>
+      <w:proofErr w:type="spellStart"/>
+      <w:r>
+        <w:t>getDouble</w:t>
+      </w:r>
+      <w:proofErr w:type="spellEnd"/>
+      <w:r>
+        <w:t xml:space="preserve"> method passing the corresponding string key as an argument</w:t>
       </w:r>
       <w:r>
         <w:t xml:space="preserve"> allowing a new place object to be created</w:t>
@@ -1910,7 +2361,7 @@
       <w:pPr>
         <w:pStyle w:val="Heading1"/>
       </w:pPr>
-      <w:bookmarkStart w:id="3" w:name="_Toc40432738"/>
+      <w:bookmarkStart w:id="3" w:name="_Toc40450727"/>
       <w:r>
         <w:lastRenderedPageBreak/>
         <w:t>P</w:t>
@@ -1943,7 +2394,15 @@
         <w:t>run</w:t>
       </w:r>
       <w:r>
-        <w:t>. In Android this is done using the savedInstanceState bundle ob</w:t>
+        <w:t xml:space="preserve">. In Android this is done using the </w:t>
+      </w:r>
+      <w:proofErr w:type="spellStart"/>
+      <w:r>
+        <w:t>savedInstanceState</w:t>
+      </w:r>
+      <w:proofErr w:type="spellEnd"/>
+      <w:r>
+        <w:t xml:space="preserve"> bundle ob</w:t>
       </w:r>
       <w:r>
         <w:t>ject.</w:t>
@@ -1952,13 +2411,26 @@
         <w:t xml:space="preserve"> </w:t>
       </w:r>
       <w:r>
-        <w:t>It can be accessed by any activity if it is passed as an argument into its onCreate method.</w:t>
+        <w:t xml:space="preserve">It can be accessed by any activity if it is passed as an argument into its </w:t>
+      </w:r>
+      <w:proofErr w:type="spellStart"/>
+      <w:r>
+        <w:t>onCreate</w:t>
+      </w:r>
+      <w:proofErr w:type="spellEnd"/>
+      <w:r>
+        <w:t xml:space="preserve"> method.</w:t>
       </w:r>
       <w:r>
         <w:t xml:space="preserve"> It can also be update by any activity using its </w:t>
       </w:r>
-      <w:r>
-        <w:t>onSaveInstantState method.</w:t>
+      <w:proofErr w:type="spellStart"/>
+      <w:r>
+        <w:t>onSaveInstantState</w:t>
+      </w:r>
+      <w:proofErr w:type="spellEnd"/>
+      <w:r>
+        <w:t xml:space="preserve"> method.</w:t>
       </w:r>
       <w:r>
         <w:t xml:space="preserve"> </w:t>
@@ -1985,13 +2457,37 @@
         <w:t xml:space="preserve"> </w:t>
       </w:r>
       <w:r>
-        <w:t>In this project preferences have been used to allow the user to turn on/off automatic saving of places to stay. To do this I created a PreferencesActivity.java file and in its onCreate method I passed the savedInstanceState bundle as an argument.</w:t>
+        <w:t xml:space="preserve">In this project preferences have been used to allow the user to turn on/off automatic saving of places to stay. To do this I created a PreferencesActivity.java file and in its </w:t>
+      </w:r>
+      <w:proofErr w:type="spellStart"/>
+      <w:r>
+        <w:t>onCreate</w:t>
+      </w:r>
+      <w:proofErr w:type="spellEnd"/>
+      <w:r>
+        <w:t xml:space="preserve"> method I passed the </w:t>
+      </w:r>
+      <w:proofErr w:type="spellStart"/>
+      <w:r>
+        <w:t>savedInstanceState</w:t>
+      </w:r>
+      <w:proofErr w:type="spellEnd"/>
+      <w:r>
+        <w:t xml:space="preserve"> bundle as an argument.</w:t>
       </w:r>
       <w:r>
         <w:t xml:space="preserve"> </w:t>
       </w:r>
       <w:r>
-        <w:t xml:space="preserve">It then uses the addPreferencesFromResource method taking the preferences.xml file as an argument </w:t>
+        <w:t xml:space="preserve">It then uses the </w:t>
+      </w:r>
+      <w:proofErr w:type="spellStart"/>
+      <w:r>
+        <w:t>addPreferencesFromResource</w:t>
+      </w:r>
+      <w:proofErr w:type="spellEnd"/>
+      <w:r>
+        <w:t xml:space="preserve"> method taking the preferences.xml file as an argument </w:t>
       </w:r>
       <w:r>
         <w:t xml:space="preserve">allowing the user to see the </w:t>
@@ -2008,11 +2504,36 @@
         <w:t xml:space="preserve"> </w:t>
       </w:r>
       <w:r>
-        <w:t>In the onResume method of MainActivity the</w:t>
-      </w:r>
-      <w:r>
-        <w:t xml:space="preserve"> getDefaultSharedPreferences method is called on the </w:t>
-      </w:r>
+        <w:t xml:space="preserve">In the </w:t>
+      </w:r>
+      <w:proofErr w:type="spellStart"/>
+      <w:r>
+        <w:t>onResume</w:t>
+      </w:r>
+      <w:proofErr w:type="spellEnd"/>
+      <w:r>
+        <w:t xml:space="preserve"> method of </w:t>
+      </w:r>
+      <w:proofErr w:type="spellStart"/>
+      <w:r>
+        <w:t>MainActivity</w:t>
+      </w:r>
+      <w:proofErr w:type="spellEnd"/>
+      <w:r>
+        <w:t xml:space="preserve"> the</w:t>
+      </w:r>
+      <w:r>
+        <w:t xml:space="preserve"> </w:t>
+      </w:r>
+      <w:proofErr w:type="spellStart"/>
+      <w:r>
+        <w:t>getDefaultSharedPreferences</w:t>
+      </w:r>
+      <w:proofErr w:type="spellEnd"/>
+      <w:r>
+        <w:t xml:space="preserve"> method is called on the </w:t>
+      </w:r>
+      <w:proofErr w:type="spellStart"/>
       <w:r>
         <w:t>P</w:t>
       </w:r>
@@ -2023,7 +2544,11 @@
         <w:t>M</w:t>
       </w:r>
       <w:r>
-        <w:t>anager object</w:t>
+        <w:t>anager</w:t>
+      </w:r>
+      <w:proofErr w:type="spellEnd"/>
+      <w:r>
+        <w:t xml:space="preserve"> object</w:t>
       </w:r>
       <w:r>
         <w:t>,</w:t>
@@ -2035,8 +2560,13 @@
         <w:t xml:space="preserve"> the</w:t>
       </w:r>
       <w:r>
-        <w:t xml:space="preserve"> getApplicationContext</w:t>
-      </w:r>
+        <w:t xml:space="preserve"> </w:t>
+      </w:r>
+      <w:proofErr w:type="spellStart"/>
+      <w:r>
+        <w:t>getApplicationContext</w:t>
+      </w:r>
+      <w:proofErr w:type="spellEnd"/>
       <w:r>
         <w:t xml:space="preserve"> method</w:t>
       </w:r>
@@ -2068,7 +2598,15 @@
         <w:t xml:space="preserve">n a variable. </w:t>
       </w:r>
       <w:r>
-        <w:t>Then the getBoolean method is called on the bundle passing a string key and default value, for if nothing is returned, as arguments. The returned value is then stored in a variable and used in the process of adding a new place if true the place will be saved automatically.</w:t>
+        <w:t xml:space="preserve">Then the </w:t>
+      </w:r>
+      <w:proofErr w:type="spellStart"/>
+      <w:r>
+        <w:t>getBoolean</w:t>
+      </w:r>
+      <w:proofErr w:type="spellEnd"/>
+      <w:r>
+        <w:t xml:space="preserve"> method is called on the bundle passing a string key and default value, for if nothing is returned, as arguments. The returned value is then stored in a variable and used in the process of adding a new place if true the place will be saved automatically.</w:t>
       </w:r>
     </w:p>
     <w:p>
@@ -2088,7 +2626,7 @@
       <w:pPr>
         <w:pStyle w:val="Heading1"/>
       </w:pPr>
-      <w:bookmarkStart w:id="4" w:name="_Toc40432739"/>
+      <w:bookmarkStart w:id="4" w:name="_Toc40450728"/>
       <w:r>
         <w:lastRenderedPageBreak/>
         <w:t>F</w:t>
@@ -2159,7 +2697,23 @@
         <w:t>at do this th</w:t>
       </w:r>
       <w:r>
-        <w:t>e first being savePTSLocally and the second being loadLocalPTS.</w:t>
+        <w:t xml:space="preserve">e first being </w:t>
+      </w:r>
+      <w:proofErr w:type="spellStart"/>
+      <w:r>
+        <w:t>savePTSLocally</w:t>
+      </w:r>
+      <w:proofErr w:type="spellEnd"/>
+      <w:r>
+        <w:t xml:space="preserve"> and the second being </w:t>
+      </w:r>
+      <w:proofErr w:type="spellStart"/>
+      <w:r>
+        <w:t>loadLocalPTS</w:t>
+      </w:r>
+      <w:proofErr w:type="spellEnd"/>
+      <w:r>
+        <w:t>.</w:t>
       </w:r>
       <w:r>
         <w:t xml:space="preserve"> </w:t>
@@ -2175,18 +2729,39 @@
       <w:pPr>
         <w:pStyle w:val="Heading2"/>
       </w:pPr>
-      <w:bookmarkStart w:id="5" w:name="_Toc40432740"/>
-      <w:r>
-        <w:t>SavePTSLocally Method</w:t>
+      <w:bookmarkStart w:id="5" w:name="_Toc40450729"/>
+      <w:proofErr w:type="spellStart"/>
+      <w:r>
+        <w:t>SavePTSLocally</w:t>
+      </w:r>
+      <w:proofErr w:type="spellEnd"/>
+      <w:r>
+        <w:t xml:space="preserve"> Method</w:t>
       </w:r>
       <w:bookmarkEnd w:id="5"/>
     </w:p>
     <w:p>
       <w:r>
-        <w:t>This method uses a low-level stream object called FileWriter to write to the file system using the Environment.getExternalStorageDirectory</w:t>
-      </w:r>
-      <w:r>
-        <w:t>.getAbsolutePath()</w:t>
+        <w:t xml:space="preserve">This method uses a low-level stream object called </w:t>
+      </w:r>
+      <w:proofErr w:type="spellStart"/>
+      <w:r>
+        <w:t>FileWriter</w:t>
+      </w:r>
+      <w:proofErr w:type="spellEnd"/>
+      <w:r>
+        <w:t xml:space="preserve"> to write to the file system using the </w:t>
+      </w:r>
+      <w:proofErr w:type="spellStart"/>
+      <w:r>
+        <w:t>Environment.getExternalStorageDirectory</w:t>
+      </w:r>
+      <w:r>
+        <w:t>.getAbsolutePath</w:t>
+      </w:r>
+      <w:proofErr w:type="spellEnd"/>
+      <w:r>
+        <w:t>()</w:t>
       </w:r>
       <w:r>
         <w:t xml:space="preserve"> method, used to return a devices root directory, with </w:t>
@@ -2198,26 +2773,77 @@
         <w:t xml:space="preserve"> custom file name as an argument in the constructor. </w:t>
       </w:r>
       <w:r>
-        <w:t xml:space="preserve">The FileWriter object is then passed as an argument to the constructor of the </w:t>
-      </w:r>
-      <w:r>
-        <w:t>PrintWriter object. This wrapper stream is then used to convert ASCII characters to RAW bytes of data to be saved to the file system. The printLn method is called on the PrintWriter object, passing a data string as an argument, saving one object to the file each time around the loop. Once all data has been written to the file the close method is called on the PrintWriter closing both the high and low-level streams.</w:t>
+        <w:t xml:space="preserve">The </w:t>
+      </w:r>
+      <w:proofErr w:type="spellStart"/>
+      <w:r>
+        <w:t>FileWriter</w:t>
+      </w:r>
+      <w:proofErr w:type="spellEnd"/>
+      <w:r>
+        <w:t xml:space="preserve"> object is then passed as an argument to the constructor of the </w:t>
+      </w:r>
+      <w:proofErr w:type="spellStart"/>
+      <w:r>
+        <w:t>PrintWriter</w:t>
+      </w:r>
+      <w:proofErr w:type="spellEnd"/>
+      <w:r>
+        <w:t xml:space="preserve"> object. This wrapper stream is then used to convert ASCII characters to RAW bytes of data to be saved to the file system. The </w:t>
+      </w:r>
+      <w:proofErr w:type="spellStart"/>
+      <w:r>
+        <w:t>printLn</w:t>
+      </w:r>
+      <w:proofErr w:type="spellEnd"/>
+      <w:r>
+        <w:t xml:space="preserve"> method is called on the </w:t>
+      </w:r>
+      <w:proofErr w:type="spellStart"/>
+      <w:r>
+        <w:t>PrintWriter</w:t>
+      </w:r>
+      <w:proofErr w:type="spellEnd"/>
+      <w:r>
+        <w:t xml:space="preserve"> object, passing a data string as an argument, saving one object to the file each time around the loop. Once all data has been written to the file the close method is called on the </w:t>
+      </w:r>
+      <w:proofErr w:type="spellStart"/>
+      <w:r>
+        <w:t>PrintWriter</w:t>
+      </w:r>
+      <w:proofErr w:type="spellEnd"/>
+      <w:r>
+        <w:t xml:space="preserve"> closing both the high and low-level streams.</w:t>
       </w:r>
     </w:p>
     <w:p>
       <w:pPr>
         <w:pStyle w:val="Heading2"/>
       </w:pPr>
-      <w:bookmarkStart w:id="6" w:name="_Toc40432741"/>
-      <w:r>
-        <w:t>LoadLocalPTS Method</w:t>
+      <w:bookmarkStart w:id="6" w:name="_Toc40450730"/>
+      <w:proofErr w:type="spellStart"/>
+      <w:r>
+        <w:t>LoadLocalPTS</w:t>
+      </w:r>
+      <w:proofErr w:type="spellEnd"/>
+      <w:r>
+        <w:t xml:space="preserve"> Method</w:t>
       </w:r>
       <w:bookmarkEnd w:id="6"/>
     </w:p>
     <w:p>
       <w:r>
-        <w:t xml:space="preserve">This method uses a low-level stream object called FileReader to read from the file system using the </w:t>
-      </w:r>
+        <w:t xml:space="preserve">This method uses a low-level stream object called </w:t>
+      </w:r>
+      <w:proofErr w:type="spellStart"/>
+      <w:r>
+        <w:t>FileReader</w:t>
+      </w:r>
+      <w:proofErr w:type="spellEnd"/>
+      <w:r>
+        <w:t xml:space="preserve"> to read from the file system using the </w:t>
+      </w:r>
+      <w:proofErr w:type="spellStart"/>
       <w:proofErr w:type="gramStart"/>
       <w:r>
         <w:t>Environment.getExternalStorageDirectory</w:t>
@@ -2225,6 +2851,7 @@
       <w:r>
         <w:t>.getAbsolutePath</w:t>
       </w:r>
+      <w:proofErr w:type="spellEnd"/>
       <w:proofErr w:type="gramEnd"/>
       <w:r>
         <w:t>()</w:t>
@@ -2233,19 +2860,59 @@
         <w:t xml:space="preserve"> method with a custom file name as an argument in the constructor.</w:t>
       </w:r>
       <w:r>
-        <w:t xml:space="preserve"> The FileReader object is then passed as an argument to the constructor of the BufferedReader object.</w:t>
-      </w:r>
-      <w:r>
-        <w:t xml:space="preserve"> This wrapper stream is then used to convert RAW bytes of data into ASCII characters to be used in the constructor method for a new place object. The readLine method </w:t>
-      </w:r>
-      <w:r>
-        <w:t xml:space="preserve">is called on the BufferedReader object, extracting the individual components of the object separated with a comma, creating one new object each time around the loop. Once all </w:t>
+        <w:t xml:space="preserve"> The </w:t>
+      </w:r>
+      <w:proofErr w:type="spellStart"/>
+      <w:r>
+        <w:t>FileReader</w:t>
+      </w:r>
+      <w:proofErr w:type="spellEnd"/>
+      <w:r>
+        <w:t xml:space="preserve"> object is then passed as an argument to the constructor of the </w:t>
+      </w:r>
+      <w:proofErr w:type="spellStart"/>
+      <w:r>
+        <w:t>BufferedReader</w:t>
+      </w:r>
+      <w:proofErr w:type="spellEnd"/>
+      <w:r>
+        <w:t xml:space="preserve"> object.</w:t>
+      </w:r>
+      <w:r>
+        <w:t xml:space="preserve"> This wrapper stream is then used to convert RAW bytes of data into ASCII characters to be used in the constructor method for a new place object. The </w:t>
+      </w:r>
+      <w:proofErr w:type="spellStart"/>
+      <w:r>
+        <w:t>readLine</w:t>
+      </w:r>
+      <w:proofErr w:type="spellEnd"/>
+      <w:r>
+        <w:t xml:space="preserve"> method </w:t>
+      </w:r>
+      <w:r>
+        <w:t xml:space="preserve">is called on the </w:t>
+      </w:r>
+      <w:proofErr w:type="spellStart"/>
+      <w:r>
+        <w:t>BufferedReader</w:t>
+      </w:r>
+      <w:proofErr w:type="spellEnd"/>
+      <w:r>
+        <w:t xml:space="preserve"> object, extracting the individual components of the object separated with a comma, creating one new object each time around the loop. Once all </w:t>
       </w:r>
       <w:r>
         <w:t xml:space="preserve">the </w:t>
       </w:r>
       <w:r>
-        <w:t xml:space="preserve">data has been read from the file the close method is called on the BufferedReader </w:t>
+        <w:t xml:space="preserve">data has been read from the file the close method is called on the </w:t>
+      </w:r>
+      <w:proofErr w:type="spellStart"/>
+      <w:r>
+        <w:t>BufferedReader</w:t>
+      </w:r>
+      <w:proofErr w:type="spellEnd"/>
+      <w:r>
+        <w:t xml:space="preserve"> </w:t>
       </w:r>
       <w:r>
         <w:t>closing both the high and low-level streams.</w:t>
@@ -2281,7 +2948,7 @@
       <w:pPr>
         <w:pStyle w:val="Heading1"/>
       </w:pPr>
-      <w:bookmarkStart w:id="7" w:name="_Toc40432742"/>
+      <w:bookmarkStart w:id="7" w:name="_Toc40450731"/>
       <w:r>
         <w:lastRenderedPageBreak/>
         <w:t>Network</w:t>
@@ -2293,7 +2960,15 @@
     </w:p>
     <w:p>
       <w:r>
-        <w:t xml:space="preserve">In Android, all methods that might fail or take a long time to run, like network communication, should be implemented in a separate inner class that extends the functionality of asyncTask. This </w:t>
+        <w:t xml:space="preserve">In Android, all methods that might fail or take a long time to run, like network communication, should be implemented in a separate inner class that extends the functionality of </w:t>
+      </w:r>
+      <w:proofErr w:type="spellStart"/>
+      <w:r>
+        <w:t>asyncTask</w:t>
+      </w:r>
+      <w:proofErr w:type="spellEnd"/>
+      <w:r>
+        <w:t xml:space="preserve">. This </w:t>
       </w:r>
       <w:r>
         <w:t>put</w:t>
@@ -2329,19 +3004,10 @@
         <w:t xml:space="preserve"> </w:t>
       </w:r>
       <w:r>
-        <w:t>All network communications are done wrapped in a try catch block, to stop the application from crashing if the server is unresponsive, with a finally block added. This block will run if the code completes successfully or errors to stop the remote server connection from being orphaned.</w:t>
-      </w:r>
-      <w:r>
-        <w:t xml:space="preserve"> </w:t>
-      </w:r>
-      <w:r>
-        <w:t xml:space="preserve">Below I will talk about </w:t>
-      </w:r>
-      <w:r>
-        <w:t xml:space="preserve">the </w:t>
-      </w:r>
-      <w:r>
-        <w:t>two methods in the main activity that do this</w:t>
+        <w:t xml:space="preserve">All network communications are done wrapped in a try catch block, to stop the application from crashing if the server is unresponsive, with a finally block added. This block will run if the code completes successfully or errors to stop the remote server connection from being orphaned. </w:t>
+      </w:r>
+      <w:r>
+        <w:t>Below I will talk about the two methods in the main activity that do this</w:t>
       </w:r>
       <w:r>
         <w:t>.</w:t>
@@ -2354,129 +3020,155 @@
       <w:pPr>
         <w:pStyle w:val="Heading2"/>
       </w:pPr>
-      <w:bookmarkStart w:id="8" w:name="_Toc40432743"/>
+      <w:bookmarkStart w:id="8" w:name="_Toc40450732"/>
+      <w:proofErr w:type="spellStart"/>
       <w:r>
         <w:t>InnerRemoteSave</w:t>
       </w:r>
       <w:bookmarkEnd w:id="8"/>
+      <w:proofErr w:type="spellEnd"/>
     </w:p>
     <w:p>
       <w:r>
         <w:t>This method uses a URL object that has the remote servers POST address passed into the constructor</w:t>
       </w:r>
       <w:r>
-        <w:t xml:space="preserve">. </w:t>
-      </w:r>
-      <w:r>
-        <w:t xml:space="preserve">In this application the address </w:t>
-      </w:r>
-      <w:r>
-        <w:t xml:space="preserve">is </w:t>
-      </w:r>
-      <w:r>
-        <w:t xml:space="preserve">hard coded but, in the real world this would be </w:t>
-      </w:r>
-      <w:r>
-        <w:t>stored in a variable</w:t>
-      </w:r>
-      <w:r>
-        <w:t>.</w:t>
+        <w:t>. In this application the address is hard coded but, in the real world this would be stored in a variable.</w:t>
+      </w:r>
+      <w:r>
+        <w:t xml:space="preserve"> A POST request is being used as data being sent from the application is being used to update the database.</w:t>
       </w:r>
       <w:r>
         <w:t xml:space="preserve"> </w:t>
       </w:r>
       <w:r>
-        <w:t xml:space="preserve">A </w:t>
-      </w:r>
-      <w:r>
-        <w:t>POST</w:t>
-      </w:r>
-      <w:r>
-        <w:t xml:space="preserve"> request is being used as data being sent from the application is being used to update the database.</w:t>
+        <w:t xml:space="preserve">The </w:t>
+      </w:r>
+      <w:proofErr w:type="spellStart"/>
+      <w:r>
+        <w:t>openConnection</w:t>
+      </w:r>
+      <w:proofErr w:type="spellEnd"/>
+      <w:r>
+        <w:t xml:space="preserve"> method is then called on the URL object and it is cast as a </w:t>
+      </w:r>
+      <w:proofErr w:type="spellStart"/>
+      <w:r>
+        <w:t>HttpURLConnection</w:t>
+      </w:r>
+      <w:proofErr w:type="spellEnd"/>
+      <w:r>
+        <w:t xml:space="preserve"> object to the variable conn.</w:t>
       </w:r>
       <w:r>
         <w:t xml:space="preserve"> </w:t>
       </w:r>
       <w:r>
-        <w:t>The openConnection method is then called on the URL object and it is cast as a HttpURLConnection object to the variable conn.</w:t>
+        <w:t xml:space="preserve">The </w:t>
+      </w:r>
+      <w:proofErr w:type="spellStart"/>
+      <w:r>
+        <w:t>getOutputStream</w:t>
+      </w:r>
+      <w:proofErr w:type="spellEnd"/>
+      <w:r>
+        <w:t xml:space="preserve"> method is then called on conn storing the returned </w:t>
+      </w:r>
+      <w:proofErr w:type="spellStart"/>
+      <w:r>
+        <w:t>Ou</w:t>
+      </w:r>
+      <w:r>
+        <w:t>putStream</w:t>
+      </w:r>
+      <w:proofErr w:type="spellEnd"/>
+      <w:r>
+        <w:t xml:space="preserve"> object in a variable.</w:t>
       </w:r>
       <w:r>
         <w:t xml:space="preserve"> </w:t>
       </w:r>
       <w:r>
-        <w:t>The get</w:t>
-      </w:r>
-      <w:r>
-        <w:t>Out</w:t>
-      </w:r>
-      <w:r>
-        <w:t xml:space="preserve">putStream method is then called on conn storing the returned </w:t>
-      </w:r>
-      <w:r>
-        <w:t>Ou</w:t>
-      </w:r>
-      <w:r>
-        <w:t>putStream object in a variable.</w:t>
+        <w:t xml:space="preserve">The write method is then called on the </w:t>
+      </w:r>
+      <w:proofErr w:type="spellStart"/>
+      <w:r>
+        <w:t>OutputStream</w:t>
+      </w:r>
+      <w:proofErr w:type="spellEnd"/>
+      <w:r>
+        <w:t xml:space="preserve"> object, passing a data string as an argument, saving one object to the remote server each time around the loop. </w:t>
+      </w:r>
+      <w:r>
+        <w:t>An if statement is then used to check the connection response code equals 200, if it is then</w:t>
+      </w:r>
+      <w:r>
+        <w:t xml:space="preserve"> the </w:t>
+      </w:r>
+      <w:proofErr w:type="spellStart"/>
+      <w:r>
+        <w:t>getInputStream</w:t>
+      </w:r>
+      <w:proofErr w:type="spellEnd"/>
+      <w:r>
+        <w:t xml:space="preserve"> method is called on conn storing the returned </w:t>
+      </w:r>
+      <w:proofErr w:type="spellStart"/>
+      <w:r>
+        <w:t>InputStream</w:t>
+      </w:r>
+      <w:proofErr w:type="spellEnd"/>
+      <w:r>
+        <w:t xml:space="preserve"> object in a variable. Then the input steam is passed in as an argument to the constructor of an </w:t>
+      </w:r>
+      <w:proofErr w:type="spellStart"/>
+      <w:r>
+        <w:t>InputStreamReader</w:t>
+      </w:r>
+      <w:proofErr w:type="spellEnd"/>
+      <w:r>
+        <w:t xml:space="preserve"> object. That is itself passed into the constructor of a </w:t>
+      </w:r>
+      <w:proofErr w:type="spellStart"/>
+      <w:r>
+        <w:t>BufferedReader</w:t>
+      </w:r>
+      <w:proofErr w:type="spellEnd"/>
+      <w:r>
+        <w:t xml:space="preserve"> object. This </w:t>
+      </w:r>
+      <w:proofErr w:type="spellStart"/>
+      <w:r>
+        <w:t>BufferedReader</w:t>
+      </w:r>
+      <w:proofErr w:type="spellEnd"/>
+      <w:r>
+        <w:t xml:space="preserve"> object is then use</w:t>
+      </w:r>
+      <w:r>
+        <w:t xml:space="preserve">s the </w:t>
+      </w:r>
+      <w:proofErr w:type="spellStart"/>
+      <w:r>
+        <w:t>readLine</w:t>
+      </w:r>
+      <w:proofErr w:type="spellEnd"/>
+      <w:r>
+        <w:t xml:space="preserve"> method</w:t>
       </w:r>
       <w:r>
         <w:t xml:space="preserve"> </w:t>
       </w:r>
       <w:r>
-        <w:t xml:space="preserve">The </w:t>
-      </w:r>
-      <w:r>
-        <w:t>write</w:t>
-      </w:r>
-      <w:r>
-        <w:t xml:space="preserve"> method is </w:t>
-      </w:r>
-      <w:r>
-        <w:t xml:space="preserve">then </w:t>
-      </w:r>
-      <w:r>
-        <w:t xml:space="preserve">called on the </w:t>
-      </w:r>
-      <w:r>
-        <w:t>OutputStream</w:t>
-      </w:r>
-      <w:r>
-        <w:t xml:space="preserve"> object, passing a data string as an argument, saving one object to the </w:t>
-      </w:r>
-      <w:r>
-        <w:t>remote server</w:t>
-      </w:r>
-      <w:r>
-        <w:t xml:space="preserve"> each time around the loop. </w:t>
-      </w:r>
-      <w:r>
-        <w:t>An if statement is then used to check the connection response code equals 200, if it is then</w:t>
-      </w:r>
-      <w:r>
-        <w:t xml:space="preserve"> t</w:t>
-      </w:r>
-      <w:r>
-        <w:t>he getInputStream method is called on conn storing the returned InputStream object in a variable.</w:t>
-      </w:r>
-      <w:r>
-        <w:t xml:space="preserve"> T</w:t>
-      </w:r>
-      <w:r>
-        <w:t>hen the input steam is passed in as an argument to the constructor of an InputStreamReader object. That is itself passed into the constructor of a BufferedReader object.</w:t>
-      </w:r>
-      <w:r>
-        <w:t xml:space="preserve"> </w:t>
-      </w:r>
-      <w:r>
-        <w:t>This BufferedReader object is then use</w:t>
-      </w:r>
-      <w:r>
-        <w:t>s the readLine method</w:t>
-      </w:r>
-      <w:r>
-        <w:t xml:space="preserve"> </w:t>
-      </w:r>
-      <w:r>
-        <w:t>to store the remote server’s response in a string variable, that is returned by this method to the onPostExecute method to be displayed in an alert dialog to the user.</w:t>
+        <w:t xml:space="preserve">to store the remote server’s response in a string variable, that is returned by this method to the </w:t>
+      </w:r>
+      <w:proofErr w:type="spellStart"/>
+      <w:r>
+        <w:t>onPostExecute</w:t>
+      </w:r>
+      <w:proofErr w:type="spellEnd"/>
+      <w:r>
+        <w:t xml:space="preserve"> method to be displayed in an alert dialog to the user.</w:t>
       </w:r>
       <w:r>
         <w:t xml:space="preserve"> </w:t>
@@ -2486,11 +3178,13 @@
       <w:pPr>
         <w:pStyle w:val="Heading2"/>
       </w:pPr>
-      <w:bookmarkStart w:id="9" w:name="_Toc40432744"/>
+      <w:bookmarkStart w:id="9" w:name="_Toc40450733"/>
+      <w:proofErr w:type="spellStart"/>
       <w:r>
         <w:t>InnerRemoteLoad</w:t>
       </w:r>
       <w:bookmarkEnd w:id="9"/>
+      <w:proofErr w:type="spellEnd"/>
     </w:p>
     <w:p>
       <w:pPr>
@@ -2517,22 +3211,51 @@
         <w:t xml:space="preserve"> GET request is being used as data being sent from the application is not being used to update the database. </w:t>
       </w:r>
       <w:r>
-        <w:t xml:space="preserve">The openConnection method is then called on the URL object and it is cast as a </w:t>
-      </w:r>
+        <w:t xml:space="preserve">The </w:t>
+      </w:r>
+      <w:proofErr w:type="spellStart"/>
+      <w:r>
+        <w:t>openConnection</w:t>
+      </w:r>
+      <w:proofErr w:type="spellEnd"/>
+      <w:r>
+        <w:t xml:space="preserve"> method is then called on the URL object and it is cast as a </w:t>
+      </w:r>
+      <w:proofErr w:type="spellStart"/>
       <w:r>
         <w:t>H</w:t>
       </w:r>
       <w:r>
-        <w:t xml:space="preserve">ttpURLConnection </w:t>
+        <w:t>ttpURLConnection</w:t>
+      </w:r>
+      <w:proofErr w:type="spellEnd"/>
+      <w:r>
+        <w:t xml:space="preserve"> </w:t>
       </w:r>
       <w:r>
         <w:t xml:space="preserve">object </w:t>
       </w:r>
       <w:r>
-        <w:t>to the variable conn. The getInputStream method is then called on conn storing</w:t>
-      </w:r>
-      <w:r>
-        <w:t xml:space="preserve"> the returned InputStream object in a variable</w:t>
+        <w:t xml:space="preserve">to the variable conn. The </w:t>
+      </w:r>
+      <w:proofErr w:type="spellStart"/>
+      <w:r>
+        <w:t>getInputStream</w:t>
+      </w:r>
+      <w:proofErr w:type="spellEnd"/>
+      <w:r>
+        <w:t xml:space="preserve"> method is then called on conn storing</w:t>
+      </w:r>
+      <w:r>
+        <w:t xml:space="preserve"> the returned </w:t>
+      </w:r>
+      <w:proofErr w:type="spellStart"/>
+      <w:r>
+        <w:t>InputStream</w:t>
+      </w:r>
+      <w:proofErr w:type="spellEnd"/>
+      <w:r>
+        <w:t xml:space="preserve"> object in a variable</w:t>
       </w:r>
       <w:r>
         <w:t>.</w:t>
@@ -2571,16 +3294,56 @@
         <w:t xml:space="preserve"> constructor of an</w:t>
       </w:r>
       <w:r>
-        <w:t xml:space="preserve"> InputStreamReader object.</w:t>
-      </w:r>
-      <w:r>
-        <w:t xml:space="preserve"> That is itself passed into the constructor of a BufferedReader object.</w:t>
-      </w:r>
-      <w:r>
-        <w:t xml:space="preserve"> This BufferedReader object is then used in the same way as the one in the LoadLocalPTS method.</w:t>
-      </w:r>
-      <w:r>
-        <w:t xml:space="preserve"> A string value is then returned by this method to the onPostExecute method to be displayed in an alert dialog to the user.</w:t>
+        <w:t xml:space="preserve"> </w:t>
+      </w:r>
+      <w:proofErr w:type="spellStart"/>
+      <w:r>
+        <w:t>InputStreamReader</w:t>
+      </w:r>
+      <w:proofErr w:type="spellEnd"/>
+      <w:r>
+        <w:t xml:space="preserve"> object.</w:t>
+      </w:r>
+      <w:r>
+        <w:t xml:space="preserve"> That is itself passed into the constructor of a </w:t>
+      </w:r>
+      <w:proofErr w:type="spellStart"/>
+      <w:r>
+        <w:t>BufferedReader</w:t>
+      </w:r>
+      <w:proofErr w:type="spellEnd"/>
+      <w:r>
+        <w:t xml:space="preserve"> object.</w:t>
+      </w:r>
+      <w:r>
+        <w:t xml:space="preserve"> This </w:t>
+      </w:r>
+      <w:proofErr w:type="spellStart"/>
+      <w:r>
+        <w:t>BufferedReader</w:t>
+      </w:r>
+      <w:proofErr w:type="spellEnd"/>
+      <w:r>
+        <w:t xml:space="preserve"> object is then used in the same way as the one in the </w:t>
+      </w:r>
+      <w:proofErr w:type="spellStart"/>
+      <w:r>
+        <w:t>LoadLocalPTS</w:t>
+      </w:r>
+      <w:proofErr w:type="spellEnd"/>
+      <w:r>
+        <w:t xml:space="preserve"> method.</w:t>
+      </w:r>
+      <w:r>
+        <w:t xml:space="preserve"> A string value is then returned by this method to the </w:t>
+      </w:r>
+      <w:proofErr w:type="spellStart"/>
+      <w:r>
+        <w:t>onPostExecute</w:t>
+      </w:r>
+      <w:proofErr w:type="spellEnd"/>
+      <w:r>
+        <w:t xml:space="preserve"> method to be displayed in an alert dialog to the user.</w:t>
       </w:r>
       <w:r>
         <w:br w:type="page"/>
@@ -2590,7 +3353,7 @@
       <w:pPr>
         <w:pStyle w:val="Heading1"/>
       </w:pPr>
-      <w:bookmarkStart w:id="10" w:name="_Toc40432745"/>
+      <w:bookmarkStart w:id="10" w:name="_Toc40450734"/>
       <w:r>
         <w:lastRenderedPageBreak/>
         <w:t>CSV</w:t>
@@ -2602,46 +3365,194 @@
     </w:p>
     <w:p>
       <w:r>
-        <w:t>In this application I have used a CSV (Comma Separated Values)</w:t>
+        <w:t xml:space="preserve">In this application I have </w:t>
+      </w:r>
+      <w:r>
+        <w:t>chosen to use</w:t>
+      </w:r>
+      <w:r>
+        <w:t xml:space="preserve"> a CSV (Comma Separated Values)</w:t>
       </w:r>
       <w:r>
         <w:t xml:space="preserve"> </w:t>
       </w:r>
       <w:r>
-        <w:t>file to store the places locally on the device. To be able to read places from the file they will need to be converted from a string to a place object and to be able to write places to the file they will need to be converted from a place object to a string this is called CSV parsing. The savePTSLocally</w:t>
-      </w:r>
-      <w:r>
-        <w:t xml:space="preserve"> method parses place objects and converts the to a line of comma separated values ready to be saved to a file and the LoadPTSLocally method parses a line of comma separated values and converts them into a place.</w:t>
+        <w:t>file to store the places locally on the device.</w:t>
+      </w:r>
+      <w:r>
+        <w:t xml:space="preserve"> To be able to save places to the file they will need to be converted from a place object into a string of comma separated values.</w:t>
+      </w:r>
+      <w:r>
+        <w:t xml:space="preserve"> This happens in the </w:t>
+      </w:r>
+      <w:proofErr w:type="spellStart"/>
+      <w:r>
+        <w:t>savePTSLocally</w:t>
+      </w:r>
+      <w:proofErr w:type="spellEnd"/>
+      <w:r>
+        <w:t xml:space="preserve"> method and in the </w:t>
+      </w:r>
+      <w:proofErr w:type="spellStart"/>
+      <w:r>
+        <w:t>InnerRemoteSave</w:t>
+      </w:r>
+      <w:proofErr w:type="spellEnd"/>
+      <w:r>
+        <w:t xml:space="preserve"> class of </w:t>
+      </w:r>
+      <w:proofErr w:type="spellStart"/>
+      <w:r>
+        <w:t>MainActivity</w:t>
+      </w:r>
+      <w:proofErr w:type="spellEnd"/>
+      <w:r>
+        <w:t xml:space="preserve">. </w:t>
+      </w:r>
+      <w:r>
+        <w:t>Also, t</w:t>
+      </w:r>
+      <w:r>
+        <w:t xml:space="preserve">o be able to read places from the file the comma separated values will need to be converted to a place object. </w:t>
+      </w:r>
+      <w:r>
+        <w:t xml:space="preserve">This happens in the </w:t>
+      </w:r>
+      <w:proofErr w:type="spellStart"/>
+      <w:r>
+        <w:t>localLoad</w:t>
+      </w:r>
+      <w:r>
+        <w:t>PTS</w:t>
+      </w:r>
+      <w:proofErr w:type="spellEnd"/>
+      <w:r>
+        <w:t xml:space="preserve"> method and in the </w:t>
+      </w:r>
+      <w:proofErr w:type="spellStart"/>
+      <w:r>
+        <w:t>InnerRemote</w:t>
+      </w:r>
+      <w:r>
+        <w:t>Load</w:t>
+      </w:r>
+      <w:proofErr w:type="spellEnd"/>
+      <w:r>
+        <w:t xml:space="preserve"> class of </w:t>
+      </w:r>
+      <w:proofErr w:type="spellStart"/>
+      <w:r>
+        <w:t>MainActivity</w:t>
+      </w:r>
+      <w:proofErr w:type="spellEnd"/>
+      <w:r>
+        <w:t>.</w:t>
+      </w:r>
+      <w:r>
+        <w:t xml:space="preserve"> </w:t>
       </w:r>
     </w:p>
     <w:p>
+      <w:pPr>
+        <w:pStyle w:val="Heading2"/>
+      </w:pPr>
+      <w:bookmarkStart w:id="11" w:name="_Toc40450735"/>
       <w:r>
         <w:t>Parsing objects to CSV</w:t>
       </w:r>
+      <w:bookmarkEnd w:id="11"/>
     </w:p>
     <w:p>
-      <w:proofErr w:type="gramStart"/>
       <w:r>
         <w:t>A</w:t>
       </w:r>
       <w:r>
-        <w:t xml:space="preserve"> for</w:t>
-      </w:r>
-      <w:proofErr w:type="gramEnd"/>
-      <w:r>
-        <w:t xml:space="preserve"> each loop </w:t>
+        <w:t xml:space="preserve"> foreach loop </w:t>
       </w:r>
       <w:r>
         <w:t xml:space="preserve">is used </w:t>
       </w:r>
       <w:r>
-        <w:t>to iterate thought the placesToStay array. For each place it then calls the: getName, getType, getPrice, getLatitude, and getLongitude methods storing the returned values in variables with the same names. These variables are then passed into the printLn method called on the PrintWritter wrapper stream, with commas added in between each one</w:t>
-      </w:r>
-      <w:r>
-        <w:t xml:space="preserve"> to separate the data</w:t>
-      </w:r>
-      <w:r>
-        <w:t>, saving them to the file</w:t>
+        <w:t xml:space="preserve">to iterate thought the </w:t>
+      </w:r>
+      <w:proofErr w:type="spellStart"/>
+      <w:r>
+        <w:t>placesToStay</w:t>
+      </w:r>
+      <w:proofErr w:type="spellEnd"/>
+      <w:r>
+        <w:t xml:space="preserve"> array. For each place it then calls the: </w:t>
+      </w:r>
+      <w:proofErr w:type="spellStart"/>
+      <w:r>
+        <w:t>getName</w:t>
+      </w:r>
+      <w:proofErr w:type="spellEnd"/>
+      <w:r>
+        <w:t xml:space="preserve">, </w:t>
+      </w:r>
+      <w:proofErr w:type="spellStart"/>
+      <w:r>
+        <w:t>getType</w:t>
+      </w:r>
+      <w:proofErr w:type="spellEnd"/>
+      <w:r>
+        <w:t xml:space="preserve">, </w:t>
+      </w:r>
+      <w:proofErr w:type="spellStart"/>
+      <w:r>
+        <w:t>getPrice</w:t>
+      </w:r>
+      <w:proofErr w:type="spellEnd"/>
+      <w:r>
+        <w:t xml:space="preserve">, </w:t>
+      </w:r>
+      <w:proofErr w:type="spellStart"/>
+      <w:r>
+        <w:t>getLatitude</w:t>
+      </w:r>
+      <w:proofErr w:type="spellEnd"/>
+      <w:r>
+        <w:t xml:space="preserve">, and </w:t>
+      </w:r>
+      <w:proofErr w:type="spellStart"/>
+      <w:r>
+        <w:t>getLongitude</w:t>
+      </w:r>
+      <w:proofErr w:type="spellEnd"/>
+      <w:r>
+        <w:t xml:space="preserve"> methods storing the returned values in variables with the same names. These variables are then passed into the </w:t>
+      </w:r>
+      <w:proofErr w:type="spellStart"/>
+      <w:r>
+        <w:t>printLn</w:t>
+      </w:r>
+      <w:proofErr w:type="spellEnd"/>
+      <w:r>
+        <w:t xml:space="preserve"> method called on the </w:t>
+      </w:r>
+      <w:proofErr w:type="spellStart"/>
+      <w:r>
+        <w:t>PrintWriter</w:t>
+      </w:r>
+      <w:proofErr w:type="spellEnd"/>
+      <w:r>
+        <w:t xml:space="preserve"> wrapper stream, with commas added in between each one</w:t>
+      </w:r>
+      <w:r>
+        <w:t xml:space="preserve"> to separate the </w:t>
+      </w:r>
+      <w:r>
+        <w:t>values</w:t>
+      </w:r>
+      <w:r>
+        <w:t>,</w:t>
+      </w:r>
+      <w:r>
+        <w:t xml:space="preserve"> before</w:t>
+      </w:r>
+      <w:r>
+        <w:t xml:space="preserve"> saving them to the file</w:t>
       </w:r>
       <w:r>
         <w:t>. This means that one object is</w:t>
@@ -2653,7 +3564,25 @@
         <w:t xml:space="preserve"> on each line of the CSV file </w:t>
       </w:r>
       <w:r>
-        <w:t>with commas in between the values allowing them to be individually pulled out when parsed back t</w:t>
+        <w:t>with commas in between the values</w:t>
+      </w:r>
+      <w:r>
+        <w:t>,</w:t>
+      </w:r>
+      <w:r>
+        <w:t xml:space="preserve"> allowing them to be individually </w:t>
+      </w:r>
+      <w:r>
+        <w:t>extracted</w:t>
+      </w:r>
+      <w:r>
+        <w:t xml:space="preserve"> when parsed back </w:t>
+      </w:r>
+      <w:r>
+        <w:t>in</w:t>
+      </w:r>
+      <w:r>
+        <w:t>t</w:t>
       </w:r>
       <w:r>
         <w:t>o an object</w:t>
@@ -2663,13 +3592,61 @@
       </w:r>
     </w:p>
     <w:p>
+      <w:pPr>
+        <w:pStyle w:val="Heading2"/>
+      </w:pPr>
+      <w:bookmarkStart w:id="12" w:name="_Toc40450736"/>
       <w:r>
         <w:t>Parsing CSV to objects</w:t>
       </w:r>
+      <w:bookmarkEnd w:id="12"/>
     </w:p>
     <w:p>
       <w:r>
-        <w:t>This uses a while loop that runs until the readLine method called on the BufferedReader stream returns null saving each line to a string variable. Th</w:t>
+        <w:t>A while</w:t>
+      </w:r>
+      <w:r>
+        <w:t xml:space="preserve"> loop</w:t>
+      </w:r>
+      <w:r>
+        <w:t xml:space="preserve"> is used</w:t>
+      </w:r>
+      <w:r>
+        <w:t xml:space="preserve"> that runs until the </w:t>
+      </w:r>
+      <w:proofErr w:type="spellStart"/>
+      <w:r>
+        <w:t>readLine</w:t>
+      </w:r>
+      <w:proofErr w:type="spellEnd"/>
+      <w:r>
+        <w:t xml:space="preserve"> method called on the </w:t>
+      </w:r>
+      <w:proofErr w:type="spellStart"/>
+      <w:r>
+        <w:t>BufferedReader</w:t>
+      </w:r>
+      <w:proofErr w:type="spellEnd"/>
+      <w:r>
+        <w:t xml:space="preserve"> </w:t>
+      </w:r>
+      <w:r>
+        <w:t xml:space="preserve">wrapper </w:t>
+      </w:r>
+      <w:r>
+        <w:t>stream returns null</w:t>
+      </w:r>
+      <w:r>
+        <w:t>,</w:t>
+      </w:r>
+      <w:r>
+        <w:t xml:space="preserve"> saving each line to a string variable.</w:t>
+      </w:r>
+      <w:r>
+        <w:t xml:space="preserve"> </w:t>
+      </w:r>
+      <w:r>
+        <w:t>Th</w:t>
       </w:r>
       <w:r>
         <w:t xml:space="preserve">e </w:t>
@@ -2678,7 +3655,25 @@
         <w:t>split method</w:t>
       </w:r>
       <w:r>
-        <w:t xml:space="preserve"> is then called on that variable passing in a comma as the argument. This means the next piece of data will be extracted until a comma is read</w:t>
+        <w:t xml:space="preserve"> is then called on that variable passing in a comma as the argument. This </w:t>
+      </w:r>
+      <w:r>
+        <w:t>results in the</w:t>
+      </w:r>
+      <w:r>
+        <w:t xml:space="preserve"> next </w:t>
+      </w:r>
+      <w:r>
+        <w:t>value</w:t>
+      </w:r>
+      <w:r>
+        <w:t xml:space="preserve"> be</w:t>
+      </w:r>
+      <w:r>
+        <w:t>ing</w:t>
+      </w:r>
+      <w:r>
+        <w:t xml:space="preserve"> extracted until a comma is read</w:t>
       </w:r>
       <w:r>
         <w:t xml:space="preserve">, then it will then </w:t>
@@ -2687,34 +3682,43 @@
         <w:t xml:space="preserve">be stored in </w:t>
       </w:r>
       <w:r>
-        <w:t>the indexed array</w:t>
+        <w:t>an</w:t>
+      </w:r>
+      <w:r>
+        <w:t xml:space="preserve"> indexed array</w:t>
       </w:r>
       <w:r>
         <w:t xml:space="preserve"> variable</w:t>
       </w:r>
       <w:r>
-        <w:t>. An if statement is then used to check the size of the</w:t>
-      </w:r>
-      <w:r>
-        <w:t xml:space="preserve"> indexed array once th</w:t>
-      </w:r>
-      <w:r>
-        <w:t>e</w:t>
-      </w:r>
-      <w:r>
-        <w:t xml:space="preserve"> </w:t>
-      </w:r>
-      <w:r>
-        <w:t>size</w:t>
-      </w:r>
-      <w:r>
-        <w:t xml:space="preserve"> is 5 the if statement is triggered. Th</w:t>
+        <w:t>.</w:t>
+      </w:r>
+      <w:r>
+        <w:t xml:space="preserve"> An if statement is then used to check the length of the indexed array if it is equal to 5 then the statement is triggered. </w:t>
+      </w:r>
+      <w:r>
+        <w:t>Th</w:t>
       </w:r>
       <w:r>
         <w:t xml:space="preserve">en two string variables are created name and type and three double variables are created: price, latitude, and longitude. </w:t>
       </w:r>
       <w:r>
-        <w:t>Then the corresponding components extracted from the csv file are stored in these variables. Finally, a new place is created by passing the name, type, price, latitude, and longitude variables in as arguments to the constructor method before, calling the add function on the placesToStay array passing the newly created place as an argument adding it to the array.</w:t>
+        <w:t xml:space="preserve">Then the corresponding </w:t>
+      </w:r>
+      <w:r>
+        <w:t xml:space="preserve">values in the indexed array are stored in these variables. </w:t>
+      </w:r>
+      <w:r>
+        <w:t>Finally</w:t>
+      </w:r>
+      <w:r>
+        <w:t xml:space="preserve">, a new place object is created by passing the </w:t>
+      </w:r>
+      <w:r>
+        <w:t>name, type, price, latitude, and longitude variables in as arguments to the constructor method</w:t>
+      </w:r>
+      <w:r>
+        <w:t>.</w:t>
       </w:r>
       <w:r>
         <w:t xml:space="preserve"> </w:t>
@@ -6617,7 +7621,7 @@
 </file>
 
 <file path=customXml/itemProps1.xml><?xml version="1.0" encoding="utf-8"?>
-<ds:datastoreItem xmlns:ds="http://schemas.openxmlformats.org/officeDocument/2006/customXml" ds:itemID="{78BD8997-06D2-4D33-A8C9-4DEDC06649D1}">
+<ds:datastoreItem xmlns:ds="http://schemas.openxmlformats.org/officeDocument/2006/customXml" ds:itemID="{B59F55F7-3E8C-47D7-A61B-110E90B6594A}">
   <ds:schemaRefs>
     <ds:schemaRef ds:uri="http://schemas.openxmlformats.org/officeDocument/2006/bibliography"/>
   </ds:schemaRefs>

</xml_diff>

<commit_message>
minor update to CSV parsing topic.
</commit_message>
<xml_diff>
--- a/Q10232711-SWD504-AE1.docx
+++ b/Q10232711-SWD504-AE1.docx
@@ -505,7 +505,7 @@
           <w:r>
             <w:fldChar w:fldCharType="separate"/>
           </w:r>
-          <w:hyperlink w:anchor="_Toc40450724" w:history="1">
+          <w:hyperlink w:anchor="_Toc40451246" w:history="1">
             <w:r>
               <w:rPr>
                 <w:rStyle w:val="Hyperlink"/>
@@ -532,7 +532,7 @@
                 <w:noProof/>
                 <w:webHidden/>
               </w:rPr>
-              <w:instrText xml:space="preserve"> PAGEREF _Toc40450724 \h </w:instrText>
+              <w:instrText xml:space="preserve"> PAGEREF _Toc40451246 \h </w:instrText>
             </w:r>
             <w:r>
               <w:rPr>
@@ -576,7 +576,7 @@
               <w:lang w:eastAsia="en-GB"/>
             </w:rPr>
           </w:pPr>
-          <w:hyperlink w:anchor="_Toc40450725" w:history="1">
+          <w:hyperlink w:anchor="_Toc40451247" w:history="1">
             <w:r>
               <w:rPr>
                 <w:rStyle w:val="Hyperlink"/>
@@ -603,7 +603,7 @@
                 <w:noProof/>
                 <w:webHidden/>
               </w:rPr>
-              <w:instrText xml:space="preserve"> PAGEREF _Toc40450725 \h </w:instrText>
+              <w:instrText xml:space="preserve"> PAGEREF _Toc40451247 \h </w:instrText>
             </w:r>
             <w:r>
               <w:rPr>
@@ -647,7 +647,7 @@
               <w:lang w:eastAsia="en-GB"/>
             </w:rPr>
           </w:pPr>
-          <w:hyperlink w:anchor="_Toc40450726" w:history="1">
+          <w:hyperlink w:anchor="_Toc40451248" w:history="1">
             <w:r>
               <w:rPr>
                 <w:rStyle w:val="Hyperlink"/>
@@ -674,7 +674,7 @@
                 <w:noProof/>
                 <w:webHidden/>
               </w:rPr>
-              <w:instrText xml:space="preserve"> PAGEREF _Toc40450726 \h </w:instrText>
+              <w:instrText xml:space="preserve"> PAGEREF _Toc40451248 \h </w:instrText>
             </w:r>
             <w:r>
               <w:rPr>
@@ -718,7 +718,7 @@
               <w:lang w:eastAsia="en-GB"/>
             </w:rPr>
           </w:pPr>
-          <w:hyperlink w:anchor="_Toc40450727" w:history="1">
+          <w:hyperlink w:anchor="_Toc40451249" w:history="1">
             <w:r>
               <w:rPr>
                 <w:rStyle w:val="Hyperlink"/>
@@ -745,7 +745,7 @@
                 <w:noProof/>
                 <w:webHidden/>
               </w:rPr>
-              <w:instrText xml:space="preserve"> PAGEREF _Toc40450727 \h </w:instrText>
+              <w:instrText xml:space="preserve"> PAGEREF _Toc40451249 \h </w:instrText>
             </w:r>
             <w:r>
               <w:rPr>
@@ -789,7 +789,7 @@
               <w:lang w:eastAsia="en-GB"/>
             </w:rPr>
           </w:pPr>
-          <w:hyperlink w:anchor="_Toc40450728" w:history="1">
+          <w:hyperlink w:anchor="_Toc40451250" w:history="1">
             <w:r>
               <w:rPr>
                 <w:rStyle w:val="Hyperlink"/>
@@ -816,7 +816,7 @@
                 <w:noProof/>
                 <w:webHidden/>
               </w:rPr>
-              <w:instrText xml:space="preserve"> PAGEREF _Toc40450728 \h </w:instrText>
+              <w:instrText xml:space="preserve"> PAGEREF _Toc40451250 \h </w:instrText>
             </w:r>
             <w:r>
               <w:rPr>
@@ -860,7 +860,7 @@
               <w:lang w:eastAsia="en-GB"/>
             </w:rPr>
           </w:pPr>
-          <w:hyperlink w:anchor="_Toc40450729" w:history="1">
+          <w:hyperlink w:anchor="_Toc40451251" w:history="1">
             <w:r>
               <w:rPr>
                 <w:rStyle w:val="Hyperlink"/>
@@ -887,7 +887,7 @@
                 <w:noProof/>
                 <w:webHidden/>
               </w:rPr>
-              <w:instrText xml:space="preserve"> PAGEREF _Toc40450729 \h </w:instrText>
+              <w:instrText xml:space="preserve"> PAGEREF _Toc40451251 \h </w:instrText>
             </w:r>
             <w:r>
               <w:rPr>
@@ -931,7 +931,7 @@
               <w:lang w:eastAsia="en-GB"/>
             </w:rPr>
           </w:pPr>
-          <w:hyperlink w:anchor="_Toc40450730" w:history="1">
+          <w:hyperlink w:anchor="_Toc40451252" w:history="1">
             <w:r>
               <w:rPr>
                 <w:rStyle w:val="Hyperlink"/>
@@ -958,7 +958,7 @@
                 <w:noProof/>
                 <w:webHidden/>
               </w:rPr>
-              <w:instrText xml:space="preserve"> PAGEREF _Toc40450730 \h </w:instrText>
+              <w:instrText xml:space="preserve"> PAGEREF _Toc40451252 \h </w:instrText>
             </w:r>
             <w:r>
               <w:rPr>
@@ -1002,7 +1002,7 @@
               <w:lang w:eastAsia="en-GB"/>
             </w:rPr>
           </w:pPr>
-          <w:hyperlink w:anchor="_Toc40450731" w:history="1">
+          <w:hyperlink w:anchor="_Toc40451253" w:history="1">
             <w:r>
               <w:rPr>
                 <w:rStyle w:val="Hyperlink"/>
@@ -1029,7 +1029,7 @@
                 <w:noProof/>
                 <w:webHidden/>
               </w:rPr>
-              <w:instrText xml:space="preserve"> PAGEREF _Toc40450731 \h </w:instrText>
+              <w:instrText xml:space="preserve"> PAGEREF _Toc40451253 \h </w:instrText>
             </w:r>
             <w:r>
               <w:rPr>
@@ -1073,7 +1073,7 @@
               <w:lang w:eastAsia="en-GB"/>
             </w:rPr>
           </w:pPr>
-          <w:hyperlink w:anchor="_Toc40450732" w:history="1">
+          <w:hyperlink w:anchor="_Toc40451254" w:history="1">
             <w:r>
               <w:rPr>
                 <w:rStyle w:val="Hyperlink"/>
@@ -1100,7 +1100,7 @@
                 <w:noProof/>
                 <w:webHidden/>
               </w:rPr>
-              <w:instrText xml:space="preserve"> PAGEREF _Toc40450732 \h </w:instrText>
+              <w:instrText xml:space="preserve"> PAGEREF _Toc40451254 \h </w:instrText>
             </w:r>
             <w:r>
               <w:rPr>
@@ -1144,7 +1144,7 @@
               <w:lang w:eastAsia="en-GB"/>
             </w:rPr>
           </w:pPr>
-          <w:hyperlink w:anchor="_Toc40450733" w:history="1">
+          <w:hyperlink w:anchor="_Toc40451255" w:history="1">
             <w:r>
               <w:rPr>
                 <w:rStyle w:val="Hyperlink"/>
@@ -1171,7 +1171,7 @@
                 <w:noProof/>
                 <w:webHidden/>
               </w:rPr>
-              <w:instrText xml:space="preserve"> PAGEREF _Toc40450733 \h </w:instrText>
+              <w:instrText xml:space="preserve"> PAGEREF _Toc40451255 \h </w:instrText>
             </w:r>
             <w:r>
               <w:rPr>
@@ -1215,7 +1215,7 @@
               <w:lang w:eastAsia="en-GB"/>
             </w:rPr>
           </w:pPr>
-          <w:hyperlink w:anchor="_Toc40450734" w:history="1">
+          <w:hyperlink w:anchor="_Toc40451256" w:history="1">
             <w:r>
               <w:rPr>
                 <w:rStyle w:val="Hyperlink"/>
@@ -1242,7 +1242,7 @@
                 <w:noProof/>
                 <w:webHidden/>
               </w:rPr>
-              <w:instrText xml:space="preserve"> PAGEREF _Toc40450734 \h </w:instrText>
+              <w:instrText xml:space="preserve"> PAGEREF _Toc40451256 \h </w:instrText>
             </w:r>
             <w:r>
               <w:rPr>
@@ -1286,7 +1286,7 @@
               <w:lang w:eastAsia="en-GB"/>
             </w:rPr>
           </w:pPr>
-          <w:hyperlink w:anchor="_Toc40450735" w:history="1">
+          <w:hyperlink w:anchor="_Toc40451257" w:history="1">
             <w:r>
               <w:rPr>
                 <w:rStyle w:val="Hyperlink"/>
@@ -1313,7 +1313,7 @@
                 <w:noProof/>
                 <w:webHidden/>
               </w:rPr>
-              <w:instrText xml:space="preserve"> PAGEREF _Toc40450735 \h </w:instrText>
+              <w:instrText xml:space="preserve"> PAGEREF _Toc40451257 \h </w:instrText>
             </w:r>
             <w:r>
               <w:rPr>
@@ -1357,7 +1357,7 @@
               <w:lang w:eastAsia="en-GB"/>
             </w:rPr>
           </w:pPr>
-          <w:hyperlink w:anchor="_Toc40450736" w:history="1">
+          <w:hyperlink w:anchor="_Toc40451258" w:history="1">
             <w:r>
               <w:rPr>
                 <w:rStyle w:val="Hyperlink"/>
@@ -1384,7 +1384,7 @@
                 <w:noProof/>
                 <w:webHidden/>
               </w:rPr>
-              <w:instrText xml:space="preserve"> PAGEREF _Toc40450736 \h </w:instrText>
+              <w:instrText xml:space="preserve"> PAGEREF _Toc40451258 \h </w:instrText>
             </w:r>
             <w:r>
               <w:rPr>
@@ -1444,7 +1444,7 @@
       <w:pPr>
         <w:pStyle w:val="Heading1"/>
       </w:pPr>
-      <w:bookmarkStart w:id="0" w:name="_Toc40450724"/>
+      <w:bookmarkStart w:id="0" w:name="_Toc40451246"/>
       <w:r>
         <w:lastRenderedPageBreak/>
         <w:t>XML layout files</w:t>
@@ -1944,7 +1944,7 @@
       <w:pPr>
         <w:pStyle w:val="Heading1"/>
       </w:pPr>
-      <w:bookmarkStart w:id="1" w:name="_Toc40450725"/>
+      <w:bookmarkStart w:id="1" w:name="_Toc40451247"/>
       <w:proofErr w:type="spellStart"/>
       <w:r>
         <w:lastRenderedPageBreak/>
@@ -2115,7 +2115,7 @@
       <w:pPr>
         <w:pStyle w:val="Heading1"/>
       </w:pPr>
-      <w:bookmarkStart w:id="2" w:name="_Toc40450726"/>
+      <w:bookmarkStart w:id="2" w:name="_Toc40451248"/>
       <w:r>
         <w:lastRenderedPageBreak/>
         <w:t>C</w:t>
@@ -2361,7 +2361,7 @@
       <w:pPr>
         <w:pStyle w:val="Heading1"/>
       </w:pPr>
-      <w:bookmarkStart w:id="3" w:name="_Toc40450727"/>
+      <w:bookmarkStart w:id="3" w:name="_Toc40451249"/>
       <w:r>
         <w:lastRenderedPageBreak/>
         <w:t>P</w:t>
@@ -2626,7 +2626,7 @@
       <w:pPr>
         <w:pStyle w:val="Heading1"/>
       </w:pPr>
-      <w:bookmarkStart w:id="4" w:name="_Toc40450728"/>
+      <w:bookmarkStart w:id="4" w:name="_Toc40451250"/>
       <w:r>
         <w:lastRenderedPageBreak/>
         <w:t>F</w:t>
@@ -2729,7 +2729,7 @@
       <w:pPr>
         <w:pStyle w:val="Heading2"/>
       </w:pPr>
-      <w:bookmarkStart w:id="5" w:name="_Toc40450729"/>
+      <w:bookmarkStart w:id="5" w:name="_Toc40451251"/>
       <w:proofErr w:type="spellStart"/>
       <w:r>
         <w:t>SavePTSLocally</w:t>
@@ -2820,7 +2820,7 @@
       <w:pPr>
         <w:pStyle w:val="Heading2"/>
       </w:pPr>
-      <w:bookmarkStart w:id="6" w:name="_Toc40450730"/>
+      <w:bookmarkStart w:id="6" w:name="_Toc40451252"/>
       <w:proofErr w:type="spellStart"/>
       <w:r>
         <w:t>LoadLocalPTS</w:t>
@@ -2948,7 +2948,7 @@
       <w:pPr>
         <w:pStyle w:val="Heading1"/>
       </w:pPr>
-      <w:bookmarkStart w:id="7" w:name="_Toc40450731"/>
+      <w:bookmarkStart w:id="7" w:name="_Toc40451253"/>
       <w:r>
         <w:lastRenderedPageBreak/>
         <w:t>Network</w:t>
@@ -3020,7 +3020,7 @@
       <w:pPr>
         <w:pStyle w:val="Heading2"/>
       </w:pPr>
-      <w:bookmarkStart w:id="8" w:name="_Toc40450732"/>
+      <w:bookmarkStart w:id="8" w:name="_Toc40451254"/>
       <w:proofErr w:type="spellStart"/>
       <w:r>
         <w:t>InnerRemoteSave</w:t>
@@ -3178,7 +3178,7 @@
       <w:pPr>
         <w:pStyle w:val="Heading2"/>
       </w:pPr>
-      <w:bookmarkStart w:id="9" w:name="_Toc40450733"/>
+      <w:bookmarkStart w:id="9" w:name="_Toc40451255"/>
       <w:proofErr w:type="spellStart"/>
       <w:r>
         <w:t>InnerRemoteLoad</w:t>
@@ -3353,7 +3353,7 @@
       <w:pPr>
         <w:pStyle w:val="Heading1"/>
       </w:pPr>
-      <w:bookmarkStart w:id="10" w:name="_Toc40450734"/>
+      <w:bookmarkStart w:id="10" w:name="_Toc40451256"/>
       <w:r>
         <w:lastRenderedPageBreak/>
         <w:t>CSV</w:t>
@@ -3380,10 +3380,13 @@
         <w:t>file to store the places locally on the device.</w:t>
       </w:r>
       <w:r>
-        <w:t xml:space="preserve"> To be able to save places to the file they will need to be converted from a place object into a string of comma separated values.</w:t>
-      </w:r>
-      <w:r>
-        <w:t xml:space="preserve"> This happens in the </w:t>
+        <w:t xml:space="preserve"> To be able to save places to the file they will need to be converted from a place object into a string of comma separated values</w:t>
+      </w:r>
+      <w:r>
+        <w:t xml:space="preserve"> and, t</w:t>
+      </w:r>
+      <w:r>
+        <w:t xml:space="preserve">his happens in the </w:t>
       </w:r>
       <w:proofErr w:type="spellStart"/>
       <w:r>
@@ -3391,15 +3394,7 @@
       </w:r>
       <w:proofErr w:type="spellEnd"/>
       <w:r>
-        <w:t xml:space="preserve"> method and in the </w:t>
-      </w:r>
-      <w:proofErr w:type="spellStart"/>
-      <w:r>
-        <w:t>InnerRemoteSave</w:t>
-      </w:r>
-      <w:proofErr w:type="spellEnd"/>
-      <w:r>
-        <w:t xml:space="preserve"> class of </w:t>
+        <w:t xml:space="preserve"> method of </w:t>
       </w:r>
       <w:proofErr w:type="spellStart"/>
       <w:r>
@@ -3413,32 +3408,21 @@
         <w:t>Also, t</w:t>
       </w:r>
       <w:r>
-        <w:t xml:space="preserve">o be able to read places from the file the comma separated values will need to be converted to a place object. </w:t>
-      </w:r>
-      <w:r>
-        <w:t xml:space="preserve">This happens in the </w:t>
-      </w:r>
-      <w:proofErr w:type="spellStart"/>
-      <w:r>
-        <w:t>localLoad</w:t>
-      </w:r>
-      <w:r>
-        <w:t>PTS</w:t>
-      </w:r>
-      <w:proofErr w:type="spellEnd"/>
-      <w:r>
-        <w:t xml:space="preserve"> method and in the </w:t>
-      </w:r>
-      <w:proofErr w:type="spellStart"/>
-      <w:r>
-        <w:t>InnerRemote</w:t>
-      </w:r>
-      <w:r>
-        <w:t>Load</w:t>
-      </w:r>
-      <w:proofErr w:type="spellEnd"/>
-      <w:r>
-        <w:t xml:space="preserve"> class of </w:t>
+        <w:t>o be able to read places from the file the comma separated values will need to be converted to a place object</w:t>
+      </w:r>
+      <w:r>
+        <w:t xml:space="preserve"> and, t</w:t>
+      </w:r>
+      <w:r>
+        <w:t xml:space="preserve">his happens in the </w:t>
+      </w:r>
+      <w:proofErr w:type="spellStart"/>
+      <w:r>
+        <w:t>localLoadPTS</w:t>
+      </w:r>
+      <w:proofErr w:type="spellEnd"/>
+      <w:r>
+        <w:t xml:space="preserve"> method of </w:t>
       </w:r>
       <w:proofErr w:type="spellStart"/>
       <w:r>
@@ -3446,17 +3430,14 @@
       </w:r>
       <w:proofErr w:type="spellEnd"/>
       <w:r>
-        <w:t>.</w:t>
-      </w:r>
-      <w:r>
-        <w:t xml:space="preserve"> </w:t>
+        <w:t xml:space="preserve">. </w:t>
       </w:r>
     </w:p>
     <w:p>
       <w:pPr>
         <w:pStyle w:val="Heading2"/>
       </w:pPr>
-      <w:bookmarkStart w:id="11" w:name="_Toc40450735"/>
+      <w:bookmarkStart w:id="11" w:name="_Toc40451257"/>
       <w:r>
         <w:t>Parsing objects to CSV</w:t>
       </w:r>
@@ -3595,7 +3576,7 @@
       <w:pPr>
         <w:pStyle w:val="Heading2"/>
       </w:pPr>
-      <w:bookmarkStart w:id="12" w:name="_Toc40450736"/>
+      <w:bookmarkStart w:id="12" w:name="_Toc40451258"/>
       <w:r>
         <w:t>Parsing CSV to objects</w:t>
       </w:r>
@@ -7621,7 +7602,7 @@
 </file>
 
 <file path=customXml/itemProps1.xml><?xml version="1.0" encoding="utf-8"?>
-<ds:datastoreItem xmlns:ds="http://schemas.openxmlformats.org/officeDocument/2006/customXml" ds:itemID="{B59F55F7-3E8C-47D7-A61B-110E90B6594A}">
+<ds:datastoreItem xmlns:ds="http://schemas.openxmlformats.org/officeDocument/2006/customXml" ds:itemID="{9155120F-B4B6-4680-BCF0-65B8E7E3AF9E}">
   <ds:schemaRefs>
     <ds:schemaRef ds:uri="http://schemas.openxmlformats.org/officeDocument/2006/bibliography"/>
   </ds:schemaRefs>

</xml_diff>

<commit_message>
final read thought complete.
</commit_message>
<xml_diff>
--- a/Q10232711-SWD504-AE1.docx
+++ b/Q10232711-SWD504-AE1.docx
@@ -214,7 +214,16 @@
           <w:sz w:val="36"/>
           <w:szCs w:val="36"/>
         </w:rPr>
-        <w:t xml:space="preserve">My Approach to Developing </w:t>
+        <w:t>Engineering</w:t>
+      </w:r>
+      <w:r>
+        <w:rPr>
+          <w:b/>
+          <w:bCs/>
+          <w:sz w:val="36"/>
+          <w:szCs w:val="36"/>
+        </w:rPr>
+        <w:t xml:space="preserve"> </w:t>
       </w:r>
       <w:r>
         <w:rPr>
@@ -505,7 +514,7 @@
           <w:r>
             <w:fldChar w:fldCharType="separate"/>
           </w:r>
-          <w:hyperlink w:anchor="_Toc40451246" w:history="1">
+          <w:hyperlink w:anchor="_Toc40515034" w:history="1">
             <w:r>
               <w:rPr>
                 <w:rStyle w:val="Hyperlink"/>
@@ -532,7 +541,7 @@
                 <w:noProof/>
                 <w:webHidden/>
               </w:rPr>
-              <w:instrText xml:space="preserve"> PAGEREF _Toc40451246 \h </w:instrText>
+              <w:instrText xml:space="preserve"> PAGEREF _Toc40515034 \h </w:instrText>
             </w:r>
             <w:r>
               <w:rPr>
@@ -576,7 +585,7 @@
               <w:lang w:eastAsia="en-GB"/>
             </w:rPr>
           </w:pPr>
-          <w:hyperlink w:anchor="_Toc40451247" w:history="1">
+          <w:hyperlink w:anchor="_Toc40515035" w:history="1">
             <w:r>
               <w:rPr>
                 <w:rStyle w:val="Hyperlink"/>
@@ -603,7 +612,7 @@
                 <w:noProof/>
                 <w:webHidden/>
               </w:rPr>
-              <w:instrText xml:space="preserve"> PAGEREF _Toc40451247 \h </w:instrText>
+              <w:instrText xml:space="preserve"> PAGEREF _Toc40515035 \h </w:instrText>
             </w:r>
             <w:r>
               <w:rPr>
@@ -647,7 +656,7 @@
               <w:lang w:eastAsia="en-GB"/>
             </w:rPr>
           </w:pPr>
-          <w:hyperlink w:anchor="_Toc40451248" w:history="1">
+          <w:hyperlink w:anchor="_Toc40515036" w:history="1">
             <w:r>
               <w:rPr>
                 <w:rStyle w:val="Hyperlink"/>
@@ -674,7 +683,7 @@
                 <w:noProof/>
                 <w:webHidden/>
               </w:rPr>
-              <w:instrText xml:space="preserve"> PAGEREF _Toc40451248 \h </w:instrText>
+              <w:instrText xml:space="preserve"> PAGEREF _Toc40515036 \h </w:instrText>
             </w:r>
             <w:r>
               <w:rPr>
@@ -718,7 +727,7 @@
               <w:lang w:eastAsia="en-GB"/>
             </w:rPr>
           </w:pPr>
-          <w:hyperlink w:anchor="_Toc40451249" w:history="1">
+          <w:hyperlink w:anchor="_Toc40515037" w:history="1">
             <w:r>
               <w:rPr>
                 <w:rStyle w:val="Hyperlink"/>
@@ -745,7 +754,7 @@
                 <w:noProof/>
                 <w:webHidden/>
               </w:rPr>
-              <w:instrText xml:space="preserve"> PAGEREF _Toc40451249 \h </w:instrText>
+              <w:instrText xml:space="preserve"> PAGEREF _Toc40515037 \h </w:instrText>
             </w:r>
             <w:r>
               <w:rPr>
@@ -789,7 +798,7 @@
               <w:lang w:eastAsia="en-GB"/>
             </w:rPr>
           </w:pPr>
-          <w:hyperlink w:anchor="_Toc40451250" w:history="1">
+          <w:hyperlink w:anchor="_Toc40515038" w:history="1">
             <w:r>
               <w:rPr>
                 <w:rStyle w:val="Hyperlink"/>
@@ -816,7 +825,7 @@
                 <w:noProof/>
                 <w:webHidden/>
               </w:rPr>
-              <w:instrText xml:space="preserve"> PAGEREF _Toc40451250 \h </w:instrText>
+              <w:instrText xml:space="preserve"> PAGEREF _Toc40515038 \h </w:instrText>
             </w:r>
             <w:r>
               <w:rPr>
@@ -860,13 +869,13 @@
               <w:lang w:eastAsia="en-GB"/>
             </w:rPr>
           </w:pPr>
-          <w:hyperlink w:anchor="_Toc40451251" w:history="1">
+          <w:hyperlink w:anchor="_Toc40515039" w:history="1">
             <w:r>
               <w:rPr>
                 <w:rStyle w:val="Hyperlink"/>
                 <w:noProof/>
               </w:rPr>
-              <w:t>SavePTSLocally Method</w:t>
+              <w:t>SavePTSLocally method</w:t>
             </w:r>
             <w:r>
               <w:rPr>
@@ -887,7 +896,7 @@
                 <w:noProof/>
                 <w:webHidden/>
               </w:rPr>
-              <w:instrText xml:space="preserve"> PAGEREF _Toc40451251 \h </w:instrText>
+              <w:instrText xml:space="preserve"> PAGEREF _Toc40515039 \h </w:instrText>
             </w:r>
             <w:r>
               <w:rPr>
@@ -931,13 +940,13 @@
               <w:lang w:eastAsia="en-GB"/>
             </w:rPr>
           </w:pPr>
-          <w:hyperlink w:anchor="_Toc40451252" w:history="1">
+          <w:hyperlink w:anchor="_Toc40515040" w:history="1">
             <w:r>
               <w:rPr>
                 <w:rStyle w:val="Hyperlink"/>
                 <w:noProof/>
               </w:rPr>
-              <w:t>LoadLocalPTS Method</w:t>
+              <w:t>LoadLocalPTS method</w:t>
             </w:r>
             <w:r>
               <w:rPr>
@@ -958,7 +967,7 @@
                 <w:noProof/>
                 <w:webHidden/>
               </w:rPr>
-              <w:instrText xml:space="preserve"> PAGEREF _Toc40451252 \h </w:instrText>
+              <w:instrText xml:space="preserve"> PAGEREF _Toc40515040 \h </w:instrText>
             </w:r>
             <w:r>
               <w:rPr>
@@ -1002,7 +1011,7 @@
               <w:lang w:eastAsia="en-GB"/>
             </w:rPr>
           </w:pPr>
-          <w:hyperlink w:anchor="_Toc40451253" w:history="1">
+          <w:hyperlink w:anchor="_Toc40515041" w:history="1">
             <w:r>
               <w:rPr>
                 <w:rStyle w:val="Hyperlink"/>
@@ -1029,7 +1038,7 @@
                 <w:noProof/>
                 <w:webHidden/>
               </w:rPr>
-              <w:instrText xml:space="preserve"> PAGEREF _Toc40451253 \h </w:instrText>
+              <w:instrText xml:space="preserve"> PAGEREF _Toc40515041 \h </w:instrText>
             </w:r>
             <w:r>
               <w:rPr>
@@ -1073,13 +1082,13 @@
               <w:lang w:eastAsia="en-GB"/>
             </w:rPr>
           </w:pPr>
-          <w:hyperlink w:anchor="_Toc40451254" w:history="1">
+          <w:hyperlink w:anchor="_Toc40515042" w:history="1">
             <w:r>
               <w:rPr>
                 <w:rStyle w:val="Hyperlink"/>
                 <w:noProof/>
               </w:rPr>
-              <w:t>InnerRemoteSave</w:t>
+              <w:t>InnerRemoteSave class</w:t>
             </w:r>
             <w:r>
               <w:rPr>
@@ -1100,7 +1109,7 @@
                 <w:noProof/>
                 <w:webHidden/>
               </w:rPr>
-              <w:instrText xml:space="preserve"> PAGEREF _Toc40451254 \h </w:instrText>
+              <w:instrText xml:space="preserve"> PAGEREF _Toc40515042 \h </w:instrText>
             </w:r>
             <w:r>
               <w:rPr>
@@ -1144,13 +1153,13 @@
               <w:lang w:eastAsia="en-GB"/>
             </w:rPr>
           </w:pPr>
-          <w:hyperlink w:anchor="_Toc40451255" w:history="1">
+          <w:hyperlink w:anchor="_Toc40515043" w:history="1">
             <w:r>
               <w:rPr>
                 <w:rStyle w:val="Hyperlink"/>
                 <w:noProof/>
               </w:rPr>
-              <w:t>InnerRemoteLoad</w:t>
+              <w:t>InnerRemoteLoad class</w:t>
             </w:r>
             <w:r>
               <w:rPr>
@@ -1171,7 +1180,7 @@
                 <w:noProof/>
                 <w:webHidden/>
               </w:rPr>
-              <w:instrText xml:space="preserve"> PAGEREF _Toc40451255 \h </w:instrText>
+              <w:instrText xml:space="preserve"> PAGEREF _Toc40515043 \h </w:instrText>
             </w:r>
             <w:r>
               <w:rPr>
@@ -1215,7 +1224,7 @@
               <w:lang w:eastAsia="en-GB"/>
             </w:rPr>
           </w:pPr>
-          <w:hyperlink w:anchor="_Toc40451256" w:history="1">
+          <w:hyperlink w:anchor="_Toc40515044" w:history="1">
             <w:r>
               <w:rPr>
                 <w:rStyle w:val="Hyperlink"/>
@@ -1242,7 +1251,7 @@
                 <w:noProof/>
                 <w:webHidden/>
               </w:rPr>
-              <w:instrText xml:space="preserve"> PAGEREF _Toc40451256 \h </w:instrText>
+              <w:instrText xml:space="preserve"> PAGEREF _Toc40515044 \h </w:instrText>
             </w:r>
             <w:r>
               <w:rPr>
@@ -1262,7 +1271,7 @@
                 <w:noProof/>
                 <w:webHidden/>
               </w:rPr>
-              <w:t>9</w:t>
+              <w:t>10</w:t>
             </w:r>
             <w:r>
               <w:rPr>
@@ -1286,7 +1295,7 @@
               <w:lang w:eastAsia="en-GB"/>
             </w:rPr>
           </w:pPr>
-          <w:hyperlink w:anchor="_Toc40451257" w:history="1">
+          <w:hyperlink w:anchor="_Toc40515045" w:history="1">
             <w:r>
               <w:rPr>
                 <w:rStyle w:val="Hyperlink"/>
@@ -1313,7 +1322,7 @@
                 <w:noProof/>
                 <w:webHidden/>
               </w:rPr>
-              <w:instrText xml:space="preserve"> PAGEREF _Toc40451257 \h </w:instrText>
+              <w:instrText xml:space="preserve"> PAGEREF _Toc40515045 \h </w:instrText>
             </w:r>
             <w:r>
               <w:rPr>
@@ -1333,7 +1342,7 @@
                 <w:noProof/>
                 <w:webHidden/>
               </w:rPr>
-              <w:t>9</w:t>
+              <w:t>10</w:t>
             </w:r>
             <w:r>
               <w:rPr>
@@ -1357,7 +1366,7 @@
               <w:lang w:eastAsia="en-GB"/>
             </w:rPr>
           </w:pPr>
-          <w:hyperlink w:anchor="_Toc40451258" w:history="1">
+          <w:hyperlink w:anchor="_Toc40515046" w:history="1">
             <w:r>
               <w:rPr>
                 <w:rStyle w:val="Hyperlink"/>
@@ -1384,7 +1393,7 @@
                 <w:noProof/>
                 <w:webHidden/>
               </w:rPr>
-              <w:instrText xml:space="preserve"> PAGEREF _Toc40451258 \h </w:instrText>
+              <w:instrText xml:space="preserve"> PAGEREF _Toc40515046 \h </w:instrText>
             </w:r>
             <w:r>
               <w:rPr>
@@ -1404,7 +1413,7 @@
                 <w:noProof/>
                 <w:webHidden/>
               </w:rPr>
-              <w:t>9</w:t>
+              <w:t>10</w:t>
             </w:r>
             <w:r>
               <w:rPr>
@@ -1444,7 +1453,7 @@
       <w:pPr>
         <w:pStyle w:val="Heading1"/>
       </w:pPr>
-      <w:bookmarkStart w:id="0" w:name="_Toc40451246"/>
+      <w:bookmarkStart w:id="0" w:name="_Toc40515034"/>
       <w:r>
         <w:lastRenderedPageBreak/>
         <w:t>XML layout files</w:t>
@@ -1552,7 +1561,10 @@
       </w:r>
       <w:proofErr w:type="spellStart"/>
       <w:r>
-        <w:t>osmdroid</w:t>
+        <w:t>osm</w:t>
+      </w:r>
+      <w:r>
+        <w:t>droid</w:t>
       </w:r>
       <w:proofErr w:type="spellEnd"/>
       <w:r>
@@ -1568,10 +1580,22 @@
         <w:t xml:space="preserve"> </w:t>
       </w:r>
       <w:r>
-        <w:t xml:space="preserve">The hight and width are both set to match parent this means the map will be the same size as the linier layout as this is its parent. Resulting in the map filling the entire screen as the linier layout is set to match the size of the screen. </w:t>
-      </w:r>
-      <w:r>
-        <w:t xml:space="preserve">The android clickable attribute is set to allow you to click on the map and move it around. </w:t>
+        <w:t>The hight and width are both set to match parent</w:t>
+      </w:r>
+      <w:r>
+        <w:t>,</w:t>
+      </w:r>
+      <w:r>
+        <w:t xml:space="preserve"> this means the map will be the same size as the linier layout as this is its parent. Resulting in the map filling the entire screen as the linier layout is set to match the size of the screen. </w:t>
+      </w:r>
+      <w:r>
+        <w:t xml:space="preserve">The </w:t>
+      </w:r>
+      <w:r>
+        <w:t>A</w:t>
+      </w:r>
+      <w:r>
+        <w:t xml:space="preserve">ndroid clickable attribute is set to allow you to click on the map and move it around. </w:t>
       </w:r>
       <w:r>
         <w:t xml:space="preserve">Also, the </w:t>
@@ -1582,7 +1606,7 @@
       </w:r>
       <w:proofErr w:type="spellEnd"/>
       <w:r>
-        <w:t xml:space="preserve"> has been given and id using the Android id attribute allowing you to reference it from methods to update its centre point.</w:t>
+        <w:t xml:space="preserve"> has been given an id using the Android id attribute allowing you to reference it from methods to update its centre point.</w:t>
       </w:r>
     </w:p>
     <w:p>
@@ -1598,20 +1622,18 @@
       <w:r>
         <w:t xml:space="preserve">starts with a </w:t>
       </w:r>
-      <w:proofErr w:type="spellStart"/>
-      <w:r>
-        <w:t>L</w:t>
+      <w:r>
+        <w:t>l</w:t>
       </w:r>
       <w:r>
         <w:t>inier</w:t>
       </w:r>
       <w:r>
-        <w:t>L</w:t>
+        <w:t xml:space="preserve"> l</w:t>
       </w:r>
       <w:r>
         <w:t>ayout</w:t>
       </w:r>
-      <w:proofErr w:type="spellEnd"/>
       <w:r>
         <w:t>,</w:t>
       </w:r>
@@ -1714,15 +1736,32 @@
         <w:t>using the text attribute</w:t>
       </w:r>
       <w:r>
-        <w:t xml:space="preserve"> and the @string/</w:t>
-      </w:r>
-      <w:proofErr w:type="spellStart"/>
-      <w:r>
+        <w:t xml:space="preserve"> and the </w:t>
+      </w:r>
+      <w:r>
+        <w:rPr>
+          <w:rFonts w:ascii="Consolas" w:hAnsi="Consolas"/>
+          <w:color w:val="808080" w:themeColor="background1" w:themeShade="80"/>
+        </w:rPr>
+        <w:t>@string/</w:t>
+      </w:r>
+      <w:proofErr w:type="spellStart"/>
+      <w:r>
+        <w:rPr>
+          <w:rFonts w:ascii="Consolas" w:hAnsi="Consolas"/>
+          <w:color w:val="808080" w:themeColor="background1" w:themeShade="80"/>
+        </w:rPr>
         <w:t>stringId</w:t>
       </w:r>
       <w:proofErr w:type="spellEnd"/>
       <w:r>
-        <w:t xml:space="preserve"> command</w:t>
+        <w:rPr>
+          <w:color w:val="808080" w:themeColor="background1" w:themeShade="80"/>
+        </w:rPr>
+        <w:t xml:space="preserve"> </w:t>
+      </w:r>
+      <w:r>
+        <w:t>command</w:t>
       </w:r>
       <w:r>
         <w:t>.</w:t>
@@ -1760,17 +1799,35 @@
       </w:r>
       <w:proofErr w:type="spellStart"/>
       <w:r>
+        <w:rPr>
+          <w:rFonts w:ascii="Consolas" w:hAnsi="Consolas"/>
+          <w:color w:val="808080" w:themeColor="background1" w:themeShade="80"/>
+        </w:rPr>
         <w:t>wrap</w:t>
       </w:r>
       <w:r>
+        <w:rPr>
+          <w:rFonts w:ascii="Consolas" w:hAnsi="Consolas"/>
+          <w:color w:val="808080" w:themeColor="background1" w:themeShade="80"/>
+        </w:rPr>
         <w:t>_</w:t>
       </w:r>
       <w:r>
+        <w:rPr>
+          <w:rFonts w:ascii="Consolas" w:hAnsi="Consolas"/>
+          <w:color w:val="808080" w:themeColor="background1" w:themeShade="80"/>
+        </w:rPr>
         <w:t>content</w:t>
       </w:r>
       <w:proofErr w:type="spellEnd"/>
       <w:r>
-        <w:t xml:space="preserve"> allowing the </w:t>
+        <w:rPr>
+          <w:color w:val="808080" w:themeColor="background1" w:themeShade="80"/>
+        </w:rPr>
+        <w:t xml:space="preserve"> </w:t>
+      </w:r>
+      <w:r>
+        <w:t xml:space="preserve">allowing the </w:t>
       </w:r>
       <w:proofErr w:type="spellStart"/>
       <w:r>
@@ -1786,13 +1843,17 @@
       <w:r>
         <w:t xml:space="preserve"> </w:t>
       </w:r>
-      <w:proofErr w:type="spellStart"/>
-      <w:r>
-        <w:t>LinierLayout</w:t>
-      </w:r>
-      <w:proofErr w:type="spellEnd"/>
-      <w:r>
-        <w:t xml:space="preserve"> to be displayed alongside </w:t>
+      <w:r>
+        <w:t>l</w:t>
+      </w:r>
+      <w:r>
+        <w:t>inier</w:t>
+      </w:r>
+      <w:r>
+        <w:t xml:space="preserve"> l</w:t>
+      </w:r>
+      <w:r>
+        <w:t xml:space="preserve">ayout to be displayed alongside </w:t>
       </w:r>
       <w:r>
         <w:t>it.</w:t>
@@ -1846,9 +1907,17 @@
       </w:r>
       <w:proofErr w:type="spellStart"/>
       <w:r>
+        <w:rPr>
+          <w:rFonts w:ascii="Consolas" w:hAnsi="Consolas"/>
+          <w:color w:val="808080" w:themeColor="background1" w:themeShade="80"/>
+        </w:rPr>
         <w:t>TextCapWord</w:t>
       </w:r>
       <w:r>
+        <w:rPr>
+          <w:rFonts w:ascii="Consolas" w:hAnsi="Consolas"/>
+          <w:color w:val="808080" w:themeColor="background1" w:themeShade="80"/>
+        </w:rPr>
         <w:t>s</w:t>
       </w:r>
       <w:proofErr w:type="spellEnd"/>
@@ -1860,6 +1929,10 @@
       </w:r>
       <w:proofErr w:type="spellStart"/>
       <w:r>
+        <w:rPr>
+          <w:rFonts w:ascii="Consolas" w:hAnsi="Consolas"/>
+          <w:color w:val="808080" w:themeColor="background1" w:themeShade="80"/>
+        </w:rPr>
         <w:t>NumberDecimal</w:t>
       </w:r>
       <w:proofErr w:type="spellEnd"/>
@@ -1870,32 +1943,26 @@
         <w:t xml:space="preserve"> </w:t>
       </w:r>
       <w:r>
-        <w:t xml:space="preserve">The last </w:t>
-      </w:r>
-      <w:proofErr w:type="spellStart"/>
-      <w:r>
-        <w:t>linierLayout</w:t>
-      </w:r>
-      <w:proofErr w:type="spellEnd"/>
-      <w:r>
-        <w:t xml:space="preserve"> </w:t>
+        <w:t>The last linier</w:t>
+      </w:r>
+      <w:r>
+        <w:t xml:space="preserve"> l</w:t>
+      </w:r>
+      <w:r>
+        <w:t xml:space="preserve">ayout </w:t>
       </w:r>
       <w:r>
         <w:t xml:space="preserve">has the gravity attribute set to </w:t>
       </w:r>
-      <w:proofErr w:type="spellStart"/>
-      <w:r>
-        <w:t>center</w:t>
-      </w:r>
-      <w:proofErr w:type="spellEnd"/>
+      <w:r>
+        <w:t>centre</w:t>
+      </w:r>
       <w:r>
         <w:t xml:space="preserve"> the contained button that has the width attribute set to </w:t>
       </w:r>
-      <w:proofErr w:type="gramStart"/>
-      <w:r>
-        <w:t>350dp</w:t>
-      </w:r>
-      <w:proofErr w:type="gramEnd"/>
+      <w:r>
+        <w:t>350dp,</w:t>
+      </w:r>
       <w:r>
         <w:t xml:space="preserve"> so it </w:t>
       </w:r>
@@ -1944,7 +2011,7 @@
       <w:pPr>
         <w:pStyle w:val="Heading1"/>
       </w:pPr>
-      <w:bookmarkStart w:id="1" w:name="_Toc40451247"/>
+      <w:bookmarkStart w:id="1" w:name="_Toc40515035"/>
       <w:proofErr w:type="spellStart"/>
       <w:r>
         <w:lastRenderedPageBreak/>
@@ -2011,7 +2078,13 @@
       </w:r>
       <w:proofErr w:type="spellEnd"/>
       <w:r>
-        <w:t xml:space="preserve"> UI element so a custom auto complete list can be added to it.</w:t>
+        <w:t xml:space="preserve"> UI </w:t>
+      </w:r>
+      <w:r>
+        <w:t>object</w:t>
+      </w:r>
+      <w:r>
+        <w:t xml:space="preserve"> so a custom auto complete list can be added to it.</w:t>
       </w:r>
       <w:r>
         <w:t xml:space="preserve"> The second time it is used to retrieve the add place button so that the </w:t>
@@ -2045,21 +2118,19 @@
         <w:t xml:space="preserve"> method to be called when the button is pressed.</w:t>
       </w:r>
       <w:r>
-        <w:t xml:space="preserve"> It is then used three times in the</w:t>
+        <w:t xml:space="preserve"> It is then used three </w:t>
+      </w:r>
+      <w:r>
+        <w:t xml:space="preserve">more </w:t>
+      </w:r>
+      <w:r>
+        <w:t>times in the</w:t>
       </w:r>
       <w:r>
         <w:t xml:space="preserve"> </w:t>
       </w:r>
       <w:proofErr w:type="spellStart"/>
       <w:r>
-        <w:t>AddNewActivitys</w:t>
-      </w:r>
-      <w:proofErr w:type="spellEnd"/>
-      <w:r>
-        <w:t xml:space="preserve"> </w:t>
-      </w:r>
-      <w:proofErr w:type="spellStart"/>
-      <w:r>
         <w:t>onClick</w:t>
       </w:r>
       <w:proofErr w:type="spellEnd"/>
@@ -2089,7 +2160,13 @@
       </w:r>
       <w:proofErr w:type="spellEnd"/>
       <w:r>
-        <w:t xml:space="preserve"> UI elements.</w:t>
+        <w:t xml:space="preserve"> UI </w:t>
+      </w:r>
+      <w:r>
+        <w:t>objects</w:t>
+      </w:r>
+      <w:r>
+        <w:t>.</w:t>
       </w:r>
       <w:r>
         <w:t xml:space="preserve"> </w:t>
@@ -2115,7 +2192,7 @@
       <w:pPr>
         <w:pStyle w:val="Heading1"/>
       </w:pPr>
-      <w:bookmarkStart w:id="2" w:name="_Toc40451248"/>
+      <w:bookmarkStart w:id="2" w:name="_Toc40515036"/>
       <w:r>
         <w:lastRenderedPageBreak/>
         <w:t>C</w:t>
@@ -2139,7 +2216,34 @@
         <w:t>facilitate</w:t>
       </w:r>
       <w:r>
-        <w:t xml:space="preserve"> communication between the </w:t>
+        <w:t xml:space="preserve"> communication between</w:t>
+      </w:r>
+      <w:r>
+        <w:t xml:space="preserve"> the</w:t>
+      </w:r>
+      <w:r>
+        <w:t xml:space="preserve"> MainActivity</w:t>
+      </w:r>
+      <w:r>
+        <w:t>.xml</w:t>
+      </w:r>
+      <w:r>
+        <w:t xml:space="preserve"> and </w:t>
+      </w:r>
+      <w:r>
+        <w:t>the</w:t>
+      </w:r>
+      <w:r>
+        <w:t xml:space="preserve"> AddNewActivity</w:t>
+      </w:r>
+      <w:r>
+        <w:t>.xml files</w:t>
+      </w:r>
+      <w:r>
+        <w:t xml:space="preserve"> I have used intents and bundles.</w:t>
+      </w:r>
+      <w:r>
+        <w:t xml:space="preserve"> Intents are used to call other activities allowing a response code to be attached so the </w:t>
       </w:r>
       <w:proofErr w:type="spellStart"/>
       <w:r>
@@ -2147,7 +2251,43 @@
       </w:r>
       <w:proofErr w:type="spellEnd"/>
       <w:r>
-        <w:t xml:space="preserve"> and the </w:t>
+        <w:t xml:space="preserve"> can process the response on </w:t>
+      </w:r>
+      <w:r>
+        <w:t xml:space="preserve">the </w:t>
+      </w:r>
+      <w:r>
+        <w:t>activity’s</w:t>
+      </w:r>
+      <w:r>
+        <w:t xml:space="preserve"> completion</w:t>
+      </w:r>
+      <w:r>
+        <w:t xml:space="preserve">. A bundle is an object that stores string </w:t>
+      </w:r>
+      <w:r>
+        <w:t>value pairs allowing data t</w:t>
+      </w:r>
+      <w:r>
+        <w:t xml:space="preserve">o be sent </w:t>
+      </w:r>
+      <w:r>
+        <w:t>between activities</w:t>
+      </w:r>
+      <w:r>
+        <w:t>.</w:t>
+      </w:r>
+      <w:r>
+        <w:t xml:space="preserve"> </w:t>
+      </w:r>
+      <w:r>
+        <w:t xml:space="preserve">When the add new </w:t>
+      </w:r>
+      <w:r>
+        <w:t>place,</w:t>
+      </w:r>
+      <w:r>
+        <w:t xml:space="preserve"> option is selected in the menu a new intent is created taking the current activity and the </w:t>
       </w:r>
       <w:proofErr w:type="spellStart"/>
       <w:r>
@@ -2155,71 +2295,23 @@
       </w:r>
       <w:proofErr w:type="spellEnd"/>
       <w:r>
-        <w:t xml:space="preserve"> I have used intents and bundles.</w:t>
-      </w:r>
-      <w:r>
-        <w:t xml:space="preserve"> Intents are used to call other activities allowing a response code to be attached so the </w:t>
-      </w:r>
-      <w:proofErr w:type="spellStart"/>
-      <w:r>
-        <w:t>MainActivity</w:t>
-      </w:r>
-      <w:proofErr w:type="spellEnd"/>
-      <w:r>
-        <w:t xml:space="preserve"> can process the response on </w:t>
-      </w:r>
-      <w:r>
-        <w:t xml:space="preserve">the </w:t>
-      </w:r>
-      <w:r>
-        <w:t>activity’s</w:t>
-      </w:r>
-      <w:r>
-        <w:t xml:space="preserve"> completion</w:t>
-      </w:r>
-      <w:r>
-        <w:t xml:space="preserve">. A bundle is an object that stores string </w:t>
-      </w:r>
-      <w:r>
-        <w:t>value pairs allowing data t</w:t>
-      </w:r>
-      <w:r>
-        <w:t xml:space="preserve">o be sent to </w:t>
-      </w:r>
-      <w:r>
-        <w:t>the parent activity</w:t>
-      </w:r>
-      <w:r>
-        <w:t>.</w:t>
-      </w:r>
-      <w:r>
-        <w:t xml:space="preserve"> </w:t>
-      </w:r>
-      <w:r>
-        <w:t xml:space="preserve">When the add new </w:t>
-      </w:r>
-      <w:proofErr w:type="gramStart"/>
-      <w:r>
-        <w:t>place</w:t>
-      </w:r>
-      <w:proofErr w:type="gramEnd"/>
-      <w:r>
-        <w:t xml:space="preserve"> option is selected in the menu a new intent is created taking the current activity and the </w:t>
-      </w:r>
-      <w:proofErr w:type="spellStart"/>
-      <w:r>
-        <w:t>AddNewActivity</w:t>
-      </w:r>
-      <w:proofErr w:type="spellEnd"/>
-      <w:r>
-        <w:t xml:space="preserve"> class as arguments. This allows the system to know what activity should be started and where it should return once completed.</w:t>
+        <w:t xml:space="preserve"> class as arguments. This allows the system to know what activity should be started and </w:t>
+      </w:r>
+      <w:r>
+        <w:t xml:space="preserve">to </w:t>
+      </w:r>
+      <w:r>
+        <w:t>where it should return once completed.</w:t>
       </w:r>
       <w:r>
         <w:t xml:space="preserve"> It then uses the </w:t>
       </w:r>
       <w:proofErr w:type="spellStart"/>
       <w:r>
-        <w:t>MainActivitie’s</w:t>
+        <w:t>Main</w:t>
+      </w:r>
+      <w:r>
+        <w:t>Activity</w:t>
       </w:r>
       <w:proofErr w:type="spellEnd"/>
       <w:r>
@@ -2240,7 +2332,10 @@
       </w:r>
       <w:proofErr w:type="spellStart"/>
       <w:r>
-        <w:t>addNewActivity</w:t>
+        <w:t>A</w:t>
+      </w:r>
+      <w:r>
+        <w:t>ddNewActivity</w:t>
       </w:r>
       <w:proofErr w:type="spellEnd"/>
       <w:r>
@@ -2269,7 +2364,13 @@
       </w:r>
       <w:proofErr w:type="spellEnd"/>
       <w:r>
-        <w:t xml:space="preserve"> method, along with a string key, called on the new bundle. Then the </w:t>
+        <w:t xml:space="preserve"> method</w:t>
+      </w:r>
+      <w:r>
+        <w:t>s</w:t>
+      </w:r>
+      <w:r>
+        <w:t xml:space="preserve">, along with a string key, called on the new bundle. Then the </w:t>
       </w:r>
       <w:proofErr w:type="spellStart"/>
       <w:r>
@@ -2288,7 +2389,23 @@
       </w:r>
       <w:proofErr w:type="spellEnd"/>
       <w:r>
-        <w:t xml:space="preserve"> method passing RESULT_OK and the intent as arguments. Then the finish method is called closing the activity returning the intent to the </w:t>
+        <w:t xml:space="preserve"> method passing </w:t>
+      </w:r>
+      <w:r>
+        <w:rPr>
+          <w:rFonts w:ascii="Consolas" w:hAnsi="Consolas"/>
+          <w:color w:val="808080" w:themeColor="background1" w:themeShade="80"/>
+        </w:rPr>
+        <w:t>RESULT_OK</w:t>
+      </w:r>
+      <w:r>
+        <w:rPr>
+          <w:color w:val="808080" w:themeColor="background1" w:themeShade="80"/>
+        </w:rPr>
+        <w:t xml:space="preserve"> </w:t>
+      </w:r>
+      <w:r>
+        <w:t xml:space="preserve">and the intent as arguments. Then the finish method is called closing the activity returning the intent to the </w:t>
       </w:r>
       <w:proofErr w:type="spellStart"/>
       <w:r>
@@ -2310,10 +2427,20 @@
       </w:r>
       <w:proofErr w:type="spellEnd"/>
       <w:r>
-        <w:t xml:space="preserve"> method is called passing in the request code, result code, and the returned intent.</w:t>
-      </w:r>
-      <w:r>
-        <w:t xml:space="preserve"> This method will then us an if statement to check the request code if it is 0 it will then check if the result code is RESULT_OK. If it is it will then check that the bundle is not null if it is not null the name, type, and price will be extracted. This will be done by calling the </w:t>
+        <w:t xml:space="preserve"> method is called passing the request code, result code, and the returned intent.</w:t>
+      </w:r>
+      <w:r>
+        <w:t xml:space="preserve"> This method will then us an if statement to check the request code if it is 0 it will then check if the result code is </w:t>
+      </w:r>
+      <w:r>
+        <w:rPr>
+          <w:rFonts w:ascii="Consolas" w:hAnsi="Consolas"/>
+          <w:color w:val="808080" w:themeColor="background1" w:themeShade="80"/>
+        </w:rPr>
+        <w:t>RESULT_OK</w:t>
+      </w:r>
+      <w:r>
+        <w:t xml:space="preserve">. If it is it will then check that the bundle is not null if it is not null the name, type, and price will be extracted. This will be done by calling the </w:t>
       </w:r>
       <w:proofErr w:type="spellStart"/>
       <w:r>
@@ -2329,7 +2456,22 @@
       </w:r>
       <w:proofErr w:type="spellEnd"/>
       <w:r>
-        <w:t xml:space="preserve"> method passing the corresponding string key as an argument</w:t>
+        <w:t xml:space="preserve"> method</w:t>
+      </w:r>
+      <w:r>
+        <w:t>s</w:t>
+      </w:r>
+      <w:r>
+        <w:t xml:space="preserve"> passing the corresponding string key</w:t>
+      </w:r>
+      <w:r>
+        <w:t>s</w:t>
+      </w:r>
+      <w:r>
+        <w:t xml:space="preserve"> as argument</w:t>
+      </w:r>
+      <w:r>
+        <w:t>s</w:t>
       </w:r>
       <w:r>
         <w:t xml:space="preserve"> allowing a new place object to be created</w:t>
@@ -2361,7 +2503,7 @@
       <w:pPr>
         <w:pStyle w:val="Heading1"/>
       </w:pPr>
-      <w:bookmarkStart w:id="3" w:name="_Toc40451249"/>
+      <w:bookmarkStart w:id="3" w:name="_Toc40515037"/>
       <w:r>
         <w:lastRenderedPageBreak/>
         <w:t>P</w:t>
@@ -2398,11 +2540,17 @@
       </w:r>
       <w:proofErr w:type="spellStart"/>
       <w:r>
-        <w:t>savedInstanceState</w:t>
-      </w:r>
-      <w:proofErr w:type="spellEnd"/>
-      <w:r>
-        <w:t xml:space="preserve"> bundle ob</w:t>
+        <w:t>S</w:t>
+      </w:r>
+      <w:r>
+        <w:t>avedInstanceState</w:t>
+      </w:r>
+      <w:proofErr w:type="spellEnd"/>
+      <w:r>
+        <w:t xml:space="preserve"> bundle</w:t>
+      </w:r>
+      <w:r>
+        <w:t xml:space="preserve"> ob</w:t>
       </w:r>
       <w:r>
         <w:t>ject.</w:t>
@@ -2422,7 +2570,13 @@
         <w:t xml:space="preserve"> method.</w:t>
       </w:r>
       <w:r>
-        <w:t xml:space="preserve"> It can also be update by any activity using its </w:t>
+        <w:t xml:space="preserve"> It can also be update</w:t>
+      </w:r>
+      <w:r>
+        <w:t>d</w:t>
+      </w:r>
+      <w:r>
+        <w:t xml:space="preserve"> by any activity using its </w:t>
       </w:r>
       <w:proofErr w:type="spellStart"/>
       <w:r>
@@ -2469,11 +2623,20 @@
       </w:r>
       <w:proofErr w:type="spellStart"/>
       <w:r>
-        <w:t>savedInstanceState</w:t>
-      </w:r>
-      <w:proofErr w:type="spellEnd"/>
-      <w:r>
-        <w:t xml:space="preserve"> bundle as an argument.</w:t>
+        <w:t>S</w:t>
+      </w:r>
+      <w:r>
+        <w:t>avedInstanceState</w:t>
+      </w:r>
+      <w:proofErr w:type="spellEnd"/>
+      <w:r>
+        <w:t xml:space="preserve"> bundle</w:t>
+      </w:r>
+      <w:r>
+        <w:t xml:space="preserve"> object</w:t>
+      </w:r>
+      <w:r>
+        <w:t xml:space="preserve"> as an argument.</w:t>
       </w:r>
       <w:r>
         <w:t xml:space="preserve"> </w:t>
@@ -2490,15 +2653,10 @@
         <w:t xml:space="preserve"> method taking the preferences.xml file as an argument </w:t>
       </w:r>
       <w:r>
-        <w:t xml:space="preserve">allowing the user to see the </w:t>
-      </w:r>
-      <w:proofErr w:type="gramStart"/>
-      <w:r>
-        <w:t>current status</w:t>
-      </w:r>
-      <w:proofErr w:type="gramEnd"/>
-      <w:r>
-        <w:t xml:space="preserve"> and update the preference.</w:t>
+        <w:t xml:space="preserve">allowing the user to see the current </w:t>
+      </w:r>
+      <w:r>
+        <w:t>preferences and update them.</w:t>
       </w:r>
       <w:r>
         <w:t xml:space="preserve"> </w:t>
@@ -2606,7 +2764,13 @@
       </w:r>
       <w:proofErr w:type="spellEnd"/>
       <w:r>
-        <w:t xml:space="preserve"> method is called on the bundle passing a string key and default value, for if nothing is returned, as arguments. The returned value is then stored in a variable and used in the process of adding a new place if true the place will be saved automatically.</w:t>
+        <w:t xml:space="preserve"> method is called on the bundle passing a string key and default value, for if nothing is returned, as arguments. The returned value is then stored in a variable and used in the process of adding a new place</w:t>
+      </w:r>
+      <w:r>
+        <w:t>,</w:t>
+      </w:r>
+      <w:r>
+        <w:t xml:space="preserve"> if true the place will be saved automatically.</w:t>
       </w:r>
     </w:p>
     <w:p>
@@ -2626,7 +2790,7 @@
       <w:pPr>
         <w:pStyle w:val="Heading1"/>
       </w:pPr>
-      <w:bookmarkStart w:id="4" w:name="_Toc40451250"/>
+      <w:bookmarkStart w:id="4" w:name="_Toc40515038"/>
       <w:r>
         <w:lastRenderedPageBreak/>
         <w:t>F</w:t>
@@ -2650,15 +2814,7 @@
         <w:t>facilitate</w:t>
       </w:r>
       <w:r>
-        <w:t xml:space="preserve"> </w:t>
-      </w:r>
-      <w:proofErr w:type="gramStart"/>
-      <w:r>
-        <w:t>file</w:t>
-      </w:r>
-      <w:proofErr w:type="gramEnd"/>
-      <w:r>
-        <w:t xml:space="preserve"> I/O Android uses either input or output streams; an input stream being the keyboard and an output stream being the screen. These streams are then divided again into low-level and wrapper streams. A low-level stream reads or writes individual bytes</w:t>
+        <w:t xml:space="preserve"> file I/O Android uses either input or output streams; an input stream being the keyboard and an output stream being the screen. These streams are then divided again into low-level and wrapper streams. A low-level stream reads or writes individual bytes</w:t>
       </w:r>
       <w:r>
         <w:t xml:space="preserve"> to and</w:t>
@@ -2667,7 +2823,7 @@
         <w:t xml:space="preserve"> from </w:t>
       </w:r>
       <w:r>
-        <w:t xml:space="preserve">files or hardware devices. In comparison an input or output wrapper stream takes data from or provides it to </w:t>
+        <w:t xml:space="preserve">files or hardware devices. In comparison a wrapper stream takes data from or provides it to </w:t>
       </w:r>
       <w:r>
         <w:t>a</w:t>
@@ -2691,7 +2847,15 @@
         <w:t xml:space="preserve">two methods </w:t>
       </w:r>
       <w:r>
-        <w:t>in the main activity th</w:t>
+        <w:t xml:space="preserve">in </w:t>
+      </w:r>
+      <w:proofErr w:type="spellStart"/>
+      <w:r>
+        <w:t>MainActivity</w:t>
+      </w:r>
+      <w:proofErr w:type="spellEnd"/>
+      <w:r>
+        <w:t xml:space="preserve"> th</w:t>
       </w:r>
       <w:r>
         <w:t>at do this th</w:t>
@@ -2729,14 +2893,20 @@
       <w:pPr>
         <w:pStyle w:val="Heading2"/>
       </w:pPr>
-      <w:bookmarkStart w:id="5" w:name="_Toc40451251"/>
+      <w:bookmarkStart w:id="5" w:name="_Toc40515039"/>
       <w:proofErr w:type="spellStart"/>
       <w:r>
         <w:t>SavePTSLocally</w:t>
       </w:r>
       <w:proofErr w:type="spellEnd"/>
       <w:r>
-        <w:t xml:space="preserve"> Method</w:t>
+        <w:t xml:space="preserve"> </w:t>
+      </w:r>
+      <w:r>
+        <w:t>m</w:t>
+      </w:r>
+      <w:r>
+        <w:t>ethod</w:t>
       </w:r>
       <w:bookmarkEnd w:id="5"/>
     </w:p>
@@ -2761,10 +2931,13 @@
       </w:r>
       <w:proofErr w:type="spellEnd"/>
       <w:r>
-        <w:t>()</w:t>
-      </w:r>
-      <w:r>
-        <w:t xml:space="preserve"> method, used to return a devices root directory, with </w:t>
+        <w:t xml:space="preserve"> method</w:t>
+      </w:r>
+      <w:r>
+        <w:t>s</w:t>
+      </w:r>
+      <w:r>
+        <w:t xml:space="preserve">, used to return a devices root directory, with </w:t>
       </w:r>
       <w:r>
         <w:t>a</w:t>
@@ -2813,21 +2986,33 @@
       </w:r>
       <w:proofErr w:type="spellEnd"/>
       <w:r>
-        <w:t xml:space="preserve"> closing both the high and low-level streams.</w:t>
+        <w:t xml:space="preserve"> </w:t>
+      </w:r>
+      <w:r>
+        <w:t xml:space="preserve">object </w:t>
+      </w:r>
+      <w:r>
+        <w:t>closing both the high and low-level streams.</w:t>
       </w:r>
     </w:p>
     <w:p>
       <w:pPr>
         <w:pStyle w:val="Heading2"/>
       </w:pPr>
-      <w:bookmarkStart w:id="6" w:name="_Toc40451252"/>
+      <w:bookmarkStart w:id="6" w:name="_Toc40515040"/>
       <w:proofErr w:type="spellStart"/>
       <w:r>
         <w:t>LoadLocalPTS</w:t>
       </w:r>
       <w:proofErr w:type="spellEnd"/>
       <w:r>
-        <w:t xml:space="preserve"> Method</w:t>
+        <w:t xml:space="preserve"> </w:t>
+      </w:r>
+      <w:r>
+        <w:t>m</w:t>
+      </w:r>
+      <w:r>
+        <w:t>ethod</w:t>
       </w:r>
       <w:bookmarkEnd w:id="6"/>
     </w:p>
@@ -2844,7 +3029,6 @@
         <w:t xml:space="preserve"> to read from the file system using the </w:t>
       </w:r>
       <w:proofErr w:type="spellStart"/>
-      <w:proofErr w:type="gramStart"/>
       <w:r>
         <w:t>Environment.getExternalStorageDirectory</w:t>
       </w:r>
@@ -2852,12 +3036,14 @@
         <w:t>.getAbsolutePath</w:t>
       </w:r>
       <w:proofErr w:type="spellEnd"/>
-      <w:proofErr w:type="gramEnd"/>
-      <w:r>
-        <w:t>()</w:t>
-      </w:r>
-      <w:r>
-        <w:t xml:space="preserve"> method with a custom file name as an argument in the constructor.</w:t>
+      <w:r>
+        <w:t xml:space="preserve"> method</w:t>
+      </w:r>
+      <w:r>
+        <w:t>s</w:t>
+      </w:r>
+      <w:r>
+        <w:t xml:space="preserve"> with a custom file name as an argument in the constructor.</w:t>
       </w:r>
       <w:r>
         <w:t xml:space="preserve"> The </w:t>
@@ -2898,7 +3084,13 @@
       </w:r>
       <w:proofErr w:type="spellEnd"/>
       <w:r>
-        <w:t xml:space="preserve"> object, extracting the individual components of the object separated with a comma, creating one new object each time around the loop. Once all </w:t>
+        <w:t xml:space="preserve"> object, extracting the individual components of the object separated with a comma, creating one new </w:t>
+      </w:r>
+      <w:r>
+        <w:t xml:space="preserve">place </w:t>
+      </w:r>
+      <w:r>
+        <w:t xml:space="preserve">object each time around the loop. Once all </w:t>
       </w:r>
       <w:r>
         <w:t xml:space="preserve">the </w:t>
@@ -2911,6 +3103,9 @@
         <w:t>BufferedReader</w:t>
       </w:r>
       <w:proofErr w:type="spellEnd"/>
+      <w:r>
+        <w:t xml:space="preserve"> object</w:t>
+      </w:r>
       <w:r>
         <w:t xml:space="preserve"> </w:t>
       </w:r>
@@ -2948,7 +3143,7 @@
       <w:pPr>
         <w:pStyle w:val="Heading1"/>
       </w:pPr>
-      <w:bookmarkStart w:id="7" w:name="_Toc40451253"/>
+      <w:bookmarkStart w:id="7" w:name="_Toc40515041"/>
       <w:r>
         <w:lastRenderedPageBreak/>
         <w:t>Network</w:t>
@@ -2962,11 +3157,20 @@
       <w:r>
         <w:t xml:space="preserve">In Android, all methods that might fail or take a long time to run, like network communication, should be implemented in a separate inner class that extends the functionality of </w:t>
       </w:r>
-      <w:proofErr w:type="spellStart"/>
-      <w:r>
-        <w:t>asyncTask</w:t>
-      </w:r>
-      <w:proofErr w:type="spellEnd"/>
+      <w:r>
+        <w:t xml:space="preserve">the </w:t>
+      </w:r>
+      <w:proofErr w:type="spellStart"/>
+      <w:r>
+        <w:t>A</w:t>
+      </w:r>
+      <w:r>
+        <w:t>syncTask</w:t>
+      </w:r>
+      <w:proofErr w:type="spellEnd"/>
+      <w:r>
+        <w:t xml:space="preserve"> class</w:t>
+      </w:r>
       <w:r>
         <w:t xml:space="preserve">. This </w:t>
       </w:r>
@@ -3020,13 +3224,16 @@
       <w:pPr>
         <w:pStyle w:val="Heading2"/>
       </w:pPr>
-      <w:bookmarkStart w:id="8" w:name="_Toc40451254"/>
+      <w:bookmarkStart w:id="8" w:name="_Toc40515042"/>
       <w:proofErr w:type="spellStart"/>
       <w:r>
         <w:t>InnerRemoteSave</w:t>
       </w:r>
+      <w:proofErr w:type="spellEnd"/>
+      <w:r>
+        <w:t xml:space="preserve"> class</w:t>
+      </w:r>
       <w:bookmarkEnd w:id="8"/>
-      <w:proofErr w:type="spellEnd"/>
     </w:p>
     <w:p>
       <w:r>
@@ -3061,9 +3268,31 @@
         <w:t xml:space="preserve"> object to the variable conn.</w:t>
       </w:r>
       <w:r>
+        <w:t xml:space="preserve"> Then the </w:t>
+      </w:r>
+      <w:proofErr w:type="spellStart"/>
+      <w:r>
+        <w:t>setDoOutput</w:t>
+      </w:r>
+      <w:proofErr w:type="spellEnd"/>
+      <w:r>
+        <w:t xml:space="preserve"> method is called on conn allowing the POST data to be transmitted.</w:t>
+      </w:r>
+      <w:r>
         <w:t xml:space="preserve"> </w:t>
       </w:r>
       <w:r>
+        <w:t xml:space="preserve">Also, the </w:t>
+      </w:r>
+      <w:proofErr w:type="spellStart"/>
+      <w:r>
+        <w:t>setFixedLengthStreamingMode</w:t>
+      </w:r>
+      <w:proofErr w:type="spellEnd"/>
+      <w:r>
+        <w:t xml:space="preserve"> method is called on conn passing the length of the post data stream in as an argument to tell it how much data will be sent. </w:t>
+      </w:r>
+      <w:r>
         <w:t xml:space="preserve">The </w:t>
       </w:r>
       <w:proofErr w:type="spellStart"/>
@@ -3097,7 +3326,13 @@
       </w:r>
       <w:proofErr w:type="spellEnd"/>
       <w:r>
-        <w:t xml:space="preserve"> object, passing a data string as an argument, saving one object to the remote server each time around the loop. </w:t>
+        <w:t xml:space="preserve"> object, passing </w:t>
+      </w:r>
+      <w:r>
+        <w:t>the POST</w:t>
+      </w:r>
+      <w:r>
+        <w:t xml:space="preserve"> data string as an argument, saving one object to the remote server each time around the loop. </w:t>
       </w:r>
       <w:r>
         <w:t>An if statement is then used to check the connection response code equals 200, if it is then</w:t>
@@ -3143,7 +3378,7 @@
       </w:r>
       <w:proofErr w:type="spellEnd"/>
       <w:r>
-        <w:t xml:space="preserve"> object is then use</w:t>
+        <w:t xml:space="preserve"> object then use</w:t>
       </w:r>
       <w:r>
         <w:t xml:space="preserve">s the </w:t>
@@ -3178,13 +3413,16 @@
       <w:pPr>
         <w:pStyle w:val="Heading2"/>
       </w:pPr>
-      <w:bookmarkStart w:id="9" w:name="_Toc40451255"/>
+      <w:bookmarkStart w:id="9" w:name="_Toc40515043"/>
       <w:proofErr w:type="spellStart"/>
       <w:r>
         <w:t>InnerRemoteLoad</w:t>
       </w:r>
+      <w:proofErr w:type="spellEnd"/>
+      <w:r>
+        <w:t xml:space="preserve"> class</w:t>
+      </w:r>
       <w:bookmarkEnd w:id="9"/>
-      <w:proofErr w:type="spellEnd"/>
     </w:p>
     <w:p>
       <w:pPr>
@@ -3288,7 +3526,27 @@
         <w:t xml:space="preserve"> </w:t>
       </w:r>
       <w:r>
-        <w:t>then the input steam is passed in as an argument to the</w:t>
+        <w:t xml:space="preserve">then the </w:t>
+      </w:r>
+      <w:proofErr w:type="spellStart"/>
+      <w:r>
+        <w:t>I</w:t>
+      </w:r>
+      <w:r>
+        <w:t>nput</w:t>
+      </w:r>
+      <w:r>
+        <w:t>S</w:t>
+      </w:r>
+      <w:r>
+        <w:t>team</w:t>
+      </w:r>
+      <w:proofErr w:type="spellEnd"/>
+      <w:r>
+        <w:t xml:space="preserve"> object</w:t>
+      </w:r>
+      <w:r>
+        <w:t xml:space="preserve"> is passed in as an argument to the</w:t>
       </w:r>
       <w:r>
         <w:t xml:space="preserve"> constructor of an</w:t>
@@ -3313,7 +3571,11 @@
       </w:r>
       <w:proofErr w:type="spellEnd"/>
       <w:r>
-        <w:t xml:space="preserve"> object.</w:t>
+        <w:t xml:space="preserve"> </w:t>
+      </w:r>
+      <w:r>
+        <w:lastRenderedPageBreak/>
+        <w:t>object.</w:t>
       </w:r>
       <w:r>
         <w:t xml:space="preserve"> This </w:t>
@@ -3332,7 +3594,18 @@
       </w:r>
       <w:proofErr w:type="spellEnd"/>
       <w:r>
-        <w:t xml:space="preserve"> method.</w:t>
+        <w:t xml:space="preserve"> method</w:t>
+      </w:r>
+      <w:r>
+        <w:t xml:space="preserve"> of </w:t>
+      </w:r>
+      <w:proofErr w:type="spellStart"/>
+      <w:r>
+        <w:t>MainActivity</w:t>
+      </w:r>
+      <w:proofErr w:type="spellEnd"/>
+      <w:r>
+        <w:t>.</w:t>
       </w:r>
       <w:r>
         <w:t xml:space="preserve"> A string value is then returned by this method to the </w:t>
@@ -3353,7 +3626,7 @@
       <w:pPr>
         <w:pStyle w:val="Heading1"/>
       </w:pPr>
-      <w:bookmarkStart w:id="10" w:name="_Toc40451256"/>
+      <w:bookmarkStart w:id="10" w:name="_Toc40515044"/>
       <w:r>
         <w:lastRenderedPageBreak/>
         <w:t>CSV</w:t>
@@ -3377,7 +3650,13 @@
         <w:t xml:space="preserve"> </w:t>
       </w:r>
       <w:r>
-        <w:t>file to store the places locally on the device.</w:t>
+        <w:t>file to store the places</w:t>
+      </w:r>
+      <w:r>
+        <w:t xml:space="preserve"> to stay</w:t>
+      </w:r>
+      <w:r>
+        <w:t xml:space="preserve"> locally on the device.</w:t>
       </w:r>
       <w:r>
         <w:t xml:space="preserve"> To be able to save places to the file they will need to be converted from a place object into a string of comma separated values</w:t>
@@ -3418,7 +3697,10 @@
       </w:r>
       <w:proofErr w:type="spellStart"/>
       <w:r>
-        <w:t>localLoadPTS</w:t>
+        <w:t>loadL</w:t>
+      </w:r>
+      <w:r>
+        <w:t>ocalPTS</w:t>
       </w:r>
       <w:proofErr w:type="spellEnd"/>
       <w:r>
@@ -3437,7 +3719,7 @@
       <w:pPr>
         <w:pStyle w:val="Heading2"/>
       </w:pPr>
-      <w:bookmarkStart w:id="11" w:name="_Toc40451257"/>
+      <w:bookmarkStart w:id="11" w:name="_Toc40515045"/>
       <w:r>
         <w:t>Parsing objects to CSV</w:t>
       </w:r>
@@ -3576,7 +3858,7 @@
       <w:pPr>
         <w:pStyle w:val="Heading2"/>
       </w:pPr>
-      <w:bookmarkStart w:id="12" w:name="_Toc40451258"/>
+      <w:bookmarkStart w:id="12" w:name="_Toc40515046"/>
       <w:r>
         <w:t>Parsing CSV to objects</w:t>
       </w:r>
@@ -3657,10 +3939,13 @@
         <w:t xml:space="preserve"> extracted until a comma is read</w:t>
       </w:r>
       <w:r>
-        <w:t xml:space="preserve">, then it will then </w:t>
-      </w:r>
-      <w:r>
-        <w:t xml:space="preserve">be stored in </w:t>
+        <w:t xml:space="preserve">, then it </w:t>
+      </w:r>
+      <w:r>
+        <w:t>is</w:t>
+      </w:r>
+      <w:r>
+        <w:t xml:space="preserve"> stored in </w:t>
       </w:r>
       <w:r>
         <w:t>an</w:t>
@@ -3681,13 +3966,34 @@
         <w:t>Th</w:t>
       </w:r>
       <w:r>
-        <w:t xml:space="preserve">en two string variables are created name and type and three double variables are created: price, latitude, and longitude. </w:t>
-      </w:r>
-      <w:r>
-        <w:t xml:space="preserve">Then the corresponding </w:t>
-      </w:r>
-      <w:r>
-        <w:t xml:space="preserve">values in the indexed array are stored in these variables. </w:t>
+        <w:t>en two string variables are created</w:t>
+      </w:r>
+      <w:r>
+        <w:t>,</w:t>
+      </w:r>
+      <w:r>
+        <w:t xml:space="preserve"> name and type</w:t>
+      </w:r>
+      <w:r>
+        <w:t>,</w:t>
+      </w:r>
+      <w:r>
+        <w:t xml:space="preserve"> and three double variables are created: price, latitude, and longitude. </w:t>
+      </w:r>
+      <w:r>
+        <w:t>T</w:t>
+      </w:r>
+      <w:r>
+        <w:t xml:space="preserve">he corresponding </w:t>
+      </w:r>
+      <w:r>
+        <w:t xml:space="preserve">values in the indexed array are </w:t>
+      </w:r>
+      <w:r>
+        <w:t xml:space="preserve">then </w:t>
+      </w:r>
+      <w:r>
+        <w:t xml:space="preserve">stored in these variables. </w:t>
       </w:r>
       <w:r>
         <w:t>Finally</w:t>
@@ -7602,7 +7908,7 @@
 </file>
 
 <file path=customXml/itemProps1.xml><?xml version="1.0" encoding="utf-8"?>
-<ds:datastoreItem xmlns:ds="http://schemas.openxmlformats.org/officeDocument/2006/customXml" ds:itemID="{9155120F-B4B6-4680-BCF0-65B8E7E3AF9E}">
+<ds:datastoreItem xmlns:ds="http://schemas.openxmlformats.org/officeDocument/2006/customXml" ds:itemID="{030B9150-092C-427B-A0EB-24D9C8A771AE}">
   <ds:schemaRefs>
     <ds:schemaRef ds:uri="http://schemas.openxmlformats.org/officeDocument/2006/bibliography"/>
   </ds:schemaRefs>

</xml_diff>

<commit_message>
write up completed and checked.
</commit_message>
<xml_diff>
--- a/Q10232711-SWD504-AE1.docx
+++ b/Q10232711-SWD504-AE1.docx
@@ -514,7 +514,7 @@
           <w:r>
             <w:fldChar w:fldCharType="separate"/>
           </w:r>
-          <w:hyperlink w:anchor="_Toc40515034" w:history="1">
+          <w:hyperlink w:anchor="_Toc40518831" w:history="1">
             <w:r>
               <w:rPr>
                 <w:rStyle w:val="Hyperlink"/>
@@ -541,7 +541,7 @@
                 <w:noProof/>
                 <w:webHidden/>
               </w:rPr>
-              <w:instrText xml:space="preserve"> PAGEREF _Toc40515034 \h </w:instrText>
+              <w:instrText xml:space="preserve"> PAGEREF _Toc40518831 \h </w:instrText>
             </w:r>
             <w:r>
               <w:rPr>
@@ -585,7 +585,7 @@
               <w:lang w:eastAsia="en-GB"/>
             </w:rPr>
           </w:pPr>
-          <w:hyperlink w:anchor="_Toc40515035" w:history="1">
+          <w:hyperlink w:anchor="_Toc40518832" w:history="1">
             <w:r>
               <w:rPr>
                 <w:rStyle w:val="Hyperlink"/>
@@ -612,7 +612,7 @@
                 <w:noProof/>
                 <w:webHidden/>
               </w:rPr>
-              <w:instrText xml:space="preserve"> PAGEREF _Toc40515035 \h </w:instrText>
+              <w:instrText xml:space="preserve"> PAGEREF _Toc40518832 \h </w:instrText>
             </w:r>
             <w:r>
               <w:rPr>
@@ -656,7 +656,7 @@
               <w:lang w:eastAsia="en-GB"/>
             </w:rPr>
           </w:pPr>
-          <w:hyperlink w:anchor="_Toc40515036" w:history="1">
+          <w:hyperlink w:anchor="_Toc40518833" w:history="1">
             <w:r>
               <w:rPr>
                 <w:rStyle w:val="Hyperlink"/>
@@ -683,7 +683,7 @@
                 <w:noProof/>
                 <w:webHidden/>
               </w:rPr>
-              <w:instrText xml:space="preserve"> PAGEREF _Toc40515036 \h </w:instrText>
+              <w:instrText xml:space="preserve"> PAGEREF _Toc40518833 \h </w:instrText>
             </w:r>
             <w:r>
               <w:rPr>
@@ -727,7 +727,7 @@
               <w:lang w:eastAsia="en-GB"/>
             </w:rPr>
           </w:pPr>
-          <w:hyperlink w:anchor="_Toc40515037" w:history="1">
+          <w:hyperlink w:anchor="_Toc40518834" w:history="1">
             <w:r>
               <w:rPr>
                 <w:rStyle w:val="Hyperlink"/>
@@ -754,7 +754,7 @@
                 <w:noProof/>
                 <w:webHidden/>
               </w:rPr>
-              <w:instrText xml:space="preserve"> PAGEREF _Toc40515037 \h </w:instrText>
+              <w:instrText xml:space="preserve"> PAGEREF _Toc40518834 \h </w:instrText>
             </w:r>
             <w:r>
               <w:rPr>
@@ -798,7 +798,7 @@
               <w:lang w:eastAsia="en-GB"/>
             </w:rPr>
           </w:pPr>
-          <w:hyperlink w:anchor="_Toc40515038" w:history="1">
+          <w:hyperlink w:anchor="_Toc40518835" w:history="1">
             <w:r>
               <w:rPr>
                 <w:rStyle w:val="Hyperlink"/>
@@ -825,7 +825,7 @@
                 <w:noProof/>
                 <w:webHidden/>
               </w:rPr>
-              <w:instrText xml:space="preserve"> PAGEREF _Toc40515038 \h </w:instrText>
+              <w:instrText xml:space="preserve"> PAGEREF _Toc40518835 \h </w:instrText>
             </w:r>
             <w:r>
               <w:rPr>
@@ -869,7 +869,7 @@
               <w:lang w:eastAsia="en-GB"/>
             </w:rPr>
           </w:pPr>
-          <w:hyperlink w:anchor="_Toc40515039" w:history="1">
+          <w:hyperlink w:anchor="_Toc40518836" w:history="1">
             <w:r>
               <w:rPr>
                 <w:rStyle w:val="Hyperlink"/>
@@ -896,7 +896,7 @@
                 <w:noProof/>
                 <w:webHidden/>
               </w:rPr>
-              <w:instrText xml:space="preserve"> PAGEREF _Toc40515039 \h </w:instrText>
+              <w:instrText xml:space="preserve"> PAGEREF _Toc40518836 \h </w:instrText>
             </w:r>
             <w:r>
               <w:rPr>
@@ -940,7 +940,7 @@
               <w:lang w:eastAsia="en-GB"/>
             </w:rPr>
           </w:pPr>
-          <w:hyperlink w:anchor="_Toc40515040" w:history="1">
+          <w:hyperlink w:anchor="_Toc40518837" w:history="1">
             <w:r>
               <w:rPr>
                 <w:rStyle w:val="Hyperlink"/>
@@ -967,7 +967,7 @@
                 <w:noProof/>
                 <w:webHidden/>
               </w:rPr>
-              <w:instrText xml:space="preserve"> PAGEREF _Toc40515040 \h </w:instrText>
+              <w:instrText xml:space="preserve"> PAGEREF _Toc40518837 \h </w:instrText>
             </w:r>
             <w:r>
               <w:rPr>
@@ -1011,7 +1011,7 @@
               <w:lang w:eastAsia="en-GB"/>
             </w:rPr>
           </w:pPr>
-          <w:hyperlink w:anchor="_Toc40515041" w:history="1">
+          <w:hyperlink w:anchor="_Toc40518838" w:history="1">
             <w:r>
               <w:rPr>
                 <w:rStyle w:val="Hyperlink"/>
@@ -1038,7 +1038,7 @@
                 <w:noProof/>
                 <w:webHidden/>
               </w:rPr>
-              <w:instrText xml:space="preserve"> PAGEREF _Toc40515041 \h </w:instrText>
+              <w:instrText xml:space="preserve"> PAGEREF _Toc40518838 \h </w:instrText>
             </w:r>
             <w:r>
               <w:rPr>
@@ -1082,7 +1082,7 @@
               <w:lang w:eastAsia="en-GB"/>
             </w:rPr>
           </w:pPr>
-          <w:hyperlink w:anchor="_Toc40515042" w:history="1">
+          <w:hyperlink w:anchor="_Toc40518839" w:history="1">
             <w:r>
               <w:rPr>
                 <w:rStyle w:val="Hyperlink"/>
@@ -1109,7 +1109,7 @@
                 <w:noProof/>
                 <w:webHidden/>
               </w:rPr>
-              <w:instrText xml:space="preserve"> PAGEREF _Toc40515042 \h </w:instrText>
+              <w:instrText xml:space="preserve"> PAGEREF _Toc40518839 \h </w:instrText>
             </w:r>
             <w:r>
               <w:rPr>
@@ -1153,7 +1153,7 @@
               <w:lang w:eastAsia="en-GB"/>
             </w:rPr>
           </w:pPr>
-          <w:hyperlink w:anchor="_Toc40515043" w:history="1">
+          <w:hyperlink w:anchor="_Toc40518840" w:history="1">
             <w:r>
               <w:rPr>
                 <w:rStyle w:val="Hyperlink"/>
@@ -1180,7 +1180,7 @@
                 <w:noProof/>
                 <w:webHidden/>
               </w:rPr>
-              <w:instrText xml:space="preserve"> PAGEREF _Toc40515043 \h </w:instrText>
+              <w:instrText xml:space="preserve"> PAGEREF _Toc40518840 \h </w:instrText>
             </w:r>
             <w:r>
               <w:rPr>
@@ -1224,7 +1224,7 @@
               <w:lang w:eastAsia="en-GB"/>
             </w:rPr>
           </w:pPr>
-          <w:hyperlink w:anchor="_Toc40515044" w:history="1">
+          <w:hyperlink w:anchor="_Toc40518841" w:history="1">
             <w:r>
               <w:rPr>
                 <w:rStyle w:val="Hyperlink"/>
@@ -1251,7 +1251,7 @@
                 <w:noProof/>
                 <w:webHidden/>
               </w:rPr>
-              <w:instrText xml:space="preserve"> PAGEREF _Toc40515044 \h </w:instrText>
+              <w:instrText xml:space="preserve"> PAGEREF _Toc40518841 \h </w:instrText>
             </w:r>
             <w:r>
               <w:rPr>
@@ -1295,7 +1295,7 @@
               <w:lang w:eastAsia="en-GB"/>
             </w:rPr>
           </w:pPr>
-          <w:hyperlink w:anchor="_Toc40515045" w:history="1">
+          <w:hyperlink w:anchor="_Toc40518842" w:history="1">
             <w:r>
               <w:rPr>
                 <w:rStyle w:val="Hyperlink"/>
@@ -1322,7 +1322,7 @@
                 <w:noProof/>
                 <w:webHidden/>
               </w:rPr>
-              <w:instrText xml:space="preserve"> PAGEREF _Toc40515045 \h </w:instrText>
+              <w:instrText xml:space="preserve"> PAGEREF _Toc40518842 \h </w:instrText>
             </w:r>
             <w:r>
               <w:rPr>
@@ -1366,7 +1366,7 @@
               <w:lang w:eastAsia="en-GB"/>
             </w:rPr>
           </w:pPr>
-          <w:hyperlink w:anchor="_Toc40515046" w:history="1">
+          <w:hyperlink w:anchor="_Toc40518843" w:history="1">
             <w:r>
               <w:rPr>
                 <w:rStyle w:val="Hyperlink"/>
@@ -1393,7 +1393,7 @@
                 <w:noProof/>
                 <w:webHidden/>
               </w:rPr>
-              <w:instrText xml:space="preserve"> PAGEREF _Toc40515046 \h </w:instrText>
+              <w:instrText xml:space="preserve"> PAGEREF _Toc40518843 \h </w:instrText>
             </w:r>
             <w:r>
               <w:rPr>
@@ -1453,7 +1453,7 @@
       <w:pPr>
         <w:pStyle w:val="Heading1"/>
       </w:pPr>
-      <w:bookmarkStart w:id="0" w:name="_Toc40515034"/>
+      <w:bookmarkStart w:id="0" w:name="_Toc40518831"/>
       <w:r>
         <w:lastRenderedPageBreak/>
         <w:t>XML layout files</w:t>
@@ -1606,6 +1606,9 @@
       </w:r>
       <w:proofErr w:type="spellEnd"/>
       <w:r>
+        <w:t xml:space="preserve"> object</w:t>
+      </w:r>
+      <w:r>
         <w:t xml:space="preserve"> has been given an id using the Android id attribute allowing you to reference it from methods to update its centre point.</w:t>
       </w:r>
     </w:p>
@@ -1729,6 +1732,9 @@
         <w:t>TextView</w:t>
       </w:r>
       <w:proofErr w:type="spellEnd"/>
+      <w:r>
+        <w:t xml:space="preserve"> object</w:t>
+      </w:r>
       <w:r>
         <w:t xml:space="preserve"> that provide instructions to the user on how to add a new place to stay, this is pulled in from the strings.xml file </w:t>
       </w:r>
@@ -1775,6 +1781,9 @@
       </w:r>
       <w:proofErr w:type="spellEnd"/>
       <w:r>
+        <w:t xml:space="preserve"> object</w:t>
+      </w:r>
+      <w:r>
         <w:t xml:space="preserve"> displaying a label for the input pulled </w:t>
       </w:r>
       <w:r>
@@ -1791,9 +1800,12 @@
       </w:r>
       <w:proofErr w:type="spellStart"/>
       <w:r>
-        <w:t>TextViews</w:t>
-      </w:r>
-      <w:proofErr w:type="spellEnd"/>
+        <w:t>TextView</w:t>
+      </w:r>
+      <w:proofErr w:type="spellEnd"/>
+      <w:r>
+        <w:t xml:space="preserve"> objects</w:t>
+      </w:r>
       <w:r>
         <w:t xml:space="preserve"> have the width attribute set to </w:t>
       </w:r>
@@ -1838,6 +1850,9 @@
         <w:t xml:space="preserve"> </w:t>
       </w:r>
       <w:r>
+        <w:t xml:space="preserve">objects </w:t>
+      </w:r>
+      <w:r>
         <w:t>also included in the</w:t>
       </w:r>
       <w:r>
@@ -1872,6 +1887,9 @@
         <w:t>TextView</w:t>
       </w:r>
       <w:proofErr w:type="spellEnd"/>
+      <w:r>
+        <w:t xml:space="preserve"> object</w:t>
+      </w:r>
       <w:r>
         <w:t>. They also</w:t>
       </w:r>
@@ -1991,7 +2009,7 @@
         <w:t xml:space="preserve"> </w:t>
       </w:r>
       <w:r>
-        <w:t xml:space="preserve">  </w:t>
+        <w:t xml:space="preserve"> </w:t>
       </w:r>
     </w:p>
     <w:p>
@@ -2011,7 +2029,7 @@
       <w:pPr>
         <w:pStyle w:val="Heading1"/>
       </w:pPr>
-      <w:bookmarkStart w:id="1" w:name="_Toc40515035"/>
+      <w:bookmarkStart w:id="1" w:name="_Toc40518832"/>
       <w:proofErr w:type="spellStart"/>
       <w:r>
         <w:lastRenderedPageBreak/>
@@ -2050,6 +2068,9 @@
       </w:r>
       <w:proofErr w:type="spellEnd"/>
       <w:r>
+        <w:t xml:space="preserve"> object</w:t>
+      </w:r>
+      <w:r>
         <w:t xml:space="preserve"> from the </w:t>
       </w:r>
       <w:r>
@@ -2148,11 +2169,14 @@
         <w:t>T</w:t>
       </w:r>
       <w:r>
-        <w:t>exts</w:t>
-      </w:r>
-      <w:proofErr w:type="spellEnd"/>
-      <w:r>
-        <w:t xml:space="preserve"> and the </w:t>
+        <w:t>ext</w:t>
+      </w:r>
+      <w:proofErr w:type="spellEnd"/>
+      <w:r>
+        <w:t xml:space="preserve"> </w:t>
+      </w:r>
+      <w:r>
+        <w:t xml:space="preserve">and the </w:t>
       </w:r>
       <w:proofErr w:type="spellStart"/>
       <w:r>
@@ -2192,7 +2216,7 @@
       <w:pPr>
         <w:pStyle w:val="Heading1"/>
       </w:pPr>
-      <w:bookmarkStart w:id="2" w:name="_Toc40515036"/>
+      <w:bookmarkStart w:id="2" w:name="_Toc40518833"/>
       <w:r>
         <w:lastRenderedPageBreak/>
         <w:t>C</w:t>
@@ -2287,7 +2311,13 @@
         <w:t>place,</w:t>
       </w:r>
       <w:r>
-        <w:t xml:space="preserve"> option is selected in the menu a new intent is created taking the current activity and the </w:t>
+        <w:t xml:space="preserve"> option is selected in the menu a new intent</w:t>
+      </w:r>
+      <w:r>
+        <w:t xml:space="preserve"> </w:t>
+      </w:r>
+      <w:r>
+        <w:t xml:space="preserve">is created taking the current activity and the </w:t>
       </w:r>
       <w:proofErr w:type="spellStart"/>
       <w:r>
@@ -2503,7 +2533,7 @@
       <w:pPr>
         <w:pStyle w:val="Heading1"/>
       </w:pPr>
-      <w:bookmarkStart w:id="3" w:name="_Toc40515037"/>
+      <w:bookmarkStart w:id="3" w:name="_Toc40518834"/>
       <w:r>
         <w:lastRenderedPageBreak/>
         <w:t>P</w:t>
@@ -2790,7 +2820,7 @@
       <w:pPr>
         <w:pStyle w:val="Heading1"/>
       </w:pPr>
-      <w:bookmarkStart w:id="4" w:name="_Toc40515038"/>
+      <w:bookmarkStart w:id="4" w:name="_Toc40518835"/>
       <w:r>
         <w:lastRenderedPageBreak/>
         <w:t>F</w:t>
@@ -2893,7 +2923,7 @@
       <w:pPr>
         <w:pStyle w:val="Heading2"/>
       </w:pPr>
-      <w:bookmarkStart w:id="5" w:name="_Toc40515039"/>
+      <w:bookmarkStart w:id="5" w:name="_Toc40518836"/>
       <w:proofErr w:type="spellStart"/>
       <w:r>
         <w:t>SavePTSLocally</w:t>
@@ -2999,7 +3029,7 @@
       <w:pPr>
         <w:pStyle w:val="Heading2"/>
       </w:pPr>
-      <w:bookmarkStart w:id="6" w:name="_Toc40515040"/>
+      <w:bookmarkStart w:id="6" w:name="_Toc40518837"/>
       <w:proofErr w:type="spellStart"/>
       <w:r>
         <w:t>LoadLocalPTS</w:t>
@@ -3143,7 +3173,7 @@
       <w:pPr>
         <w:pStyle w:val="Heading1"/>
       </w:pPr>
-      <w:bookmarkStart w:id="7" w:name="_Toc40515041"/>
+      <w:bookmarkStart w:id="7" w:name="_Toc40518838"/>
       <w:r>
         <w:lastRenderedPageBreak/>
         <w:t>Network</w:t>
@@ -3224,7 +3254,7 @@
       <w:pPr>
         <w:pStyle w:val="Heading2"/>
       </w:pPr>
-      <w:bookmarkStart w:id="8" w:name="_Toc40515042"/>
+      <w:bookmarkStart w:id="8" w:name="_Toc40518839"/>
       <w:proofErr w:type="spellStart"/>
       <w:r>
         <w:t>InnerRemoteSave</w:t>
@@ -3413,7 +3443,7 @@
       <w:pPr>
         <w:pStyle w:val="Heading2"/>
       </w:pPr>
-      <w:bookmarkStart w:id="9" w:name="_Toc40515043"/>
+      <w:bookmarkStart w:id="9" w:name="_Toc40518840"/>
       <w:proofErr w:type="spellStart"/>
       <w:r>
         <w:t>InnerRemoteLoad</w:t>
@@ -3626,7 +3656,7 @@
       <w:pPr>
         <w:pStyle w:val="Heading1"/>
       </w:pPr>
-      <w:bookmarkStart w:id="10" w:name="_Toc40515044"/>
+      <w:bookmarkStart w:id="10" w:name="_Toc40518841"/>
       <w:r>
         <w:lastRenderedPageBreak/>
         <w:t>CSV</w:t>
@@ -3719,7 +3749,7 @@
       <w:pPr>
         <w:pStyle w:val="Heading2"/>
       </w:pPr>
-      <w:bookmarkStart w:id="11" w:name="_Toc40515045"/>
+      <w:bookmarkStart w:id="11" w:name="_Toc40518842"/>
       <w:r>
         <w:t>Parsing objects to CSV</w:t>
       </w:r>
@@ -3858,7 +3888,7 @@
       <w:pPr>
         <w:pStyle w:val="Heading2"/>
       </w:pPr>
-      <w:bookmarkStart w:id="12" w:name="_Toc40515046"/>
+      <w:bookmarkStart w:id="12" w:name="_Toc40518843"/>
       <w:r>
         <w:t>Parsing CSV to objects</w:t>
       </w:r>
@@ -7908,7 +7938,7 @@
 </file>
 
 <file path=customXml/itemProps1.xml><?xml version="1.0" encoding="utf-8"?>
-<ds:datastoreItem xmlns:ds="http://schemas.openxmlformats.org/officeDocument/2006/customXml" ds:itemID="{030B9150-092C-427B-A0EB-24D9C8A771AE}">
+<ds:datastoreItem xmlns:ds="http://schemas.openxmlformats.org/officeDocument/2006/customXml" ds:itemID="{6E6C7FC9-ED15-47A8-BA35-0C1963EA8B05}">
   <ds:schemaRefs>
     <ds:schemaRef ds:uri="http://schemas.openxmlformats.org/officeDocument/2006/bibliography"/>
   </ds:schemaRefs>

</xml_diff>